<commit_message>
proofread docx & updated colors, shapes on glass rmd to match
</commit_message>
<xml_diff>
--- a/costa_rica_bulk.docx
+++ b/costa_rica_bulk.docx
@@ -346,27 +346,7 @@
     </w:p>
     <w:p>
       <w:pPr>
-        <w:pStyle w:val="SourceCode"/>
-      </w:pPr>
-      <w:r>
-        <w:rPr>
-          <w:rStyle w:val="VerbatimChar"/>
-        </w:rPr>
-        <w:t xml:space="preserve">## Scale for 'shape' is already present. Adding another scale for 'shape',</w:t>
-      </w:r>
-      <w:r>
-        <w:br/>
-      </w:r>
-      <w:r>
-        <w:rPr>
-          <w:rStyle w:val="VerbatimChar"/>
-        </w:rPr>
-        <w:t xml:space="preserve">## which will replace the existing scale.</w:t>
-      </w:r>
-    </w:p>
-    <w:p>
-      <w:pPr>
-        <w:pStyle w:val="FirstParagraph"/>
+        <w:pStyle w:val="BodyText"/>
       </w:pPr>
       <w:r>
         <w:drawing>
@@ -471,7 +451,7 @@
       <w:r>
         <w:drawing>
           <wp:inline>
-            <wp:extent cx="5334000" cy="3733800"/>
+            <wp:extent cx="5334000" cy="3467100"/>
             <wp:effectExtent b="0" l="0" r="0" t="0"/>
             <wp:docPr descr="" title="" id="1" name="Picture"/>
             <a:graphic>
@@ -492,7 +472,7 @@
                   <pic:spPr bwMode="auto">
                     <a:xfrm>
                       <a:off x="0" y="0"/>
-                      <a:ext cx="5334000" cy="3733800"/>
+                      <a:ext cx="5334000" cy="3467100"/>
                     </a:xfrm>
                     <a:prstGeom prst="rect">
                       <a:avLst/>
@@ -518,13 +498,15 @@
       <w:r>
         <w:t xml:space="preserve">Overlay Alkali Plot on TAS Diagram</w:t>
       </w:r>
-      <w:r>
-        <w:t xml:space="preserve"> </w:t>
-      </w:r>
+    </w:p>
+    <w:p>
+      <w:pPr>
+        <w:pStyle w:val="CaptionedFigure"/>
+      </w:pPr>
       <w:r>
         <w:drawing>
           <wp:inline>
-            <wp:extent cx="5334000" cy="3733800"/>
+            <wp:extent cx="5334000" cy="3467100"/>
             <wp:effectExtent b="0" l="0" r="0" t="0"/>
             <wp:docPr descr="Figure 1: TAS Diagram for bulk rock compositions" title="" id="1" name="Picture"/>
             <a:graphic>
@@ -545,7 +527,7 @@
                   <pic:spPr bwMode="auto">
                     <a:xfrm>
                       <a:off x="0" y="0"/>
-                      <a:ext cx="5334000" cy="3733800"/>
+                      <a:ext cx="5334000" cy="3467100"/>
                     </a:xfrm>
                     <a:prstGeom prst="rect">
                       <a:avLst/>
@@ -566,10 +548,23 @@
     </w:p>
     <w:p>
       <w:pPr>
+        <w:pStyle w:val="ImageCaption"/>
+      </w:pPr>
+      <w:r>
+        <w:t xml:space="preserve">Figure 1: TAS Diagram for bulk rock compositions</w:t>
+      </w:r>
+    </w:p>
+    <w:p>
+      <w:r>
+        <w:br w:type="page"/>
+      </w:r>
+    </w:p>
+    <w:p>
+      <w:pPr>
         <w:pStyle w:val="BodyText"/>
       </w:pPr>
       <w:r>
-        <w:t xml:space="preserve">Now to look at plots of all rocks together</w:t>
+        <w:t xml:space="preserve">Now to look at Harker Diagrams of all rocks plotted together</w:t>
       </w:r>
     </w:p>
     <w:p>
@@ -957,15 +952,22 @@
       </w:r>
     </w:p>
     <w:p>
+      <w:r>
+        <w:br w:type="page"/>
+      </w:r>
+    </w:p>
+    <w:p>
       <w:pPr>
         <w:pStyle w:val="BodyText"/>
       </w:pPr>
       <w:r>
-        <w:t xml:space="preserve">Now to compare CR1A to CR1B Harker Diagrams</w:t>
+        <w:t xml:space="preserve">Compare CR1A to CR1B Harker Diagrams</w:t>
       </w:r>
-      <w:r>
-        <w:br/>
-      </w:r>
+    </w:p>
+    <w:p>
+      <w:pPr>
+        <w:pStyle w:val="BodyText"/>
+      </w:pPr>
       <w:r>
         <w:drawing>
           <wp:inline>
@@ -976,7 +978,7 @@
               <a:graphicData uri="http://schemas.openxmlformats.org/drawingml/2006/picture">
                 <pic:pic>
                   <pic:nvPicPr>
-                    <pic:cNvPr descr="costa_rica_bulk_files/figure-docx/1a%20to%201b%20bulk%20-%20si/alk-1.png" id="0" name="Picture"/>
+                    <pic:cNvPr descr="costa_rica_bulk_files/figure-docx/cr1%20bulk%20-%20Si/Alk-1.png" id="0" name="Picture"/>
                     <pic:cNvPicPr>
                       <a:picLocks noChangeArrowheads="1" noChangeAspect="1"/>
                     </pic:cNvPicPr>
@@ -1023,7 +1025,7 @@
               <a:graphicData uri="http://schemas.openxmlformats.org/drawingml/2006/picture">
                 <pic:pic>
                   <pic:nvPicPr>
-                    <pic:cNvPr descr="costa_rica_bulk_files/figure-docx/1a%20to%201b%20bulk%20-%20si/mg-1.png" id="0" name="Picture"/>
+                    <pic:cNvPr descr="costa_rica_bulk_files/figure-docx/cr1%20bulk%20-%20Si/MgN-1.png" id="0" name="Picture"/>
                     <pic:cNvPicPr>
                       <a:picLocks noChangeArrowheads="1" noChangeAspect="1"/>
                     </pic:cNvPicPr>
@@ -1070,7 +1072,7 @@
               <a:graphicData uri="http://schemas.openxmlformats.org/drawingml/2006/picture">
                 <pic:pic>
                   <pic:nvPicPr>
-                    <pic:cNvPr descr="costa_rica_bulk_files/figure-docx/1a%20to%201b%20bulk%20-%20si/fe-1.png" id="0" name="Picture"/>
+                    <pic:cNvPr descr="costa_rica_bulk_files/figure-docx/cr1%20bulk%20-%20Si/Fe-1.png" id="0" name="Picture"/>
                     <pic:cNvPicPr>
                       <a:picLocks noChangeArrowheads="1" noChangeAspect="1"/>
                     </pic:cNvPicPr>
@@ -1117,7 +1119,7 @@
               <a:graphicData uri="http://schemas.openxmlformats.org/drawingml/2006/picture">
                 <pic:pic>
                   <pic:nvPicPr>
-                    <pic:cNvPr descr="costa_rica_bulk_files/figure-docx/1a%20to%201b%20bulk%20-%20Al/Ti-1.png" id="0" name="Picture"/>
+                    <pic:cNvPr descr="costa_rica_bulk_files/figure-docx/cr1%20bulk%20-%20Al/Ti-1.png" id="0" name="Picture"/>
                     <pic:cNvPicPr>
                       <a:picLocks noChangeArrowheads="1" noChangeAspect="1"/>
                     </pic:cNvPicPr>
@@ -1151,17 +1153,410 @@
       </w:r>
     </w:p>
     <w:p>
+      <w:r>
+        <w:br w:type="page"/>
+      </w:r>
+    </w:p>
+    <w:p>
       <w:pPr>
         <w:pStyle w:val="BodyText"/>
       </w:pPr>
       <w:r>
-        <w:t xml:space="preserve">Taking a look at comparing CR2A to CR2B in Bulk Composition</w:t>
+        <w:t xml:space="preserve">Compare CR2A to CR2B Harker Diagrams</w:t>
       </w:r>
+    </w:p>
+    <w:p>
+      <w:pPr>
+        <w:pStyle w:val="BodyText"/>
+      </w:pPr>
       <w:r>
-        <w:t xml:space="preserve"> </w:t>
+        <w:drawing>
+          <wp:inline>
+            <wp:extent cx="5334000" cy="3733800"/>
+            <wp:effectExtent b="0" l="0" r="0" t="0"/>
+            <wp:docPr descr="" title="" id="1" name="Picture"/>
+            <a:graphic>
+              <a:graphicData uri="http://schemas.openxmlformats.org/drawingml/2006/picture">
+                <pic:pic>
+                  <pic:nvPicPr>
+                    <pic:cNvPr descr="costa_rica_bulk_files/figure-docx/cr2%20bulk%20-%20Si/Alk-1.png" id="0" name="Picture"/>
+                    <pic:cNvPicPr>
+                      <a:picLocks noChangeArrowheads="1" noChangeAspect="1"/>
+                    </pic:cNvPicPr>
+                  </pic:nvPicPr>
+                  <pic:blipFill>
+                    <a:blip r:embed="rId42"/>
+                    <a:stretch>
+                      <a:fillRect/>
+                    </a:stretch>
+                  </pic:blipFill>
+                  <pic:spPr bwMode="auto">
+                    <a:xfrm>
+                      <a:off x="0" y="0"/>
+                      <a:ext cx="5334000" cy="3733800"/>
+                    </a:xfrm>
+                    <a:prstGeom prst="rect">
+                      <a:avLst/>
+                    </a:prstGeom>
+                    <a:noFill/>
+                    <a:ln w="9525">
+                      <a:noFill/>
+                      <a:headEnd/>
+                      <a:tailEnd/>
+                    </a:ln>
+                  </pic:spPr>
+                </pic:pic>
+              </a:graphicData>
+            </a:graphic>
+          </wp:inline>
+        </w:drawing>
       </w:r>
+    </w:p>
+    <w:p>
+      <w:pPr>
+        <w:pStyle w:val="BodyText"/>
+      </w:pPr>
       <w:r>
-        <w:t xml:space="preserve">(bulk data for CR2 not yet available)</w:t>
+        <w:drawing>
+          <wp:inline>
+            <wp:extent cx="5334000" cy="3733800"/>
+            <wp:effectExtent b="0" l="0" r="0" t="0"/>
+            <wp:docPr descr="" title="" id="1" name="Picture"/>
+            <a:graphic>
+              <a:graphicData uri="http://schemas.openxmlformats.org/drawingml/2006/picture">
+                <pic:pic>
+                  <pic:nvPicPr>
+                    <pic:cNvPr descr="costa_rica_bulk_files/figure-docx/cr2%20bulk%20-%20Si/MgN-1.png" id="0" name="Picture"/>
+                    <pic:cNvPicPr>
+                      <a:picLocks noChangeArrowheads="1" noChangeAspect="1"/>
+                    </pic:cNvPicPr>
+                  </pic:nvPicPr>
+                  <pic:blipFill>
+                    <a:blip r:embed="rId43"/>
+                    <a:stretch>
+                      <a:fillRect/>
+                    </a:stretch>
+                  </pic:blipFill>
+                  <pic:spPr bwMode="auto">
+                    <a:xfrm>
+                      <a:off x="0" y="0"/>
+                      <a:ext cx="5334000" cy="3733800"/>
+                    </a:xfrm>
+                    <a:prstGeom prst="rect">
+                      <a:avLst/>
+                    </a:prstGeom>
+                    <a:noFill/>
+                    <a:ln w="9525">
+                      <a:noFill/>
+                      <a:headEnd/>
+                      <a:tailEnd/>
+                    </a:ln>
+                  </pic:spPr>
+                </pic:pic>
+              </a:graphicData>
+            </a:graphic>
+          </wp:inline>
+        </w:drawing>
+      </w:r>
+    </w:p>
+    <w:p>
+      <w:pPr>
+        <w:pStyle w:val="BodyText"/>
+      </w:pPr>
+      <w:r>
+        <w:drawing>
+          <wp:inline>
+            <wp:extent cx="5334000" cy="3733800"/>
+            <wp:effectExtent b="0" l="0" r="0" t="0"/>
+            <wp:docPr descr="" title="" id="1" name="Picture"/>
+            <a:graphic>
+              <a:graphicData uri="http://schemas.openxmlformats.org/drawingml/2006/picture">
+                <pic:pic>
+                  <pic:nvPicPr>
+                    <pic:cNvPr descr="costa_rica_bulk_files/figure-docx/cr2%20bulk%20-%20Si/Fe-1.png" id="0" name="Picture"/>
+                    <pic:cNvPicPr>
+                      <a:picLocks noChangeArrowheads="1" noChangeAspect="1"/>
+                    </pic:cNvPicPr>
+                  </pic:nvPicPr>
+                  <pic:blipFill>
+                    <a:blip r:embed="rId44"/>
+                    <a:stretch>
+                      <a:fillRect/>
+                    </a:stretch>
+                  </pic:blipFill>
+                  <pic:spPr bwMode="auto">
+                    <a:xfrm>
+                      <a:off x="0" y="0"/>
+                      <a:ext cx="5334000" cy="3733800"/>
+                    </a:xfrm>
+                    <a:prstGeom prst="rect">
+                      <a:avLst/>
+                    </a:prstGeom>
+                    <a:noFill/>
+                    <a:ln w="9525">
+                      <a:noFill/>
+                      <a:headEnd/>
+                      <a:tailEnd/>
+                    </a:ln>
+                  </pic:spPr>
+                </pic:pic>
+              </a:graphicData>
+            </a:graphic>
+          </wp:inline>
+        </w:drawing>
+      </w:r>
+    </w:p>
+    <w:p>
+      <w:pPr>
+        <w:pStyle w:val="BodyText"/>
+      </w:pPr>
+      <w:r>
+        <w:drawing>
+          <wp:inline>
+            <wp:extent cx="5334000" cy="3733800"/>
+            <wp:effectExtent b="0" l="0" r="0" t="0"/>
+            <wp:docPr descr="" title="" id="1" name="Picture"/>
+            <a:graphic>
+              <a:graphicData uri="http://schemas.openxmlformats.org/drawingml/2006/picture">
+                <pic:pic>
+                  <pic:nvPicPr>
+                    <pic:cNvPr descr="costa_rica_bulk_files/figure-docx/cr2%20bulk%20-%20Al/Ti-1.png" id="0" name="Picture"/>
+                    <pic:cNvPicPr>
+                      <a:picLocks noChangeArrowheads="1" noChangeAspect="1"/>
+                    </pic:cNvPicPr>
+                  </pic:nvPicPr>
+                  <pic:blipFill>
+                    <a:blip r:embed="rId45"/>
+                    <a:stretch>
+                      <a:fillRect/>
+                    </a:stretch>
+                  </pic:blipFill>
+                  <pic:spPr bwMode="auto">
+                    <a:xfrm>
+                      <a:off x="0" y="0"/>
+                      <a:ext cx="5334000" cy="3733800"/>
+                    </a:xfrm>
+                    <a:prstGeom prst="rect">
+                      <a:avLst/>
+                    </a:prstGeom>
+                    <a:noFill/>
+                    <a:ln w="9525">
+                      <a:noFill/>
+                      <a:headEnd/>
+                      <a:tailEnd/>
+                    </a:ln>
+                  </pic:spPr>
+                </pic:pic>
+              </a:graphicData>
+            </a:graphic>
+          </wp:inline>
+        </w:drawing>
+      </w:r>
+    </w:p>
+    <w:p>
+      <w:r>
+        <w:br w:type="page"/>
+      </w:r>
+    </w:p>
+    <w:p>
+      <w:pPr>
+        <w:pStyle w:val="BodyText"/>
+      </w:pPr>
+      <w:r>
+        <w:t xml:space="preserve">And finally, comparing CR1 to CR2 Harker Diagrams</w:t>
+      </w:r>
+    </w:p>
+    <w:p>
+      <w:pPr>
+        <w:pStyle w:val="BodyText"/>
+      </w:pPr>
+      <w:r>
+        <w:drawing>
+          <wp:inline>
+            <wp:extent cx="5334000" cy="3733800"/>
+            <wp:effectExtent b="0" l="0" r="0" t="0"/>
+            <wp:docPr descr="" title="" id="1" name="Picture"/>
+            <a:graphic>
+              <a:graphicData uri="http://schemas.openxmlformats.org/drawingml/2006/picture">
+                <pic:pic>
+                  <pic:nvPicPr>
+                    <pic:cNvPr descr="costa_rica_bulk_files/figure-docx/CR1%20to%20CR2%20bulk%20-%20Si/Alk-1.png" id="0" name="Picture"/>
+                    <pic:cNvPicPr>
+                      <a:picLocks noChangeArrowheads="1" noChangeAspect="1"/>
+                    </pic:cNvPicPr>
+                  </pic:nvPicPr>
+                  <pic:blipFill>
+                    <a:blip r:embed="rId46"/>
+                    <a:stretch>
+                      <a:fillRect/>
+                    </a:stretch>
+                  </pic:blipFill>
+                  <pic:spPr bwMode="auto">
+                    <a:xfrm>
+                      <a:off x="0" y="0"/>
+                      <a:ext cx="5334000" cy="3733800"/>
+                    </a:xfrm>
+                    <a:prstGeom prst="rect">
+                      <a:avLst/>
+                    </a:prstGeom>
+                    <a:noFill/>
+                    <a:ln w="9525">
+                      <a:noFill/>
+                      <a:headEnd/>
+                      <a:tailEnd/>
+                    </a:ln>
+                  </pic:spPr>
+                </pic:pic>
+              </a:graphicData>
+            </a:graphic>
+          </wp:inline>
+        </w:drawing>
+      </w:r>
+    </w:p>
+    <w:p>
+      <w:pPr>
+        <w:pStyle w:val="BodyText"/>
+      </w:pPr>
+      <w:r>
+        <w:drawing>
+          <wp:inline>
+            <wp:extent cx="5334000" cy="3733800"/>
+            <wp:effectExtent b="0" l="0" r="0" t="0"/>
+            <wp:docPr descr="" title="" id="1" name="Picture"/>
+            <a:graphic>
+              <a:graphicData uri="http://schemas.openxmlformats.org/drawingml/2006/picture">
+                <pic:pic>
+                  <pic:nvPicPr>
+                    <pic:cNvPr descr="costa_rica_bulk_files/figure-docx/1%20to%202%20bulk%20-%20Si/MgN-1.png" id="0" name="Picture"/>
+                    <pic:cNvPicPr>
+                      <a:picLocks noChangeArrowheads="1" noChangeAspect="1"/>
+                    </pic:cNvPicPr>
+                  </pic:nvPicPr>
+                  <pic:blipFill>
+                    <a:blip r:embed="rId47"/>
+                    <a:stretch>
+                      <a:fillRect/>
+                    </a:stretch>
+                  </pic:blipFill>
+                  <pic:spPr bwMode="auto">
+                    <a:xfrm>
+                      <a:off x="0" y="0"/>
+                      <a:ext cx="5334000" cy="3733800"/>
+                    </a:xfrm>
+                    <a:prstGeom prst="rect">
+                      <a:avLst/>
+                    </a:prstGeom>
+                    <a:noFill/>
+                    <a:ln w="9525">
+                      <a:noFill/>
+                      <a:headEnd/>
+                      <a:tailEnd/>
+                    </a:ln>
+                  </pic:spPr>
+                </pic:pic>
+              </a:graphicData>
+            </a:graphic>
+          </wp:inline>
+        </w:drawing>
+      </w:r>
+    </w:p>
+    <w:p>
+      <w:pPr>
+        <w:pStyle w:val="BodyText"/>
+      </w:pPr>
+      <w:r>
+        <w:drawing>
+          <wp:inline>
+            <wp:extent cx="5334000" cy="3733800"/>
+            <wp:effectExtent b="0" l="0" r="0" t="0"/>
+            <wp:docPr descr="" title="" id="1" name="Picture"/>
+            <a:graphic>
+              <a:graphicData uri="http://schemas.openxmlformats.org/drawingml/2006/picture">
+                <pic:pic>
+                  <pic:nvPicPr>
+                    <pic:cNvPr descr="costa_rica_bulk_files/figure-docx/1%20to%202%20bulk%20-%20Si/Fe-1.png" id="0" name="Picture"/>
+                    <pic:cNvPicPr>
+                      <a:picLocks noChangeArrowheads="1" noChangeAspect="1"/>
+                    </pic:cNvPicPr>
+                  </pic:nvPicPr>
+                  <pic:blipFill>
+                    <a:blip r:embed="rId48"/>
+                    <a:stretch>
+                      <a:fillRect/>
+                    </a:stretch>
+                  </pic:blipFill>
+                  <pic:spPr bwMode="auto">
+                    <a:xfrm>
+                      <a:off x="0" y="0"/>
+                      <a:ext cx="5334000" cy="3733800"/>
+                    </a:xfrm>
+                    <a:prstGeom prst="rect">
+                      <a:avLst/>
+                    </a:prstGeom>
+                    <a:noFill/>
+                    <a:ln w="9525">
+                      <a:noFill/>
+                      <a:headEnd/>
+                      <a:tailEnd/>
+                    </a:ln>
+                  </pic:spPr>
+                </pic:pic>
+              </a:graphicData>
+            </a:graphic>
+          </wp:inline>
+        </w:drawing>
+      </w:r>
+    </w:p>
+    <w:p>
+      <w:pPr>
+        <w:pStyle w:val="BodyText"/>
+      </w:pPr>
+      <w:r>
+        <w:drawing>
+          <wp:inline>
+            <wp:extent cx="5334000" cy="3733800"/>
+            <wp:effectExtent b="0" l="0" r="0" t="0"/>
+            <wp:docPr descr="" title="" id="1" name="Picture"/>
+            <a:graphic>
+              <a:graphicData uri="http://schemas.openxmlformats.org/drawingml/2006/picture">
+                <pic:pic>
+                  <pic:nvPicPr>
+                    <pic:cNvPr descr="costa_rica_bulk_files/figure-docx/1%20to%202%20bulk%20-%20Al/Ti-1.png" id="0" name="Picture"/>
+                    <pic:cNvPicPr>
+                      <a:picLocks noChangeArrowheads="1" noChangeAspect="1"/>
+                    </pic:cNvPicPr>
+                  </pic:nvPicPr>
+                  <pic:blipFill>
+                    <a:blip r:embed="rId49"/>
+                    <a:stretch>
+                      <a:fillRect/>
+                    </a:stretch>
+                  </pic:blipFill>
+                  <pic:spPr bwMode="auto">
+                    <a:xfrm>
+                      <a:off x="0" y="0"/>
+                      <a:ext cx="5334000" cy="3733800"/>
+                    </a:xfrm>
+                    <a:prstGeom prst="rect">
+                      <a:avLst/>
+                    </a:prstGeom>
+                    <a:noFill/>
+                    <a:ln w="9525">
+                      <a:noFill/>
+                      <a:headEnd/>
+                      <a:tailEnd/>
+                    </a:ln>
+                  </pic:spPr>
+                </pic:pic>
+              </a:graphicData>
+            </a:graphic>
+          </wp:inline>
+        </w:drawing>
+      </w:r>
+    </w:p>
+    <w:p>
+      <w:r>
+        <w:br w:type="page"/>
       </w:r>
     </w:p>
     <w:p>
@@ -1323,7 +1718,7 @@
                 <w:szCs w:val="22"/>
                 <w:color w:val="111111"/>
               </w:rPr>
-              <w:t xml:space="preserve">CR2A_M</w:t>
+              <w:t xml:space="preserve">CR2A</w:t>
             </w:r>
           </w:p>
         </w:tc>
@@ -1646,7 +2041,7 @@
                 <w:szCs w:val="22"/>
                 <w:color w:val="111111"/>
               </w:rPr>
-              <w:t xml:space="preserve">26      </w:t>
+              <w:t xml:space="preserve">51      </w:t>
             </w:r>
           </w:p>
         </w:tc>
@@ -1946,7 +2341,7 @@
                 <w:szCs w:val="22"/>
                 <w:color w:val="111111"/>
               </w:rPr>
-              <w:t xml:space="preserve">53.8    </w:t>
+              <w:t xml:space="preserve">53.7    </w:t>
             </w:r>
           </w:p>
         </w:tc>
@@ -2246,7 +2641,7 @@
                 <w:szCs w:val="22"/>
                 <w:color w:val="111111"/>
               </w:rPr>
-              <w:t xml:space="preserve">0.755  </w:t>
+              <w:t xml:space="preserve">1.38   </w:t>
             </w:r>
           </w:p>
         </w:tc>
@@ -2546,7 +2941,7 @@
                 <w:szCs w:val="22"/>
                 <w:color w:val="111111"/>
               </w:rPr>
-              <w:t xml:space="preserve">2      </w:t>
+              <w:t xml:space="preserve">1.95   </w:t>
             </w:r>
           </w:p>
         </w:tc>
@@ -2846,7 +3241,7 @@
                 <w:szCs w:val="22"/>
                 <w:color w:val="111111"/>
               </w:rPr>
-              <w:t xml:space="preserve">0.335  </w:t>
+              <w:t xml:space="preserve">0.618  </w:t>
             </w:r>
           </w:p>
         </w:tc>
@@ -3146,7 +3541,7 @@
                 <w:szCs w:val="22"/>
                 <w:color w:val="111111"/>
               </w:rPr>
-              <w:t xml:space="preserve">16.7    </w:t>
+              <w:t xml:space="preserve">16.4    </w:t>
             </w:r>
           </w:p>
         </w:tc>
@@ -3446,7 +3841,7 @@
                 <w:szCs w:val="22"/>
                 <w:color w:val="111111"/>
               </w:rPr>
-              <w:t xml:space="preserve">1.97   </w:t>
+              <w:t xml:space="preserve">3.62   </w:t>
             </w:r>
           </w:p>
         </w:tc>
@@ -3746,7 +4141,7 @@
                 <w:szCs w:val="22"/>
                 <w:color w:val="111111"/>
               </w:rPr>
-              <w:t xml:space="preserve">0.0171 </w:t>
+              <w:t xml:space="preserve">0.0187 </w:t>
             </w:r>
           </w:p>
         </w:tc>
@@ -4046,7 +4441,7 @@
                 <w:szCs w:val="22"/>
                 <w:color w:val="111111"/>
               </w:rPr>
-              <w:t xml:space="preserve">0.0172 </w:t>
+              <w:t xml:space="preserve">0.0175 </w:t>
             </w:r>
           </w:p>
         </w:tc>
@@ -4346,7 +4741,7 @@
                 <w:szCs w:val="22"/>
                 <w:color w:val="111111"/>
               </w:rPr>
-              <w:t xml:space="preserve">4.38   </w:t>
+              <w:t xml:space="preserve">4.75   </w:t>
             </w:r>
           </w:p>
         </w:tc>
@@ -4646,7 +5041,7 @@
                 <w:szCs w:val="22"/>
                 <w:color w:val="111111"/>
               </w:rPr>
-              <w:t xml:space="preserve">0.911  </w:t>
+              <w:t xml:space="preserve">2.64   </w:t>
             </w:r>
           </w:p>
         </w:tc>
@@ -4946,7 +5341,7 @@
                 <w:szCs w:val="22"/>
                 <w:color w:val="111111"/>
               </w:rPr>
-              <w:t xml:space="preserve">7.88   </w:t>
+              <w:t xml:space="preserve">8.09   </w:t>
             </w:r>
           </w:p>
         </w:tc>
@@ -5246,7 +5641,7 @@
                 <w:szCs w:val="22"/>
                 <w:color w:val="111111"/>
               </w:rPr>
-              <w:t xml:space="preserve">0.505  </w:t>
+              <w:t xml:space="preserve">1.16   </w:t>
             </w:r>
           </w:p>
         </w:tc>
@@ -5546,7 +5941,7 @@
                 <w:szCs w:val="22"/>
                 <w:color w:val="111111"/>
               </w:rPr>
-              <w:t xml:space="preserve">0.134  </w:t>
+              <w:t xml:space="preserve">0.14   </w:t>
             </w:r>
           </w:p>
         </w:tc>
@@ -5846,7 +6241,7 @@
                 <w:szCs w:val="22"/>
                 <w:color w:val="111111"/>
               </w:rPr>
-              <w:t xml:space="preserve">0.0283 </w:t>
+              <w:t xml:space="preserve">0.0643 </w:t>
             </w:r>
           </w:p>
         </w:tc>
@@ -6146,7 +6541,7 @@
                 <w:szCs w:val="22"/>
                 <w:color w:val="111111"/>
               </w:rPr>
-              <w:t xml:space="preserve">8.72   </w:t>
+              <w:t xml:space="preserve">8.95   </w:t>
             </w:r>
           </w:p>
         </w:tc>
@@ -6446,7 +6841,7 @@
                 <w:szCs w:val="22"/>
                 <w:color w:val="111111"/>
               </w:rPr>
-              <w:t xml:space="preserve">1.02   </w:t>
+              <w:t xml:space="preserve">2.2    </w:t>
             </w:r>
           </w:p>
         </w:tc>
@@ -6746,7 +7141,7 @@
                 <w:szCs w:val="22"/>
                 <w:color w:val="111111"/>
               </w:rPr>
-              <w:t xml:space="preserve">3.35   </w:t>
+              <w:t xml:space="preserve">3.26   </w:t>
             </w:r>
           </w:p>
         </w:tc>
@@ -7046,7 +7441,7 @@
                 <w:szCs w:val="22"/>
                 <w:color w:val="111111"/>
               </w:rPr>
-              <w:t xml:space="preserve">0.262  </w:t>
+              <w:t xml:space="preserve">0.5    </w:t>
             </w:r>
           </w:p>
         </w:tc>
@@ -7346,7 +7741,7 @@
                 <w:szCs w:val="22"/>
                 <w:color w:val="111111"/>
               </w:rPr>
-              <w:t xml:space="preserve">1.3    </w:t>
+              <w:t xml:space="preserve">1.21   </w:t>
             </w:r>
           </w:p>
         </w:tc>
@@ -7646,7 +8041,7 @@
                 <w:szCs w:val="22"/>
                 <w:color w:val="111111"/>
               </w:rPr>
-              <w:t xml:space="preserve">0.131  </w:t>
+              <w:t xml:space="preserve">0.277  </w:t>
             </w:r>
           </w:p>
         </w:tc>
@@ -7946,7 +8341,7 @@
                 <w:szCs w:val="22"/>
                 <w:color w:val="111111"/>
               </w:rPr>
-              <w:t xml:space="preserve">0.00694</w:t>
+              <w:t xml:space="preserve">0.00746</w:t>
             </w:r>
           </w:p>
         </w:tc>
@@ -8246,7 +8641,7 @@
                 <w:szCs w:val="22"/>
                 <w:color w:val="111111"/>
               </w:rPr>
-              <w:t xml:space="preserve">0.00719</w:t>
+              <w:t xml:space="preserve">0.007  </w:t>
             </w:r>
           </w:p>
         </w:tc>
@@ -8546,7 +8941,7 @@
                 <w:szCs w:val="22"/>
                 <w:color w:val="111111"/>
               </w:rPr>
-              <w:t xml:space="preserve">0.421  </w:t>
+              <w:t xml:space="preserve">0.378  </w:t>
             </w:r>
           </w:p>
         </w:tc>
@@ -8846,7 +9241,7 @@
                 <w:szCs w:val="22"/>
                 <w:color w:val="111111"/>
               </w:rPr>
-              <w:t xml:space="preserve">0.164  </w:t>
+              <w:t xml:space="preserve">0.154  </w:t>
             </w:r>
           </w:p>
         </w:tc>
@@ -9146,7 +9541,7 @@
                 <w:szCs w:val="22"/>
                 <w:color w:val="111111"/>
               </w:rPr>
-              <w:t xml:space="preserve">46.9    </w:t>
+              <w:t xml:space="preserve">47.3    </w:t>
             </w:r>
           </w:p>
         </w:tc>
@@ -9446,7 +9841,7 @@
                 <w:szCs w:val="22"/>
                 <w:color w:val="111111"/>
               </w:rPr>
-              <w:t xml:space="preserve">3.41   </w:t>
+              <w:t xml:space="preserve">6.03   </w:t>
             </w:r>
           </w:p>
         </w:tc>
@@ -9746,7 +10141,7 @@
                 <w:szCs w:val="22"/>
                 <w:color w:val="111111"/>
               </w:rPr>
-              <w:t xml:space="preserve">98.9    </w:t>
+              <w:t xml:space="preserve">99.1    </w:t>
             </w:r>
           </w:p>
         </w:tc>
@@ -10053,7 +10448,7 @@
                 <w:szCs w:val="22"/>
                 <w:color w:val="111111"/>
               </w:rPr>
-              <w:t xml:space="preserve">0.515  </w:t>
+              <w:t xml:space="preserve">0.529  </w:t>
             </w:r>
           </w:p>
         </w:tc>
@@ -10246,6 +10641,19 @@
         </w:tc>
       </w:tr>
     </w:tbl>
+    <w:p>
+      <w:r>
+        <w:br w:type="page"/>
+      </w:r>
+    </w:p>
+    <w:p>
+      <w:pPr>
+        <w:pStyle w:val="BodyText"/>
+      </w:pPr>
+      <w:r>
+        <w:t xml:space="preserve">Table with no Standard Deviation</w:t>
+      </w:r>
+    </w:p>
     <w:tbl xmlns:w="http://schemas.openxmlformats.org/wordprocessingml/2006/main" xmlns:r="http://schemas.openxmlformats.org/officeDocument/2006/relationships" xmlns:w14="http://schemas.microsoft.com/office/word/2010/wordml" xmlns:wp="http://schemas.openxmlformats.org/drawingml/2006/wordprocessingDrawing" xmlns:a="http://schemas.openxmlformats.org/drawingml/2006/main" xmlns:pic="http://schemas.openxmlformats.org/drawingml/2006/picture">
       <w:tblPr>
         <w:tblLayout w:type="fixed"/>
@@ -10397,7 +10805,7 @@
                 <w:szCs w:val="22"/>
                 <w:color w:val="111111"/>
               </w:rPr>
-              <w:t xml:space="preserve">CR2A_M</w:t>
+              <w:t xml:space="preserve">CR2A</w:t>
             </w:r>
           </w:p>
         </w:tc>
@@ -10720,7 +11128,7 @@
                 <w:szCs w:val="22"/>
                 <w:color w:val="111111"/>
               </w:rPr>
-              <w:t xml:space="preserve">26      </w:t>
+              <w:t xml:space="preserve">51      </w:t>
             </w:r>
           </w:p>
         </w:tc>
@@ -11020,7 +11428,7 @@
                 <w:szCs w:val="22"/>
                 <w:color w:val="111111"/>
               </w:rPr>
-              <w:t xml:space="preserve">53.8    </w:t>
+              <w:t xml:space="preserve">53.7    </w:t>
             </w:r>
           </w:p>
         </w:tc>
@@ -11320,7 +11728,7 @@
                 <w:szCs w:val="22"/>
                 <w:color w:val="111111"/>
               </w:rPr>
-              <w:t xml:space="preserve">2      </w:t>
+              <w:t xml:space="preserve">1.95   </w:t>
             </w:r>
           </w:p>
         </w:tc>
@@ -11620,7 +12028,7 @@
                 <w:szCs w:val="22"/>
                 <w:color w:val="111111"/>
               </w:rPr>
-              <w:t xml:space="preserve">16.7    </w:t>
+              <w:t xml:space="preserve">16.4    </w:t>
             </w:r>
           </w:p>
         </w:tc>
@@ -11920,7 +12328,7 @@
                 <w:szCs w:val="22"/>
                 <w:color w:val="111111"/>
               </w:rPr>
-              <w:t xml:space="preserve">0.0171 </w:t>
+              <w:t xml:space="preserve">0.0187 </w:t>
             </w:r>
           </w:p>
         </w:tc>
@@ -12220,7 +12628,7 @@
                 <w:szCs w:val="22"/>
                 <w:color w:val="111111"/>
               </w:rPr>
-              <w:t xml:space="preserve">4.38   </w:t>
+              <w:t xml:space="preserve">4.75   </w:t>
             </w:r>
           </w:p>
         </w:tc>
@@ -12520,7 +12928,7 @@
                 <w:szCs w:val="22"/>
                 <w:color w:val="111111"/>
               </w:rPr>
-              <w:t xml:space="preserve">7.88   </w:t>
+              <w:t xml:space="preserve">8.09   </w:t>
             </w:r>
           </w:p>
         </w:tc>
@@ -12820,7 +13228,7 @@
                 <w:szCs w:val="22"/>
                 <w:color w:val="111111"/>
               </w:rPr>
-              <w:t xml:space="preserve">0.134  </w:t>
+              <w:t xml:space="preserve">0.14   </w:t>
             </w:r>
           </w:p>
         </w:tc>
@@ -13120,7 +13528,7 @@
                 <w:szCs w:val="22"/>
                 <w:color w:val="111111"/>
               </w:rPr>
-              <w:t xml:space="preserve">8.72   </w:t>
+              <w:t xml:space="preserve">8.95   </w:t>
             </w:r>
           </w:p>
         </w:tc>
@@ -13420,7 +13828,7 @@
                 <w:szCs w:val="22"/>
                 <w:color w:val="111111"/>
               </w:rPr>
-              <w:t xml:space="preserve">3.35   </w:t>
+              <w:t xml:space="preserve">3.26   </w:t>
             </w:r>
           </w:p>
         </w:tc>
@@ -13720,7 +14128,7 @@
                 <w:szCs w:val="22"/>
                 <w:color w:val="111111"/>
               </w:rPr>
-              <w:t xml:space="preserve">1.3    </w:t>
+              <w:t xml:space="preserve">1.21   </w:t>
             </w:r>
           </w:p>
         </w:tc>
@@ -14020,7 +14428,7 @@
                 <w:szCs w:val="22"/>
                 <w:color w:val="111111"/>
               </w:rPr>
-              <w:t xml:space="preserve">0.00694</w:t>
+              <w:t xml:space="preserve">0.00746</w:t>
             </w:r>
           </w:p>
         </w:tc>
@@ -14320,7 +14728,7 @@
                 <w:szCs w:val="22"/>
                 <w:color w:val="111111"/>
               </w:rPr>
-              <w:t xml:space="preserve">0.421  </w:t>
+              <w:t xml:space="preserve">0.378  </w:t>
             </w:r>
           </w:p>
         </w:tc>
@@ -14620,7 +15028,7 @@
                 <w:szCs w:val="22"/>
                 <w:color w:val="111111"/>
               </w:rPr>
-              <w:t xml:space="preserve">46.9    </w:t>
+              <w:t xml:space="preserve">47.3    </w:t>
             </w:r>
           </w:p>
         </w:tc>
@@ -14927,7 +15335,7 @@
                 <w:szCs w:val="22"/>
                 <w:color w:val="111111"/>
               </w:rPr>
-              <w:t xml:space="preserve">98.9    </w:t>
+              <w:t xml:space="preserve">99.1    </w:t>
             </w:r>
           </w:p>
         </w:tc>

</xml_diff>

<commit_message>
updated script code to match rmd chunks
</commit_message>
<xml_diff>
--- a/costa_rica_bulk.docx
+++ b/costa_rica_bulk.docx
@@ -2041,35 +2041,6 @@
                 <w:szCs w:val="22"/>
                 <w:color w:val="111111"/>
               </w:rPr>
-              <w:t xml:space="preserve">51      </w:t>
-            </w:r>
-          </w:p>
-        </w:tc>
-        <w:tc>
-          <w:tcPr>
-            <w:tcBorders/>
-            <w:shd w:val="clear" w:color="auto" w:fill="F2F2F2"/>
-            <w:tcMar>
-              <w:top w:w="0" w:type="dxa"/>
-              <w:bottom w:w="0" w:type="dxa"/>
-              <w:left w:w="0" w:type="dxa"/>
-              <w:right w:w="0" w:type="dxa"/>
-            </w:tcMar>
-            <w:vAlign w:val="top"/>
-          </w:tcPr>
-          <w:p>
-            <w:pPr>
-              <w:jc w:val="right"/>
-              <w:spacing w:after="80" w:before="80"/>
-              <w:ind w:firstLine="0" w:left="80" w:right="80"/>
-            </w:pPr>
-            <w:r xmlns:w="http://schemas.openxmlformats.org/wordprocessingml/2006/main" xmlns:wp="http://schemas.openxmlformats.org/drawingml/2006/wordprocessingDrawing" xmlns:r="http://schemas.openxmlformats.org/officeDocument/2006/relationships" xmlns:w14="http://schemas.microsoft.com/office/word/2010/wordml">
-              <w:rPr>
-                <w:rFonts w:ascii="Arial" w:hAnsi="Arial" w:eastAsia="Arial" w:cs="Arial"/>
-                <w:sz w:val="22"/>
-                <w:szCs w:val="22"/>
-                <w:color w:val="111111"/>
-              </w:rPr>
               <w:t xml:space="preserve">26      </w:t>
             </w:r>
           </w:p>
@@ -2099,6 +2070,35 @@
                 <w:szCs w:val="22"/>
                 <w:color w:val="111111"/>
               </w:rPr>
+              <w:t xml:space="preserve">26      </w:t>
+            </w:r>
+          </w:p>
+        </w:tc>
+        <w:tc>
+          <w:tcPr>
+            <w:tcBorders/>
+            <w:shd w:val="clear" w:color="auto" w:fill="F2F2F2"/>
+            <w:tcMar>
+              <w:top w:w="0" w:type="dxa"/>
+              <w:bottom w:w="0" w:type="dxa"/>
+              <w:left w:w="0" w:type="dxa"/>
+              <w:right w:w="0" w:type="dxa"/>
+            </w:tcMar>
+            <w:vAlign w:val="top"/>
+          </w:tcPr>
+          <w:p>
+            <w:pPr>
+              <w:jc w:val="right"/>
+              <w:spacing w:after="80" w:before="80"/>
+              <w:ind w:firstLine="0" w:left="80" w:right="80"/>
+            </w:pPr>
+            <w:r xmlns:w="http://schemas.openxmlformats.org/wordprocessingml/2006/main" xmlns:wp="http://schemas.openxmlformats.org/drawingml/2006/wordprocessingDrawing" xmlns:r="http://schemas.openxmlformats.org/officeDocument/2006/relationships" xmlns:w14="http://schemas.microsoft.com/office/word/2010/wordml">
+              <w:rPr>
+                <w:rFonts w:ascii="Arial" w:hAnsi="Arial" w:eastAsia="Arial" w:cs="Arial"/>
+                <w:sz w:val="22"/>
+                <w:szCs w:val="22"/>
+                <w:color w:val="111111"/>
+              </w:rPr>
               <w:t xml:space="preserve">25      </w:t>
             </w:r>
           </w:p>
@@ -2128,36 +2128,36 @@
                 <w:szCs w:val="22"/>
                 <w:color w:val="111111"/>
               </w:rPr>
+              <w:t xml:space="preserve">26      </w:t>
+            </w:r>
+          </w:p>
+        </w:tc>
+        <w:tc>
+          <w:tcPr>
+            <w:tcBorders/>
+            <w:shd w:val="clear" w:color="auto" w:fill="F2F2F2"/>
+            <w:tcMar>
+              <w:top w:w="0" w:type="dxa"/>
+              <w:bottom w:w="0" w:type="dxa"/>
+              <w:left w:w="0" w:type="dxa"/>
+              <w:right w:w="0" w:type="dxa"/>
+            </w:tcMar>
+            <w:vAlign w:val="top"/>
+          </w:tcPr>
+          <w:p>
+            <w:pPr>
+              <w:jc w:val="right"/>
+              <w:spacing w:after="80" w:before="80"/>
+              <w:ind w:firstLine="0" w:left="80" w:right="80"/>
+            </w:pPr>
+            <w:r xmlns:w="http://schemas.openxmlformats.org/wordprocessingml/2006/main" xmlns:wp="http://schemas.openxmlformats.org/drawingml/2006/wordprocessingDrawing" xmlns:r="http://schemas.openxmlformats.org/officeDocument/2006/relationships" xmlns:w14="http://schemas.microsoft.com/office/word/2010/wordml">
+              <w:rPr>
+                <w:rFonts w:ascii="Arial" w:hAnsi="Arial" w:eastAsia="Arial" w:cs="Arial"/>
+                <w:sz w:val="22"/>
+                <w:szCs w:val="22"/>
+                <w:color w:val="111111"/>
+              </w:rPr>
               <w:t xml:space="preserve">25      </w:t>
-            </w:r>
-          </w:p>
-        </w:tc>
-        <w:tc>
-          <w:tcPr>
-            <w:tcBorders/>
-            <w:shd w:val="clear" w:color="auto" w:fill="F2F2F2"/>
-            <w:tcMar>
-              <w:top w:w="0" w:type="dxa"/>
-              <w:bottom w:w="0" w:type="dxa"/>
-              <w:left w:w="0" w:type="dxa"/>
-              <w:right w:w="0" w:type="dxa"/>
-            </w:tcMar>
-            <w:vAlign w:val="top"/>
-          </w:tcPr>
-          <w:p>
-            <w:pPr>
-              <w:jc w:val="right"/>
-              <w:spacing w:after="80" w:before="80"/>
-              <w:ind w:firstLine="0" w:left="80" w:right="80"/>
-            </w:pPr>
-            <w:r xmlns:w="http://schemas.openxmlformats.org/wordprocessingml/2006/main" xmlns:wp="http://schemas.openxmlformats.org/drawingml/2006/wordprocessingDrawing" xmlns:r="http://schemas.openxmlformats.org/officeDocument/2006/relationships" xmlns:w14="http://schemas.microsoft.com/office/word/2010/wordml">
-              <w:rPr>
-                <w:rFonts w:ascii="Arial" w:hAnsi="Arial" w:eastAsia="Arial" w:cs="Arial"/>
-                <w:sz w:val="22"/>
-                <w:szCs w:val="22"/>
-                <w:color w:val="111111"/>
-              </w:rPr>
-              <w:t xml:space="preserve">26      </w:t>
             </w:r>
           </w:p>
         </w:tc>
@@ -2341,7 +2341,7 @@
                 <w:szCs w:val="22"/>
                 <w:color w:val="111111"/>
               </w:rPr>
-              <w:t xml:space="preserve">53.7    </w:t>
+              <w:t xml:space="preserve">53.8    </w:t>
             </w:r>
           </w:p>
         </w:tc>
@@ -2428,36 +2428,36 @@
                 <w:szCs w:val="22"/>
                 <w:color w:val="111111"/>
               </w:rPr>
+              <w:t xml:space="preserve">53.1    </w:t>
+            </w:r>
+          </w:p>
+        </w:tc>
+        <w:tc>
+          <w:tcPr>
+            <w:tcBorders/>
+            <w:shd w:val="clear" w:color="auto" w:fill="FFFFFF"/>
+            <w:tcMar>
+              <w:top w:w="0" w:type="dxa"/>
+              <w:bottom w:w="0" w:type="dxa"/>
+              <w:left w:w="0" w:type="dxa"/>
+              <w:right w:w="0" w:type="dxa"/>
+            </w:tcMar>
+            <w:vAlign w:val="top"/>
+          </w:tcPr>
+          <w:p>
+            <w:pPr>
+              <w:jc w:val="right"/>
+              <w:spacing w:after="80" w:before="80"/>
+              <w:ind w:firstLine="0" w:left="80" w:right="80"/>
+            </w:pPr>
+            <w:r xmlns:w="http://schemas.openxmlformats.org/wordprocessingml/2006/main" xmlns:wp="http://schemas.openxmlformats.org/drawingml/2006/wordprocessingDrawing" xmlns:r="http://schemas.openxmlformats.org/officeDocument/2006/relationships" xmlns:w14="http://schemas.microsoft.com/office/word/2010/wordml">
+              <w:rPr>
+                <w:rFonts w:ascii="Arial" w:hAnsi="Arial" w:eastAsia="Arial" w:cs="Arial"/>
+                <w:sz w:val="22"/>
+                <w:szCs w:val="22"/>
+                <w:color w:val="111111"/>
+              </w:rPr>
               <w:t xml:space="preserve">53.9    </w:t>
-            </w:r>
-          </w:p>
-        </w:tc>
-        <w:tc>
-          <w:tcPr>
-            <w:tcBorders/>
-            <w:shd w:val="clear" w:color="auto" w:fill="FFFFFF"/>
-            <w:tcMar>
-              <w:top w:w="0" w:type="dxa"/>
-              <w:bottom w:w="0" w:type="dxa"/>
-              <w:left w:w="0" w:type="dxa"/>
-              <w:right w:w="0" w:type="dxa"/>
-            </w:tcMar>
-            <w:vAlign w:val="top"/>
-          </w:tcPr>
-          <w:p>
-            <w:pPr>
-              <w:jc w:val="right"/>
-              <w:spacing w:after="80" w:before="80"/>
-              <w:ind w:firstLine="0" w:left="80" w:right="80"/>
-            </w:pPr>
-            <w:r xmlns:w="http://schemas.openxmlformats.org/wordprocessingml/2006/main" xmlns:wp="http://schemas.openxmlformats.org/drawingml/2006/wordprocessingDrawing" xmlns:r="http://schemas.openxmlformats.org/officeDocument/2006/relationships" xmlns:w14="http://schemas.microsoft.com/office/word/2010/wordml">
-              <w:rPr>
-                <w:rFonts w:ascii="Arial" w:hAnsi="Arial" w:eastAsia="Arial" w:cs="Arial"/>
-                <w:sz w:val="22"/>
-                <w:szCs w:val="22"/>
-                <w:color w:val="111111"/>
-              </w:rPr>
-              <w:t xml:space="preserve">53.1    </w:t>
             </w:r>
           </w:p>
         </w:tc>
@@ -2641,7 +2641,7 @@
                 <w:szCs w:val="22"/>
                 <w:color w:val="111111"/>
               </w:rPr>
-              <w:t xml:space="preserve">1.38   </w:t>
+              <w:t xml:space="preserve">0.755  </w:t>
             </w:r>
           </w:p>
         </w:tc>
@@ -2728,36 +2728,36 @@
                 <w:szCs w:val="22"/>
                 <w:color w:val="111111"/>
               </w:rPr>
+              <w:t xml:space="preserve">1.09   </w:t>
+            </w:r>
+          </w:p>
+        </w:tc>
+        <w:tc>
+          <w:tcPr>
+            <w:tcBorders/>
+            <w:shd w:val="clear" w:color="auto" w:fill="F2F2F2"/>
+            <w:tcMar>
+              <w:top w:w="0" w:type="dxa"/>
+              <w:bottom w:w="0" w:type="dxa"/>
+              <w:left w:w="0" w:type="dxa"/>
+              <w:right w:w="0" w:type="dxa"/>
+            </w:tcMar>
+            <w:vAlign w:val="top"/>
+          </w:tcPr>
+          <w:p>
+            <w:pPr>
+              <w:jc w:val="right"/>
+              <w:spacing w:after="80" w:before="80"/>
+              <w:ind w:firstLine="0" w:left="80" w:right="80"/>
+            </w:pPr>
+            <w:r xmlns:w="http://schemas.openxmlformats.org/wordprocessingml/2006/main" xmlns:wp="http://schemas.openxmlformats.org/drawingml/2006/wordprocessingDrawing" xmlns:r="http://schemas.openxmlformats.org/officeDocument/2006/relationships" xmlns:w14="http://schemas.microsoft.com/office/word/2010/wordml">
+              <w:rPr>
+                <w:rFonts w:ascii="Arial" w:hAnsi="Arial" w:eastAsia="Arial" w:cs="Arial"/>
+                <w:sz w:val="22"/>
+                <w:szCs w:val="22"/>
+                <w:color w:val="111111"/>
+              </w:rPr>
               <w:t xml:space="preserve">2.19   </w:t>
-            </w:r>
-          </w:p>
-        </w:tc>
-        <w:tc>
-          <w:tcPr>
-            <w:tcBorders/>
-            <w:shd w:val="clear" w:color="auto" w:fill="F2F2F2"/>
-            <w:tcMar>
-              <w:top w:w="0" w:type="dxa"/>
-              <w:bottom w:w="0" w:type="dxa"/>
-              <w:left w:w="0" w:type="dxa"/>
-              <w:right w:w="0" w:type="dxa"/>
-            </w:tcMar>
-            <w:vAlign w:val="top"/>
-          </w:tcPr>
-          <w:p>
-            <w:pPr>
-              <w:jc w:val="right"/>
-              <w:spacing w:after="80" w:before="80"/>
-              <w:ind w:firstLine="0" w:left="80" w:right="80"/>
-            </w:pPr>
-            <w:r xmlns:w="http://schemas.openxmlformats.org/wordprocessingml/2006/main" xmlns:wp="http://schemas.openxmlformats.org/drawingml/2006/wordprocessingDrawing" xmlns:r="http://schemas.openxmlformats.org/officeDocument/2006/relationships" xmlns:w14="http://schemas.microsoft.com/office/word/2010/wordml">
-              <w:rPr>
-                <w:rFonts w:ascii="Arial" w:hAnsi="Arial" w:eastAsia="Arial" w:cs="Arial"/>
-                <w:sz w:val="22"/>
-                <w:szCs w:val="22"/>
-                <w:color w:val="111111"/>
-              </w:rPr>
-              <w:t xml:space="preserve">1.09   </w:t>
             </w:r>
           </w:p>
         </w:tc>
@@ -2941,7 +2941,7 @@
                 <w:szCs w:val="22"/>
                 <w:color w:val="111111"/>
               </w:rPr>
-              <w:t xml:space="preserve">1.95   </w:t>
+              <w:t xml:space="preserve">2      </w:t>
             </w:r>
           </w:p>
         </w:tc>
@@ -3028,36 +3028,36 @@
                 <w:szCs w:val="22"/>
                 <w:color w:val="111111"/>
               </w:rPr>
+              <w:t xml:space="preserve">1.64   </w:t>
+            </w:r>
+          </w:p>
+        </w:tc>
+        <w:tc>
+          <w:tcPr>
+            <w:tcBorders/>
+            <w:shd w:val="clear" w:color="auto" w:fill="FFFFFF"/>
+            <w:tcMar>
+              <w:top w:w="0" w:type="dxa"/>
+              <w:bottom w:w="0" w:type="dxa"/>
+              <w:left w:w="0" w:type="dxa"/>
+              <w:right w:w="0" w:type="dxa"/>
+            </w:tcMar>
+            <w:vAlign w:val="top"/>
+          </w:tcPr>
+          <w:p>
+            <w:pPr>
+              <w:jc w:val="right"/>
+              <w:spacing w:after="80" w:before="80"/>
+              <w:ind w:firstLine="0" w:left="80" w:right="80"/>
+            </w:pPr>
+            <w:r xmlns:w="http://schemas.openxmlformats.org/wordprocessingml/2006/main" xmlns:wp="http://schemas.openxmlformats.org/drawingml/2006/wordprocessingDrawing" xmlns:r="http://schemas.openxmlformats.org/officeDocument/2006/relationships" xmlns:w14="http://schemas.microsoft.com/office/word/2010/wordml">
+              <w:rPr>
+                <w:rFonts w:ascii="Arial" w:hAnsi="Arial" w:eastAsia="Arial" w:cs="Arial"/>
+                <w:sz w:val="22"/>
+                <w:szCs w:val="22"/>
+                <w:color w:val="111111"/>
+              </w:rPr>
               <w:t xml:space="preserve">2.1    </w:t>
-            </w:r>
-          </w:p>
-        </w:tc>
-        <w:tc>
-          <w:tcPr>
-            <w:tcBorders/>
-            <w:shd w:val="clear" w:color="auto" w:fill="FFFFFF"/>
-            <w:tcMar>
-              <w:top w:w="0" w:type="dxa"/>
-              <w:bottom w:w="0" w:type="dxa"/>
-              <w:left w:w="0" w:type="dxa"/>
-              <w:right w:w="0" w:type="dxa"/>
-            </w:tcMar>
-            <w:vAlign w:val="top"/>
-          </w:tcPr>
-          <w:p>
-            <w:pPr>
-              <w:jc w:val="right"/>
-              <w:spacing w:after="80" w:before="80"/>
-              <w:ind w:firstLine="0" w:left="80" w:right="80"/>
-            </w:pPr>
-            <w:r xmlns:w="http://schemas.openxmlformats.org/wordprocessingml/2006/main" xmlns:wp="http://schemas.openxmlformats.org/drawingml/2006/wordprocessingDrawing" xmlns:r="http://schemas.openxmlformats.org/officeDocument/2006/relationships" xmlns:w14="http://schemas.microsoft.com/office/word/2010/wordml">
-              <w:rPr>
-                <w:rFonts w:ascii="Arial" w:hAnsi="Arial" w:eastAsia="Arial" w:cs="Arial"/>
-                <w:sz w:val="22"/>
-                <w:szCs w:val="22"/>
-                <w:color w:val="111111"/>
-              </w:rPr>
-              <w:t xml:space="preserve">1.64   </w:t>
             </w:r>
           </w:p>
         </w:tc>
@@ -3241,7 +3241,7 @@
                 <w:szCs w:val="22"/>
                 <w:color w:val="111111"/>
               </w:rPr>
-              <w:t xml:space="preserve">0.618  </w:t>
+              <w:t xml:space="preserve">0.335  </w:t>
             </w:r>
           </w:p>
         </w:tc>
@@ -3328,36 +3328,36 @@
                 <w:szCs w:val="22"/>
                 <w:color w:val="111111"/>
               </w:rPr>
+              <w:t xml:space="preserve">0.519  </w:t>
+            </w:r>
+          </w:p>
+        </w:tc>
+        <w:tc>
+          <w:tcPr>
+            <w:tcBorders/>
+            <w:shd w:val="clear" w:color="auto" w:fill="F2F2F2"/>
+            <w:tcMar>
+              <w:top w:w="0" w:type="dxa"/>
+              <w:bottom w:w="0" w:type="dxa"/>
+              <w:left w:w="0" w:type="dxa"/>
+              <w:right w:w="0" w:type="dxa"/>
+            </w:tcMar>
+            <w:vAlign w:val="top"/>
+          </w:tcPr>
+          <w:p>
+            <w:pPr>
+              <w:jc w:val="right"/>
+              <w:spacing w:after="80" w:before="80"/>
+              <w:ind w:firstLine="0" w:left="80" w:right="80"/>
+            </w:pPr>
+            <w:r xmlns:w="http://schemas.openxmlformats.org/wordprocessingml/2006/main" xmlns:wp="http://schemas.openxmlformats.org/drawingml/2006/wordprocessingDrawing" xmlns:r="http://schemas.openxmlformats.org/officeDocument/2006/relationships" xmlns:w14="http://schemas.microsoft.com/office/word/2010/wordml">
+              <w:rPr>
+                <w:rFonts w:ascii="Arial" w:hAnsi="Arial" w:eastAsia="Arial" w:cs="Arial"/>
+                <w:sz w:val="22"/>
+                <w:szCs w:val="22"/>
+                <w:color w:val="111111"/>
+              </w:rPr>
               <w:t xml:space="preserve">0.771  </w:t>
-            </w:r>
-          </w:p>
-        </w:tc>
-        <w:tc>
-          <w:tcPr>
-            <w:tcBorders/>
-            <w:shd w:val="clear" w:color="auto" w:fill="F2F2F2"/>
-            <w:tcMar>
-              <w:top w:w="0" w:type="dxa"/>
-              <w:bottom w:w="0" w:type="dxa"/>
-              <w:left w:w="0" w:type="dxa"/>
-              <w:right w:w="0" w:type="dxa"/>
-            </w:tcMar>
-            <w:vAlign w:val="top"/>
-          </w:tcPr>
-          <w:p>
-            <w:pPr>
-              <w:jc w:val="right"/>
-              <w:spacing w:after="80" w:before="80"/>
-              <w:ind w:firstLine="0" w:left="80" w:right="80"/>
-            </w:pPr>
-            <w:r xmlns:w="http://schemas.openxmlformats.org/wordprocessingml/2006/main" xmlns:wp="http://schemas.openxmlformats.org/drawingml/2006/wordprocessingDrawing" xmlns:r="http://schemas.openxmlformats.org/officeDocument/2006/relationships" xmlns:w14="http://schemas.microsoft.com/office/word/2010/wordml">
-              <w:rPr>
-                <w:rFonts w:ascii="Arial" w:hAnsi="Arial" w:eastAsia="Arial" w:cs="Arial"/>
-                <w:sz w:val="22"/>
-                <w:szCs w:val="22"/>
-                <w:color w:val="111111"/>
-              </w:rPr>
-              <w:t xml:space="preserve">0.519  </w:t>
             </w:r>
           </w:p>
         </w:tc>
@@ -3541,7 +3541,7 @@
                 <w:szCs w:val="22"/>
                 <w:color w:val="111111"/>
               </w:rPr>
-              <w:t xml:space="preserve">16.4    </w:t>
+              <w:t xml:space="preserve">16.7    </w:t>
             </w:r>
           </w:p>
         </w:tc>
@@ -3628,36 +3628,36 @@
                 <w:szCs w:val="22"/>
                 <w:color w:val="111111"/>
               </w:rPr>
+              <w:t xml:space="preserve">17.9    </w:t>
+            </w:r>
+          </w:p>
+        </w:tc>
+        <w:tc>
+          <w:tcPr>
+            <w:tcBorders/>
+            <w:shd w:val="clear" w:color="auto" w:fill="FFFFFF"/>
+            <w:tcMar>
+              <w:top w:w="0" w:type="dxa"/>
+              <w:bottom w:w="0" w:type="dxa"/>
+              <w:left w:w="0" w:type="dxa"/>
+              <w:right w:w="0" w:type="dxa"/>
+            </w:tcMar>
+            <w:vAlign w:val="top"/>
+          </w:tcPr>
+          <w:p>
+            <w:pPr>
+              <w:jc w:val="right"/>
+              <w:spacing w:after="80" w:before="80"/>
+              <w:ind w:firstLine="0" w:left="80" w:right="80"/>
+            </w:pPr>
+            <w:r xmlns:w="http://schemas.openxmlformats.org/wordprocessingml/2006/main" xmlns:wp="http://schemas.openxmlformats.org/drawingml/2006/wordprocessingDrawing" xmlns:r="http://schemas.openxmlformats.org/officeDocument/2006/relationships" xmlns:w14="http://schemas.microsoft.com/office/word/2010/wordml">
+              <w:rPr>
+                <w:rFonts w:ascii="Arial" w:hAnsi="Arial" w:eastAsia="Arial" w:cs="Arial"/>
+                <w:sz w:val="22"/>
+                <w:szCs w:val="22"/>
+                <w:color w:val="111111"/>
+              </w:rPr>
               <w:t xml:space="preserve">15.3    </w:t>
-            </w:r>
-          </w:p>
-        </w:tc>
-        <w:tc>
-          <w:tcPr>
-            <w:tcBorders/>
-            <w:shd w:val="clear" w:color="auto" w:fill="FFFFFF"/>
-            <w:tcMar>
-              <w:top w:w="0" w:type="dxa"/>
-              <w:bottom w:w="0" w:type="dxa"/>
-              <w:left w:w="0" w:type="dxa"/>
-              <w:right w:w="0" w:type="dxa"/>
-            </w:tcMar>
-            <w:vAlign w:val="top"/>
-          </w:tcPr>
-          <w:p>
-            <w:pPr>
-              <w:jc w:val="right"/>
-              <w:spacing w:after="80" w:before="80"/>
-              <w:ind w:firstLine="0" w:left="80" w:right="80"/>
-            </w:pPr>
-            <w:r xmlns:w="http://schemas.openxmlformats.org/wordprocessingml/2006/main" xmlns:wp="http://schemas.openxmlformats.org/drawingml/2006/wordprocessingDrawing" xmlns:r="http://schemas.openxmlformats.org/officeDocument/2006/relationships" xmlns:w14="http://schemas.microsoft.com/office/word/2010/wordml">
-              <w:rPr>
-                <w:rFonts w:ascii="Arial" w:hAnsi="Arial" w:eastAsia="Arial" w:cs="Arial"/>
-                <w:sz w:val="22"/>
-                <w:szCs w:val="22"/>
-                <w:color w:val="111111"/>
-              </w:rPr>
-              <w:t xml:space="preserve">17.9    </w:t>
             </w:r>
           </w:p>
         </w:tc>
@@ -3841,7 +3841,7 @@
                 <w:szCs w:val="22"/>
                 <w:color w:val="111111"/>
               </w:rPr>
-              <w:t xml:space="preserve">3.62   </w:t>
+              <w:t xml:space="preserve">1.97   </w:t>
             </w:r>
           </w:p>
         </w:tc>
@@ -3928,36 +3928,36 @@
                 <w:szCs w:val="22"/>
                 <w:color w:val="111111"/>
               </w:rPr>
+              <w:t xml:space="preserve">3.51   </w:t>
+            </w:r>
+          </w:p>
+        </w:tc>
+        <w:tc>
+          <w:tcPr>
+            <w:tcBorders/>
+            <w:shd w:val="clear" w:color="auto" w:fill="F2F2F2"/>
+            <w:tcMar>
+              <w:top w:w="0" w:type="dxa"/>
+              <w:bottom w:w="0" w:type="dxa"/>
+              <w:left w:w="0" w:type="dxa"/>
+              <w:right w:w="0" w:type="dxa"/>
+            </w:tcMar>
+            <w:vAlign w:val="top"/>
+          </w:tcPr>
+          <w:p>
+            <w:pPr>
+              <w:jc w:val="right"/>
+              <w:spacing w:after="80" w:before="80"/>
+              <w:ind w:firstLine="0" w:left="80" w:right="80"/>
+            </w:pPr>
+            <w:r xmlns:w="http://schemas.openxmlformats.org/wordprocessingml/2006/main" xmlns:wp="http://schemas.openxmlformats.org/drawingml/2006/wordprocessingDrawing" xmlns:r="http://schemas.openxmlformats.org/officeDocument/2006/relationships" xmlns:w14="http://schemas.microsoft.com/office/word/2010/wordml">
+              <w:rPr>
+                <w:rFonts w:ascii="Arial" w:hAnsi="Arial" w:eastAsia="Arial" w:cs="Arial"/>
+                <w:sz w:val="22"/>
+                <w:szCs w:val="22"/>
+                <w:color w:val="111111"/>
+              </w:rPr>
               <w:t xml:space="preserve">3.96   </w:t>
-            </w:r>
-          </w:p>
-        </w:tc>
-        <w:tc>
-          <w:tcPr>
-            <w:tcBorders/>
-            <w:shd w:val="clear" w:color="auto" w:fill="F2F2F2"/>
-            <w:tcMar>
-              <w:top w:w="0" w:type="dxa"/>
-              <w:bottom w:w="0" w:type="dxa"/>
-              <w:left w:w="0" w:type="dxa"/>
-              <w:right w:w="0" w:type="dxa"/>
-            </w:tcMar>
-            <w:vAlign w:val="top"/>
-          </w:tcPr>
-          <w:p>
-            <w:pPr>
-              <w:jc w:val="right"/>
-              <w:spacing w:after="80" w:before="80"/>
-              <w:ind w:firstLine="0" w:left="80" w:right="80"/>
-            </w:pPr>
-            <w:r xmlns:w="http://schemas.openxmlformats.org/wordprocessingml/2006/main" xmlns:wp="http://schemas.openxmlformats.org/drawingml/2006/wordprocessingDrawing" xmlns:r="http://schemas.openxmlformats.org/officeDocument/2006/relationships" xmlns:w14="http://schemas.microsoft.com/office/word/2010/wordml">
-              <w:rPr>
-                <w:rFonts w:ascii="Arial" w:hAnsi="Arial" w:eastAsia="Arial" w:cs="Arial"/>
-                <w:sz w:val="22"/>
-                <w:szCs w:val="22"/>
-                <w:color w:val="111111"/>
-              </w:rPr>
-              <w:t xml:space="preserve">3.51   </w:t>
             </w:r>
           </w:p>
         </w:tc>
@@ -4141,7 +4141,7 @@
                 <w:szCs w:val="22"/>
                 <w:color w:val="111111"/>
               </w:rPr>
-              <w:t xml:space="preserve">0.0187 </w:t>
+              <w:t xml:space="preserve">0.0171 </w:t>
             </w:r>
           </w:p>
         </w:tc>
@@ -4228,36 +4228,36 @@
                 <w:szCs w:val="22"/>
                 <w:color w:val="111111"/>
               </w:rPr>
+              <w:t xml:space="preserve">0.0302 </w:t>
+            </w:r>
+          </w:p>
+        </w:tc>
+        <w:tc>
+          <w:tcPr>
+            <w:tcBorders/>
+            <w:shd w:val="clear" w:color="auto" w:fill="FFFFFF"/>
+            <w:tcMar>
+              <w:top w:w="0" w:type="dxa"/>
+              <w:bottom w:w="0" w:type="dxa"/>
+              <w:left w:w="0" w:type="dxa"/>
+              <w:right w:w="0" w:type="dxa"/>
+            </w:tcMar>
+            <w:vAlign w:val="top"/>
+          </w:tcPr>
+          <w:p>
+            <w:pPr>
+              <w:jc w:val="right"/>
+              <w:spacing w:after="80" w:before="80"/>
+              <w:ind w:firstLine="0" w:left="80" w:right="80"/>
+            </w:pPr>
+            <w:r xmlns:w="http://schemas.openxmlformats.org/wordprocessingml/2006/main" xmlns:wp="http://schemas.openxmlformats.org/drawingml/2006/wordprocessingDrawing" xmlns:r="http://schemas.openxmlformats.org/officeDocument/2006/relationships" xmlns:w14="http://schemas.microsoft.com/office/word/2010/wordml">
+              <w:rPr>
+                <w:rFonts w:ascii="Arial" w:hAnsi="Arial" w:eastAsia="Arial" w:cs="Arial"/>
+                <w:sz w:val="22"/>
+                <w:szCs w:val="22"/>
+                <w:color w:val="111111"/>
+              </w:rPr>
               <w:t xml:space="preserve">0.0283 </w:t>
-            </w:r>
-          </w:p>
-        </w:tc>
-        <w:tc>
-          <w:tcPr>
-            <w:tcBorders/>
-            <w:shd w:val="clear" w:color="auto" w:fill="FFFFFF"/>
-            <w:tcMar>
-              <w:top w:w="0" w:type="dxa"/>
-              <w:bottom w:w="0" w:type="dxa"/>
-              <w:left w:w="0" w:type="dxa"/>
-              <w:right w:w="0" w:type="dxa"/>
-            </w:tcMar>
-            <w:vAlign w:val="top"/>
-          </w:tcPr>
-          <w:p>
-            <w:pPr>
-              <w:jc w:val="right"/>
-              <w:spacing w:after="80" w:before="80"/>
-              <w:ind w:firstLine="0" w:left="80" w:right="80"/>
-            </w:pPr>
-            <w:r xmlns:w="http://schemas.openxmlformats.org/wordprocessingml/2006/main" xmlns:wp="http://schemas.openxmlformats.org/drawingml/2006/wordprocessingDrawing" xmlns:r="http://schemas.openxmlformats.org/officeDocument/2006/relationships" xmlns:w14="http://schemas.microsoft.com/office/word/2010/wordml">
-              <w:rPr>
-                <w:rFonts w:ascii="Arial" w:hAnsi="Arial" w:eastAsia="Arial" w:cs="Arial"/>
-                <w:sz w:val="22"/>
-                <w:szCs w:val="22"/>
-                <w:color w:val="111111"/>
-              </w:rPr>
-              <w:t xml:space="preserve">0.0302 </w:t>
             </w:r>
           </w:p>
         </w:tc>
@@ -4441,7 +4441,7 @@
                 <w:szCs w:val="22"/>
                 <w:color w:val="111111"/>
               </w:rPr>
-              <w:t xml:space="preserve">0.0175 </w:t>
+              <w:t xml:space="preserve">0.0172 </w:t>
             </w:r>
           </w:p>
         </w:tc>
@@ -4528,36 +4528,36 @@
                 <w:szCs w:val="22"/>
                 <w:color w:val="111111"/>
               </w:rPr>
+              <w:t xml:space="preserve">0.0237 </w:t>
+            </w:r>
+          </w:p>
+        </w:tc>
+        <w:tc>
+          <w:tcPr>
+            <w:tcBorders/>
+            <w:shd w:val="clear" w:color="auto" w:fill="F2F2F2"/>
+            <w:tcMar>
+              <w:top w:w="0" w:type="dxa"/>
+              <w:bottom w:w="0" w:type="dxa"/>
+              <w:left w:w="0" w:type="dxa"/>
+              <w:right w:w="0" w:type="dxa"/>
+            </w:tcMar>
+            <w:vAlign w:val="top"/>
+          </w:tcPr>
+          <w:p>
+            <w:pPr>
+              <w:jc w:val="right"/>
+              <w:spacing w:after="80" w:before="80"/>
+              <w:ind w:firstLine="0" w:left="80" w:right="80"/>
+            </w:pPr>
+            <w:r xmlns:w="http://schemas.openxmlformats.org/wordprocessingml/2006/main" xmlns:wp="http://schemas.openxmlformats.org/drawingml/2006/wordprocessingDrawing" xmlns:r="http://schemas.openxmlformats.org/officeDocument/2006/relationships" xmlns:w14="http://schemas.microsoft.com/office/word/2010/wordml">
+              <w:rPr>
+                <w:rFonts w:ascii="Arial" w:hAnsi="Arial" w:eastAsia="Arial" w:cs="Arial"/>
+                <w:sz w:val="22"/>
+                <w:szCs w:val="22"/>
+                <w:color w:val="111111"/>
+              </w:rPr>
               <w:t xml:space="preserve">0.0334 </w:t>
-            </w:r>
-          </w:p>
-        </w:tc>
-        <w:tc>
-          <w:tcPr>
-            <w:tcBorders/>
-            <w:shd w:val="clear" w:color="auto" w:fill="F2F2F2"/>
-            <w:tcMar>
-              <w:top w:w="0" w:type="dxa"/>
-              <w:bottom w:w="0" w:type="dxa"/>
-              <w:left w:w="0" w:type="dxa"/>
-              <w:right w:w="0" w:type="dxa"/>
-            </w:tcMar>
-            <w:vAlign w:val="top"/>
-          </w:tcPr>
-          <w:p>
-            <w:pPr>
-              <w:jc w:val="right"/>
-              <w:spacing w:after="80" w:before="80"/>
-              <w:ind w:firstLine="0" w:left="80" w:right="80"/>
-            </w:pPr>
-            <w:r xmlns:w="http://schemas.openxmlformats.org/wordprocessingml/2006/main" xmlns:wp="http://schemas.openxmlformats.org/drawingml/2006/wordprocessingDrawing" xmlns:r="http://schemas.openxmlformats.org/officeDocument/2006/relationships" xmlns:w14="http://schemas.microsoft.com/office/word/2010/wordml">
-              <w:rPr>
-                <w:rFonts w:ascii="Arial" w:hAnsi="Arial" w:eastAsia="Arial" w:cs="Arial"/>
-                <w:sz w:val="22"/>
-                <w:szCs w:val="22"/>
-                <w:color w:val="111111"/>
-              </w:rPr>
-              <w:t xml:space="preserve">0.0237 </w:t>
             </w:r>
           </w:p>
         </w:tc>
@@ -4741,7 +4741,7 @@
                 <w:szCs w:val="22"/>
                 <w:color w:val="111111"/>
               </w:rPr>
-              <w:t xml:space="preserve">4.75   </w:t>
+              <w:t xml:space="preserve">4.38   </w:t>
             </w:r>
           </w:p>
         </w:tc>
@@ -4828,36 +4828,36 @@
                 <w:szCs w:val="22"/>
                 <w:color w:val="111111"/>
               </w:rPr>
+              <w:t xml:space="preserve">4.89   </w:t>
+            </w:r>
+          </w:p>
+        </w:tc>
+        <w:tc>
+          <w:tcPr>
+            <w:tcBorders/>
+            <w:shd w:val="clear" w:color="auto" w:fill="FFFFFF"/>
+            <w:tcMar>
+              <w:top w:w="0" w:type="dxa"/>
+              <w:bottom w:w="0" w:type="dxa"/>
+              <w:left w:w="0" w:type="dxa"/>
+              <w:right w:w="0" w:type="dxa"/>
+            </w:tcMar>
+            <w:vAlign w:val="top"/>
+          </w:tcPr>
+          <w:p>
+            <w:pPr>
+              <w:jc w:val="right"/>
+              <w:spacing w:after="80" w:before="80"/>
+              <w:ind w:firstLine="0" w:left="80" w:right="80"/>
+            </w:pPr>
+            <w:r xmlns:w="http://schemas.openxmlformats.org/wordprocessingml/2006/main" xmlns:wp="http://schemas.openxmlformats.org/drawingml/2006/wordprocessingDrawing" xmlns:r="http://schemas.openxmlformats.org/officeDocument/2006/relationships" xmlns:w14="http://schemas.microsoft.com/office/word/2010/wordml">
+              <w:rPr>
+                <w:rFonts w:ascii="Arial" w:hAnsi="Arial" w:eastAsia="Arial" w:cs="Arial"/>
+                <w:sz w:val="22"/>
+                <w:szCs w:val="22"/>
+                <w:color w:val="111111"/>
+              </w:rPr>
               <w:t xml:space="preserve">5.28   </w:t>
-            </w:r>
-          </w:p>
-        </w:tc>
-        <w:tc>
-          <w:tcPr>
-            <w:tcBorders/>
-            <w:shd w:val="clear" w:color="auto" w:fill="FFFFFF"/>
-            <w:tcMar>
-              <w:top w:w="0" w:type="dxa"/>
-              <w:bottom w:w="0" w:type="dxa"/>
-              <w:left w:w="0" w:type="dxa"/>
-              <w:right w:w="0" w:type="dxa"/>
-            </w:tcMar>
-            <w:vAlign w:val="top"/>
-          </w:tcPr>
-          <w:p>
-            <w:pPr>
-              <w:jc w:val="right"/>
-              <w:spacing w:after="80" w:before="80"/>
-              <w:ind w:firstLine="0" w:left="80" w:right="80"/>
-            </w:pPr>
-            <w:r xmlns:w="http://schemas.openxmlformats.org/wordprocessingml/2006/main" xmlns:wp="http://schemas.openxmlformats.org/drawingml/2006/wordprocessingDrawing" xmlns:r="http://schemas.openxmlformats.org/officeDocument/2006/relationships" xmlns:w14="http://schemas.microsoft.com/office/word/2010/wordml">
-              <w:rPr>
-                <w:rFonts w:ascii="Arial" w:hAnsi="Arial" w:eastAsia="Arial" w:cs="Arial"/>
-                <w:sz w:val="22"/>
-                <w:szCs w:val="22"/>
-                <w:color w:val="111111"/>
-              </w:rPr>
-              <w:t xml:space="preserve">4.89   </w:t>
             </w:r>
           </w:p>
         </w:tc>
@@ -5041,7 +5041,7 @@
                 <w:szCs w:val="22"/>
                 <w:color w:val="111111"/>
               </w:rPr>
-              <w:t xml:space="preserve">2.64   </w:t>
+              <w:t xml:space="preserve">0.911  </w:t>
             </w:r>
           </w:p>
         </w:tc>
@@ -5128,36 +5128,36 @@
                 <w:szCs w:val="22"/>
                 <w:color w:val="111111"/>
               </w:rPr>
+              <w:t xml:space="preserve">1.81   </w:t>
+            </w:r>
+          </w:p>
+        </w:tc>
+        <w:tc>
+          <w:tcPr>
+            <w:tcBorders/>
+            <w:shd w:val="clear" w:color="auto" w:fill="F2F2F2"/>
+            <w:tcMar>
+              <w:top w:w="0" w:type="dxa"/>
+              <w:bottom w:w="0" w:type="dxa"/>
+              <w:left w:w="0" w:type="dxa"/>
+              <w:right w:w="0" w:type="dxa"/>
+            </w:tcMar>
+            <w:vAlign w:val="top"/>
+          </w:tcPr>
+          <w:p>
+            <w:pPr>
+              <w:jc w:val="right"/>
+              <w:spacing w:after="80" w:before="80"/>
+              <w:ind w:firstLine="0" w:left="80" w:right="80"/>
+            </w:pPr>
+            <w:r xmlns:w="http://schemas.openxmlformats.org/wordprocessingml/2006/main" xmlns:wp="http://schemas.openxmlformats.org/drawingml/2006/wordprocessingDrawing" xmlns:r="http://schemas.openxmlformats.org/officeDocument/2006/relationships" xmlns:w14="http://schemas.microsoft.com/office/word/2010/wordml">
+              <w:rPr>
+                <w:rFonts w:ascii="Arial" w:hAnsi="Arial" w:eastAsia="Arial" w:cs="Arial"/>
+                <w:sz w:val="22"/>
+                <w:szCs w:val="22"/>
+                <w:color w:val="111111"/>
+              </w:rPr>
               <w:t xml:space="preserve">2.79   </w:t>
-            </w:r>
-          </w:p>
-        </w:tc>
-        <w:tc>
-          <w:tcPr>
-            <w:tcBorders/>
-            <w:shd w:val="clear" w:color="auto" w:fill="F2F2F2"/>
-            <w:tcMar>
-              <w:top w:w="0" w:type="dxa"/>
-              <w:bottom w:w="0" w:type="dxa"/>
-              <w:left w:w="0" w:type="dxa"/>
-              <w:right w:w="0" w:type="dxa"/>
-            </w:tcMar>
-            <w:vAlign w:val="top"/>
-          </w:tcPr>
-          <w:p>
-            <w:pPr>
-              <w:jc w:val="right"/>
-              <w:spacing w:after="80" w:before="80"/>
-              <w:ind w:firstLine="0" w:left="80" w:right="80"/>
-            </w:pPr>
-            <w:r xmlns:w="http://schemas.openxmlformats.org/wordprocessingml/2006/main" xmlns:wp="http://schemas.openxmlformats.org/drawingml/2006/wordprocessingDrawing" xmlns:r="http://schemas.openxmlformats.org/officeDocument/2006/relationships" xmlns:w14="http://schemas.microsoft.com/office/word/2010/wordml">
-              <w:rPr>
-                <w:rFonts w:ascii="Arial" w:hAnsi="Arial" w:eastAsia="Arial" w:cs="Arial"/>
-                <w:sz w:val="22"/>
-                <w:szCs w:val="22"/>
-                <w:color w:val="111111"/>
-              </w:rPr>
-              <w:t xml:space="preserve">1.81   </w:t>
             </w:r>
           </w:p>
         </w:tc>
@@ -5341,7 +5341,7 @@
                 <w:szCs w:val="22"/>
                 <w:color w:val="111111"/>
               </w:rPr>
-              <w:t xml:space="preserve">8.09   </w:t>
+              <w:t xml:space="preserve">7.88   </w:t>
             </w:r>
           </w:p>
         </w:tc>
@@ -5428,36 +5428,36 @@
                 <w:szCs w:val="22"/>
                 <w:color w:val="111111"/>
               </w:rPr>
+              <w:t xml:space="preserve">8.53   </w:t>
+            </w:r>
+          </w:p>
+        </w:tc>
+        <w:tc>
+          <w:tcPr>
+            <w:tcBorders/>
+            <w:shd w:val="clear" w:color="auto" w:fill="FFFFFF"/>
+            <w:tcMar>
+              <w:top w:w="0" w:type="dxa"/>
+              <w:bottom w:w="0" w:type="dxa"/>
+              <w:left w:w="0" w:type="dxa"/>
+              <w:right w:w="0" w:type="dxa"/>
+            </w:tcMar>
+            <w:vAlign w:val="top"/>
+          </w:tcPr>
+          <w:p>
+            <w:pPr>
+              <w:jc w:val="right"/>
+              <w:spacing w:after="80" w:before="80"/>
+              <w:ind w:firstLine="0" w:left="80" w:right="80"/>
+            </w:pPr>
+            <w:r xmlns:w="http://schemas.openxmlformats.org/wordprocessingml/2006/main" xmlns:wp="http://schemas.openxmlformats.org/drawingml/2006/wordprocessingDrawing" xmlns:r="http://schemas.openxmlformats.org/officeDocument/2006/relationships" xmlns:w14="http://schemas.microsoft.com/office/word/2010/wordml">
+              <w:rPr>
+                <w:rFonts w:ascii="Arial" w:hAnsi="Arial" w:eastAsia="Arial" w:cs="Arial"/>
+                <w:sz w:val="22"/>
+                <w:szCs w:val="22"/>
+                <w:color w:val="111111"/>
+              </w:rPr>
               <w:t xml:space="preserve">8.04   </w:t>
-            </w:r>
-          </w:p>
-        </w:tc>
-        <w:tc>
-          <w:tcPr>
-            <w:tcBorders/>
-            <w:shd w:val="clear" w:color="auto" w:fill="FFFFFF"/>
-            <w:tcMar>
-              <w:top w:w="0" w:type="dxa"/>
-              <w:bottom w:w="0" w:type="dxa"/>
-              <w:left w:w="0" w:type="dxa"/>
-              <w:right w:w="0" w:type="dxa"/>
-            </w:tcMar>
-            <w:vAlign w:val="top"/>
-          </w:tcPr>
-          <w:p>
-            <w:pPr>
-              <w:jc w:val="right"/>
-              <w:spacing w:after="80" w:before="80"/>
-              <w:ind w:firstLine="0" w:left="80" w:right="80"/>
-            </w:pPr>
-            <w:r xmlns:w="http://schemas.openxmlformats.org/wordprocessingml/2006/main" xmlns:wp="http://schemas.openxmlformats.org/drawingml/2006/wordprocessingDrawing" xmlns:r="http://schemas.openxmlformats.org/officeDocument/2006/relationships" xmlns:w14="http://schemas.microsoft.com/office/word/2010/wordml">
-              <w:rPr>
-                <w:rFonts w:ascii="Arial" w:hAnsi="Arial" w:eastAsia="Arial" w:cs="Arial"/>
-                <w:sz w:val="22"/>
-                <w:szCs w:val="22"/>
-                <w:color w:val="111111"/>
-              </w:rPr>
-              <w:t xml:space="preserve">8.53   </w:t>
             </w:r>
           </w:p>
         </w:tc>
@@ -5641,7 +5641,7 @@
                 <w:szCs w:val="22"/>
                 <w:color w:val="111111"/>
               </w:rPr>
-              <w:t xml:space="preserve">1.16   </w:t>
+              <w:t xml:space="preserve">0.505  </w:t>
             </w:r>
           </w:p>
         </w:tc>
@@ -5728,36 +5728,36 @@
                 <w:szCs w:val="22"/>
                 <w:color w:val="111111"/>
               </w:rPr>
+              <w:t xml:space="preserve">0.839  </w:t>
+            </w:r>
+          </w:p>
+        </w:tc>
+        <w:tc>
+          <w:tcPr>
+            <w:tcBorders/>
+            <w:shd w:val="clear" w:color="auto" w:fill="F2F2F2"/>
+            <w:tcMar>
+              <w:top w:w="0" w:type="dxa"/>
+              <w:bottom w:w="0" w:type="dxa"/>
+              <w:left w:w="0" w:type="dxa"/>
+              <w:right w:w="0" w:type="dxa"/>
+            </w:tcMar>
+            <w:vAlign w:val="top"/>
+          </w:tcPr>
+          <w:p>
+            <w:pPr>
+              <w:jc w:val="right"/>
+              <w:spacing w:after="80" w:before="80"/>
+              <w:ind w:firstLine="0" w:left="80" w:right="80"/>
+            </w:pPr>
+            <w:r xmlns:w="http://schemas.openxmlformats.org/wordprocessingml/2006/main" xmlns:wp="http://schemas.openxmlformats.org/drawingml/2006/wordprocessingDrawing" xmlns:r="http://schemas.openxmlformats.org/officeDocument/2006/relationships" xmlns:w14="http://schemas.microsoft.com/office/word/2010/wordml">
+              <w:rPr>
+                <w:rFonts w:ascii="Arial" w:hAnsi="Arial" w:eastAsia="Arial" w:cs="Arial"/>
+                <w:sz w:val="22"/>
+                <w:szCs w:val="22"/>
+                <w:color w:val="111111"/>
+              </w:rPr>
               <w:t xml:space="preserve">1.29   </w:t>
-            </w:r>
-          </w:p>
-        </w:tc>
-        <w:tc>
-          <w:tcPr>
-            <w:tcBorders/>
-            <w:shd w:val="clear" w:color="auto" w:fill="F2F2F2"/>
-            <w:tcMar>
-              <w:top w:w="0" w:type="dxa"/>
-              <w:bottom w:w="0" w:type="dxa"/>
-              <w:left w:w="0" w:type="dxa"/>
-              <w:right w:w="0" w:type="dxa"/>
-            </w:tcMar>
-            <w:vAlign w:val="top"/>
-          </w:tcPr>
-          <w:p>
-            <w:pPr>
-              <w:jc w:val="right"/>
-              <w:spacing w:after="80" w:before="80"/>
-              <w:ind w:firstLine="0" w:left="80" w:right="80"/>
-            </w:pPr>
-            <w:r xmlns:w="http://schemas.openxmlformats.org/wordprocessingml/2006/main" xmlns:wp="http://schemas.openxmlformats.org/drawingml/2006/wordprocessingDrawing" xmlns:r="http://schemas.openxmlformats.org/officeDocument/2006/relationships" xmlns:w14="http://schemas.microsoft.com/office/word/2010/wordml">
-              <w:rPr>
-                <w:rFonts w:ascii="Arial" w:hAnsi="Arial" w:eastAsia="Arial" w:cs="Arial"/>
-                <w:sz w:val="22"/>
-                <w:szCs w:val="22"/>
-                <w:color w:val="111111"/>
-              </w:rPr>
-              <w:t xml:space="preserve">0.839  </w:t>
             </w:r>
           </w:p>
         </w:tc>
@@ -5941,7 +5941,7 @@
                 <w:szCs w:val="22"/>
                 <w:color w:val="111111"/>
               </w:rPr>
-              <w:t xml:space="preserve">0.14   </w:t>
+              <w:t xml:space="preserve">0.134  </w:t>
             </w:r>
           </w:p>
         </w:tc>
@@ -6028,36 +6028,36 @@
                 <w:szCs w:val="22"/>
                 <w:color w:val="111111"/>
               </w:rPr>
+              <w:t xml:space="preserve">0.139  </w:t>
+            </w:r>
+          </w:p>
+        </w:tc>
+        <w:tc>
+          <w:tcPr>
+            <w:tcBorders/>
+            <w:shd w:val="clear" w:color="auto" w:fill="FFFFFF"/>
+            <w:tcMar>
+              <w:top w:w="0" w:type="dxa"/>
+              <w:bottom w:w="0" w:type="dxa"/>
+              <w:left w:w="0" w:type="dxa"/>
+              <w:right w:w="0" w:type="dxa"/>
+            </w:tcMar>
+            <w:vAlign w:val="top"/>
+          </w:tcPr>
+          <w:p>
+            <w:pPr>
+              <w:jc w:val="right"/>
+              <w:spacing w:after="80" w:before="80"/>
+              <w:ind w:firstLine="0" w:left="80" w:right="80"/>
+            </w:pPr>
+            <w:r xmlns:w="http://schemas.openxmlformats.org/wordprocessingml/2006/main" xmlns:wp="http://schemas.openxmlformats.org/drawingml/2006/wordprocessingDrawing" xmlns:r="http://schemas.openxmlformats.org/officeDocument/2006/relationships" xmlns:w14="http://schemas.microsoft.com/office/word/2010/wordml">
+              <w:rPr>
+                <w:rFonts w:ascii="Arial" w:hAnsi="Arial" w:eastAsia="Arial" w:cs="Arial"/>
+                <w:sz w:val="22"/>
+                <w:szCs w:val="22"/>
+                <w:color w:val="111111"/>
+              </w:rPr>
               <w:t xml:space="preserve">0.15   </w:t>
-            </w:r>
-          </w:p>
-        </w:tc>
-        <w:tc>
-          <w:tcPr>
-            <w:tcBorders/>
-            <w:shd w:val="clear" w:color="auto" w:fill="FFFFFF"/>
-            <w:tcMar>
-              <w:top w:w="0" w:type="dxa"/>
-              <w:bottom w:w="0" w:type="dxa"/>
-              <w:left w:w="0" w:type="dxa"/>
-              <w:right w:w="0" w:type="dxa"/>
-            </w:tcMar>
-            <w:vAlign w:val="top"/>
-          </w:tcPr>
-          <w:p>
-            <w:pPr>
-              <w:jc w:val="right"/>
-              <w:spacing w:after="80" w:before="80"/>
-              <w:ind w:firstLine="0" w:left="80" w:right="80"/>
-            </w:pPr>
-            <w:r xmlns:w="http://schemas.openxmlformats.org/wordprocessingml/2006/main" xmlns:wp="http://schemas.openxmlformats.org/drawingml/2006/wordprocessingDrawing" xmlns:r="http://schemas.openxmlformats.org/officeDocument/2006/relationships" xmlns:w14="http://schemas.microsoft.com/office/word/2010/wordml">
-              <w:rPr>
-                <w:rFonts w:ascii="Arial" w:hAnsi="Arial" w:eastAsia="Arial" w:cs="Arial"/>
-                <w:sz w:val="22"/>
-                <w:szCs w:val="22"/>
-                <w:color w:val="111111"/>
-              </w:rPr>
-              <w:t xml:space="preserve">0.139  </w:t>
             </w:r>
           </w:p>
         </w:tc>
@@ -6241,7 +6241,7 @@
                 <w:szCs w:val="22"/>
                 <w:color w:val="111111"/>
               </w:rPr>
-              <w:t xml:space="preserve">0.0643 </w:t>
+              <w:t xml:space="preserve">0.0283 </w:t>
             </w:r>
           </w:p>
         </w:tc>
@@ -6328,36 +6328,36 @@
                 <w:szCs w:val="22"/>
                 <w:color w:val="111111"/>
               </w:rPr>
+              <w:t xml:space="preserve">0.0447 </w:t>
+            </w:r>
+          </w:p>
+        </w:tc>
+        <w:tc>
+          <w:tcPr>
+            <w:tcBorders/>
+            <w:shd w:val="clear" w:color="auto" w:fill="F2F2F2"/>
+            <w:tcMar>
+              <w:top w:w="0" w:type="dxa"/>
+              <w:bottom w:w="0" w:type="dxa"/>
+              <w:left w:w="0" w:type="dxa"/>
+              <w:right w:w="0" w:type="dxa"/>
+            </w:tcMar>
+            <w:vAlign w:val="top"/>
+          </w:tcPr>
+          <w:p>
+            <w:pPr>
+              <w:jc w:val="right"/>
+              <w:spacing w:after="80" w:before="80"/>
+              <w:ind w:firstLine="0" w:left="80" w:right="80"/>
+            </w:pPr>
+            <w:r xmlns:w="http://schemas.openxmlformats.org/wordprocessingml/2006/main" xmlns:wp="http://schemas.openxmlformats.org/drawingml/2006/wordprocessingDrawing" xmlns:r="http://schemas.openxmlformats.org/officeDocument/2006/relationships" xmlns:w14="http://schemas.microsoft.com/office/word/2010/wordml">
+              <w:rPr>
+                <w:rFonts w:ascii="Arial" w:hAnsi="Arial" w:eastAsia="Arial" w:cs="Arial"/>
+                <w:sz w:val="22"/>
+                <w:szCs w:val="22"/>
+                <w:color w:val="111111"/>
+              </w:rPr>
               <w:t xml:space="preserve">0.0505 </w:t>
-            </w:r>
-          </w:p>
-        </w:tc>
-        <w:tc>
-          <w:tcPr>
-            <w:tcBorders/>
-            <w:shd w:val="clear" w:color="auto" w:fill="F2F2F2"/>
-            <w:tcMar>
-              <w:top w:w="0" w:type="dxa"/>
-              <w:bottom w:w="0" w:type="dxa"/>
-              <w:left w:w="0" w:type="dxa"/>
-              <w:right w:w="0" w:type="dxa"/>
-            </w:tcMar>
-            <w:vAlign w:val="top"/>
-          </w:tcPr>
-          <w:p>
-            <w:pPr>
-              <w:jc w:val="right"/>
-              <w:spacing w:after="80" w:before="80"/>
-              <w:ind w:firstLine="0" w:left="80" w:right="80"/>
-            </w:pPr>
-            <w:r xmlns:w="http://schemas.openxmlformats.org/wordprocessingml/2006/main" xmlns:wp="http://schemas.openxmlformats.org/drawingml/2006/wordprocessingDrawing" xmlns:r="http://schemas.openxmlformats.org/officeDocument/2006/relationships" xmlns:w14="http://schemas.microsoft.com/office/word/2010/wordml">
-              <w:rPr>
-                <w:rFonts w:ascii="Arial" w:hAnsi="Arial" w:eastAsia="Arial" w:cs="Arial"/>
-                <w:sz w:val="22"/>
-                <w:szCs w:val="22"/>
-                <w:color w:val="111111"/>
-              </w:rPr>
-              <w:t xml:space="preserve">0.0447 </w:t>
             </w:r>
           </w:p>
         </w:tc>
@@ -6541,7 +6541,7 @@
                 <w:szCs w:val="22"/>
                 <w:color w:val="111111"/>
               </w:rPr>
-              <w:t xml:space="preserve">8.95   </w:t>
+              <w:t xml:space="preserve">8.72   </w:t>
             </w:r>
           </w:p>
         </w:tc>
@@ -6628,36 +6628,36 @@
                 <w:szCs w:val="22"/>
                 <w:color w:val="111111"/>
               </w:rPr>
+              <w:t xml:space="preserve">8.22   </w:t>
+            </w:r>
+          </w:p>
+        </w:tc>
+        <w:tc>
+          <w:tcPr>
+            <w:tcBorders/>
+            <w:shd w:val="clear" w:color="auto" w:fill="FFFFFF"/>
+            <w:tcMar>
+              <w:top w:w="0" w:type="dxa"/>
+              <w:bottom w:w="0" w:type="dxa"/>
+              <w:left w:w="0" w:type="dxa"/>
+              <w:right w:w="0" w:type="dxa"/>
+            </w:tcMar>
+            <w:vAlign w:val="top"/>
+          </w:tcPr>
+          <w:p>
+            <w:pPr>
+              <w:jc w:val="right"/>
+              <w:spacing w:after="80" w:before="80"/>
+              <w:ind w:firstLine="0" w:left="80" w:right="80"/>
+            </w:pPr>
+            <w:r xmlns:w="http://schemas.openxmlformats.org/wordprocessingml/2006/main" xmlns:wp="http://schemas.openxmlformats.org/drawingml/2006/wordprocessingDrawing" xmlns:r="http://schemas.openxmlformats.org/officeDocument/2006/relationships" xmlns:w14="http://schemas.microsoft.com/office/word/2010/wordml">
+              <w:rPr>
+                <w:rFonts w:ascii="Arial" w:hAnsi="Arial" w:eastAsia="Arial" w:cs="Arial"/>
+                <w:sz w:val="22"/>
+                <w:szCs w:val="22"/>
+                <w:color w:val="111111"/>
+              </w:rPr>
               <w:t xml:space="preserve">9.79   </w:t>
-            </w:r>
-          </w:p>
-        </w:tc>
-        <w:tc>
-          <w:tcPr>
-            <w:tcBorders/>
-            <w:shd w:val="clear" w:color="auto" w:fill="FFFFFF"/>
-            <w:tcMar>
-              <w:top w:w="0" w:type="dxa"/>
-              <w:bottom w:w="0" w:type="dxa"/>
-              <w:left w:w="0" w:type="dxa"/>
-              <w:right w:w="0" w:type="dxa"/>
-            </w:tcMar>
-            <w:vAlign w:val="top"/>
-          </w:tcPr>
-          <w:p>
-            <w:pPr>
-              <w:jc w:val="right"/>
-              <w:spacing w:after="80" w:before="80"/>
-              <w:ind w:firstLine="0" w:left="80" w:right="80"/>
-            </w:pPr>
-            <w:r xmlns:w="http://schemas.openxmlformats.org/wordprocessingml/2006/main" xmlns:wp="http://schemas.openxmlformats.org/drawingml/2006/wordprocessingDrawing" xmlns:r="http://schemas.openxmlformats.org/officeDocument/2006/relationships" xmlns:w14="http://schemas.microsoft.com/office/word/2010/wordml">
-              <w:rPr>
-                <w:rFonts w:ascii="Arial" w:hAnsi="Arial" w:eastAsia="Arial" w:cs="Arial"/>
-                <w:sz w:val="22"/>
-                <w:szCs w:val="22"/>
-                <w:color w:val="111111"/>
-              </w:rPr>
-              <w:t xml:space="preserve">8.22   </w:t>
             </w:r>
           </w:p>
         </w:tc>
@@ -6841,7 +6841,7 @@
                 <w:szCs w:val="22"/>
                 <w:color w:val="111111"/>
               </w:rPr>
-              <w:t xml:space="preserve">2.2    </w:t>
+              <w:t xml:space="preserve">1.02   </w:t>
             </w:r>
           </w:p>
         </w:tc>
@@ -6928,36 +6928,36 @@
                 <w:szCs w:val="22"/>
                 <w:color w:val="111111"/>
               </w:rPr>
+              <w:t xml:space="preserve">2.05   </w:t>
+            </w:r>
+          </w:p>
+        </w:tc>
+        <w:tc>
+          <w:tcPr>
+            <w:tcBorders/>
+            <w:shd w:val="clear" w:color="auto" w:fill="F2F2F2"/>
+            <w:tcMar>
+              <w:top w:w="0" w:type="dxa"/>
+              <w:bottom w:w="0" w:type="dxa"/>
+              <w:left w:w="0" w:type="dxa"/>
+              <w:right w:w="0" w:type="dxa"/>
+            </w:tcMar>
+            <w:vAlign w:val="top"/>
+          </w:tcPr>
+          <w:p>
+            <w:pPr>
+              <w:jc w:val="right"/>
+              <w:spacing w:after="80" w:before="80"/>
+              <w:ind w:firstLine="0" w:left="80" w:right="80"/>
+            </w:pPr>
+            <w:r xmlns:w="http://schemas.openxmlformats.org/wordprocessingml/2006/main" xmlns:wp="http://schemas.openxmlformats.org/drawingml/2006/wordprocessingDrawing" xmlns:r="http://schemas.openxmlformats.org/officeDocument/2006/relationships" xmlns:w14="http://schemas.microsoft.com/office/word/2010/wordml">
+              <w:rPr>
+                <w:rFonts w:ascii="Arial" w:hAnsi="Arial" w:eastAsia="Arial" w:cs="Arial"/>
+                <w:sz w:val="22"/>
+                <w:szCs w:val="22"/>
+                <w:color w:val="111111"/>
+              </w:rPr>
               <w:t xml:space="preserve">2.28   </w:t>
-            </w:r>
-          </w:p>
-        </w:tc>
-        <w:tc>
-          <w:tcPr>
-            <w:tcBorders/>
-            <w:shd w:val="clear" w:color="auto" w:fill="F2F2F2"/>
-            <w:tcMar>
-              <w:top w:w="0" w:type="dxa"/>
-              <w:bottom w:w="0" w:type="dxa"/>
-              <w:left w:w="0" w:type="dxa"/>
-              <w:right w:w="0" w:type="dxa"/>
-            </w:tcMar>
-            <w:vAlign w:val="top"/>
-          </w:tcPr>
-          <w:p>
-            <w:pPr>
-              <w:jc w:val="right"/>
-              <w:spacing w:after="80" w:before="80"/>
-              <w:ind w:firstLine="0" w:left="80" w:right="80"/>
-            </w:pPr>
-            <w:r xmlns:w="http://schemas.openxmlformats.org/wordprocessingml/2006/main" xmlns:wp="http://schemas.openxmlformats.org/drawingml/2006/wordprocessingDrawing" xmlns:r="http://schemas.openxmlformats.org/officeDocument/2006/relationships" xmlns:w14="http://schemas.microsoft.com/office/word/2010/wordml">
-              <w:rPr>
-                <w:rFonts w:ascii="Arial" w:hAnsi="Arial" w:eastAsia="Arial" w:cs="Arial"/>
-                <w:sz w:val="22"/>
-                <w:szCs w:val="22"/>
-                <w:color w:val="111111"/>
-              </w:rPr>
-              <w:t xml:space="preserve">2.05   </w:t>
             </w:r>
           </w:p>
         </w:tc>
@@ -7141,7 +7141,7 @@
                 <w:szCs w:val="22"/>
                 <w:color w:val="111111"/>
               </w:rPr>
-              <w:t xml:space="preserve">3.26   </w:t>
+              <w:t xml:space="preserve">3.35   </w:t>
             </w:r>
           </w:p>
         </w:tc>
@@ -7228,36 +7228,36 @@
                 <w:szCs w:val="22"/>
                 <w:color w:val="111111"/>
               </w:rPr>
+              <w:t xml:space="preserve">3.13   </w:t>
+            </w:r>
+          </w:p>
+        </w:tc>
+        <w:tc>
+          <w:tcPr>
+            <w:tcBorders/>
+            <w:shd w:val="clear" w:color="auto" w:fill="FFFFFF"/>
+            <w:tcMar>
+              <w:top w:w="0" w:type="dxa"/>
+              <w:bottom w:w="0" w:type="dxa"/>
+              <w:left w:w="0" w:type="dxa"/>
+              <w:right w:w="0" w:type="dxa"/>
+            </w:tcMar>
+            <w:vAlign w:val="top"/>
+          </w:tcPr>
+          <w:p>
+            <w:pPr>
+              <w:jc w:val="right"/>
+              <w:spacing w:after="80" w:before="80"/>
+              <w:ind w:firstLine="0" w:left="80" w:right="80"/>
+            </w:pPr>
+            <w:r xmlns:w="http://schemas.openxmlformats.org/wordprocessingml/2006/main" xmlns:wp="http://schemas.openxmlformats.org/drawingml/2006/wordprocessingDrawing" xmlns:r="http://schemas.openxmlformats.org/officeDocument/2006/relationships" xmlns:w14="http://schemas.microsoft.com/office/word/2010/wordml">
+              <w:rPr>
+                <w:rFonts w:ascii="Arial" w:hAnsi="Arial" w:eastAsia="Arial" w:cs="Arial"/>
+                <w:sz w:val="22"/>
+                <w:szCs w:val="22"/>
+                <w:color w:val="111111"/>
+              </w:rPr>
               <w:t xml:space="preserve">3.05   </w:t>
-            </w:r>
-          </w:p>
-        </w:tc>
-        <w:tc>
-          <w:tcPr>
-            <w:tcBorders/>
-            <w:shd w:val="clear" w:color="auto" w:fill="FFFFFF"/>
-            <w:tcMar>
-              <w:top w:w="0" w:type="dxa"/>
-              <w:bottom w:w="0" w:type="dxa"/>
-              <w:left w:w="0" w:type="dxa"/>
-              <w:right w:w="0" w:type="dxa"/>
-            </w:tcMar>
-            <w:vAlign w:val="top"/>
-          </w:tcPr>
-          <w:p>
-            <w:pPr>
-              <w:jc w:val="right"/>
-              <w:spacing w:after="80" w:before="80"/>
-              <w:ind w:firstLine="0" w:left="80" w:right="80"/>
-            </w:pPr>
-            <w:r xmlns:w="http://schemas.openxmlformats.org/wordprocessingml/2006/main" xmlns:wp="http://schemas.openxmlformats.org/drawingml/2006/wordprocessingDrawing" xmlns:r="http://schemas.openxmlformats.org/officeDocument/2006/relationships" xmlns:w14="http://schemas.microsoft.com/office/word/2010/wordml">
-              <w:rPr>
-                <w:rFonts w:ascii="Arial" w:hAnsi="Arial" w:eastAsia="Arial" w:cs="Arial"/>
-                <w:sz w:val="22"/>
-                <w:szCs w:val="22"/>
-                <w:color w:val="111111"/>
-              </w:rPr>
-              <w:t xml:space="preserve">3.13   </w:t>
             </w:r>
           </w:p>
         </w:tc>
@@ -7441,7 +7441,7 @@
                 <w:szCs w:val="22"/>
                 <w:color w:val="111111"/>
               </w:rPr>
-              <w:t xml:space="preserve">0.5    </w:t>
+              <w:t xml:space="preserve">0.262  </w:t>
             </w:r>
           </w:p>
         </w:tc>
@@ -7528,36 +7528,36 @@
                 <w:szCs w:val="22"/>
                 <w:color w:val="111111"/>
               </w:rPr>
+              <w:t xml:space="preserve">0.401  </w:t>
+            </w:r>
+          </w:p>
+        </w:tc>
+        <w:tc>
+          <w:tcPr>
+            <w:tcBorders/>
+            <w:shd w:val="clear" w:color="auto" w:fill="F2F2F2"/>
+            <w:tcMar>
+              <w:top w:w="0" w:type="dxa"/>
+              <w:bottom w:w="0" w:type="dxa"/>
+              <w:left w:w="0" w:type="dxa"/>
+              <w:right w:w="0" w:type="dxa"/>
+            </w:tcMar>
+            <w:vAlign w:val="top"/>
+          </w:tcPr>
+          <w:p>
+            <w:pPr>
+              <w:jc w:val="right"/>
+              <w:spacing w:after="80" w:before="80"/>
+              <w:ind w:firstLine="0" w:left="80" w:right="80"/>
+            </w:pPr>
+            <w:r xmlns:w="http://schemas.openxmlformats.org/wordprocessingml/2006/main" xmlns:wp="http://schemas.openxmlformats.org/drawingml/2006/wordprocessingDrawing" xmlns:r="http://schemas.openxmlformats.org/officeDocument/2006/relationships" xmlns:w14="http://schemas.microsoft.com/office/word/2010/wordml">
+              <w:rPr>
+                <w:rFonts w:ascii="Arial" w:hAnsi="Arial" w:eastAsia="Arial" w:cs="Arial"/>
+                <w:sz w:val="22"/>
+                <w:szCs w:val="22"/>
+                <w:color w:val="111111"/>
+              </w:rPr>
               <w:t xml:space="preserve">0.543  </w:t>
-            </w:r>
-          </w:p>
-        </w:tc>
-        <w:tc>
-          <w:tcPr>
-            <w:tcBorders/>
-            <w:shd w:val="clear" w:color="auto" w:fill="F2F2F2"/>
-            <w:tcMar>
-              <w:top w:w="0" w:type="dxa"/>
-              <w:bottom w:w="0" w:type="dxa"/>
-              <w:left w:w="0" w:type="dxa"/>
-              <w:right w:w="0" w:type="dxa"/>
-            </w:tcMar>
-            <w:vAlign w:val="top"/>
-          </w:tcPr>
-          <w:p>
-            <w:pPr>
-              <w:jc w:val="right"/>
-              <w:spacing w:after="80" w:before="80"/>
-              <w:ind w:firstLine="0" w:left="80" w:right="80"/>
-            </w:pPr>
-            <w:r xmlns:w="http://schemas.openxmlformats.org/wordprocessingml/2006/main" xmlns:wp="http://schemas.openxmlformats.org/drawingml/2006/wordprocessingDrawing" xmlns:r="http://schemas.openxmlformats.org/officeDocument/2006/relationships" xmlns:w14="http://schemas.microsoft.com/office/word/2010/wordml">
-              <w:rPr>
-                <w:rFonts w:ascii="Arial" w:hAnsi="Arial" w:eastAsia="Arial" w:cs="Arial"/>
-                <w:sz w:val="22"/>
-                <w:szCs w:val="22"/>
-                <w:color w:val="111111"/>
-              </w:rPr>
-              <w:t xml:space="preserve">0.401  </w:t>
             </w:r>
           </w:p>
         </w:tc>
@@ -7741,6 +7741,64 @@
                 <w:szCs w:val="22"/>
                 <w:color w:val="111111"/>
               </w:rPr>
+              <w:t xml:space="preserve">1.3    </w:t>
+            </w:r>
+          </w:p>
+        </w:tc>
+        <w:tc>
+          <w:tcPr>
+            <w:tcBorders/>
+            <w:shd w:val="clear" w:color="auto" w:fill="FFFFFF"/>
+            <w:tcMar>
+              <w:top w:w="0" w:type="dxa"/>
+              <w:bottom w:w="0" w:type="dxa"/>
+              <w:left w:w="0" w:type="dxa"/>
+              <w:right w:w="0" w:type="dxa"/>
+            </w:tcMar>
+            <w:vAlign w:val="top"/>
+          </w:tcPr>
+          <w:p>
+            <w:pPr>
+              <w:jc w:val="right"/>
+              <w:spacing w:after="80" w:before="80"/>
+              <w:ind w:firstLine="0" w:left="80" w:right="80"/>
+            </w:pPr>
+            <w:r xmlns:w="http://schemas.openxmlformats.org/wordprocessingml/2006/main" xmlns:wp="http://schemas.openxmlformats.org/drawingml/2006/wordprocessingDrawing" xmlns:r="http://schemas.openxmlformats.org/officeDocument/2006/relationships" xmlns:w14="http://schemas.microsoft.com/office/word/2010/wordml">
+              <w:rPr>
+                <w:rFonts w:ascii="Arial" w:hAnsi="Arial" w:eastAsia="Arial" w:cs="Arial"/>
+                <w:sz w:val="22"/>
+                <w:szCs w:val="22"/>
+                <w:color w:val="111111"/>
+              </w:rPr>
+              <w:t xml:space="preserve">1.13   </w:t>
+            </w:r>
+          </w:p>
+        </w:tc>
+        <w:tc>
+          <w:tcPr>
+            <w:tcBorders/>
+            <w:shd w:val="clear" w:color="auto" w:fill="FFFFFF"/>
+            <w:tcMar>
+              <w:top w:w="0" w:type="dxa"/>
+              <w:bottom w:w="0" w:type="dxa"/>
+              <w:left w:w="0" w:type="dxa"/>
+              <w:right w:w="0" w:type="dxa"/>
+            </w:tcMar>
+            <w:vAlign w:val="top"/>
+          </w:tcPr>
+          <w:p>
+            <w:pPr>
+              <w:jc w:val="right"/>
+              <w:spacing w:after="80" w:before="80"/>
+              <w:ind w:firstLine="0" w:left="80" w:right="80"/>
+            </w:pPr>
+            <w:r xmlns:w="http://schemas.openxmlformats.org/wordprocessingml/2006/main" xmlns:wp="http://schemas.openxmlformats.org/drawingml/2006/wordprocessingDrawing" xmlns:r="http://schemas.openxmlformats.org/officeDocument/2006/relationships" xmlns:w14="http://schemas.microsoft.com/office/word/2010/wordml">
+              <w:rPr>
+                <w:rFonts w:ascii="Arial" w:hAnsi="Arial" w:eastAsia="Arial" w:cs="Arial"/>
+                <w:sz w:val="22"/>
+                <w:szCs w:val="22"/>
+                <w:color w:val="111111"/>
+              </w:rPr>
               <w:t xml:space="preserve">1.21   </w:t>
             </w:r>
           </w:p>
@@ -7770,36 +7828,7 @@
                 <w:szCs w:val="22"/>
                 <w:color w:val="111111"/>
               </w:rPr>
-              <w:t xml:space="preserve">1.13   </w:t>
-            </w:r>
-          </w:p>
-        </w:tc>
-        <w:tc>
-          <w:tcPr>
-            <w:tcBorders/>
-            <w:shd w:val="clear" w:color="auto" w:fill="FFFFFF"/>
-            <w:tcMar>
-              <w:top w:w="0" w:type="dxa"/>
-              <w:bottom w:w="0" w:type="dxa"/>
-              <w:left w:w="0" w:type="dxa"/>
-              <w:right w:w="0" w:type="dxa"/>
-            </w:tcMar>
-            <w:vAlign w:val="top"/>
-          </w:tcPr>
-          <w:p>
-            <w:pPr>
-              <w:jc w:val="right"/>
-              <w:spacing w:after="80" w:before="80"/>
-              <w:ind w:firstLine="0" w:left="80" w:right="80"/>
-            </w:pPr>
-            <w:r xmlns:w="http://schemas.openxmlformats.org/wordprocessingml/2006/main" xmlns:wp="http://schemas.openxmlformats.org/drawingml/2006/wordprocessingDrawing" xmlns:r="http://schemas.openxmlformats.org/officeDocument/2006/relationships" xmlns:w14="http://schemas.microsoft.com/office/word/2010/wordml">
-              <w:rPr>
-                <w:rFonts w:ascii="Arial" w:hAnsi="Arial" w:eastAsia="Arial" w:cs="Arial"/>
-                <w:sz w:val="22"/>
-                <w:szCs w:val="22"/>
-                <w:color w:val="111111"/>
-              </w:rPr>
-              <w:t xml:space="preserve">1.21   </w:t>
+              <w:t xml:space="preserve">0.986  </w:t>
             </w:r>
           </w:p>
         </w:tc>
@@ -7829,35 +7858,6 @@
                 <w:color w:val="111111"/>
               </w:rPr>
               <w:t xml:space="preserve">1.19   </w:t>
-            </w:r>
-          </w:p>
-        </w:tc>
-        <w:tc>
-          <w:tcPr>
-            <w:tcBorders/>
-            <w:shd w:val="clear" w:color="auto" w:fill="FFFFFF"/>
-            <w:tcMar>
-              <w:top w:w="0" w:type="dxa"/>
-              <w:bottom w:w="0" w:type="dxa"/>
-              <w:left w:w="0" w:type="dxa"/>
-              <w:right w:w="0" w:type="dxa"/>
-            </w:tcMar>
-            <w:vAlign w:val="top"/>
-          </w:tcPr>
-          <w:p>
-            <w:pPr>
-              <w:jc w:val="right"/>
-              <w:spacing w:after="80" w:before="80"/>
-              <w:ind w:firstLine="0" w:left="80" w:right="80"/>
-            </w:pPr>
-            <w:r xmlns:w="http://schemas.openxmlformats.org/wordprocessingml/2006/main" xmlns:wp="http://schemas.openxmlformats.org/drawingml/2006/wordprocessingDrawing" xmlns:r="http://schemas.openxmlformats.org/officeDocument/2006/relationships" xmlns:w14="http://schemas.microsoft.com/office/word/2010/wordml">
-              <w:rPr>
-                <w:rFonts w:ascii="Arial" w:hAnsi="Arial" w:eastAsia="Arial" w:cs="Arial"/>
-                <w:sz w:val="22"/>
-                <w:szCs w:val="22"/>
-                <w:color w:val="111111"/>
-              </w:rPr>
-              <w:t xml:space="preserve">0.986  </w:t>
             </w:r>
           </w:p>
         </w:tc>
@@ -8041,7 +8041,7 @@
                 <w:szCs w:val="22"/>
                 <w:color w:val="111111"/>
               </w:rPr>
-              <w:t xml:space="preserve">0.277  </w:t>
+              <w:t xml:space="preserve">0.131  </w:t>
             </w:r>
           </w:p>
         </w:tc>
@@ -8128,36 +8128,36 @@
                 <w:szCs w:val="22"/>
                 <w:color w:val="111111"/>
               </w:rPr>
+              <w:t xml:space="preserve">0.205  </w:t>
+            </w:r>
+          </w:p>
+        </w:tc>
+        <w:tc>
+          <w:tcPr>
+            <w:tcBorders/>
+            <w:shd w:val="clear" w:color="auto" w:fill="F2F2F2"/>
+            <w:tcMar>
+              <w:top w:w="0" w:type="dxa"/>
+              <w:bottom w:w="0" w:type="dxa"/>
+              <w:left w:w="0" w:type="dxa"/>
+              <w:right w:w="0" w:type="dxa"/>
+            </w:tcMar>
+            <w:vAlign w:val="top"/>
+          </w:tcPr>
+          <w:p>
+            <w:pPr>
+              <w:jc w:val="right"/>
+              <w:spacing w:after="80" w:before="80"/>
+              <w:ind w:firstLine="0" w:left="80" w:right="80"/>
+            </w:pPr>
+            <w:r xmlns:w="http://schemas.openxmlformats.org/wordprocessingml/2006/main" xmlns:wp="http://schemas.openxmlformats.org/drawingml/2006/wordprocessingDrawing" xmlns:r="http://schemas.openxmlformats.org/officeDocument/2006/relationships" xmlns:w14="http://schemas.microsoft.com/office/word/2010/wordml">
+              <w:rPr>
+                <w:rFonts w:ascii="Arial" w:hAnsi="Arial" w:eastAsia="Arial" w:cs="Arial"/>
+                <w:sz w:val="22"/>
+                <w:szCs w:val="22"/>
+                <w:color w:val="111111"/>
+              </w:rPr>
               <w:t xml:space="preserve">0.347  </w:t>
-            </w:r>
-          </w:p>
-        </w:tc>
-        <w:tc>
-          <w:tcPr>
-            <w:tcBorders/>
-            <w:shd w:val="clear" w:color="auto" w:fill="F2F2F2"/>
-            <w:tcMar>
-              <w:top w:w="0" w:type="dxa"/>
-              <w:bottom w:w="0" w:type="dxa"/>
-              <w:left w:w="0" w:type="dxa"/>
-              <w:right w:w="0" w:type="dxa"/>
-            </w:tcMar>
-            <w:vAlign w:val="top"/>
-          </w:tcPr>
-          <w:p>
-            <w:pPr>
-              <w:jc w:val="right"/>
-              <w:spacing w:after="80" w:before="80"/>
-              <w:ind w:firstLine="0" w:left="80" w:right="80"/>
-            </w:pPr>
-            <w:r xmlns:w="http://schemas.openxmlformats.org/wordprocessingml/2006/main" xmlns:wp="http://schemas.openxmlformats.org/drawingml/2006/wordprocessingDrawing" xmlns:r="http://schemas.openxmlformats.org/officeDocument/2006/relationships" xmlns:w14="http://schemas.microsoft.com/office/word/2010/wordml">
-              <w:rPr>
-                <w:rFonts w:ascii="Arial" w:hAnsi="Arial" w:eastAsia="Arial" w:cs="Arial"/>
-                <w:sz w:val="22"/>
-                <w:szCs w:val="22"/>
-                <w:color w:val="111111"/>
-              </w:rPr>
-              <w:t xml:space="preserve">0.205  </w:t>
             </w:r>
           </w:p>
         </w:tc>
@@ -8341,7 +8341,7 @@
                 <w:szCs w:val="22"/>
                 <w:color w:val="111111"/>
               </w:rPr>
-              <w:t xml:space="preserve">0.00746</w:t>
+              <w:t xml:space="preserve">0.00694</w:t>
             </w:r>
           </w:p>
         </w:tc>
@@ -8428,36 +8428,36 @@
                 <w:szCs w:val="22"/>
                 <w:color w:val="111111"/>
               </w:rPr>
+              <w:t xml:space="preserve">0.00473</w:t>
+            </w:r>
+          </w:p>
+        </w:tc>
+        <w:tc>
+          <w:tcPr>
+            <w:tcBorders/>
+            <w:shd w:val="clear" w:color="auto" w:fill="FFFFFF"/>
+            <w:tcMar>
+              <w:top w:w="0" w:type="dxa"/>
+              <w:bottom w:w="0" w:type="dxa"/>
+              <w:left w:w="0" w:type="dxa"/>
+              <w:right w:w="0" w:type="dxa"/>
+            </w:tcMar>
+            <w:vAlign w:val="top"/>
+          </w:tcPr>
+          <w:p>
+            <w:pPr>
+              <w:jc w:val="right"/>
+              <w:spacing w:after="80" w:before="80"/>
+              <w:ind w:firstLine="0" w:left="80" w:right="80"/>
+            </w:pPr>
+            <w:r xmlns:w="http://schemas.openxmlformats.org/wordprocessingml/2006/main" xmlns:wp="http://schemas.openxmlformats.org/drawingml/2006/wordprocessingDrawing" xmlns:r="http://schemas.openxmlformats.org/officeDocument/2006/relationships" xmlns:w14="http://schemas.microsoft.com/office/word/2010/wordml">
+              <w:rPr>
+                <w:rFonts w:ascii="Arial" w:hAnsi="Arial" w:eastAsia="Arial" w:cs="Arial"/>
+                <w:sz w:val="22"/>
+                <w:szCs w:val="22"/>
+                <w:color w:val="111111"/>
+              </w:rPr>
               <w:t xml:space="preserve">0.00604</w:t>
-            </w:r>
-          </w:p>
-        </w:tc>
-        <w:tc>
-          <w:tcPr>
-            <w:tcBorders/>
-            <w:shd w:val="clear" w:color="auto" w:fill="FFFFFF"/>
-            <w:tcMar>
-              <w:top w:w="0" w:type="dxa"/>
-              <w:bottom w:w="0" w:type="dxa"/>
-              <w:left w:w="0" w:type="dxa"/>
-              <w:right w:w="0" w:type="dxa"/>
-            </w:tcMar>
-            <w:vAlign w:val="top"/>
-          </w:tcPr>
-          <w:p>
-            <w:pPr>
-              <w:jc w:val="right"/>
-              <w:spacing w:after="80" w:before="80"/>
-              <w:ind w:firstLine="0" w:left="80" w:right="80"/>
-            </w:pPr>
-            <w:r xmlns:w="http://schemas.openxmlformats.org/wordprocessingml/2006/main" xmlns:wp="http://schemas.openxmlformats.org/drawingml/2006/wordprocessingDrawing" xmlns:r="http://schemas.openxmlformats.org/officeDocument/2006/relationships" xmlns:w14="http://schemas.microsoft.com/office/word/2010/wordml">
-              <w:rPr>
-                <w:rFonts w:ascii="Arial" w:hAnsi="Arial" w:eastAsia="Arial" w:cs="Arial"/>
-                <w:sz w:val="22"/>
-                <w:szCs w:val="22"/>
-                <w:color w:val="111111"/>
-              </w:rPr>
-              <w:t xml:space="preserve">0.00473</w:t>
             </w:r>
           </w:p>
         </w:tc>
@@ -8641,7 +8641,7 @@
                 <w:szCs w:val="22"/>
                 <w:color w:val="111111"/>
               </w:rPr>
-              <w:t xml:space="preserve">0.007  </w:t>
+              <w:t xml:space="preserve">0.00719</w:t>
             </w:r>
           </w:p>
         </w:tc>
@@ -8728,36 +8728,36 @@
                 <w:szCs w:val="22"/>
                 <w:color w:val="111111"/>
               </w:rPr>
+              <w:t xml:space="preserve">0.00676</w:t>
+            </w:r>
+          </w:p>
+        </w:tc>
+        <w:tc>
+          <w:tcPr>
+            <w:tcBorders/>
+            <w:shd w:val="clear" w:color="auto" w:fill="F2F2F2"/>
+            <w:tcMar>
+              <w:top w:w="0" w:type="dxa"/>
+              <w:bottom w:w="0" w:type="dxa"/>
+              <w:left w:w="0" w:type="dxa"/>
+              <w:right w:w="0" w:type="dxa"/>
+            </w:tcMar>
+            <w:vAlign w:val="top"/>
+          </w:tcPr>
+          <w:p>
+            <w:pPr>
+              <w:jc w:val="right"/>
+              <w:spacing w:after="80" w:before="80"/>
+              <w:ind w:firstLine="0" w:left="80" w:right="80"/>
+            </w:pPr>
+            <w:r xmlns:w="http://schemas.openxmlformats.org/wordprocessingml/2006/main" xmlns:wp="http://schemas.openxmlformats.org/drawingml/2006/wordprocessingDrawing" xmlns:r="http://schemas.openxmlformats.org/officeDocument/2006/relationships" xmlns:w14="http://schemas.microsoft.com/office/word/2010/wordml">
+              <w:rPr>
+                <w:rFonts w:ascii="Arial" w:hAnsi="Arial" w:eastAsia="Arial" w:cs="Arial"/>
+                <w:sz w:val="22"/>
+                <w:szCs w:val="22"/>
+                <w:color w:val="111111"/>
+              </w:rPr>
               <w:t xml:space="preserve">0.0068 </w:t>
-            </w:r>
-          </w:p>
-        </w:tc>
-        <w:tc>
-          <w:tcPr>
-            <w:tcBorders/>
-            <w:shd w:val="clear" w:color="auto" w:fill="F2F2F2"/>
-            <w:tcMar>
-              <w:top w:w="0" w:type="dxa"/>
-              <w:bottom w:w="0" w:type="dxa"/>
-              <w:left w:w="0" w:type="dxa"/>
-              <w:right w:w="0" w:type="dxa"/>
-            </w:tcMar>
-            <w:vAlign w:val="top"/>
-          </w:tcPr>
-          <w:p>
-            <w:pPr>
-              <w:jc w:val="right"/>
-              <w:spacing w:after="80" w:before="80"/>
-              <w:ind w:firstLine="0" w:left="80" w:right="80"/>
-            </w:pPr>
-            <w:r xmlns:w="http://schemas.openxmlformats.org/wordprocessingml/2006/main" xmlns:wp="http://schemas.openxmlformats.org/drawingml/2006/wordprocessingDrawing" xmlns:r="http://schemas.openxmlformats.org/officeDocument/2006/relationships" xmlns:w14="http://schemas.microsoft.com/office/word/2010/wordml">
-              <w:rPr>
-                <w:rFonts w:ascii="Arial" w:hAnsi="Arial" w:eastAsia="Arial" w:cs="Arial"/>
-                <w:sz w:val="22"/>
-                <w:szCs w:val="22"/>
-                <w:color w:val="111111"/>
-              </w:rPr>
-              <w:t xml:space="preserve">0.00676</w:t>
             </w:r>
           </w:p>
         </w:tc>
@@ -8941,7 +8941,7 @@
                 <w:szCs w:val="22"/>
                 <w:color w:val="111111"/>
               </w:rPr>
-              <w:t xml:space="preserve">0.378  </w:t>
+              <w:t xml:space="preserve">0.421  </w:t>
             </w:r>
           </w:p>
         </w:tc>
@@ -9028,36 +9028,36 @@
                 <w:szCs w:val="22"/>
                 <w:color w:val="111111"/>
               </w:rPr>
+              <w:t xml:space="preserve">0.255  </w:t>
+            </w:r>
+          </w:p>
+        </w:tc>
+        <w:tc>
+          <w:tcPr>
+            <w:tcBorders/>
+            <w:shd w:val="clear" w:color="auto" w:fill="FFFFFF"/>
+            <w:tcMar>
+              <w:top w:w="0" w:type="dxa"/>
+              <w:bottom w:w="0" w:type="dxa"/>
+              <w:left w:w="0" w:type="dxa"/>
+              <w:right w:w="0" w:type="dxa"/>
+            </w:tcMar>
+            <w:vAlign w:val="top"/>
+          </w:tcPr>
+          <w:p>
+            <w:pPr>
+              <w:jc w:val="right"/>
+              <w:spacing w:after="80" w:before="80"/>
+              <w:ind w:firstLine="0" w:left="80" w:right="80"/>
+            </w:pPr>
+            <w:r xmlns:w="http://schemas.openxmlformats.org/wordprocessingml/2006/main" xmlns:wp="http://schemas.openxmlformats.org/drawingml/2006/wordprocessingDrawing" xmlns:r="http://schemas.openxmlformats.org/officeDocument/2006/relationships" xmlns:w14="http://schemas.microsoft.com/office/word/2010/wordml">
+              <w:rPr>
+                <w:rFonts w:ascii="Arial" w:hAnsi="Arial" w:eastAsia="Arial" w:cs="Arial"/>
+                <w:sz w:val="22"/>
+                <w:szCs w:val="22"/>
+                <w:color w:val="111111"/>
+              </w:rPr>
               <w:t xml:space="preserve">0.323  </w:t>
-            </w:r>
-          </w:p>
-        </w:tc>
-        <w:tc>
-          <w:tcPr>
-            <w:tcBorders/>
-            <w:shd w:val="clear" w:color="auto" w:fill="FFFFFF"/>
-            <w:tcMar>
-              <w:top w:w="0" w:type="dxa"/>
-              <w:bottom w:w="0" w:type="dxa"/>
-              <w:left w:w="0" w:type="dxa"/>
-              <w:right w:w="0" w:type="dxa"/>
-            </w:tcMar>
-            <w:vAlign w:val="top"/>
-          </w:tcPr>
-          <w:p>
-            <w:pPr>
-              <w:jc w:val="right"/>
-              <w:spacing w:after="80" w:before="80"/>
-              <w:ind w:firstLine="0" w:left="80" w:right="80"/>
-            </w:pPr>
-            <w:r xmlns:w="http://schemas.openxmlformats.org/wordprocessingml/2006/main" xmlns:wp="http://schemas.openxmlformats.org/drawingml/2006/wordprocessingDrawing" xmlns:r="http://schemas.openxmlformats.org/officeDocument/2006/relationships" xmlns:w14="http://schemas.microsoft.com/office/word/2010/wordml">
-              <w:rPr>
-                <w:rFonts w:ascii="Arial" w:hAnsi="Arial" w:eastAsia="Arial" w:cs="Arial"/>
-                <w:sz w:val="22"/>
-                <w:szCs w:val="22"/>
-                <w:color w:val="111111"/>
-              </w:rPr>
-              <w:t xml:space="preserve">0.255  </w:t>
             </w:r>
           </w:p>
         </w:tc>
@@ -9241,7 +9241,7 @@
                 <w:szCs w:val="22"/>
                 <w:color w:val="111111"/>
               </w:rPr>
-              <w:t xml:space="preserve">0.154  </w:t>
+              <w:t xml:space="preserve">0.164  </w:t>
             </w:r>
           </w:p>
         </w:tc>
@@ -9328,36 +9328,36 @@
                 <w:szCs w:val="22"/>
                 <w:color w:val="111111"/>
               </w:rPr>
+              <w:t xml:space="preserve">0.0885 </w:t>
+            </w:r>
+          </w:p>
+        </w:tc>
+        <w:tc>
+          <w:tcPr>
+            <w:tcBorders/>
+            <w:shd w:val="clear" w:color="auto" w:fill="F2F2F2"/>
+            <w:tcMar>
+              <w:top w:w="0" w:type="dxa"/>
+              <w:bottom w:w="0" w:type="dxa"/>
+              <w:left w:w="0" w:type="dxa"/>
+              <w:right w:w="0" w:type="dxa"/>
+            </w:tcMar>
+            <w:vAlign w:val="top"/>
+          </w:tcPr>
+          <w:p>
+            <w:pPr>
+              <w:jc w:val="right"/>
+              <w:spacing w:after="80" w:before="80"/>
+              <w:ind w:firstLine="0" w:left="80" w:right="80"/>
+            </w:pPr>
+            <w:r xmlns:w="http://schemas.openxmlformats.org/wordprocessingml/2006/main" xmlns:wp="http://schemas.openxmlformats.org/drawingml/2006/wordprocessingDrawing" xmlns:r="http://schemas.openxmlformats.org/officeDocument/2006/relationships" xmlns:w14="http://schemas.microsoft.com/office/word/2010/wordml">
+              <w:rPr>
+                <w:rFonts w:ascii="Arial" w:hAnsi="Arial" w:eastAsia="Arial" w:cs="Arial"/>
+                <w:sz w:val="22"/>
+                <w:szCs w:val="22"/>
+                <w:color w:val="111111"/>
+              </w:rPr>
               <w:t xml:space="preserve">0.12   </w:t>
-            </w:r>
-          </w:p>
-        </w:tc>
-        <w:tc>
-          <w:tcPr>
-            <w:tcBorders/>
-            <w:shd w:val="clear" w:color="auto" w:fill="F2F2F2"/>
-            <w:tcMar>
-              <w:top w:w="0" w:type="dxa"/>
-              <w:bottom w:w="0" w:type="dxa"/>
-              <w:left w:w="0" w:type="dxa"/>
-              <w:right w:w="0" w:type="dxa"/>
-            </w:tcMar>
-            <w:vAlign w:val="top"/>
-          </w:tcPr>
-          <w:p>
-            <w:pPr>
-              <w:jc w:val="right"/>
-              <w:spacing w:after="80" w:before="80"/>
-              <w:ind w:firstLine="0" w:left="80" w:right="80"/>
-            </w:pPr>
-            <w:r xmlns:w="http://schemas.openxmlformats.org/wordprocessingml/2006/main" xmlns:wp="http://schemas.openxmlformats.org/drawingml/2006/wordprocessingDrawing" xmlns:r="http://schemas.openxmlformats.org/officeDocument/2006/relationships" xmlns:w14="http://schemas.microsoft.com/office/word/2010/wordml">
-              <w:rPr>
-                <w:rFonts w:ascii="Arial" w:hAnsi="Arial" w:eastAsia="Arial" w:cs="Arial"/>
-                <w:sz w:val="22"/>
-                <w:szCs w:val="22"/>
-                <w:color w:val="111111"/>
-              </w:rPr>
-              <w:t xml:space="preserve">0.0885 </w:t>
             </w:r>
           </w:p>
         </w:tc>
@@ -9541,7 +9541,7 @@
                 <w:szCs w:val="22"/>
                 <w:color w:val="111111"/>
               </w:rPr>
-              <w:t xml:space="preserve">47.3    </w:t>
+              <w:t xml:space="preserve">46.9    </w:t>
             </w:r>
           </w:p>
         </w:tc>
@@ -9628,36 +9628,36 @@
                 <w:szCs w:val="22"/>
                 <w:color w:val="111111"/>
               </w:rPr>
+              <w:t xml:space="preserve">50.6    </w:t>
+            </w:r>
+          </w:p>
+        </w:tc>
+        <w:tc>
+          <w:tcPr>
+            <w:tcBorders/>
+            <w:shd w:val="clear" w:color="auto" w:fill="FFFFFF"/>
+            <w:tcMar>
+              <w:top w:w="0" w:type="dxa"/>
+              <w:bottom w:w="0" w:type="dxa"/>
+              <w:left w:w="0" w:type="dxa"/>
+              <w:right w:w="0" w:type="dxa"/>
+            </w:tcMar>
+            <w:vAlign w:val="top"/>
+          </w:tcPr>
+          <w:p>
+            <w:pPr>
+              <w:jc w:val="right"/>
+              <w:spacing w:after="80" w:before="80"/>
+              <w:ind w:firstLine="0" w:left="80" w:right="80"/>
+            </w:pPr>
+            <w:r xmlns:w="http://schemas.openxmlformats.org/wordprocessingml/2006/main" xmlns:wp="http://schemas.openxmlformats.org/drawingml/2006/wordprocessingDrawing" xmlns:r="http://schemas.openxmlformats.org/officeDocument/2006/relationships" xmlns:w14="http://schemas.microsoft.com/office/word/2010/wordml">
+              <w:rPr>
+                <w:rFonts w:ascii="Arial" w:hAnsi="Arial" w:eastAsia="Arial" w:cs="Arial"/>
+                <w:sz w:val="22"/>
+                <w:szCs w:val="22"/>
+                <w:color w:val="111111"/>
+              </w:rPr>
               <w:t xml:space="preserve">47.1    </w:t>
-            </w:r>
-          </w:p>
-        </w:tc>
-        <w:tc>
-          <w:tcPr>
-            <w:tcBorders/>
-            <w:shd w:val="clear" w:color="auto" w:fill="FFFFFF"/>
-            <w:tcMar>
-              <w:top w:w="0" w:type="dxa"/>
-              <w:bottom w:w="0" w:type="dxa"/>
-              <w:left w:w="0" w:type="dxa"/>
-              <w:right w:w="0" w:type="dxa"/>
-            </w:tcMar>
-            <w:vAlign w:val="top"/>
-          </w:tcPr>
-          <w:p>
-            <w:pPr>
-              <w:jc w:val="right"/>
-              <w:spacing w:after="80" w:before="80"/>
-              <w:ind w:firstLine="0" w:left="80" w:right="80"/>
-            </w:pPr>
-            <w:r xmlns:w="http://schemas.openxmlformats.org/wordprocessingml/2006/main" xmlns:wp="http://schemas.openxmlformats.org/drawingml/2006/wordprocessingDrawing" xmlns:r="http://schemas.openxmlformats.org/officeDocument/2006/relationships" xmlns:w14="http://schemas.microsoft.com/office/word/2010/wordml">
-              <w:rPr>
-                <w:rFonts w:ascii="Arial" w:hAnsi="Arial" w:eastAsia="Arial" w:cs="Arial"/>
-                <w:sz w:val="22"/>
-                <w:szCs w:val="22"/>
-                <w:color w:val="111111"/>
-              </w:rPr>
-              <w:t xml:space="preserve">50.6    </w:t>
             </w:r>
           </w:p>
         </w:tc>
@@ -9841,7 +9841,7 @@
                 <w:szCs w:val="22"/>
                 <w:color w:val="111111"/>
               </w:rPr>
-              <w:t xml:space="preserve">6.03   </w:t>
+              <w:t xml:space="preserve">3.41   </w:t>
             </w:r>
           </w:p>
         </w:tc>
@@ -9928,36 +9928,36 @@
                 <w:szCs w:val="22"/>
                 <w:color w:val="111111"/>
               </w:rPr>
+              <w:t xml:space="preserve">5.49   </w:t>
+            </w:r>
+          </w:p>
+        </w:tc>
+        <w:tc>
+          <w:tcPr>
+            <w:tcBorders/>
+            <w:shd w:val="clear" w:color="auto" w:fill="F2F2F2"/>
+            <w:tcMar>
+              <w:top w:w="0" w:type="dxa"/>
+              <w:bottom w:w="0" w:type="dxa"/>
+              <w:left w:w="0" w:type="dxa"/>
+              <w:right w:w="0" w:type="dxa"/>
+            </w:tcMar>
+            <w:vAlign w:val="top"/>
+          </w:tcPr>
+          <w:p>
+            <w:pPr>
+              <w:jc w:val="right"/>
+              <w:spacing w:after="80" w:before="80"/>
+              <w:ind w:firstLine="0" w:left="80" w:right="80"/>
+            </w:pPr>
+            <w:r xmlns:w="http://schemas.openxmlformats.org/wordprocessingml/2006/main" xmlns:wp="http://schemas.openxmlformats.org/drawingml/2006/wordprocessingDrawing" xmlns:r="http://schemas.openxmlformats.org/officeDocument/2006/relationships" xmlns:w14="http://schemas.microsoft.com/office/word/2010/wordml">
+              <w:rPr>
+                <w:rFonts w:ascii="Arial" w:hAnsi="Arial" w:eastAsia="Arial" w:cs="Arial"/>
+                <w:sz w:val="22"/>
+                <w:szCs w:val="22"/>
+                <w:color w:val="111111"/>
+              </w:rPr>
               <w:t xml:space="preserve">7.77   </w:t>
-            </w:r>
-          </w:p>
-        </w:tc>
-        <w:tc>
-          <w:tcPr>
-            <w:tcBorders/>
-            <w:shd w:val="clear" w:color="auto" w:fill="F2F2F2"/>
-            <w:tcMar>
-              <w:top w:w="0" w:type="dxa"/>
-              <w:bottom w:w="0" w:type="dxa"/>
-              <w:left w:w="0" w:type="dxa"/>
-              <w:right w:w="0" w:type="dxa"/>
-            </w:tcMar>
-            <w:vAlign w:val="top"/>
-          </w:tcPr>
-          <w:p>
-            <w:pPr>
-              <w:jc w:val="right"/>
-              <w:spacing w:after="80" w:before="80"/>
-              <w:ind w:firstLine="0" w:left="80" w:right="80"/>
-            </w:pPr>
-            <w:r xmlns:w="http://schemas.openxmlformats.org/wordprocessingml/2006/main" xmlns:wp="http://schemas.openxmlformats.org/drawingml/2006/wordprocessingDrawing" xmlns:r="http://schemas.openxmlformats.org/officeDocument/2006/relationships" xmlns:w14="http://schemas.microsoft.com/office/word/2010/wordml">
-              <w:rPr>
-                <w:rFonts w:ascii="Arial" w:hAnsi="Arial" w:eastAsia="Arial" w:cs="Arial"/>
-                <w:sz w:val="22"/>
-                <w:szCs w:val="22"/>
-                <w:color w:val="111111"/>
-              </w:rPr>
-              <w:t xml:space="preserve">5.49   </w:t>
             </w:r>
           </w:p>
         </w:tc>
@@ -10141,6 +10141,93 @@
                 <w:szCs w:val="22"/>
                 <w:color w:val="111111"/>
               </w:rPr>
+              <w:t xml:space="preserve">98.9    </w:t>
+            </w:r>
+          </w:p>
+        </w:tc>
+        <w:tc>
+          <w:tcPr>
+            <w:tcBorders/>
+            <w:shd w:val="clear" w:color="auto" w:fill="FFFFFF"/>
+            <w:tcMar>
+              <w:top w:w="0" w:type="dxa"/>
+              <w:bottom w:w="0" w:type="dxa"/>
+              <w:left w:w="0" w:type="dxa"/>
+              <w:right w:w="0" w:type="dxa"/>
+            </w:tcMar>
+            <w:vAlign w:val="top"/>
+          </w:tcPr>
+          <w:p>
+            <w:pPr>
+              <w:jc w:val="right"/>
+              <w:spacing w:after="80" w:before="80"/>
+              <w:ind w:firstLine="0" w:left="80" w:right="80"/>
+            </w:pPr>
+            <w:r xmlns:w="http://schemas.openxmlformats.org/wordprocessingml/2006/main" xmlns:wp="http://schemas.openxmlformats.org/drawingml/2006/wordprocessingDrawing" xmlns:r="http://schemas.openxmlformats.org/officeDocument/2006/relationships" xmlns:w14="http://schemas.microsoft.com/office/word/2010/wordml">
+              <w:rPr>
+                <w:rFonts w:ascii="Arial" w:hAnsi="Arial" w:eastAsia="Arial" w:cs="Arial"/>
+                <w:sz w:val="22"/>
+                <w:szCs w:val="22"/>
+                <w:color w:val="111111"/>
+              </w:rPr>
+              <w:t xml:space="preserve">99      </w:t>
+            </w:r>
+          </w:p>
+        </w:tc>
+        <w:tc>
+          <w:tcPr>
+            <w:tcBorders/>
+            <w:shd w:val="clear" w:color="auto" w:fill="FFFFFF"/>
+            <w:tcMar>
+              <w:top w:w="0" w:type="dxa"/>
+              <w:bottom w:w="0" w:type="dxa"/>
+              <w:left w:w="0" w:type="dxa"/>
+              <w:right w:w="0" w:type="dxa"/>
+            </w:tcMar>
+            <w:vAlign w:val="top"/>
+          </w:tcPr>
+          <w:p>
+            <w:pPr>
+              <w:jc w:val="right"/>
+              <w:spacing w:after="80" w:before="80"/>
+              <w:ind w:firstLine="0" w:left="80" w:right="80"/>
+            </w:pPr>
+            <w:r xmlns:w="http://schemas.openxmlformats.org/wordprocessingml/2006/main" xmlns:wp="http://schemas.openxmlformats.org/drawingml/2006/wordprocessingDrawing" xmlns:r="http://schemas.openxmlformats.org/officeDocument/2006/relationships" xmlns:w14="http://schemas.microsoft.com/office/word/2010/wordml">
+              <w:rPr>
+                <w:rFonts w:ascii="Arial" w:hAnsi="Arial" w:eastAsia="Arial" w:cs="Arial"/>
+                <w:sz w:val="22"/>
+                <w:szCs w:val="22"/>
+                <w:color w:val="111111"/>
+              </w:rPr>
+              <w:t xml:space="preserve">98.9    </w:t>
+            </w:r>
+          </w:p>
+        </w:tc>
+        <w:tc>
+          <w:tcPr>
+            <w:tcBorders/>
+            <w:shd w:val="clear" w:color="auto" w:fill="FFFFFF"/>
+            <w:tcMar>
+              <w:top w:w="0" w:type="dxa"/>
+              <w:bottom w:w="0" w:type="dxa"/>
+              <w:left w:w="0" w:type="dxa"/>
+              <w:right w:w="0" w:type="dxa"/>
+            </w:tcMar>
+            <w:vAlign w:val="top"/>
+          </w:tcPr>
+          <w:p>
+            <w:pPr>
+              <w:jc w:val="right"/>
+              <w:spacing w:after="80" w:before="80"/>
+              <w:ind w:firstLine="0" w:left="80" w:right="80"/>
+            </w:pPr>
+            <w:r xmlns:w="http://schemas.openxmlformats.org/wordprocessingml/2006/main" xmlns:wp="http://schemas.openxmlformats.org/drawingml/2006/wordprocessingDrawing" xmlns:r="http://schemas.openxmlformats.org/officeDocument/2006/relationships" xmlns:w14="http://schemas.microsoft.com/office/word/2010/wordml">
+              <w:rPr>
+                <w:rFonts w:ascii="Arial" w:hAnsi="Arial" w:eastAsia="Arial" w:cs="Arial"/>
+                <w:sz w:val="22"/>
+                <w:szCs w:val="22"/>
+                <w:color w:val="111111"/>
+              </w:rPr>
               <w:t xml:space="preserve">99.1    </w:t>
             </w:r>
           </w:p>
@@ -10170,94 +10257,7 @@
                 <w:szCs w:val="22"/>
                 <w:color w:val="111111"/>
               </w:rPr>
-              <w:t xml:space="preserve">99      </w:t>
-            </w:r>
-          </w:p>
-        </w:tc>
-        <w:tc>
-          <w:tcPr>
-            <w:tcBorders/>
-            <w:shd w:val="clear" w:color="auto" w:fill="FFFFFF"/>
-            <w:tcMar>
-              <w:top w:w="0" w:type="dxa"/>
-              <w:bottom w:w="0" w:type="dxa"/>
-              <w:left w:w="0" w:type="dxa"/>
-              <w:right w:w="0" w:type="dxa"/>
-            </w:tcMar>
-            <w:vAlign w:val="top"/>
-          </w:tcPr>
-          <w:p>
-            <w:pPr>
-              <w:jc w:val="right"/>
-              <w:spacing w:after="80" w:before="80"/>
-              <w:ind w:firstLine="0" w:left="80" w:right="80"/>
-            </w:pPr>
-            <w:r xmlns:w="http://schemas.openxmlformats.org/wordprocessingml/2006/main" xmlns:wp="http://schemas.openxmlformats.org/drawingml/2006/wordprocessingDrawing" xmlns:r="http://schemas.openxmlformats.org/officeDocument/2006/relationships" xmlns:w14="http://schemas.microsoft.com/office/word/2010/wordml">
-              <w:rPr>
-                <w:rFonts w:ascii="Arial" w:hAnsi="Arial" w:eastAsia="Arial" w:cs="Arial"/>
-                <w:sz w:val="22"/>
-                <w:szCs w:val="22"/>
-                <w:color w:val="111111"/>
-              </w:rPr>
-              <w:t xml:space="preserve">98.9    </w:t>
-            </w:r>
-          </w:p>
-        </w:tc>
-        <w:tc>
-          <w:tcPr>
-            <w:tcBorders/>
-            <w:shd w:val="clear" w:color="auto" w:fill="FFFFFF"/>
-            <w:tcMar>
-              <w:top w:w="0" w:type="dxa"/>
-              <w:bottom w:w="0" w:type="dxa"/>
-              <w:left w:w="0" w:type="dxa"/>
-              <w:right w:w="0" w:type="dxa"/>
-            </w:tcMar>
-            <w:vAlign w:val="top"/>
-          </w:tcPr>
-          <w:p>
-            <w:pPr>
-              <w:jc w:val="right"/>
-              <w:spacing w:after="80" w:before="80"/>
-              <w:ind w:firstLine="0" w:left="80" w:right="80"/>
-            </w:pPr>
-            <w:r xmlns:w="http://schemas.openxmlformats.org/wordprocessingml/2006/main" xmlns:wp="http://schemas.openxmlformats.org/drawingml/2006/wordprocessingDrawing" xmlns:r="http://schemas.openxmlformats.org/officeDocument/2006/relationships" xmlns:w14="http://schemas.microsoft.com/office/word/2010/wordml">
-              <w:rPr>
-                <w:rFonts w:ascii="Arial" w:hAnsi="Arial" w:eastAsia="Arial" w:cs="Arial"/>
-                <w:sz w:val="22"/>
-                <w:szCs w:val="22"/>
-                <w:color w:val="111111"/>
-              </w:rPr>
               <w:t xml:space="preserve">99.2    </w:t>
-            </w:r>
-          </w:p>
-        </w:tc>
-        <w:tc>
-          <w:tcPr>
-            <w:tcBorders/>
-            <w:shd w:val="clear" w:color="auto" w:fill="FFFFFF"/>
-            <w:tcMar>
-              <w:top w:w="0" w:type="dxa"/>
-              <w:bottom w:w="0" w:type="dxa"/>
-              <w:left w:w="0" w:type="dxa"/>
-              <w:right w:w="0" w:type="dxa"/>
-            </w:tcMar>
-            <w:vAlign w:val="top"/>
-          </w:tcPr>
-          <w:p>
-            <w:pPr>
-              <w:jc w:val="right"/>
-              <w:spacing w:after="80" w:before="80"/>
-              <w:ind w:firstLine="0" w:left="80" w:right="80"/>
-            </w:pPr>
-            <w:r xmlns:w="http://schemas.openxmlformats.org/wordprocessingml/2006/main" xmlns:wp="http://schemas.openxmlformats.org/drawingml/2006/wordprocessingDrawing" xmlns:r="http://schemas.openxmlformats.org/officeDocument/2006/relationships" xmlns:w14="http://schemas.microsoft.com/office/word/2010/wordml">
-              <w:rPr>
-                <w:rFonts w:ascii="Arial" w:hAnsi="Arial" w:eastAsia="Arial" w:cs="Arial"/>
-                <w:sz w:val="22"/>
-                <w:szCs w:val="22"/>
-                <w:color w:val="111111"/>
-              </w:rPr>
-              <w:t xml:space="preserve">99.1    </w:t>
             </w:r>
           </w:p>
         </w:tc>
@@ -10448,7 +10448,7 @@
                 <w:szCs w:val="22"/>
                 <w:color w:val="111111"/>
               </w:rPr>
-              <w:t xml:space="preserve">0.529  </w:t>
+              <w:t xml:space="preserve">0.515  </w:t>
             </w:r>
           </w:p>
         </w:tc>
@@ -10541,7 +10541,7 @@
                 <w:szCs w:val="22"/>
                 <w:color w:val="111111"/>
               </w:rPr>
-              <w:t xml:space="preserve">0.448  </w:t>
+              <w:t xml:space="preserve">0.422  </w:t>
             </w:r>
           </w:p>
         </w:tc>
@@ -10572,7 +10572,7 @@
                 <w:szCs w:val="22"/>
                 <w:color w:val="111111"/>
               </w:rPr>
-              <w:t xml:space="preserve">0.422  </w:t>
+              <w:t xml:space="preserve">0.448  </w:t>
             </w:r>
           </w:p>
         </w:tc>
@@ -11128,35 +11128,6 @@
                 <w:szCs w:val="22"/>
                 <w:color w:val="111111"/>
               </w:rPr>
-              <w:t xml:space="preserve">51      </w:t>
-            </w:r>
-          </w:p>
-        </w:tc>
-        <w:tc>
-          <w:tcPr>
-            <w:tcBorders/>
-            <w:shd w:val="clear" w:color="auto" w:fill="F2F2F2"/>
-            <w:tcMar>
-              <w:top w:w="0" w:type="dxa"/>
-              <w:bottom w:w="0" w:type="dxa"/>
-              <w:left w:w="0" w:type="dxa"/>
-              <w:right w:w="0" w:type="dxa"/>
-            </w:tcMar>
-            <w:vAlign w:val="top"/>
-          </w:tcPr>
-          <w:p>
-            <w:pPr>
-              <w:jc w:val="right"/>
-              <w:spacing w:after="80" w:before="80"/>
-              <w:ind w:firstLine="0" w:left="80" w:right="80"/>
-            </w:pPr>
-            <w:r xmlns:w="http://schemas.openxmlformats.org/wordprocessingml/2006/main" xmlns:wp="http://schemas.openxmlformats.org/drawingml/2006/wordprocessingDrawing" xmlns:r="http://schemas.openxmlformats.org/officeDocument/2006/relationships" xmlns:w14="http://schemas.microsoft.com/office/word/2010/wordml">
-              <w:rPr>
-                <w:rFonts w:ascii="Arial" w:hAnsi="Arial" w:eastAsia="Arial" w:cs="Arial"/>
-                <w:sz w:val="22"/>
-                <w:szCs w:val="22"/>
-                <w:color w:val="111111"/>
-              </w:rPr>
               <w:t xml:space="preserve">26      </w:t>
             </w:r>
           </w:p>
@@ -11186,6 +11157,35 @@
                 <w:szCs w:val="22"/>
                 <w:color w:val="111111"/>
               </w:rPr>
+              <w:t xml:space="preserve">26      </w:t>
+            </w:r>
+          </w:p>
+        </w:tc>
+        <w:tc>
+          <w:tcPr>
+            <w:tcBorders/>
+            <w:shd w:val="clear" w:color="auto" w:fill="F2F2F2"/>
+            <w:tcMar>
+              <w:top w:w="0" w:type="dxa"/>
+              <w:bottom w:w="0" w:type="dxa"/>
+              <w:left w:w="0" w:type="dxa"/>
+              <w:right w:w="0" w:type="dxa"/>
+            </w:tcMar>
+            <w:vAlign w:val="top"/>
+          </w:tcPr>
+          <w:p>
+            <w:pPr>
+              <w:jc w:val="right"/>
+              <w:spacing w:after="80" w:before="80"/>
+              <w:ind w:firstLine="0" w:left="80" w:right="80"/>
+            </w:pPr>
+            <w:r xmlns:w="http://schemas.openxmlformats.org/wordprocessingml/2006/main" xmlns:wp="http://schemas.openxmlformats.org/drawingml/2006/wordprocessingDrawing" xmlns:r="http://schemas.openxmlformats.org/officeDocument/2006/relationships" xmlns:w14="http://schemas.microsoft.com/office/word/2010/wordml">
+              <w:rPr>
+                <w:rFonts w:ascii="Arial" w:hAnsi="Arial" w:eastAsia="Arial" w:cs="Arial"/>
+                <w:sz w:val="22"/>
+                <w:szCs w:val="22"/>
+                <w:color w:val="111111"/>
+              </w:rPr>
               <w:t xml:space="preserve">25      </w:t>
             </w:r>
           </w:p>
@@ -11215,36 +11215,36 @@
                 <w:szCs w:val="22"/>
                 <w:color w:val="111111"/>
               </w:rPr>
+              <w:t xml:space="preserve">26      </w:t>
+            </w:r>
+          </w:p>
+        </w:tc>
+        <w:tc>
+          <w:tcPr>
+            <w:tcBorders/>
+            <w:shd w:val="clear" w:color="auto" w:fill="F2F2F2"/>
+            <w:tcMar>
+              <w:top w:w="0" w:type="dxa"/>
+              <w:bottom w:w="0" w:type="dxa"/>
+              <w:left w:w="0" w:type="dxa"/>
+              <w:right w:w="0" w:type="dxa"/>
+            </w:tcMar>
+            <w:vAlign w:val="top"/>
+          </w:tcPr>
+          <w:p>
+            <w:pPr>
+              <w:jc w:val="right"/>
+              <w:spacing w:after="80" w:before="80"/>
+              <w:ind w:firstLine="0" w:left="80" w:right="80"/>
+            </w:pPr>
+            <w:r xmlns:w="http://schemas.openxmlformats.org/wordprocessingml/2006/main" xmlns:wp="http://schemas.openxmlformats.org/drawingml/2006/wordprocessingDrawing" xmlns:r="http://schemas.openxmlformats.org/officeDocument/2006/relationships" xmlns:w14="http://schemas.microsoft.com/office/word/2010/wordml">
+              <w:rPr>
+                <w:rFonts w:ascii="Arial" w:hAnsi="Arial" w:eastAsia="Arial" w:cs="Arial"/>
+                <w:sz w:val="22"/>
+                <w:szCs w:val="22"/>
+                <w:color w:val="111111"/>
+              </w:rPr>
               <w:t xml:space="preserve">25      </w:t>
-            </w:r>
-          </w:p>
-        </w:tc>
-        <w:tc>
-          <w:tcPr>
-            <w:tcBorders/>
-            <w:shd w:val="clear" w:color="auto" w:fill="F2F2F2"/>
-            <w:tcMar>
-              <w:top w:w="0" w:type="dxa"/>
-              <w:bottom w:w="0" w:type="dxa"/>
-              <w:left w:w="0" w:type="dxa"/>
-              <w:right w:w="0" w:type="dxa"/>
-            </w:tcMar>
-            <w:vAlign w:val="top"/>
-          </w:tcPr>
-          <w:p>
-            <w:pPr>
-              <w:jc w:val="right"/>
-              <w:spacing w:after="80" w:before="80"/>
-              <w:ind w:firstLine="0" w:left="80" w:right="80"/>
-            </w:pPr>
-            <w:r xmlns:w="http://schemas.openxmlformats.org/wordprocessingml/2006/main" xmlns:wp="http://schemas.openxmlformats.org/drawingml/2006/wordprocessingDrawing" xmlns:r="http://schemas.openxmlformats.org/officeDocument/2006/relationships" xmlns:w14="http://schemas.microsoft.com/office/word/2010/wordml">
-              <w:rPr>
-                <w:rFonts w:ascii="Arial" w:hAnsi="Arial" w:eastAsia="Arial" w:cs="Arial"/>
-                <w:sz w:val="22"/>
-                <w:szCs w:val="22"/>
-                <w:color w:val="111111"/>
-              </w:rPr>
-              <w:t xml:space="preserve">26      </w:t>
             </w:r>
           </w:p>
         </w:tc>
@@ -11428,7 +11428,7 @@
                 <w:szCs w:val="22"/>
                 <w:color w:val="111111"/>
               </w:rPr>
-              <w:t xml:space="preserve">53.7    </w:t>
+              <w:t xml:space="preserve">53.8    </w:t>
             </w:r>
           </w:p>
         </w:tc>
@@ -11515,36 +11515,36 @@
                 <w:szCs w:val="22"/>
                 <w:color w:val="111111"/>
               </w:rPr>
+              <w:t xml:space="preserve">53.1    </w:t>
+            </w:r>
+          </w:p>
+        </w:tc>
+        <w:tc>
+          <w:tcPr>
+            <w:tcBorders/>
+            <w:shd w:val="clear" w:color="auto" w:fill="FFFFFF"/>
+            <w:tcMar>
+              <w:top w:w="0" w:type="dxa"/>
+              <w:bottom w:w="0" w:type="dxa"/>
+              <w:left w:w="0" w:type="dxa"/>
+              <w:right w:w="0" w:type="dxa"/>
+            </w:tcMar>
+            <w:vAlign w:val="top"/>
+          </w:tcPr>
+          <w:p>
+            <w:pPr>
+              <w:jc w:val="right"/>
+              <w:spacing w:after="80" w:before="80"/>
+              <w:ind w:firstLine="0" w:left="80" w:right="80"/>
+            </w:pPr>
+            <w:r xmlns:w="http://schemas.openxmlformats.org/wordprocessingml/2006/main" xmlns:wp="http://schemas.openxmlformats.org/drawingml/2006/wordprocessingDrawing" xmlns:r="http://schemas.openxmlformats.org/officeDocument/2006/relationships" xmlns:w14="http://schemas.microsoft.com/office/word/2010/wordml">
+              <w:rPr>
+                <w:rFonts w:ascii="Arial" w:hAnsi="Arial" w:eastAsia="Arial" w:cs="Arial"/>
+                <w:sz w:val="22"/>
+                <w:szCs w:val="22"/>
+                <w:color w:val="111111"/>
+              </w:rPr>
               <w:t xml:space="preserve">53.9    </w:t>
-            </w:r>
-          </w:p>
-        </w:tc>
-        <w:tc>
-          <w:tcPr>
-            <w:tcBorders/>
-            <w:shd w:val="clear" w:color="auto" w:fill="FFFFFF"/>
-            <w:tcMar>
-              <w:top w:w="0" w:type="dxa"/>
-              <w:bottom w:w="0" w:type="dxa"/>
-              <w:left w:w="0" w:type="dxa"/>
-              <w:right w:w="0" w:type="dxa"/>
-            </w:tcMar>
-            <w:vAlign w:val="top"/>
-          </w:tcPr>
-          <w:p>
-            <w:pPr>
-              <w:jc w:val="right"/>
-              <w:spacing w:after="80" w:before="80"/>
-              <w:ind w:firstLine="0" w:left="80" w:right="80"/>
-            </w:pPr>
-            <w:r xmlns:w="http://schemas.openxmlformats.org/wordprocessingml/2006/main" xmlns:wp="http://schemas.openxmlformats.org/drawingml/2006/wordprocessingDrawing" xmlns:r="http://schemas.openxmlformats.org/officeDocument/2006/relationships" xmlns:w14="http://schemas.microsoft.com/office/word/2010/wordml">
-              <w:rPr>
-                <w:rFonts w:ascii="Arial" w:hAnsi="Arial" w:eastAsia="Arial" w:cs="Arial"/>
-                <w:sz w:val="22"/>
-                <w:szCs w:val="22"/>
-                <w:color w:val="111111"/>
-              </w:rPr>
-              <w:t xml:space="preserve">53.1    </w:t>
             </w:r>
           </w:p>
         </w:tc>
@@ -11728,7 +11728,7 @@
                 <w:szCs w:val="22"/>
                 <w:color w:val="111111"/>
               </w:rPr>
-              <w:t xml:space="preserve">1.95   </w:t>
+              <w:t xml:space="preserve">2      </w:t>
             </w:r>
           </w:p>
         </w:tc>
@@ -11815,36 +11815,36 @@
                 <w:szCs w:val="22"/>
                 <w:color w:val="111111"/>
               </w:rPr>
+              <w:t xml:space="preserve">1.64   </w:t>
+            </w:r>
+          </w:p>
+        </w:tc>
+        <w:tc>
+          <w:tcPr>
+            <w:tcBorders/>
+            <w:shd w:val="clear" w:color="auto" w:fill="F2F2F2"/>
+            <w:tcMar>
+              <w:top w:w="0" w:type="dxa"/>
+              <w:bottom w:w="0" w:type="dxa"/>
+              <w:left w:w="0" w:type="dxa"/>
+              <w:right w:w="0" w:type="dxa"/>
+            </w:tcMar>
+            <w:vAlign w:val="top"/>
+          </w:tcPr>
+          <w:p>
+            <w:pPr>
+              <w:jc w:val="right"/>
+              <w:spacing w:after="80" w:before="80"/>
+              <w:ind w:firstLine="0" w:left="80" w:right="80"/>
+            </w:pPr>
+            <w:r xmlns:w="http://schemas.openxmlformats.org/wordprocessingml/2006/main" xmlns:wp="http://schemas.openxmlformats.org/drawingml/2006/wordprocessingDrawing" xmlns:r="http://schemas.openxmlformats.org/officeDocument/2006/relationships" xmlns:w14="http://schemas.microsoft.com/office/word/2010/wordml">
+              <w:rPr>
+                <w:rFonts w:ascii="Arial" w:hAnsi="Arial" w:eastAsia="Arial" w:cs="Arial"/>
+                <w:sz w:val="22"/>
+                <w:szCs w:val="22"/>
+                <w:color w:val="111111"/>
+              </w:rPr>
               <w:t xml:space="preserve">2.1    </w:t>
-            </w:r>
-          </w:p>
-        </w:tc>
-        <w:tc>
-          <w:tcPr>
-            <w:tcBorders/>
-            <w:shd w:val="clear" w:color="auto" w:fill="F2F2F2"/>
-            <w:tcMar>
-              <w:top w:w="0" w:type="dxa"/>
-              <w:bottom w:w="0" w:type="dxa"/>
-              <w:left w:w="0" w:type="dxa"/>
-              <w:right w:w="0" w:type="dxa"/>
-            </w:tcMar>
-            <w:vAlign w:val="top"/>
-          </w:tcPr>
-          <w:p>
-            <w:pPr>
-              <w:jc w:val="right"/>
-              <w:spacing w:after="80" w:before="80"/>
-              <w:ind w:firstLine="0" w:left="80" w:right="80"/>
-            </w:pPr>
-            <w:r xmlns:w="http://schemas.openxmlformats.org/wordprocessingml/2006/main" xmlns:wp="http://schemas.openxmlformats.org/drawingml/2006/wordprocessingDrawing" xmlns:r="http://schemas.openxmlformats.org/officeDocument/2006/relationships" xmlns:w14="http://schemas.microsoft.com/office/word/2010/wordml">
-              <w:rPr>
-                <w:rFonts w:ascii="Arial" w:hAnsi="Arial" w:eastAsia="Arial" w:cs="Arial"/>
-                <w:sz w:val="22"/>
-                <w:szCs w:val="22"/>
-                <w:color w:val="111111"/>
-              </w:rPr>
-              <w:t xml:space="preserve">1.64   </w:t>
             </w:r>
           </w:p>
         </w:tc>
@@ -12028,7 +12028,7 @@
                 <w:szCs w:val="22"/>
                 <w:color w:val="111111"/>
               </w:rPr>
-              <w:t xml:space="preserve">16.4    </w:t>
+              <w:t xml:space="preserve">16.7    </w:t>
             </w:r>
           </w:p>
         </w:tc>
@@ -12115,36 +12115,36 @@
                 <w:szCs w:val="22"/>
                 <w:color w:val="111111"/>
               </w:rPr>
+              <w:t xml:space="preserve">17.9    </w:t>
+            </w:r>
+          </w:p>
+        </w:tc>
+        <w:tc>
+          <w:tcPr>
+            <w:tcBorders/>
+            <w:shd w:val="clear" w:color="auto" w:fill="FFFFFF"/>
+            <w:tcMar>
+              <w:top w:w="0" w:type="dxa"/>
+              <w:bottom w:w="0" w:type="dxa"/>
+              <w:left w:w="0" w:type="dxa"/>
+              <w:right w:w="0" w:type="dxa"/>
+            </w:tcMar>
+            <w:vAlign w:val="top"/>
+          </w:tcPr>
+          <w:p>
+            <w:pPr>
+              <w:jc w:val="right"/>
+              <w:spacing w:after="80" w:before="80"/>
+              <w:ind w:firstLine="0" w:left="80" w:right="80"/>
+            </w:pPr>
+            <w:r xmlns:w="http://schemas.openxmlformats.org/wordprocessingml/2006/main" xmlns:wp="http://schemas.openxmlformats.org/drawingml/2006/wordprocessingDrawing" xmlns:r="http://schemas.openxmlformats.org/officeDocument/2006/relationships" xmlns:w14="http://schemas.microsoft.com/office/word/2010/wordml">
+              <w:rPr>
+                <w:rFonts w:ascii="Arial" w:hAnsi="Arial" w:eastAsia="Arial" w:cs="Arial"/>
+                <w:sz w:val="22"/>
+                <w:szCs w:val="22"/>
+                <w:color w:val="111111"/>
+              </w:rPr>
               <w:t xml:space="preserve">15.3    </w:t>
-            </w:r>
-          </w:p>
-        </w:tc>
-        <w:tc>
-          <w:tcPr>
-            <w:tcBorders/>
-            <w:shd w:val="clear" w:color="auto" w:fill="FFFFFF"/>
-            <w:tcMar>
-              <w:top w:w="0" w:type="dxa"/>
-              <w:bottom w:w="0" w:type="dxa"/>
-              <w:left w:w="0" w:type="dxa"/>
-              <w:right w:w="0" w:type="dxa"/>
-            </w:tcMar>
-            <w:vAlign w:val="top"/>
-          </w:tcPr>
-          <w:p>
-            <w:pPr>
-              <w:jc w:val="right"/>
-              <w:spacing w:after="80" w:before="80"/>
-              <w:ind w:firstLine="0" w:left="80" w:right="80"/>
-            </w:pPr>
-            <w:r xmlns:w="http://schemas.openxmlformats.org/wordprocessingml/2006/main" xmlns:wp="http://schemas.openxmlformats.org/drawingml/2006/wordprocessingDrawing" xmlns:r="http://schemas.openxmlformats.org/officeDocument/2006/relationships" xmlns:w14="http://schemas.microsoft.com/office/word/2010/wordml">
-              <w:rPr>
-                <w:rFonts w:ascii="Arial" w:hAnsi="Arial" w:eastAsia="Arial" w:cs="Arial"/>
-                <w:sz w:val="22"/>
-                <w:szCs w:val="22"/>
-                <w:color w:val="111111"/>
-              </w:rPr>
-              <w:t xml:space="preserve">17.9    </w:t>
             </w:r>
           </w:p>
         </w:tc>
@@ -12328,7 +12328,7 @@
                 <w:szCs w:val="22"/>
                 <w:color w:val="111111"/>
               </w:rPr>
-              <w:t xml:space="preserve">0.0187 </w:t>
+              <w:t xml:space="preserve">0.0171 </w:t>
             </w:r>
           </w:p>
         </w:tc>
@@ -12415,36 +12415,36 @@
                 <w:szCs w:val="22"/>
                 <w:color w:val="111111"/>
               </w:rPr>
+              <w:t xml:space="preserve">0.0302 </w:t>
+            </w:r>
+          </w:p>
+        </w:tc>
+        <w:tc>
+          <w:tcPr>
+            <w:tcBorders/>
+            <w:shd w:val="clear" w:color="auto" w:fill="F2F2F2"/>
+            <w:tcMar>
+              <w:top w:w="0" w:type="dxa"/>
+              <w:bottom w:w="0" w:type="dxa"/>
+              <w:left w:w="0" w:type="dxa"/>
+              <w:right w:w="0" w:type="dxa"/>
+            </w:tcMar>
+            <w:vAlign w:val="top"/>
+          </w:tcPr>
+          <w:p>
+            <w:pPr>
+              <w:jc w:val="right"/>
+              <w:spacing w:after="80" w:before="80"/>
+              <w:ind w:firstLine="0" w:left="80" w:right="80"/>
+            </w:pPr>
+            <w:r xmlns:w="http://schemas.openxmlformats.org/wordprocessingml/2006/main" xmlns:wp="http://schemas.openxmlformats.org/drawingml/2006/wordprocessingDrawing" xmlns:r="http://schemas.openxmlformats.org/officeDocument/2006/relationships" xmlns:w14="http://schemas.microsoft.com/office/word/2010/wordml">
+              <w:rPr>
+                <w:rFonts w:ascii="Arial" w:hAnsi="Arial" w:eastAsia="Arial" w:cs="Arial"/>
+                <w:sz w:val="22"/>
+                <w:szCs w:val="22"/>
+                <w:color w:val="111111"/>
+              </w:rPr>
               <w:t xml:space="preserve">0.0283 </w:t>
-            </w:r>
-          </w:p>
-        </w:tc>
-        <w:tc>
-          <w:tcPr>
-            <w:tcBorders/>
-            <w:shd w:val="clear" w:color="auto" w:fill="F2F2F2"/>
-            <w:tcMar>
-              <w:top w:w="0" w:type="dxa"/>
-              <w:bottom w:w="0" w:type="dxa"/>
-              <w:left w:w="0" w:type="dxa"/>
-              <w:right w:w="0" w:type="dxa"/>
-            </w:tcMar>
-            <w:vAlign w:val="top"/>
-          </w:tcPr>
-          <w:p>
-            <w:pPr>
-              <w:jc w:val="right"/>
-              <w:spacing w:after="80" w:before="80"/>
-              <w:ind w:firstLine="0" w:left="80" w:right="80"/>
-            </w:pPr>
-            <w:r xmlns:w="http://schemas.openxmlformats.org/wordprocessingml/2006/main" xmlns:wp="http://schemas.openxmlformats.org/drawingml/2006/wordprocessingDrawing" xmlns:r="http://schemas.openxmlformats.org/officeDocument/2006/relationships" xmlns:w14="http://schemas.microsoft.com/office/word/2010/wordml">
-              <w:rPr>
-                <w:rFonts w:ascii="Arial" w:hAnsi="Arial" w:eastAsia="Arial" w:cs="Arial"/>
-                <w:sz w:val="22"/>
-                <w:szCs w:val="22"/>
-                <w:color w:val="111111"/>
-              </w:rPr>
-              <w:t xml:space="preserve">0.0302 </w:t>
             </w:r>
           </w:p>
         </w:tc>
@@ -12628,7 +12628,7 @@
                 <w:szCs w:val="22"/>
                 <w:color w:val="111111"/>
               </w:rPr>
-              <w:t xml:space="preserve">4.75   </w:t>
+              <w:t xml:space="preserve">4.38   </w:t>
             </w:r>
           </w:p>
         </w:tc>
@@ -12715,36 +12715,36 @@
                 <w:szCs w:val="22"/>
                 <w:color w:val="111111"/>
               </w:rPr>
+              <w:t xml:space="preserve">4.89   </w:t>
+            </w:r>
+          </w:p>
+        </w:tc>
+        <w:tc>
+          <w:tcPr>
+            <w:tcBorders/>
+            <w:shd w:val="clear" w:color="auto" w:fill="FFFFFF"/>
+            <w:tcMar>
+              <w:top w:w="0" w:type="dxa"/>
+              <w:bottom w:w="0" w:type="dxa"/>
+              <w:left w:w="0" w:type="dxa"/>
+              <w:right w:w="0" w:type="dxa"/>
+            </w:tcMar>
+            <w:vAlign w:val="top"/>
+          </w:tcPr>
+          <w:p>
+            <w:pPr>
+              <w:jc w:val="right"/>
+              <w:spacing w:after="80" w:before="80"/>
+              <w:ind w:firstLine="0" w:left="80" w:right="80"/>
+            </w:pPr>
+            <w:r xmlns:w="http://schemas.openxmlformats.org/wordprocessingml/2006/main" xmlns:wp="http://schemas.openxmlformats.org/drawingml/2006/wordprocessingDrawing" xmlns:r="http://schemas.openxmlformats.org/officeDocument/2006/relationships" xmlns:w14="http://schemas.microsoft.com/office/word/2010/wordml">
+              <w:rPr>
+                <w:rFonts w:ascii="Arial" w:hAnsi="Arial" w:eastAsia="Arial" w:cs="Arial"/>
+                <w:sz w:val="22"/>
+                <w:szCs w:val="22"/>
+                <w:color w:val="111111"/>
+              </w:rPr>
               <w:t xml:space="preserve">5.28   </w:t>
-            </w:r>
-          </w:p>
-        </w:tc>
-        <w:tc>
-          <w:tcPr>
-            <w:tcBorders/>
-            <w:shd w:val="clear" w:color="auto" w:fill="FFFFFF"/>
-            <w:tcMar>
-              <w:top w:w="0" w:type="dxa"/>
-              <w:bottom w:w="0" w:type="dxa"/>
-              <w:left w:w="0" w:type="dxa"/>
-              <w:right w:w="0" w:type="dxa"/>
-            </w:tcMar>
-            <w:vAlign w:val="top"/>
-          </w:tcPr>
-          <w:p>
-            <w:pPr>
-              <w:jc w:val="right"/>
-              <w:spacing w:after="80" w:before="80"/>
-              <w:ind w:firstLine="0" w:left="80" w:right="80"/>
-            </w:pPr>
-            <w:r xmlns:w="http://schemas.openxmlformats.org/wordprocessingml/2006/main" xmlns:wp="http://schemas.openxmlformats.org/drawingml/2006/wordprocessingDrawing" xmlns:r="http://schemas.openxmlformats.org/officeDocument/2006/relationships" xmlns:w14="http://schemas.microsoft.com/office/word/2010/wordml">
-              <w:rPr>
-                <w:rFonts w:ascii="Arial" w:hAnsi="Arial" w:eastAsia="Arial" w:cs="Arial"/>
-                <w:sz w:val="22"/>
-                <w:szCs w:val="22"/>
-                <w:color w:val="111111"/>
-              </w:rPr>
-              <w:t xml:space="preserve">4.89   </w:t>
             </w:r>
           </w:p>
         </w:tc>
@@ -12928,7 +12928,7 @@
                 <w:szCs w:val="22"/>
                 <w:color w:val="111111"/>
               </w:rPr>
-              <w:t xml:space="preserve">8.09   </w:t>
+              <w:t xml:space="preserve">7.88   </w:t>
             </w:r>
           </w:p>
         </w:tc>
@@ -13015,36 +13015,36 @@
                 <w:szCs w:val="22"/>
                 <w:color w:val="111111"/>
               </w:rPr>
+              <w:t xml:space="preserve">8.53   </w:t>
+            </w:r>
+          </w:p>
+        </w:tc>
+        <w:tc>
+          <w:tcPr>
+            <w:tcBorders/>
+            <w:shd w:val="clear" w:color="auto" w:fill="F2F2F2"/>
+            <w:tcMar>
+              <w:top w:w="0" w:type="dxa"/>
+              <w:bottom w:w="0" w:type="dxa"/>
+              <w:left w:w="0" w:type="dxa"/>
+              <w:right w:w="0" w:type="dxa"/>
+            </w:tcMar>
+            <w:vAlign w:val="top"/>
+          </w:tcPr>
+          <w:p>
+            <w:pPr>
+              <w:jc w:val="right"/>
+              <w:spacing w:after="80" w:before="80"/>
+              <w:ind w:firstLine="0" w:left="80" w:right="80"/>
+            </w:pPr>
+            <w:r xmlns:w="http://schemas.openxmlformats.org/wordprocessingml/2006/main" xmlns:wp="http://schemas.openxmlformats.org/drawingml/2006/wordprocessingDrawing" xmlns:r="http://schemas.openxmlformats.org/officeDocument/2006/relationships" xmlns:w14="http://schemas.microsoft.com/office/word/2010/wordml">
+              <w:rPr>
+                <w:rFonts w:ascii="Arial" w:hAnsi="Arial" w:eastAsia="Arial" w:cs="Arial"/>
+                <w:sz w:val="22"/>
+                <w:szCs w:val="22"/>
+                <w:color w:val="111111"/>
+              </w:rPr>
               <w:t xml:space="preserve">8.04   </w:t>
-            </w:r>
-          </w:p>
-        </w:tc>
-        <w:tc>
-          <w:tcPr>
-            <w:tcBorders/>
-            <w:shd w:val="clear" w:color="auto" w:fill="F2F2F2"/>
-            <w:tcMar>
-              <w:top w:w="0" w:type="dxa"/>
-              <w:bottom w:w="0" w:type="dxa"/>
-              <w:left w:w="0" w:type="dxa"/>
-              <w:right w:w="0" w:type="dxa"/>
-            </w:tcMar>
-            <w:vAlign w:val="top"/>
-          </w:tcPr>
-          <w:p>
-            <w:pPr>
-              <w:jc w:val="right"/>
-              <w:spacing w:after="80" w:before="80"/>
-              <w:ind w:firstLine="0" w:left="80" w:right="80"/>
-            </w:pPr>
-            <w:r xmlns:w="http://schemas.openxmlformats.org/wordprocessingml/2006/main" xmlns:wp="http://schemas.openxmlformats.org/drawingml/2006/wordprocessingDrawing" xmlns:r="http://schemas.openxmlformats.org/officeDocument/2006/relationships" xmlns:w14="http://schemas.microsoft.com/office/word/2010/wordml">
-              <w:rPr>
-                <w:rFonts w:ascii="Arial" w:hAnsi="Arial" w:eastAsia="Arial" w:cs="Arial"/>
-                <w:sz w:val="22"/>
-                <w:szCs w:val="22"/>
-                <w:color w:val="111111"/>
-              </w:rPr>
-              <w:t xml:space="preserve">8.53   </w:t>
             </w:r>
           </w:p>
         </w:tc>
@@ -13228,7 +13228,7 @@
                 <w:szCs w:val="22"/>
                 <w:color w:val="111111"/>
               </w:rPr>
-              <w:t xml:space="preserve">0.14   </w:t>
+              <w:t xml:space="preserve">0.134  </w:t>
             </w:r>
           </w:p>
         </w:tc>
@@ -13315,36 +13315,36 @@
                 <w:szCs w:val="22"/>
                 <w:color w:val="111111"/>
               </w:rPr>
+              <w:t xml:space="preserve">0.139  </w:t>
+            </w:r>
+          </w:p>
+        </w:tc>
+        <w:tc>
+          <w:tcPr>
+            <w:tcBorders/>
+            <w:shd w:val="clear" w:color="auto" w:fill="FFFFFF"/>
+            <w:tcMar>
+              <w:top w:w="0" w:type="dxa"/>
+              <w:bottom w:w="0" w:type="dxa"/>
+              <w:left w:w="0" w:type="dxa"/>
+              <w:right w:w="0" w:type="dxa"/>
+            </w:tcMar>
+            <w:vAlign w:val="top"/>
+          </w:tcPr>
+          <w:p>
+            <w:pPr>
+              <w:jc w:val="right"/>
+              <w:spacing w:after="80" w:before="80"/>
+              <w:ind w:firstLine="0" w:left="80" w:right="80"/>
+            </w:pPr>
+            <w:r xmlns:w="http://schemas.openxmlformats.org/wordprocessingml/2006/main" xmlns:wp="http://schemas.openxmlformats.org/drawingml/2006/wordprocessingDrawing" xmlns:r="http://schemas.openxmlformats.org/officeDocument/2006/relationships" xmlns:w14="http://schemas.microsoft.com/office/word/2010/wordml">
+              <w:rPr>
+                <w:rFonts w:ascii="Arial" w:hAnsi="Arial" w:eastAsia="Arial" w:cs="Arial"/>
+                <w:sz w:val="22"/>
+                <w:szCs w:val="22"/>
+                <w:color w:val="111111"/>
+              </w:rPr>
               <w:t xml:space="preserve">0.15   </w:t>
-            </w:r>
-          </w:p>
-        </w:tc>
-        <w:tc>
-          <w:tcPr>
-            <w:tcBorders/>
-            <w:shd w:val="clear" w:color="auto" w:fill="FFFFFF"/>
-            <w:tcMar>
-              <w:top w:w="0" w:type="dxa"/>
-              <w:bottom w:w="0" w:type="dxa"/>
-              <w:left w:w="0" w:type="dxa"/>
-              <w:right w:w="0" w:type="dxa"/>
-            </w:tcMar>
-            <w:vAlign w:val="top"/>
-          </w:tcPr>
-          <w:p>
-            <w:pPr>
-              <w:jc w:val="right"/>
-              <w:spacing w:after="80" w:before="80"/>
-              <w:ind w:firstLine="0" w:left="80" w:right="80"/>
-            </w:pPr>
-            <w:r xmlns:w="http://schemas.openxmlformats.org/wordprocessingml/2006/main" xmlns:wp="http://schemas.openxmlformats.org/drawingml/2006/wordprocessingDrawing" xmlns:r="http://schemas.openxmlformats.org/officeDocument/2006/relationships" xmlns:w14="http://schemas.microsoft.com/office/word/2010/wordml">
-              <w:rPr>
-                <w:rFonts w:ascii="Arial" w:hAnsi="Arial" w:eastAsia="Arial" w:cs="Arial"/>
-                <w:sz w:val="22"/>
-                <w:szCs w:val="22"/>
-                <w:color w:val="111111"/>
-              </w:rPr>
-              <w:t xml:space="preserve">0.139  </w:t>
             </w:r>
           </w:p>
         </w:tc>
@@ -13528,7 +13528,7 @@
                 <w:szCs w:val="22"/>
                 <w:color w:val="111111"/>
               </w:rPr>
-              <w:t xml:space="preserve">8.95   </w:t>
+              <w:t xml:space="preserve">8.72   </w:t>
             </w:r>
           </w:p>
         </w:tc>
@@ -13615,36 +13615,36 @@
                 <w:szCs w:val="22"/>
                 <w:color w:val="111111"/>
               </w:rPr>
+              <w:t xml:space="preserve">8.22   </w:t>
+            </w:r>
+          </w:p>
+        </w:tc>
+        <w:tc>
+          <w:tcPr>
+            <w:tcBorders/>
+            <w:shd w:val="clear" w:color="auto" w:fill="F2F2F2"/>
+            <w:tcMar>
+              <w:top w:w="0" w:type="dxa"/>
+              <w:bottom w:w="0" w:type="dxa"/>
+              <w:left w:w="0" w:type="dxa"/>
+              <w:right w:w="0" w:type="dxa"/>
+            </w:tcMar>
+            <w:vAlign w:val="top"/>
+          </w:tcPr>
+          <w:p>
+            <w:pPr>
+              <w:jc w:val="right"/>
+              <w:spacing w:after="80" w:before="80"/>
+              <w:ind w:firstLine="0" w:left="80" w:right="80"/>
+            </w:pPr>
+            <w:r xmlns:w="http://schemas.openxmlformats.org/wordprocessingml/2006/main" xmlns:wp="http://schemas.openxmlformats.org/drawingml/2006/wordprocessingDrawing" xmlns:r="http://schemas.openxmlformats.org/officeDocument/2006/relationships" xmlns:w14="http://schemas.microsoft.com/office/word/2010/wordml">
+              <w:rPr>
+                <w:rFonts w:ascii="Arial" w:hAnsi="Arial" w:eastAsia="Arial" w:cs="Arial"/>
+                <w:sz w:val="22"/>
+                <w:szCs w:val="22"/>
+                <w:color w:val="111111"/>
+              </w:rPr>
               <w:t xml:space="preserve">9.79   </w:t>
-            </w:r>
-          </w:p>
-        </w:tc>
-        <w:tc>
-          <w:tcPr>
-            <w:tcBorders/>
-            <w:shd w:val="clear" w:color="auto" w:fill="F2F2F2"/>
-            <w:tcMar>
-              <w:top w:w="0" w:type="dxa"/>
-              <w:bottom w:w="0" w:type="dxa"/>
-              <w:left w:w="0" w:type="dxa"/>
-              <w:right w:w="0" w:type="dxa"/>
-            </w:tcMar>
-            <w:vAlign w:val="top"/>
-          </w:tcPr>
-          <w:p>
-            <w:pPr>
-              <w:jc w:val="right"/>
-              <w:spacing w:after="80" w:before="80"/>
-              <w:ind w:firstLine="0" w:left="80" w:right="80"/>
-            </w:pPr>
-            <w:r xmlns:w="http://schemas.openxmlformats.org/wordprocessingml/2006/main" xmlns:wp="http://schemas.openxmlformats.org/drawingml/2006/wordprocessingDrawing" xmlns:r="http://schemas.openxmlformats.org/officeDocument/2006/relationships" xmlns:w14="http://schemas.microsoft.com/office/word/2010/wordml">
-              <w:rPr>
-                <w:rFonts w:ascii="Arial" w:hAnsi="Arial" w:eastAsia="Arial" w:cs="Arial"/>
-                <w:sz w:val="22"/>
-                <w:szCs w:val="22"/>
-                <w:color w:val="111111"/>
-              </w:rPr>
-              <w:t xml:space="preserve">8.22   </w:t>
             </w:r>
           </w:p>
         </w:tc>
@@ -13828,7 +13828,7 @@
                 <w:szCs w:val="22"/>
                 <w:color w:val="111111"/>
               </w:rPr>
-              <w:t xml:space="preserve">3.26   </w:t>
+              <w:t xml:space="preserve">3.35   </w:t>
             </w:r>
           </w:p>
         </w:tc>
@@ -13915,36 +13915,36 @@
                 <w:szCs w:val="22"/>
                 <w:color w:val="111111"/>
               </w:rPr>
+              <w:t xml:space="preserve">3.13   </w:t>
+            </w:r>
+          </w:p>
+        </w:tc>
+        <w:tc>
+          <w:tcPr>
+            <w:tcBorders/>
+            <w:shd w:val="clear" w:color="auto" w:fill="FFFFFF"/>
+            <w:tcMar>
+              <w:top w:w="0" w:type="dxa"/>
+              <w:bottom w:w="0" w:type="dxa"/>
+              <w:left w:w="0" w:type="dxa"/>
+              <w:right w:w="0" w:type="dxa"/>
+            </w:tcMar>
+            <w:vAlign w:val="top"/>
+          </w:tcPr>
+          <w:p>
+            <w:pPr>
+              <w:jc w:val="right"/>
+              <w:spacing w:after="80" w:before="80"/>
+              <w:ind w:firstLine="0" w:left="80" w:right="80"/>
+            </w:pPr>
+            <w:r xmlns:w="http://schemas.openxmlformats.org/wordprocessingml/2006/main" xmlns:wp="http://schemas.openxmlformats.org/drawingml/2006/wordprocessingDrawing" xmlns:r="http://schemas.openxmlformats.org/officeDocument/2006/relationships" xmlns:w14="http://schemas.microsoft.com/office/word/2010/wordml">
+              <w:rPr>
+                <w:rFonts w:ascii="Arial" w:hAnsi="Arial" w:eastAsia="Arial" w:cs="Arial"/>
+                <w:sz w:val="22"/>
+                <w:szCs w:val="22"/>
+                <w:color w:val="111111"/>
+              </w:rPr>
               <w:t xml:space="preserve">3.05   </w:t>
-            </w:r>
-          </w:p>
-        </w:tc>
-        <w:tc>
-          <w:tcPr>
-            <w:tcBorders/>
-            <w:shd w:val="clear" w:color="auto" w:fill="FFFFFF"/>
-            <w:tcMar>
-              <w:top w:w="0" w:type="dxa"/>
-              <w:bottom w:w="0" w:type="dxa"/>
-              <w:left w:w="0" w:type="dxa"/>
-              <w:right w:w="0" w:type="dxa"/>
-            </w:tcMar>
-            <w:vAlign w:val="top"/>
-          </w:tcPr>
-          <w:p>
-            <w:pPr>
-              <w:jc w:val="right"/>
-              <w:spacing w:after="80" w:before="80"/>
-              <w:ind w:firstLine="0" w:left="80" w:right="80"/>
-            </w:pPr>
-            <w:r xmlns:w="http://schemas.openxmlformats.org/wordprocessingml/2006/main" xmlns:wp="http://schemas.openxmlformats.org/drawingml/2006/wordprocessingDrawing" xmlns:r="http://schemas.openxmlformats.org/officeDocument/2006/relationships" xmlns:w14="http://schemas.microsoft.com/office/word/2010/wordml">
-              <w:rPr>
-                <w:rFonts w:ascii="Arial" w:hAnsi="Arial" w:eastAsia="Arial" w:cs="Arial"/>
-                <w:sz w:val="22"/>
-                <w:szCs w:val="22"/>
-                <w:color w:val="111111"/>
-              </w:rPr>
-              <w:t xml:space="preserve">3.13   </w:t>
             </w:r>
           </w:p>
         </w:tc>
@@ -14128,6 +14128,64 @@
                 <w:szCs w:val="22"/>
                 <w:color w:val="111111"/>
               </w:rPr>
+              <w:t xml:space="preserve">1.3    </w:t>
+            </w:r>
+          </w:p>
+        </w:tc>
+        <w:tc>
+          <w:tcPr>
+            <w:tcBorders/>
+            <w:shd w:val="clear" w:color="auto" w:fill="F2F2F2"/>
+            <w:tcMar>
+              <w:top w:w="0" w:type="dxa"/>
+              <w:bottom w:w="0" w:type="dxa"/>
+              <w:left w:w="0" w:type="dxa"/>
+              <w:right w:w="0" w:type="dxa"/>
+            </w:tcMar>
+            <w:vAlign w:val="top"/>
+          </w:tcPr>
+          <w:p>
+            <w:pPr>
+              <w:jc w:val="right"/>
+              <w:spacing w:after="80" w:before="80"/>
+              <w:ind w:firstLine="0" w:left="80" w:right="80"/>
+            </w:pPr>
+            <w:r xmlns:w="http://schemas.openxmlformats.org/wordprocessingml/2006/main" xmlns:wp="http://schemas.openxmlformats.org/drawingml/2006/wordprocessingDrawing" xmlns:r="http://schemas.openxmlformats.org/officeDocument/2006/relationships" xmlns:w14="http://schemas.microsoft.com/office/word/2010/wordml">
+              <w:rPr>
+                <w:rFonts w:ascii="Arial" w:hAnsi="Arial" w:eastAsia="Arial" w:cs="Arial"/>
+                <w:sz w:val="22"/>
+                <w:szCs w:val="22"/>
+                <w:color w:val="111111"/>
+              </w:rPr>
+              <w:t xml:space="preserve">1.13   </w:t>
+            </w:r>
+          </w:p>
+        </w:tc>
+        <w:tc>
+          <w:tcPr>
+            <w:tcBorders/>
+            <w:shd w:val="clear" w:color="auto" w:fill="F2F2F2"/>
+            <w:tcMar>
+              <w:top w:w="0" w:type="dxa"/>
+              <w:bottom w:w="0" w:type="dxa"/>
+              <w:left w:w="0" w:type="dxa"/>
+              <w:right w:w="0" w:type="dxa"/>
+            </w:tcMar>
+            <w:vAlign w:val="top"/>
+          </w:tcPr>
+          <w:p>
+            <w:pPr>
+              <w:jc w:val="right"/>
+              <w:spacing w:after="80" w:before="80"/>
+              <w:ind w:firstLine="0" w:left="80" w:right="80"/>
+            </w:pPr>
+            <w:r xmlns:w="http://schemas.openxmlformats.org/wordprocessingml/2006/main" xmlns:wp="http://schemas.openxmlformats.org/drawingml/2006/wordprocessingDrawing" xmlns:r="http://schemas.openxmlformats.org/officeDocument/2006/relationships" xmlns:w14="http://schemas.microsoft.com/office/word/2010/wordml">
+              <w:rPr>
+                <w:rFonts w:ascii="Arial" w:hAnsi="Arial" w:eastAsia="Arial" w:cs="Arial"/>
+                <w:sz w:val="22"/>
+                <w:szCs w:val="22"/>
+                <w:color w:val="111111"/>
+              </w:rPr>
               <w:t xml:space="preserve">1.21   </w:t>
             </w:r>
           </w:p>
@@ -14157,36 +14215,7 @@
                 <w:szCs w:val="22"/>
                 <w:color w:val="111111"/>
               </w:rPr>
-              <w:t xml:space="preserve">1.13   </w:t>
-            </w:r>
-          </w:p>
-        </w:tc>
-        <w:tc>
-          <w:tcPr>
-            <w:tcBorders/>
-            <w:shd w:val="clear" w:color="auto" w:fill="F2F2F2"/>
-            <w:tcMar>
-              <w:top w:w="0" w:type="dxa"/>
-              <w:bottom w:w="0" w:type="dxa"/>
-              <w:left w:w="0" w:type="dxa"/>
-              <w:right w:w="0" w:type="dxa"/>
-            </w:tcMar>
-            <w:vAlign w:val="top"/>
-          </w:tcPr>
-          <w:p>
-            <w:pPr>
-              <w:jc w:val="right"/>
-              <w:spacing w:after="80" w:before="80"/>
-              <w:ind w:firstLine="0" w:left="80" w:right="80"/>
-            </w:pPr>
-            <w:r xmlns:w="http://schemas.openxmlformats.org/wordprocessingml/2006/main" xmlns:wp="http://schemas.openxmlformats.org/drawingml/2006/wordprocessingDrawing" xmlns:r="http://schemas.openxmlformats.org/officeDocument/2006/relationships" xmlns:w14="http://schemas.microsoft.com/office/word/2010/wordml">
-              <w:rPr>
-                <w:rFonts w:ascii="Arial" w:hAnsi="Arial" w:eastAsia="Arial" w:cs="Arial"/>
-                <w:sz w:val="22"/>
-                <w:szCs w:val="22"/>
-                <w:color w:val="111111"/>
-              </w:rPr>
-              <w:t xml:space="preserve">1.21   </w:t>
+              <w:t xml:space="preserve">0.986  </w:t>
             </w:r>
           </w:p>
         </w:tc>
@@ -14216,35 +14245,6 @@
                 <w:color w:val="111111"/>
               </w:rPr>
               <w:t xml:space="preserve">1.19   </w:t>
-            </w:r>
-          </w:p>
-        </w:tc>
-        <w:tc>
-          <w:tcPr>
-            <w:tcBorders/>
-            <w:shd w:val="clear" w:color="auto" w:fill="F2F2F2"/>
-            <w:tcMar>
-              <w:top w:w="0" w:type="dxa"/>
-              <w:bottom w:w="0" w:type="dxa"/>
-              <w:left w:w="0" w:type="dxa"/>
-              <w:right w:w="0" w:type="dxa"/>
-            </w:tcMar>
-            <w:vAlign w:val="top"/>
-          </w:tcPr>
-          <w:p>
-            <w:pPr>
-              <w:jc w:val="right"/>
-              <w:spacing w:after="80" w:before="80"/>
-              <w:ind w:firstLine="0" w:left="80" w:right="80"/>
-            </w:pPr>
-            <w:r xmlns:w="http://schemas.openxmlformats.org/wordprocessingml/2006/main" xmlns:wp="http://schemas.openxmlformats.org/drawingml/2006/wordprocessingDrawing" xmlns:r="http://schemas.openxmlformats.org/officeDocument/2006/relationships" xmlns:w14="http://schemas.microsoft.com/office/word/2010/wordml">
-              <w:rPr>
-                <w:rFonts w:ascii="Arial" w:hAnsi="Arial" w:eastAsia="Arial" w:cs="Arial"/>
-                <w:sz w:val="22"/>
-                <w:szCs w:val="22"/>
-                <w:color w:val="111111"/>
-              </w:rPr>
-              <w:t xml:space="preserve">0.986  </w:t>
             </w:r>
           </w:p>
         </w:tc>
@@ -14428,7 +14428,7 @@
                 <w:szCs w:val="22"/>
                 <w:color w:val="111111"/>
               </w:rPr>
-              <w:t xml:space="preserve">0.00746</w:t>
+              <w:t xml:space="preserve">0.00694</w:t>
             </w:r>
           </w:p>
         </w:tc>
@@ -14515,36 +14515,36 @@
                 <w:szCs w:val="22"/>
                 <w:color w:val="111111"/>
               </w:rPr>
+              <w:t xml:space="preserve">0.00473</w:t>
+            </w:r>
+          </w:p>
+        </w:tc>
+        <w:tc>
+          <w:tcPr>
+            <w:tcBorders/>
+            <w:shd w:val="clear" w:color="auto" w:fill="FFFFFF"/>
+            <w:tcMar>
+              <w:top w:w="0" w:type="dxa"/>
+              <w:bottom w:w="0" w:type="dxa"/>
+              <w:left w:w="0" w:type="dxa"/>
+              <w:right w:w="0" w:type="dxa"/>
+            </w:tcMar>
+            <w:vAlign w:val="top"/>
+          </w:tcPr>
+          <w:p>
+            <w:pPr>
+              <w:jc w:val="right"/>
+              <w:spacing w:after="80" w:before="80"/>
+              <w:ind w:firstLine="0" w:left="80" w:right="80"/>
+            </w:pPr>
+            <w:r xmlns:w="http://schemas.openxmlformats.org/wordprocessingml/2006/main" xmlns:wp="http://schemas.openxmlformats.org/drawingml/2006/wordprocessingDrawing" xmlns:r="http://schemas.openxmlformats.org/officeDocument/2006/relationships" xmlns:w14="http://schemas.microsoft.com/office/word/2010/wordml">
+              <w:rPr>
+                <w:rFonts w:ascii="Arial" w:hAnsi="Arial" w:eastAsia="Arial" w:cs="Arial"/>
+                <w:sz w:val="22"/>
+                <w:szCs w:val="22"/>
+                <w:color w:val="111111"/>
+              </w:rPr>
               <w:t xml:space="preserve">0.00604</w:t>
-            </w:r>
-          </w:p>
-        </w:tc>
-        <w:tc>
-          <w:tcPr>
-            <w:tcBorders/>
-            <w:shd w:val="clear" w:color="auto" w:fill="FFFFFF"/>
-            <w:tcMar>
-              <w:top w:w="0" w:type="dxa"/>
-              <w:bottom w:w="0" w:type="dxa"/>
-              <w:left w:w="0" w:type="dxa"/>
-              <w:right w:w="0" w:type="dxa"/>
-            </w:tcMar>
-            <w:vAlign w:val="top"/>
-          </w:tcPr>
-          <w:p>
-            <w:pPr>
-              <w:jc w:val="right"/>
-              <w:spacing w:after="80" w:before="80"/>
-              <w:ind w:firstLine="0" w:left="80" w:right="80"/>
-            </w:pPr>
-            <w:r xmlns:w="http://schemas.openxmlformats.org/wordprocessingml/2006/main" xmlns:wp="http://schemas.openxmlformats.org/drawingml/2006/wordprocessingDrawing" xmlns:r="http://schemas.openxmlformats.org/officeDocument/2006/relationships" xmlns:w14="http://schemas.microsoft.com/office/word/2010/wordml">
-              <w:rPr>
-                <w:rFonts w:ascii="Arial" w:hAnsi="Arial" w:eastAsia="Arial" w:cs="Arial"/>
-                <w:sz w:val="22"/>
-                <w:szCs w:val="22"/>
-                <w:color w:val="111111"/>
-              </w:rPr>
-              <w:t xml:space="preserve">0.00473</w:t>
             </w:r>
           </w:p>
         </w:tc>
@@ -14728,7 +14728,7 @@
                 <w:szCs w:val="22"/>
                 <w:color w:val="111111"/>
               </w:rPr>
-              <w:t xml:space="preserve">0.378  </w:t>
+              <w:t xml:space="preserve">0.421  </w:t>
             </w:r>
           </w:p>
         </w:tc>
@@ -14815,36 +14815,36 @@
                 <w:szCs w:val="22"/>
                 <w:color w:val="111111"/>
               </w:rPr>
+              <w:t xml:space="preserve">0.255  </w:t>
+            </w:r>
+          </w:p>
+        </w:tc>
+        <w:tc>
+          <w:tcPr>
+            <w:tcBorders/>
+            <w:shd w:val="clear" w:color="auto" w:fill="F2F2F2"/>
+            <w:tcMar>
+              <w:top w:w="0" w:type="dxa"/>
+              <w:bottom w:w="0" w:type="dxa"/>
+              <w:left w:w="0" w:type="dxa"/>
+              <w:right w:w="0" w:type="dxa"/>
+            </w:tcMar>
+            <w:vAlign w:val="top"/>
+          </w:tcPr>
+          <w:p>
+            <w:pPr>
+              <w:jc w:val="right"/>
+              <w:spacing w:after="80" w:before="80"/>
+              <w:ind w:firstLine="0" w:left="80" w:right="80"/>
+            </w:pPr>
+            <w:r xmlns:w="http://schemas.openxmlformats.org/wordprocessingml/2006/main" xmlns:wp="http://schemas.openxmlformats.org/drawingml/2006/wordprocessingDrawing" xmlns:r="http://schemas.openxmlformats.org/officeDocument/2006/relationships" xmlns:w14="http://schemas.microsoft.com/office/word/2010/wordml">
+              <w:rPr>
+                <w:rFonts w:ascii="Arial" w:hAnsi="Arial" w:eastAsia="Arial" w:cs="Arial"/>
+                <w:sz w:val="22"/>
+                <w:szCs w:val="22"/>
+                <w:color w:val="111111"/>
+              </w:rPr>
               <w:t xml:space="preserve">0.323  </w:t>
-            </w:r>
-          </w:p>
-        </w:tc>
-        <w:tc>
-          <w:tcPr>
-            <w:tcBorders/>
-            <w:shd w:val="clear" w:color="auto" w:fill="F2F2F2"/>
-            <w:tcMar>
-              <w:top w:w="0" w:type="dxa"/>
-              <w:bottom w:w="0" w:type="dxa"/>
-              <w:left w:w="0" w:type="dxa"/>
-              <w:right w:w="0" w:type="dxa"/>
-            </w:tcMar>
-            <w:vAlign w:val="top"/>
-          </w:tcPr>
-          <w:p>
-            <w:pPr>
-              <w:jc w:val="right"/>
-              <w:spacing w:after="80" w:before="80"/>
-              <w:ind w:firstLine="0" w:left="80" w:right="80"/>
-            </w:pPr>
-            <w:r xmlns:w="http://schemas.openxmlformats.org/wordprocessingml/2006/main" xmlns:wp="http://schemas.openxmlformats.org/drawingml/2006/wordprocessingDrawing" xmlns:r="http://schemas.openxmlformats.org/officeDocument/2006/relationships" xmlns:w14="http://schemas.microsoft.com/office/word/2010/wordml">
-              <w:rPr>
-                <w:rFonts w:ascii="Arial" w:hAnsi="Arial" w:eastAsia="Arial" w:cs="Arial"/>
-                <w:sz w:val="22"/>
-                <w:szCs w:val="22"/>
-                <w:color w:val="111111"/>
-              </w:rPr>
-              <w:t xml:space="preserve">0.255  </w:t>
             </w:r>
           </w:p>
         </w:tc>
@@ -15028,7 +15028,7 @@
                 <w:szCs w:val="22"/>
                 <w:color w:val="111111"/>
               </w:rPr>
-              <w:t xml:space="preserve">47.3    </w:t>
+              <w:t xml:space="preserve">46.9    </w:t>
             </w:r>
           </w:p>
         </w:tc>
@@ -15115,36 +15115,36 @@
                 <w:szCs w:val="22"/>
                 <w:color w:val="111111"/>
               </w:rPr>
+              <w:t xml:space="preserve">50.6    </w:t>
+            </w:r>
+          </w:p>
+        </w:tc>
+        <w:tc>
+          <w:tcPr>
+            <w:tcBorders/>
+            <w:shd w:val="clear" w:color="auto" w:fill="FFFFFF"/>
+            <w:tcMar>
+              <w:top w:w="0" w:type="dxa"/>
+              <w:bottom w:w="0" w:type="dxa"/>
+              <w:left w:w="0" w:type="dxa"/>
+              <w:right w:w="0" w:type="dxa"/>
+            </w:tcMar>
+            <w:vAlign w:val="top"/>
+          </w:tcPr>
+          <w:p>
+            <w:pPr>
+              <w:jc w:val="right"/>
+              <w:spacing w:after="80" w:before="80"/>
+              <w:ind w:firstLine="0" w:left="80" w:right="80"/>
+            </w:pPr>
+            <w:r xmlns:w="http://schemas.openxmlformats.org/wordprocessingml/2006/main" xmlns:wp="http://schemas.openxmlformats.org/drawingml/2006/wordprocessingDrawing" xmlns:r="http://schemas.openxmlformats.org/officeDocument/2006/relationships" xmlns:w14="http://schemas.microsoft.com/office/word/2010/wordml">
+              <w:rPr>
+                <w:rFonts w:ascii="Arial" w:hAnsi="Arial" w:eastAsia="Arial" w:cs="Arial"/>
+                <w:sz w:val="22"/>
+                <w:szCs w:val="22"/>
+                <w:color w:val="111111"/>
+              </w:rPr>
               <w:t xml:space="preserve">47.1    </w:t>
-            </w:r>
-          </w:p>
-        </w:tc>
-        <w:tc>
-          <w:tcPr>
-            <w:tcBorders/>
-            <w:shd w:val="clear" w:color="auto" w:fill="FFFFFF"/>
-            <w:tcMar>
-              <w:top w:w="0" w:type="dxa"/>
-              <w:bottom w:w="0" w:type="dxa"/>
-              <w:left w:w="0" w:type="dxa"/>
-              <w:right w:w="0" w:type="dxa"/>
-            </w:tcMar>
-            <w:vAlign w:val="top"/>
-          </w:tcPr>
-          <w:p>
-            <w:pPr>
-              <w:jc w:val="right"/>
-              <w:spacing w:after="80" w:before="80"/>
-              <w:ind w:firstLine="0" w:left="80" w:right="80"/>
-            </w:pPr>
-            <w:r xmlns:w="http://schemas.openxmlformats.org/wordprocessingml/2006/main" xmlns:wp="http://schemas.openxmlformats.org/drawingml/2006/wordprocessingDrawing" xmlns:r="http://schemas.openxmlformats.org/officeDocument/2006/relationships" xmlns:w14="http://schemas.microsoft.com/office/word/2010/wordml">
-              <w:rPr>
-                <w:rFonts w:ascii="Arial" w:hAnsi="Arial" w:eastAsia="Arial" w:cs="Arial"/>
-                <w:sz w:val="22"/>
-                <w:szCs w:val="22"/>
-                <w:color w:val="111111"/>
-              </w:rPr>
-              <w:t xml:space="preserve">50.6    </w:t>
             </w:r>
           </w:p>
         </w:tc>
@@ -15335,7 +15335,7 @@
                 <w:szCs w:val="22"/>
                 <w:color w:val="111111"/>
               </w:rPr>
-              <w:t xml:space="preserve">99.1    </w:t>
+              <w:t xml:space="preserve">98.9    </w:t>
             </w:r>
           </w:p>
         </w:tc>
@@ -15428,7 +15428,7 @@
                 <w:szCs w:val="22"/>
                 <w:color w:val="111111"/>
               </w:rPr>
-              <w:t xml:space="preserve">99.2    </w:t>
+              <w:t xml:space="preserve">99.1    </w:t>
             </w:r>
           </w:p>
         </w:tc>
@@ -15459,7 +15459,7 @@
                 <w:szCs w:val="22"/>
                 <w:color w:val="111111"/>
               </w:rPr>
-              <w:t xml:space="preserve">99.1    </w:t>
+              <w:t xml:space="preserve">99.2    </w:t>
             </w:r>
           </w:p>
         </w:tc>

</xml_diff>

<commit_message>
updated glass script to match glass rmd
</commit_message>
<xml_diff>
--- a/costa_rica_bulk.docx
+++ b/costa_rica_bulk.docx
@@ -2699,7 +2699,7 @@
                 <w:szCs w:val="22"/>
                 <w:color w:val="111111"/>
               </w:rPr>
-              <w:t xml:space="preserve">1.07   </w:t>
+              <w:t xml:space="preserve">1.13   </w:t>
             </w:r>
           </w:p>
         </w:tc>
@@ -2817,7 +2817,7 @@
                 <w:szCs w:val="22"/>
                 <w:color w:val="111111"/>
               </w:rPr>
-              <w:t xml:space="preserve">1.13   </w:t>
+              <w:t xml:space="preserve">1.07   </w:t>
             </w:r>
           </w:p>
         </w:tc>
@@ -2999,7 +2999,7 @@
                 <w:szCs w:val="22"/>
                 <w:color w:val="111111"/>
               </w:rPr>
-              <w:t xml:space="preserve">1.81   </w:t>
+              <w:t xml:space="preserve">1.9    </w:t>
             </w:r>
           </w:p>
         </w:tc>
@@ -3117,7 +3117,7 @@
                 <w:szCs w:val="22"/>
                 <w:color w:val="111111"/>
               </w:rPr>
-              <w:t xml:space="preserve">1.9    </w:t>
+              <w:t xml:space="preserve">1.81   </w:t>
             </w:r>
           </w:p>
         </w:tc>
@@ -3299,7 +3299,7 @@
                 <w:szCs w:val="22"/>
                 <w:color w:val="111111"/>
               </w:rPr>
-              <w:t xml:space="preserve">0.294  </w:t>
+              <w:t xml:space="preserve">0.178  </w:t>
             </w:r>
           </w:p>
         </w:tc>
@@ -3417,7 +3417,7 @@
                 <w:szCs w:val="22"/>
                 <w:color w:val="111111"/>
               </w:rPr>
-              <w:t xml:space="preserve">0.178  </w:t>
+              <w:t xml:space="preserve">0.294  </w:t>
             </w:r>
           </w:p>
         </w:tc>
@@ -3599,7 +3599,7 @@
                 <w:szCs w:val="22"/>
                 <w:color w:val="111111"/>
               </w:rPr>
-              <w:t xml:space="preserve">15.1    </w:t>
+              <w:t xml:space="preserve">15.2    </w:t>
             </w:r>
           </w:p>
         </w:tc>
@@ -3717,7 +3717,7 @@
                 <w:szCs w:val="22"/>
                 <w:color w:val="111111"/>
               </w:rPr>
-              <w:t xml:space="preserve">15.2    </w:t>
+              <w:t xml:space="preserve">15.1    </w:t>
             </w:r>
           </w:p>
         </w:tc>
@@ -3899,7 +3899,7 @@
                 <w:szCs w:val="22"/>
                 <w:color w:val="111111"/>
               </w:rPr>
-              <w:t xml:space="preserve">2.13   </w:t>
+              <w:t xml:space="preserve">1.8    </w:t>
             </w:r>
           </w:p>
         </w:tc>
@@ -4017,7 +4017,7 @@
                 <w:szCs w:val="22"/>
                 <w:color w:val="111111"/>
               </w:rPr>
-              <w:t xml:space="preserve">1.8    </w:t>
+              <w:t xml:space="preserve">2.13   </w:t>
             </w:r>
           </w:p>
         </w:tc>
@@ -4199,7 +4199,7 @@
                 <w:szCs w:val="22"/>
                 <w:color w:val="111111"/>
               </w:rPr>
-              <w:t xml:space="preserve">0.0285 </w:t>
+              <w:t xml:space="preserve">0.0261 </w:t>
             </w:r>
           </w:p>
         </w:tc>
@@ -4317,7 +4317,7 @@
                 <w:szCs w:val="22"/>
                 <w:color w:val="111111"/>
               </w:rPr>
-              <w:t xml:space="preserve">0.0261 </w:t>
+              <w:t xml:space="preserve">0.0285 </w:t>
             </w:r>
           </w:p>
         </w:tc>
@@ -4499,7 +4499,7 @@
                 <w:szCs w:val="22"/>
                 <w:color w:val="111111"/>
               </w:rPr>
-              <w:t xml:space="preserve">0.0214 </w:t>
+              <w:t xml:space="preserve">0.018  </w:t>
             </w:r>
           </w:p>
         </w:tc>
@@ -4617,7 +4617,7 @@
                 <w:szCs w:val="22"/>
                 <w:color w:val="111111"/>
               </w:rPr>
-              <w:t xml:space="preserve">0.018  </w:t>
+              <w:t xml:space="preserve">0.0214 </w:t>
             </w:r>
           </w:p>
         </w:tc>
@@ -4799,7 +4799,7 @@
                 <w:szCs w:val="22"/>
                 <w:color w:val="111111"/>
               </w:rPr>
-              <w:t xml:space="preserve">5.59   </w:t>
+              <w:t xml:space="preserve">5.88   </w:t>
             </w:r>
           </w:p>
         </w:tc>
@@ -4917,7 +4917,7 @@
                 <w:szCs w:val="22"/>
                 <w:color w:val="111111"/>
               </w:rPr>
-              <w:t xml:space="preserve">5.88   </w:t>
+              <w:t xml:space="preserve">5.59   </w:t>
             </w:r>
           </w:p>
         </w:tc>
@@ -5099,7 +5099,7 @@
                 <w:szCs w:val="22"/>
                 <w:color w:val="111111"/>
               </w:rPr>
-              <w:t xml:space="preserve">1.25   </w:t>
+              <w:t xml:space="preserve">1.82   </w:t>
             </w:r>
           </w:p>
         </w:tc>
@@ -5217,7 +5217,7 @@
                 <w:szCs w:val="22"/>
                 <w:color w:val="111111"/>
               </w:rPr>
-              <w:t xml:space="preserve">1.82   </w:t>
+              <w:t xml:space="preserve">1.25   </w:t>
             </w:r>
           </w:p>
         </w:tc>
@@ -5399,7 +5399,7 @@
                 <w:szCs w:val="22"/>
                 <w:color w:val="111111"/>
               </w:rPr>
-              <w:t xml:space="preserve">8.62   </w:t>
+              <w:t xml:space="preserve">7.48   </w:t>
             </w:r>
           </w:p>
         </w:tc>
@@ -5517,7 +5517,7 @@
                 <w:szCs w:val="22"/>
                 <w:color w:val="111111"/>
               </w:rPr>
-              <w:t xml:space="preserve">7.48   </w:t>
+              <w:t xml:space="preserve">8.62   </w:t>
             </w:r>
           </w:p>
         </w:tc>
@@ -5699,7 +5699,7 @@
                 <w:szCs w:val="22"/>
                 <w:color w:val="111111"/>
               </w:rPr>
-              <w:t xml:space="preserve">0.913  </w:t>
+              <w:t xml:space="preserve">0.706  </w:t>
             </w:r>
           </w:p>
         </w:tc>
@@ -5817,7 +5817,7 @@
                 <w:szCs w:val="22"/>
                 <w:color w:val="111111"/>
               </w:rPr>
-              <w:t xml:space="preserve">0.706  </w:t>
+              <w:t xml:space="preserve">0.913  </w:t>
             </w:r>
           </w:p>
         </w:tc>
@@ -5999,7 +5999,7 @@
                 <w:szCs w:val="22"/>
                 <w:color w:val="111111"/>
               </w:rPr>
-              <w:t xml:space="preserve">0.162  </w:t>
+              <w:t xml:space="preserve">0.168  </w:t>
             </w:r>
           </w:p>
         </w:tc>
@@ -6117,7 +6117,7 @@
                 <w:szCs w:val="22"/>
                 <w:color w:val="111111"/>
               </w:rPr>
-              <w:t xml:space="preserve">0.168  </w:t>
+              <w:t xml:space="preserve">0.162  </w:t>
             </w:r>
           </w:p>
         </w:tc>
@@ -6299,7 +6299,7 @@
                 <w:szCs w:val="22"/>
                 <w:color w:val="111111"/>
               </w:rPr>
-              <w:t xml:space="preserve">0.037  </w:t>
+              <w:t xml:space="preserve">0.0384 </w:t>
             </w:r>
           </w:p>
         </w:tc>
@@ -6417,7 +6417,7 @@
                 <w:szCs w:val="22"/>
                 <w:color w:val="111111"/>
               </w:rPr>
-              <w:t xml:space="preserve">0.0384 </w:t>
+              <w:t xml:space="preserve">0.037  </w:t>
             </w:r>
           </w:p>
         </w:tc>
@@ -6599,7 +6599,7 @@
                 <w:szCs w:val="22"/>
                 <w:color w:val="111111"/>
               </w:rPr>
-              <w:t xml:space="preserve">9.12   </w:t>
+              <w:t xml:space="preserve">9.73   </w:t>
             </w:r>
           </w:p>
         </w:tc>
@@ -6717,7 +6717,7 @@
                 <w:szCs w:val="22"/>
                 <w:color w:val="111111"/>
               </w:rPr>
-              <w:t xml:space="preserve">9.73   </w:t>
+              <w:t xml:space="preserve">9.12   </w:t>
             </w:r>
           </w:p>
         </w:tc>
@@ -6899,7 +6899,7 @@
                 <w:szCs w:val="22"/>
                 <w:color w:val="111111"/>
               </w:rPr>
-              <w:t xml:space="preserve">1.03   </w:t>
+              <w:t xml:space="preserve">1.56   </w:t>
             </w:r>
           </w:p>
         </w:tc>
@@ -7017,7 +7017,7 @@
                 <w:szCs w:val="22"/>
                 <w:color w:val="111111"/>
               </w:rPr>
-              <w:t xml:space="preserve">1.56   </w:t>
+              <w:t xml:space="preserve">1.03   </w:t>
             </w:r>
           </w:p>
         </w:tc>
@@ -7199,7 +7199,7 @@
                 <w:szCs w:val="22"/>
                 <w:color w:val="111111"/>
               </w:rPr>
-              <w:t xml:space="preserve">2.95   </w:t>
+              <w:t xml:space="preserve">2.86   </w:t>
             </w:r>
           </w:p>
         </w:tc>
@@ -7317,7 +7317,7 @@
                 <w:szCs w:val="22"/>
                 <w:color w:val="111111"/>
               </w:rPr>
-              <w:t xml:space="preserve">2.86   </w:t>
+              <w:t xml:space="preserve">2.95   </w:t>
             </w:r>
           </w:p>
         </w:tc>
@@ -7499,7 +7499,7 @@
                 <w:szCs w:val="22"/>
                 <w:color w:val="111111"/>
               </w:rPr>
-              <w:t xml:space="preserve">0.363  </w:t>
+              <w:t xml:space="preserve">0.324  </w:t>
             </w:r>
           </w:p>
         </w:tc>
@@ -7617,7 +7617,7 @@
                 <w:szCs w:val="22"/>
                 <w:color w:val="111111"/>
               </w:rPr>
-              <w:t xml:space="preserve">0.324  </w:t>
+              <w:t xml:space="preserve">0.363  </w:t>
             </w:r>
           </w:p>
         </w:tc>
@@ -7799,7 +7799,7 @@
                 <w:szCs w:val="22"/>
                 <w:color w:val="111111"/>
               </w:rPr>
-              <w:t xml:space="preserve">1.21   </w:t>
+              <w:t xml:space="preserve">1.2    </w:t>
             </w:r>
           </w:p>
         </w:tc>
@@ -7917,7 +7917,7 @@
                 <w:szCs w:val="22"/>
                 <w:color w:val="111111"/>
               </w:rPr>
-              <w:t xml:space="preserve">1.2    </w:t>
+              <w:t xml:space="preserve">1.21   </w:t>
             </w:r>
           </w:p>
         </w:tc>
@@ -8099,7 +8099,7 @@
                 <w:szCs w:val="22"/>
                 <w:color w:val="111111"/>
               </w:rPr>
-              <w:t xml:space="preserve">0.172  </w:t>
+              <w:t xml:space="preserve">0.168  </w:t>
             </w:r>
           </w:p>
         </w:tc>
@@ -8217,7 +8217,7 @@
                 <w:szCs w:val="22"/>
                 <w:color w:val="111111"/>
               </w:rPr>
-              <w:t xml:space="preserve">0.168  </w:t>
+              <w:t xml:space="preserve">0.172  </w:t>
             </w:r>
           </w:p>
         </w:tc>
@@ -8399,7 +8399,7 @@
                 <w:szCs w:val="22"/>
                 <w:color w:val="111111"/>
               </w:rPr>
-              <w:t xml:space="preserve">0.00736</w:t>
+              <w:t xml:space="preserve">0.00784</w:t>
             </w:r>
           </w:p>
         </w:tc>
@@ -8517,7 +8517,7 @@
                 <w:szCs w:val="22"/>
                 <w:color w:val="111111"/>
               </w:rPr>
-              <w:t xml:space="preserve">0.00784</w:t>
+              <w:t xml:space="preserve">0.00736</w:t>
             </w:r>
           </w:p>
         </w:tc>
@@ -8699,7 +8699,7 @@
                 <w:szCs w:val="22"/>
                 <w:color w:val="111111"/>
               </w:rPr>
-              <w:t xml:space="preserve">0.00832</w:t>
+              <w:t xml:space="preserve">0.00776</w:t>
             </w:r>
           </w:p>
         </w:tc>
@@ -8817,7 +8817,7 @@
                 <w:szCs w:val="22"/>
                 <w:color w:val="111111"/>
               </w:rPr>
-              <w:t xml:space="preserve">0.00776</w:t>
+              <w:t xml:space="preserve">0.00832</w:t>
             </w:r>
           </w:p>
         </w:tc>
@@ -8999,7 +8999,7 @@
                 <w:szCs w:val="22"/>
                 <w:color w:val="111111"/>
               </w:rPr>
-              <w:t xml:space="preserve">0.346  </w:t>
+              <w:t xml:space="preserve">0.349  </w:t>
             </w:r>
           </w:p>
         </w:tc>
@@ -9117,7 +9117,7 @@
                 <w:szCs w:val="22"/>
                 <w:color w:val="111111"/>
               </w:rPr>
-              <w:t xml:space="preserve">0.349  </w:t>
+              <w:t xml:space="preserve">0.346  </w:t>
             </w:r>
           </w:p>
         </w:tc>
@@ -9299,7 +9299,7 @@
                 <w:szCs w:val="22"/>
                 <w:color w:val="111111"/>
               </w:rPr>
-              <w:t xml:space="preserve">0.0821 </w:t>
+              <w:t xml:space="preserve">0.0699 </w:t>
             </w:r>
           </w:p>
         </w:tc>
@@ -9417,7 +9417,7 @@
                 <w:szCs w:val="22"/>
                 <w:color w:val="111111"/>
               </w:rPr>
-              <w:t xml:space="preserve">0.0699 </w:t>
+              <w:t xml:space="preserve">0.0821 </w:t>
             </w:r>
           </w:p>
         </w:tc>
@@ -9599,7 +9599,7 @@
                 <w:szCs w:val="22"/>
                 <w:color w:val="111111"/>
               </w:rPr>
-              <w:t xml:space="preserve">51.7    </w:t>
+              <w:t xml:space="preserve">51.1    </w:t>
             </w:r>
           </w:p>
         </w:tc>
@@ -9717,7 +9717,7 @@
                 <w:szCs w:val="22"/>
                 <w:color w:val="111111"/>
               </w:rPr>
-              <w:t xml:space="preserve">51.1    </w:t>
+              <w:t xml:space="preserve">51.7    </w:t>
             </w:r>
           </w:p>
         </w:tc>
@@ -9899,7 +9899,7 @@
                 <w:szCs w:val="22"/>
                 <w:color w:val="111111"/>
               </w:rPr>
-              <w:t xml:space="preserve">3.39   </w:t>
+              <w:t xml:space="preserve">4.01   </w:t>
             </w:r>
           </w:p>
         </w:tc>
@@ -10017,7 +10017,7 @@
                 <w:szCs w:val="22"/>
                 <w:color w:val="111111"/>
               </w:rPr>
-              <w:t xml:space="preserve">4.01   </w:t>
+              <w:t xml:space="preserve">3.39   </w:t>
             </w:r>
           </w:p>
         </w:tc>
@@ -10199,7 +10199,7 @@
                 <w:szCs w:val="22"/>
                 <w:color w:val="111111"/>
               </w:rPr>
-              <w:t xml:space="preserve">98.9    </w:t>
+              <w:t xml:space="preserve">98.8    </w:t>
             </w:r>
           </w:p>
         </w:tc>
@@ -10317,7 +10317,7 @@
                 <w:szCs w:val="22"/>
                 <w:color w:val="111111"/>
               </w:rPr>
-              <w:t xml:space="preserve">98.8    </w:t>
+              <w:t xml:space="preserve">98.9    </w:t>
             </w:r>
           </w:p>
         </w:tc>
@@ -10510,7 +10510,7 @@
                 <w:szCs w:val="22"/>
                 <w:color w:val="111111"/>
               </w:rPr>
-              <w:t xml:space="preserve">0.252  </w:t>
+              <w:t xml:space="preserve">0.331  </w:t>
             </w:r>
           </w:p>
         </w:tc>
@@ -10635,7 +10635,7 @@
                 <w:szCs w:val="22"/>
                 <w:color w:val="111111"/>
               </w:rPr>
-              <w:t xml:space="preserve">0.331  </w:t>
+              <w:t xml:space="preserve">0.252  </w:t>
             </w:r>
           </w:p>
         </w:tc>
@@ -11786,7 +11786,7 @@
                 <w:szCs w:val="22"/>
                 <w:color w:val="111111"/>
               </w:rPr>
-              <w:t xml:space="preserve">1.81   </w:t>
+              <w:t xml:space="preserve">1.9    </w:t>
             </w:r>
           </w:p>
         </w:tc>
@@ -11904,7 +11904,7 @@
                 <w:szCs w:val="22"/>
                 <w:color w:val="111111"/>
               </w:rPr>
-              <w:t xml:space="preserve">1.9    </w:t>
+              <w:t xml:space="preserve">1.81   </w:t>
             </w:r>
           </w:p>
         </w:tc>
@@ -12086,7 +12086,7 @@
                 <w:szCs w:val="22"/>
                 <w:color w:val="111111"/>
               </w:rPr>
-              <w:t xml:space="preserve">15.1    </w:t>
+              <w:t xml:space="preserve">15.2    </w:t>
             </w:r>
           </w:p>
         </w:tc>
@@ -12204,7 +12204,7 @@
                 <w:szCs w:val="22"/>
                 <w:color w:val="111111"/>
               </w:rPr>
-              <w:t xml:space="preserve">15.2    </w:t>
+              <w:t xml:space="preserve">15.1    </w:t>
             </w:r>
           </w:p>
         </w:tc>
@@ -12386,7 +12386,7 @@
                 <w:szCs w:val="22"/>
                 <w:color w:val="111111"/>
               </w:rPr>
-              <w:t xml:space="preserve">0.0285 </w:t>
+              <w:t xml:space="preserve">0.0261 </w:t>
             </w:r>
           </w:p>
         </w:tc>
@@ -12504,7 +12504,7 @@
                 <w:szCs w:val="22"/>
                 <w:color w:val="111111"/>
               </w:rPr>
-              <w:t xml:space="preserve">0.0261 </w:t>
+              <w:t xml:space="preserve">0.0285 </w:t>
             </w:r>
           </w:p>
         </w:tc>
@@ -12686,7 +12686,7 @@
                 <w:szCs w:val="22"/>
                 <w:color w:val="111111"/>
               </w:rPr>
-              <w:t xml:space="preserve">5.59   </w:t>
+              <w:t xml:space="preserve">5.88   </w:t>
             </w:r>
           </w:p>
         </w:tc>
@@ -12804,7 +12804,7 @@
                 <w:szCs w:val="22"/>
                 <w:color w:val="111111"/>
               </w:rPr>
-              <w:t xml:space="preserve">5.88   </w:t>
+              <w:t xml:space="preserve">5.59   </w:t>
             </w:r>
           </w:p>
         </w:tc>
@@ -12986,7 +12986,7 @@
                 <w:szCs w:val="22"/>
                 <w:color w:val="111111"/>
               </w:rPr>
-              <w:t xml:space="preserve">8.62   </w:t>
+              <w:t xml:space="preserve">7.48   </w:t>
             </w:r>
           </w:p>
         </w:tc>
@@ -13104,7 +13104,7 @@
                 <w:szCs w:val="22"/>
                 <w:color w:val="111111"/>
               </w:rPr>
-              <w:t xml:space="preserve">7.48   </w:t>
+              <w:t xml:space="preserve">8.62   </w:t>
             </w:r>
           </w:p>
         </w:tc>
@@ -13286,7 +13286,7 @@
                 <w:szCs w:val="22"/>
                 <w:color w:val="111111"/>
               </w:rPr>
-              <w:t xml:space="preserve">0.162  </w:t>
+              <w:t xml:space="preserve">0.168  </w:t>
             </w:r>
           </w:p>
         </w:tc>
@@ -13404,7 +13404,7 @@
                 <w:szCs w:val="22"/>
                 <w:color w:val="111111"/>
               </w:rPr>
-              <w:t xml:space="preserve">0.168  </w:t>
+              <w:t xml:space="preserve">0.162  </w:t>
             </w:r>
           </w:p>
         </w:tc>
@@ -13586,7 +13586,7 @@
                 <w:szCs w:val="22"/>
                 <w:color w:val="111111"/>
               </w:rPr>
-              <w:t xml:space="preserve">9.12   </w:t>
+              <w:t xml:space="preserve">9.73   </w:t>
             </w:r>
           </w:p>
         </w:tc>
@@ -13704,7 +13704,7 @@
                 <w:szCs w:val="22"/>
                 <w:color w:val="111111"/>
               </w:rPr>
-              <w:t xml:space="preserve">9.73   </w:t>
+              <w:t xml:space="preserve">9.12   </w:t>
             </w:r>
           </w:p>
         </w:tc>
@@ -13886,7 +13886,7 @@
                 <w:szCs w:val="22"/>
                 <w:color w:val="111111"/>
               </w:rPr>
-              <w:t xml:space="preserve">2.95   </w:t>
+              <w:t xml:space="preserve">2.86   </w:t>
             </w:r>
           </w:p>
         </w:tc>
@@ -14004,7 +14004,7 @@
                 <w:szCs w:val="22"/>
                 <w:color w:val="111111"/>
               </w:rPr>
-              <w:t xml:space="preserve">2.86   </w:t>
+              <w:t xml:space="preserve">2.95   </w:t>
             </w:r>
           </w:p>
         </w:tc>
@@ -14186,7 +14186,7 @@
                 <w:szCs w:val="22"/>
                 <w:color w:val="111111"/>
               </w:rPr>
-              <w:t xml:space="preserve">1.21   </w:t>
+              <w:t xml:space="preserve">1.2    </w:t>
             </w:r>
           </w:p>
         </w:tc>
@@ -14304,7 +14304,7 @@
                 <w:szCs w:val="22"/>
                 <w:color w:val="111111"/>
               </w:rPr>
-              <w:t xml:space="preserve">1.2    </w:t>
+              <w:t xml:space="preserve">1.21   </w:t>
             </w:r>
           </w:p>
         </w:tc>
@@ -14486,7 +14486,7 @@
                 <w:szCs w:val="22"/>
                 <w:color w:val="111111"/>
               </w:rPr>
-              <w:t xml:space="preserve">0.00736</w:t>
+              <w:t xml:space="preserve">0.00784</w:t>
             </w:r>
           </w:p>
         </w:tc>
@@ -14604,7 +14604,7 @@
                 <w:szCs w:val="22"/>
                 <w:color w:val="111111"/>
               </w:rPr>
-              <w:t xml:space="preserve">0.00784</w:t>
+              <w:t xml:space="preserve">0.00736</w:t>
             </w:r>
           </w:p>
         </w:tc>
@@ -14786,7 +14786,7 @@
                 <w:szCs w:val="22"/>
                 <w:color w:val="111111"/>
               </w:rPr>
-              <w:t xml:space="preserve">0.346  </w:t>
+              <w:t xml:space="preserve">0.349  </w:t>
             </w:r>
           </w:p>
         </w:tc>
@@ -14904,7 +14904,7 @@
                 <w:szCs w:val="22"/>
                 <w:color w:val="111111"/>
               </w:rPr>
-              <w:t xml:space="preserve">0.349  </w:t>
+              <w:t xml:space="preserve">0.346  </w:t>
             </w:r>
           </w:p>
         </w:tc>
@@ -15086,7 +15086,7 @@
                 <w:szCs w:val="22"/>
                 <w:color w:val="111111"/>
               </w:rPr>
-              <w:t xml:space="preserve">51.7    </w:t>
+              <w:t xml:space="preserve">51.1    </w:t>
             </w:r>
           </w:p>
         </w:tc>
@@ -15204,7 +15204,7 @@
                 <w:szCs w:val="22"/>
                 <w:color w:val="111111"/>
               </w:rPr>
-              <w:t xml:space="preserve">51.1    </w:t>
+              <w:t xml:space="preserve">51.7    </w:t>
             </w:r>
           </w:p>
         </w:tc>
@@ -15397,7 +15397,7 @@
                 <w:szCs w:val="22"/>
                 <w:color w:val="111111"/>
               </w:rPr>
-              <w:t xml:space="preserve">98.9    </w:t>
+              <w:t xml:space="preserve">98.8    </w:t>
             </w:r>
           </w:p>
         </w:tc>
@@ -15522,7 +15522,7 @@
                 <w:szCs w:val="22"/>
                 <w:color w:val="111111"/>
               </w:rPr>
-              <w:t xml:space="preserve">98.8    </w:t>
+              <w:t xml:space="preserve">98.9    </w:t>
             </w:r>
           </w:p>
         </w:tc>

</xml_diff>

<commit_message>
analyzed CRA1A data and uploaded & updated rmd file to include COR data so now document is up to date
</commit_message>
<xml_diff>
--- a/costa_rica_bulk.docx
+++ b/costa_rica_bulk.docx
@@ -1983,6 +1983,122 @@
                 <w:szCs w:val="22"/>
                 <w:color w:val="111111"/>
               </w:rPr>
+              <w:t xml:space="preserve">30      </w:t>
+            </w:r>
+          </w:p>
+        </w:tc>
+        <w:tc>
+          <w:tcPr>
+            <w:tcBorders/>
+            <w:shd w:val="clear" w:color="auto" w:fill="F2F2F2"/>
+            <w:tcMar>
+              <w:top w:w="0" w:type="dxa"/>
+              <w:bottom w:w="0" w:type="dxa"/>
+              <w:left w:w="0" w:type="dxa"/>
+              <w:right w:w="0" w:type="dxa"/>
+            </w:tcMar>
+            <w:vAlign w:val="top"/>
+          </w:tcPr>
+          <w:p>
+            <w:pPr>
+              <w:jc w:val="right"/>
+              <w:spacing w:after="80" w:before="80"/>
+              <w:ind w:firstLine="0" w:left="80" w:right="80"/>
+            </w:pPr>
+            <w:r xmlns:w="http://schemas.openxmlformats.org/wordprocessingml/2006/main" xmlns:wp="http://schemas.openxmlformats.org/drawingml/2006/wordprocessingDrawing" xmlns:r="http://schemas.openxmlformats.org/officeDocument/2006/relationships" xmlns:w14="http://schemas.microsoft.com/office/word/2010/wordml">
+              <w:rPr>
+                <w:rFonts w:ascii="Arial" w:hAnsi="Arial" w:eastAsia="Arial" w:cs="Arial"/>
+                <w:sz w:val="22"/>
+                <w:szCs w:val="22"/>
+                <w:color w:val="111111"/>
+              </w:rPr>
+              <w:t xml:space="preserve">24      </w:t>
+            </w:r>
+          </w:p>
+        </w:tc>
+        <w:tc>
+          <w:tcPr>
+            <w:tcBorders/>
+            <w:shd w:val="clear" w:color="auto" w:fill="F2F2F2"/>
+            <w:tcMar>
+              <w:top w:w="0" w:type="dxa"/>
+              <w:bottom w:w="0" w:type="dxa"/>
+              <w:left w:w="0" w:type="dxa"/>
+              <w:right w:w="0" w:type="dxa"/>
+            </w:tcMar>
+            <w:vAlign w:val="top"/>
+          </w:tcPr>
+          <w:p>
+            <w:pPr>
+              <w:jc w:val="right"/>
+              <w:spacing w:after="80" w:before="80"/>
+              <w:ind w:firstLine="0" w:left="80" w:right="80"/>
+            </w:pPr>
+            <w:r xmlns:w="http://schemas.openxmlformats.org/wordprocessingml/2006/main" xmlns:wp="http://schemas.openxmlformats.org/drawingml/2006/wordprocessingDrawing" xmlns:r="http://schemas.openxmlformats.org/officeDocument/2006/relationships" xmlns:w14="http://schemas.microsoft.com/office/word/2010/wordml">
+              <w:rPr>
+                <w:rFonts w:ascii="Arial" w:hAnsi="Arial" w:eastAsia="Arial" w:cs="Arial"/>
+                <w:sz w:val="22"/>
+                <w:szCs w:val="22"/>
+                <w:color w:val="111111"/>
+              </w:rPr>
+              <w:t xml:space="preserve">26      </w:t>
+            </w:r>
+          </w:p>
+        </w:tc>
+        <w:tc>
+          <w:tcPr>
+            <w:tcBorders/>
+            <w:shd w:val="clear" w:color="auto" w:fill="F2F2F2"/>
+            <w:tcMar>
+              <w:top w:w="0" w:type="dxa"/>
+              <w:bottom w:w="0" w:type="dxa"/>
+              <w:left w:w="0" w:type="dxa"/>
+              <w:right w:w="0" w:type="dxa"/>
+            </w:tcMar>
+            <w:vAlign w:val="top"/>
+          </w:tcPr>
+          <w:p>
+            <w:pPr>
+              <w:jc w:val="right"/>
+              <w:spacing w:after="80" w:before="80"/>
+              <w:ind w:firstLine="0" w:left="80" w:right="80"/>
+            </w:pPr>
+            <w:r xmlns:w="http://schemas.openxmlformats.org/wordprocessingml/2006/main" xmlns:wp="http://schemas.openxmlformats.org/drawingml/2006/wordprocessingDrawing" xmlns:r="http://schemas.openxmlformats.org/officeDocument/2006/relationships" xmlns:w14="http://schemas.microsoft.com/office/word/2010/wordml">
+              <w:rPr>
+                <w:rFonts w:ascii="Arial" w:hAnsi="Arial" w:eastAsia="Arial" w:cs="Arial"/>
+                <w:sz w:val="22"/>
+                <w:szCs w:val="22"/>
+                <w:color w:val="111111"/>
+              </w:rPr>
+              <w:t xml:space="preserve">26      </w:t>
+            </w:r>
+          </w:p>
+        </w:tc>
+        <w:tc>
+          <w:tcPr>
+            <w:tcBorders/>
+            <w:shd w:val="clear" w:color="auto" w:fill="F2F2F2"/>
+            <w:tcMar>
+              <w:top w:w="0" w:type="dxa"/>
+              <w:bottom w:w="0" w:type="dxa"/>
+              <w:left w:w="0" w:type="dxa"/>
+              <w:right w:w="0" w:type="dxa"/>
+            </w:tcMar>
+            <w:vAlign w:val="top"/>
+          </w:tcPr>
+          <w:p>
+            <w:pPr>
+              <w:jc w:val="right"/>
+              <w:spacing w:after="80" w:before="80"/>
+              <w:ind w:firstLine="0" w:left="80" w:right="80"/>
+            </w:pPr>
+            <w:r xmlns:w="http://schemas.openxmlformats.org/wordprocessingml/2006/main" xmlns:wp="http://schemas.openxmlformats.org/drawingml/2006/wordprocessingDrawing" xmlns:r="http://schemas.openxmlformats.org/officeDocument/2006/relationships" xmlns:w14="http://schemas.microsoft.com/office/word/2010/wordml">
+              <w:rPr>
+                <w:rFonts w:ascii="Arial" w:hAnsi="Arial" w:eastAsia="Arial" w:cs="Arial"/>
+                <w:sz w:val="22"/>
+                <w:szCs w:val="22"/>
+                <w:color w:val="111111"/>
+              </w:rPr>
               <w:t xml:space="preserve">25      </w:t>
             </w:r>
           </w:p>
@@ -2012,152 +2128,36 @@
                 <w:szCs w:val="22"/>
                 <w:color w:val="111111"/>
               </w:rPr>
+              <w:t xml:space="preserve">26      </w:t>
+            </w:r>
+          </w:p>
+        </w:tc>
+        <w:tc>
+          <w:tcPr>
+            <w:tcBorders/>
+            <w:shd w:val="clear" w:color="auto" w:fill="F2F2F2"/>
+            <w:tcMar>
+              <w:top w:w="0" w:type="dxa"/>
+              <w:bottom w:w="0" w:type="dxa"/>
+              <w:left w:w="0" w:type="dxa"/>
+              <w:right w:w="0" w:type="dxa"/>
+            </w:tcMar>
+            <w:vAlign w:val="top"/>
+          </w:tcPr>
+          <w:p>
+            <w:pPr>
+              <w:jc w:val="right"/>
+              <w:spacing w:after="80" w:before="80"/>
+              <w:ind w:firstLine="0" w:left="80" w:right="80"/>
+            </w:pPr>
+            <w:r xmlns:w="http://schemas.openxmlformats.org/wordprocessingml/2006/main" xmlns:wp="http://schemas.openxmlformats.org/drawingml/2006/wordprocessingDrawing" xmlns:r="http://schemas.openxmlformats.org/officeDocument/2006/relationships" xmlns:w14="http://schemas.microsoft.com/office/word/2010/wordml">
+              <w:rPr>
+                <w:rFonts w:ascii="Arial" w:hAnsi="Arial" w:eastAsia="Arial" w:cs="Arial"/>
+                <w:sz w:val="22"/>
+                <w:szCs w:val="22"/>
+                <w:color w:val="111111"/>
+              </w:rPr>
               <w:t xml:space="preserve">24      </w:t>
-            </w:r>
-          </w:p>
-        </w:tc>
-        <w:tc>
-          <w:tcPr>
-            <w:tcBorders/>
-            <w:shd w:val="clear" w:color="auto" w:fill="F2F2F2"/>
-            <w:tcMar>
-              <w:top w:w="0" w:type="dxa"/>
-              <w:bottom w:w="0" w:type="dxa"/>
-              <w:left w:w="0" w:type="dxa"/>
-              <w:right w:w="0" w:type="dxa"/>
-            </w:tcMar>
-            <w:vAlign w:val="top"/>
-          </w:tcPr>
-          <w:p>
-            <w:pPr>
-              <w:jc w:val="right"/>
-              <w:spacing w:after="80" w:before="80"/>
-              <w:ind w:firstLine="0" w:left="80" w:right="80"/>
-            </w:pPr>
-            <w:r xmlns:w="http://schemas.openxmlformats.org/wordprocessingml/2006/main" xmlns:wp="http://schemas.openxmlformats.org/drawingml/2006/wordprocessingDrawing" xmlns:r="http://schemas.openxmlformats.org/officeDocument/2006/relationships" xmlns:w14="http://schemas.microsoft.com/office/word/2010/wordml">
-              <w:rPr>
-                <w:rFonts w:ascii="Arial" w:hAnsi="Arial" w:eastAsia="Arial" w:cs="Arial"/>
-                <w:sz w:val="22"/>
-                <w:szCs w:val="22"/>
-                <w:color w:val="111111"/>
-              </w:rPr>
-              <w:t xml:space="preserve">26      </w:t>
-            </w:r>
-          </w:p>
-        </w:tc>
-        <w:tc>
-          <w:tcPr>
-            <w:tcBorders/>
-            <w:shd w:val="clear" w:color="auto" w:fill="F2F2F2"/>
-            <w:tcMar>
-              <w:top w:w="0" w:type="dxa"/>
-              <w:bottom w:w="0" w:type="dxa"/>
-              <w:left w:w="0" w:type="dxa"/>
-              <w:right w:w="0" w:type="dxa"/>
-            </w:tcMar>
-            <w:vAlign w:val="top"/>
-          </w:tcPr>
-          <w:p>
-            <w:pPr>
-              <w:jc w:val="right"/>
-              <w:spacing w:after="80" w:before="80"/>
-              <w:ind w:firstLine="0" w:left="80" w:right="80"/>
-            </w:pPr>
-            <w:r xmlns:w="http://schemas.openxmlformats.org/wordprocessingml/2006/main" xmlns:wp="http://schemas.openxmlformats.org/drawingml/2006/wordprocessingDrawing" xmlns:r="http://schemas.openxmlformats.org/officeDocument/2006/relationships" xmlns:w14="http://schemas.microsoft.com/office/word/2010/wordml">
-              <w:rPr>
-                <w:rFonts w:ascii="Arial" w:hAnsi="Arial" w:eastAsia="Arial" w:cs="Arial"/>
-                <w:sz w:val="22"/>
-                <w:szCs w:val="22"/>
-                <w:color w:val="111111"/>
-              </w:rPr>
-              <w:t xml:space="preserve">26      </w:t>
-            </w:r>
-          </w:p>
-        </w:tc>
-        <w:tc>
-          <w:tcPr>
-            <w:tcBorders/>
-            <w:shd w:val="clear" w:color="auto" w:fill="F2F2F2"/>
-            <w:tcMar>
-              <w:top w:w="0" w:type="dxa"/>
-              <w:bottom w:w="0" w:type="dxa"/>
-              <w:left w:w="0" w:type="dxa"/>
-              <w:right w:w="0" w:type="dxa"/>
-            </w:tcMar>
-            <w:vAlign w:val="top"/>
-          </w:tcPr>
-          <w:p>
-            <w:pPr>
-              <w:jc w:val="right"/>
-              <w:spacing w:after="80" w:before="80"/>
-              <w:ind w:firstLine="0" w:left="80" w:right="80"/>
-            </w:pPr>
-            <w:r xmlns:w="http://schemas.openxmlformats.org/wordprocessingml/2006/main" xmlns:wp="http://schemas.openxmlformats.org/drawingml/2006/wordprocessingDrawing" xmlns:r="http://schemas.openxmlformats.org/officeDocument/2006/relationships" xmlns:w14="http://schemas.microsoft.com/office/word/2010/wordml">
-              <w:rPr>
-                <w:rFonts w:ascii="Arial" w:hAnsi="Arial" w:eastAsia="Arial" w:cs="Arial"/>
-                <w:sz w:val="22"/>
-                <w:szCs w:val="22"/>
-                <w:color w:val="111111"/>
-              </w:rPr>
-              <w:t xml:space="preserve">25      </w:t>
-            </w:r>
-          </w:p>
-        </w:tc>
-        <w:tc>
-          <w:tcPr>
-            <w:tcBorders/>
-            <w:shd w:val="clear" w:color="auto" w:fill="F2F2F2"/>
-            <w:tcMar>
-              <w:top w:w="0" w:type="dxa"/>
-              <w:bottom w:w="0" w:type="dxa"/>
-              <w:left w:w="0" w:type="dxa"/>
-              <w:right w:w="0" w:type="dxa"/>
-            </w:tcMar>
-            <w:vAlign w:val="top"/>
-          </w:tcPr>
-          <w:p>
-            <w:pPr>
-              <w:jc w:val="right"/>
-              <w:spacing w:after="80" w:before="80"/>
-              <w:ind w:firstLine="0" w:left="80" w:right="80"/>
-            </w:pPr>
-            <w:r xmlns:w="http://schemas.openxmlformats.org/wordprocessingml/2006/main" xmlns:wp="http://schemas.openxmlformats.org/drawingml/2006/wordprocessingDrawing" xmlns:r="http://schemas.openxmlformats.org/officeDocument/2006/relationships" xmlns:w14="http://schemas.microsoft.com/office/word/2010/wordml">
-              <w:rPr>
-                <w:rFonts w:ascii="Arial" w:hAnsi="Arial" w:eastAsia="Arial" w:cs="Arial"/>
-                <w:sz w:val="22"/>
-                <w:szCs w:val="22"/>
-                <w:color w:val="111111"/>
-              </w:rPr>
-              <w:t xml:space="preserve">26      </w:t>
-            </w:r>
-          </w:p>
-        </w:tc>
-        <w:tc>
-          <w:tcPr>
-            <w:tcBorders/>
-            <w:shd w:val="clear" w:color="auto" w:fill="F2F2F2"/>
-            <w:tcMar>
-              <w:top w:w="0" w:type="dxa"/>
-              <w:bottom w:w="0" w:type="dxa"/>
-              <w:left w:w="0" w:type="dxa"/>
-              <w:right w:w="0" w:type="dxa"/>
-            </w:tcMar>
-            <w:vAlign w:val="top"/>
-          </w:tcPr>
-          <w:p>
-            <w:pPr>
-              <w:jc w:val="right"/>
-              <w:spacing w:after="80" w:before="80"/>
-              <w:ind w:firstLine="0" w:left="80" w:right="80"/>
-            </w:pPr>
-            <w:r xmlns:w="http://schemas.openxmlformats.org/wordprocessingml/2006/main" xmlns:wp="http://schemas.openxmlformats.org/drawingml/2006/wordprocessingDrawing" xmlns:r="http://schemas.openxmlformats.org/officeDocument/2006/relationships" xmlns:w14="http://schemas.microsoft.com/office/word/2010/wordml">
-              <w:rPr>
-                <w:rFonts w:ascii="Arial" w:hAnsi="Arial" w:eastAsia="Arial" w:cs="Arial"/>
-                <w:sz w:val="22"/>
-                <w:szCs w:val="22"/>
-                <w:color w:val="111111"/>
-              </w:rPr>
-              <w:t xml:space="preserve">25      </w:t>
             </w:r>
           </w:p>
         </w:tc>
@@ -2283,7 +2283,7 @@
                 <w:szCs w:val="22"/>
                 <w:color w:val="111111"/>
               </w:rPr>
-              <w:t xml:space="preserve">52.8    </w:t>
+              <w:t xml:space="preserve">51.7    </w:t>
             </w:r>
           </w:p>
         </w:tc>
@@ -2457,36 +2457,36 @@
                 <w:szCs w:val="22"/>
                 <w:color w:val="111111"/>
               </w:rPr>
-              <w:t xml:space="preserve">53.9    </w:t>
-            </w:r>
-          </w:p>
-        </w:tc>
-        <w:tc>
-          <w:tcPr>
-            <w:tcBorders/>
-            <w:shd w:val="clear" w:color="auto" w:fill="FFFFFF"/>
-            <w:tcMar>
-              <w:top w:w="0" w:type="dxa"/>
-              <w:bottom w:w="0" w:type="dxa"/>
-              <w:left w:w="0" w:type="dxa"/>
-              <w:right w:w="0" w:type="dxa"/>
-            </w:tcMar>
-            <w:vAlign w:val="top"/>
-          </w:tcPr>
-          <w:p>
-            <w:pPr>
-              <w:jc w:val="right"/>
-              <w:spacing w:after="80" w:before="80"/>
-              <w:ind w:firstLine="0" w:left="80" w:right="80"/>
-            </w:pPr>
-            <w:r xmlns:w="http://schemas.openxmlformats.org/wordprocessingml/2006/main" xmlns:wp="http://schemas.openxmlformats.org/drawingml/2006/wordprocessingDrawing" xmlns:r="http://schemas.openxmlformats.org/officeDocument/2006/relationships" xmlns:w14="http://schemas.microsoft.com/office/word/2010/wordml">
-              <w:rPr>
-                <w:rFonts w:ascii="Arial" w:hAnsi="Arial" w:eastAsia="Arial" w:cs="Arial"/>
-                <w:sz w:val="22"/>
-                <w:szCs w:val="22"/>
-                <w:color w:val="111111"/>
-              </w:rPr>
-              <w:t xml:space="preserve">53.9    </w:t>
+              <w:t xml:space="preserve">54.3    </w:t>
+            </w:r>
+          </w:p>
+        </w:tc>
+        <w:tc>
+          <w:tcPr>
+            <w:tcBorders/>
+            <w:shd w:val="clear" w:color="auto" w:fill="FFFFFF"/>
+            <w:tcMar>
+              <w:top w:w="0" w:type="dxa"/>
+              <w:bottom w:w="0" w:type="dxa"/>
+              <w:left w:w="0" w:type="dxa"/>
+              <w:right w:w="0" w:type="dxa"/>
+            </w:tcMar>
+            <w:vAlign w:val="top"/>
+          </w:tcPr>
+          <w:p>
+            <w:pPr>
+              <w:jc w:val="right"/>
+              <w:spacing w:after="80" w:before="80"/>
+              <w:ind w:firstLine="0" w:left="80" w:right="80"/>
+            </w:pPr>
+            <w:r xmlns:w="http://schemas.openxmlformats.org/wordprocessingml/2006/main" xmlns:wp="http://schemas.openxmlformats.org/drawingml/2006/wordprocessingDrawing" xmlns:r="http://schemas.openxmlformats.org/officeDocument/2006/relationships" xmlns:w14="http://schemas.microsoft.com/office/word/2010/wordml">
+              <w:rPr>
+                <w:rFonts w:ascii="Arial" w:hAnsi="Arial" w:eastAsia="Arial" w:cs="Arial"/>
+                <w:sz w:val="22"/>
+                <w:szCs w:val="22"/>
+                <w:color w:val="111111"/>
+              </w:rPr>
+              <w:t xml:space="preserve">54.2    </w:t>
             </w:r>
           </w:p>
         </w:tc>
@@ -2583,7 +2583,7 @@
                 <w:szCs w:val="22"/>
                 <w:color w:val="111111"/>
               </w:rPr>
-              <w:t xml:space="preserve">1.77   </w:t>
+              <w:t xml:space="preserve">0.772  </w:t>
             </w:r>
           </w:p>
         </w:tc>
@@ -2757,36 +2757,36 @@
                 <w:szCs w:val="22"/>
                 <w:color w:val="111111"/>
               </w:rPr>
-              <w:t xml:space="preserve">2.19   </w:t>
-            </w:r>
-          </w:p>
-        </w:tc>
-        <w:tc>
-          <w:tcPr>
-            <w:tcBorders/>
-            <w:shd w:val="clear" w:color="auto" w:fill="F2F2F2"/>
-            <w:tcMar>
-              <w:top w:w="0" w:type="dxa"/>
-              <w:bottom w:w="0" w:type="dxa"/>
-              <w:left w:w="0" w:type="dxa"/>
-              <w:right w:w="0" w:type="dxa"/>
-            </w:tcMar>
-            <w:vAlign w:val="top"/>
-          </w:tcPr>
-          <w:p>
-            <w:pPr>
-              <w:jc w:val="right"/>
-              <w:spacing w:after="80" w:before="80"/>
-              <w:ind w:firstLine="0" w:left="80" w:right="80"/>
-            </w:pPr>
-            <w:r xmlns:w="http://schemas.openxmlformats.org/wordprocessingml/2006/main" xmlns:wp="http://schemas.openxmlformats.org/drawingml/2006/wordprocessingDrawing" xmlns:r="http://schemas.openxmlformats.org/officeDocument/2006/relationships" xmlns:w14="http://schemas.microsoft.com/office/word/2010/wordml">
-              <w:rPr>
-                <w:rFonts w:ascii="Arial" w:hAnsi="Arial" w:eastAsia="Arial" w:cs="Arial"/>
-                <w:sz w:val="22"/>
-                <w:szCs w:val="22"/>
-                <w:color w:val="111111"/>
-              </w:rPr>
-              <w:t xml:space="preserve">2.14   </w:t>
+              <w:t xml:space="preserve">1.23   </w:t>
+            </w:r>
+          </w:p>
+        </w:tc>
+        <w:tc>
+          <w:tcPr>
+            <w:tcBorders/>
+            <w:shd w:val="clear" w:color="auto" w:fill="F2F2F2"/>
+            <w:tcMar>
+              <w:top w:w="0" w:type="dxa"/>
+              <w:bottom w:w="0" w:type="dxa"/>
+              <w:left w:w="0" w:type="dxa"/>
+              <w:right w:w="0" w:type="dxa"/>
+            </w:tcMar>
+            <w:vAlign w:val="top"/>
+          </w:tcPr>
+          <w:p>
+            <w:pPr>
+              <w:jc w:val="right"/>
+              <w:spacing w:after="80" w:before="80"/>
+              <w:ind w:firstLine="0" w:left="80" w:right="80"/>
+            </w:pPr>
+            <w:r xmlns:w="http://schemas.openxmlformats.org/wordprocessingml/2006/main" xmlns:wp="http://schemas.openxmlformats.org/drawingml/2006/wordprocessingDrawing" xmlns:r="http://schemas.openxmlformats.org/officeDocument/2006/relationships" xmlns:w14="http://schemas.microsoft.com/office/word/2010/wordml">
+              <w:rPr>
+                <w:rFonts w:ascii="Arial" w:hAnsi="Arial" w:eastAsia="Arial" w:cs="Arial"/>
+                <w:sz w:val="22"/>
+                <w:szCs w:val="22"/>
+                <w:color w:val="111111"/>
+              </w:rPr>
+              <w:t xml:space="preserve">1.35   </w:t>
             </w:r>
           </w:p>
         </w:tc>
@@ -2883,6 +2883,151 @@
                 <w:szCs w:val="22"/>
                 <w:color w:val="111111"/>
               </w:rPr>
+              <w:t xml:space="preserve">2.14   </w:t>
+            </w:r>
+          </w:p>
+        </w:tc>
+        <w:tc>
+          <w:tcPr>
+            <w:tcBorders/>
+            <w:shd w:val="clear" w:color="auto" w:fill="FFFFFF"/>
+            <w:tcMar>
+              <w:top w:w="0" w:type="dxa"/>
+              <w:bottom w:w="0" w:type="dxa"/>
+              <w:left w:w="0" w:type="dxa"/>
+              <w:right w:w="0" w:type="dxa"/>
+            </w:tcMar>
+            <w:vAlign w:val="top"/>
+          </w:tcPr>
+          <w:p>
+            <w:pPr>
+              <w:jc w:val="right"/>
+              <w:spacing w:after="80" w:before="80"/>
+              <w:ind w:firstLine="0" w:left="80" w:right="80"/>
+            </w:pPr>
+            <w:r xmlns:w="http://schemas.openxmlformats.org/wordprocessingml/2006/main" xmlns:wp="http://schemas.openxmlformats.org/drawingml/2006/wordprocessingDrawing" xmlns:r="http://schemas.openxmlformats.org/officeDocument/2006/relationships" xmlns:w14="http://schemas.microsoft.com/office/word/2010/wordml">
+              <w:rPr>
+                <w:rFonts w:ascii="Arial" w:hAnsi="Arial" w:eastAsia="Arial" w:cs="Arial"/>
+                <w:sz w:val="22"/>
+                <w:szCs w:val="22"/>
+                <w:color w:val="111111"/>
+              </w:rPr>
+              <w:t xml:space="preserve">1.87   </w:t>
+            </w:r>
+          </w:p>
+        </w:tc>
+        <w:tc>
+          <w:tcPr>
+            <w:tcBorders/>
+            <w:shd w:val="clear" w:color="auto" w:fill="FFFFFF"/>
+            <w:tcMar>
+              <w:top w:w="0" w:type="dxa"/>
+              <w:bottom w:w="0" w:type="dxa"/>
+              <w:left w:w="0" w:type="dxa"/>
+              <w:right w:w="0" w:type="dxa"/>
+            </w:tcMar>
+            <w:vAlign w:val="top"/>
+          </w:tcPr>
+          <w:p>
+            <w:pPr>
+              <w:jc w:val="right"/>
+              <w:spacing w:after="80" w:before="80"/>
+              <w:ind w:firstLine="0" w:left="80" w:right="80"/>
+            </w:pPr>
+            <w:r xmlns:w="http://schemas.openxmlformats.org/wordprocessingml/2006/main" xmlns:wp="http://schemas.openxmlformats.org/drawingml/2006/wordprocessingDrawing" xmlns:r="http://schemas.openxmlformats.org/officeDocument/2006/relationships" xmlns:w14="http://schemas.microsoft.com/office/word/2010/wordml">
+              <w:rPr>
+                <w:rFonts w:ascii="Arial" w:hAnsi="Arial" w:eastAsia="Arial" w:cs="Arial"/>
+                <w:sz w:val="22"/>
+                <w:szCs w:val="22"/>
+                <w:color w:val="111111"/>
+              </w:rPr>
+              <w:t xml:space="preserve">2      </w:t>
+            </w:r>
+          </w:p>
+        </w:tc>
+        <w:tc>
+          <w:tcPr>
+            <w:tcBorders/>
+            <w:shd w:val="clear" w:color="auto" w:fill="FFFFFF"/>
+            <w:tcMar>
+              <w:top w:w="0" w:type="dxa"/>
+              <w:bottom w:w="0" w:type="dxa"/>
+              <w:left w:w="0" w:type="dxa"/>
+              <w:right w:w="0" w:type="dxa"/>
+            </w:tcMar>
+            <w:vAlign w:val="top"/>
+          </w:tcPr>
+          <w:p>
+            <w:pPr>
+              <w:jc w:val="right"/>
+              <w:spacing w:after="80" w:before="80"/>
+              <w:ind w:firstLine="0" w:left="80" w:right="80"/>
+            </w:pPr>
+            <w:r xmlns:w="http://schemas.openxmlformats.org/wordprocessingml/2006/main" xmlns:wp="http://schemas.openxmlformats.org/drawingml/2006/wordprocessingDrawing" xmlns:r="http://schemas.openxmlformats.org/officeDocument/2006/relationships" xmlns:w14="http://schemas.microsoft.com/office/word/2010/wordml">
+              <w:rPr>
+                <w:rFonts w:ascii="Arial" w:hAnsi="Arial" w:eastAsia="Arial" w:cs="Arial"/>
+                <w:sz w:val="22"/>
+                <w:szCs w:val="22"/>
+                <w:color w:val="111111"/>
+              </w:rPr>
+              <w:t xml:space="preserve">1.59   </w:t>
+            </w:r>
+          </w:p>
+        </w:tc>
+        <w:tc>
+          <w:tcPr>
+            <w:tcBorders/>
+            <w:shd w:val="clear" w:color="auto" w:fill="FFFFFF"/>
+            <w:tcMar>
+              <w:top w:w="0" w:type="dxa"/>
+              <w:bottom w:w="0" w:type="dxa"/>
+              <w:left w:w="0" w:type="dxa"/>
+              <w:right w:w="0" w:type="dxa"/>
+            </w:tcMar>
+            <w:vAlign w:val="top"/>
+          </w:tcPr>
+          <w:p>
+            <w:pPr>
+              <w:jc w:val="right"/>
+              <w:spacing w:after="80" w:before="80"/>
+              <w:ind w:firstLine="0" w:left="80" w:right="80"/>
+            </w:pPr>
+            <w:r xmlns:w="http://schemas.openxmlformats.org/wordprocessingml/2006/main" xmlns:wp="http://schemas.openxmlformats.org/drawingml/2006/wordprocessingDrawing" xmlns:r="http://schemas.openxmlformats.org/officeDocument/2006/relationships" xmlns:w14="http://schemas.microsoft.com/office/word/2010/wordml">
+              <w:rPr>
+                <w:rFonts w:ascii="Arial" w:hAnsi="Arial" w:eastAsia="Arial" w:cs="Arial"/>
+                <w:sz w:val="22"/>
+                <w:szCs w:val="22"/>
+                <w:color w:val="111111"/>
+              </w:rPr>
+              <w:t xml:space="preserve">1.9    </w:t>
+            </w:r>
+          </w:p>
+        </w:tc>
+        <w:tc>
+          <w:tcPr>
+            <w:tcBorders/>
+            <w:shd w:val="clear" w:color="auto" w:fill="FFFFFF"/>
+            <w:tcMar>
+              <w:top w:w="0" w:type="dxa"/>
+              <w:bottom w:w="0" w:type="dxa"/>
+              <w:left w:w="0" w:type="dxa"/>
+              <w:right w:w="0" w:type="dxa"/>
+            </w:tcMar>
+            <w:vAlign w:val="top"/>
+          </w:tcPr>
+          <w:p>
+            <w:pPr>
+              <w:jc w:val="right"/>
+              <w:spacing w:after="80" w:before="80"/>
+              <w:ind w:firstLine="0" w:left="80" w:right="80"/>
+            </w:pPr>
+            <w:r xmlns:w="http://schemas.openxmlformats.org/wordprocessingml/2006/main" xmlns:wp="http://schemas.openxmlformats.org/drawingml/2006/wordprocessingDrawing" xmlns:r="http://schemas.openxmlformats.org/officeDocument/2006/relationships" xmlns:w14="http://schemas.microsoft.com/office/word/2010/wordml">
+              <w:rPr>
+                <w:rFonts w:ascii="Arial" w:hAnsi="Arial" w:eastAsia="Arial" w:cs="Arial"/>
+                <w:sz w:val="22"/>
+                <w:szCs w:val="22"/>
+                <w:color w:val="111111"/>
+              </w:rPr>
               <w:t xml:space="preserve">1.64   </w:t>
             </w:r>
           </w:p>
@@ -2912,94 +3057,7 @@
                 <w:szCs w:val="22"/>
                 <w:color w:val="111111"/>
               </w:rPr>
-              <w:t xml:space="preserve">1.87   </w:t>
-            </w:r>
-          </w:p>
-        </w:tc>
-        <w:tc>
-          <w:tcPr>
-            <w:tcBorders/>
-            <w:shd w:val="clear" w:color="auto" w:fill="FFFFFF"/>
-            <w:tcMar>
-              <w:top w:w="0" w:type="dxa"/>
-              <w:bottom w:w="0" w:type="dxa"/>
-              <w:left w:w="0" w:type="dxa"/>
-              <w:right w:w="0" w:type="dxa"/>
-            </w:tcMar>
-            <w:vAlign w:val="top"/>
-          </w:tcPr>
-          <w:p>
-            <w:pPr>
-              <w:jc w:val="right"/>
-              <w:spacing w:after="80" w:before="80"/>
-              <w:ind w:firstLine="0" w:left="80" w:right="80"/>
-            </w:pPr>
-            <w:r xmlns:w="http://schemas.openxmlformats.org/wordprocessingml/2006/main" xmlns:wp="http://schemas.openxmlformats.org/drawingml/2006/wordprocessingDrawing" xmlns:r="http://schemas.openxmlformats.org/officeDocument/2006/relationships" xmlns:w14="http://schemas.microsoft.com/office/word/2010/wordml">
-              <w:rPr>
-                <w:rFonts w:ascii="Arial" w:hAnsi="Arial" w:eastAsia="Arial" w:cs="Arial"/>
-                <w:sz w:val="22"/>
-                <w:szCs w:val="22"/>
-                <w:color w:val="111111"/>
-              </w:rPr>
-              <w:t xml:space="preserve">2      </w:t>
-            </w:r>
-          </w:p>
-        </w:tc>
-        <w:tc>
-          <w:tcPr>
-            <w:tcBorders/>
-            <w:shd w:val="clear" w:color="auto" w:fill="FFFFFF"/>
-            <w:tcMar>
-              <w:top w:w="0" w:type="dxa"/>
-              <w:bottom w:w="0" w:type="dxa"/>
-              <w:left w:w="0" w:type="dxa"/>
-              <w:right w:w="0" w:type="dxa"/>
-            </w:tcMar>
-            <w:vAlign w:val="top"/>
-          </w:tcPr>
-          <w:p>
-            <w:pPr>
-              <w:jc w:val="right"/>
-              <w:spacing w:after="80" w:before="80"/>
-              <w:ind w:firstLine="0" w:left="80" w:right="80"/>
-            </w:pPr>
-            <w:r xmlns:w="http://schemas.openxmlformats.org/wordprocessingml/2006/main" xmlns:wp="http://schemas.openxmlformats.org/drawingml/2006/wordprocessingDrawing" xmlns:r="http://schemas.openxmlformats.org/officeDocument/2006/relationships" xmlns:w14="http://schemas.microsoft.com/office/word/2010/wordml">
-              <w:rPr>
-                <w:rFonts w:ascii="Arial" w:hAnsi="Arial" w:eastAsia="Arial" w:cs="Arial"/>
-                <w:sz w:val="22"/>
-                <w:szCs w:val="22"/>
-                <w:color w:val="111111"/>
-              </w:rPr>
-              <w:t xml:space="preserve">1.59   </w:t>
-            </w:r>
-          </w:p>
-        </w:tc>
-        <w:tc>
-          <w:tcPr>
-            <w:tcBorders/>
-            <w:shd w:val="clear" w:color="auto" w:fill="FFFFFF"/>
-            <w:tcMar>
-              <w:top w:w="0" w:type="dxa"/>
-              <w:bottom w:w="0" w:type="dxa"/>
-              <w:left w:w="0" w:type="dxa"/>
-              <w:right w:w="0" w:type="dxa"/>
-            </w:tcMar>
-            <w:vAlign w:val="top"/>
-          </w:tcPr>
-          <w:p>
-            <w:pPr>
-              <w:jc w:val="right"/>
-              <w:spacing w:after="80" w:before="80"/>
-              <w:ind w:firstLine="0" w:left="80" w:right="80"/>
-            </w:pPr>
-            <w:r xmlns:w="http://schemas.openxmlformats.org/wordprocessingml/2006/main" xmlns:wp="http://schemas.openxmlformats.org/drawingml/2006/wordprocessingDrawing" xmlns:r="http://schemas.openxmlformats.org/officeDocument/2006/relationships" xmlns:w14="http://schemas.microsoft.com/office/word/2010/wordml">
-              <w:rPr>
-                <w:rFonts w:ascii="Arial" w:hAnsi="Arial" w:eastAsia="Arial" w:cs="Arial"/>
-                <w:sz w:val="22"/>
-                <w:szCs w:val="22"/>
-                <w:color w:val="111111"/>
-              </w:rPr>
-              <w:t xml:space="preserve">1.9    </w:t>
+              <w:t xml:space="preserve">1.81   </w:t>
             </w:r>
           </w:p>
         </w:tc>
@@ -3029,64 +3087,6 @@
                 <w:color w:val="111111"/>
               </w:rPr>
               <w:t xml:space="preserve">1.64   </w:t>
-            </w:r>
-          </w:p>
-        </w:tc>
-        <w:tc>
-          <w:tcPr>
-            <w:tcBorders/>
-            <w:shd w:val="clear" w:color="auto" w:fill="FFFFFF"/>
-            <w:tcMar>
-              <w:top w:w="0" w:type="dxa"/>
-              <w:bottom w:w="0" w:type="dxa"/>
-              <w:left w:w="0" w:type="dxa"/>
-              <w:right w:w="0" w:type="dxa"/>
-            </w:tcMar>
-            <w:vAlign w:val="top"/>
-          </w:tcPr>
-          <w:p>
-            <w:pPr>
-              <w:jc w:val="right"/>
-              <w:spacing w:after="80" w:before="80"/>
-              <w:ind w:firstLine="0" w:left="80" w:right="80"/>
-            </w:pPr>
-            <w:r xmlns:w="http://schemas.openxmlformats.org/wordprocessingml/2006/main" xmlns:wp="http://schemas.openxmlformats.org/drawingml/2006/wordprocessingDrawing" xmlns:r="http://schemas.openxmlformats.org/officeDocument/2006/relationships" xmlns:w14="http://schemas.microsoft.com/office/word/2010/wordml">
-              <w:rPr>
-                <w:rFonts w:ascii="Arial" w:hAnsi="Arial" w:eastAsia="Arial" w:cs="Arial"/>
-                <w:sz w:val="22"/>
-                <w:szCs w:val="22"/>
-                <w:color w:val="111111"/>
-              </w:rPr>
-              <w:t xml:space="preserve">2.1    </w:t>
-            </w:r>
-          </w:p>
-        </w:tc>
-        <w:tc>
-          <w:tcPr>
-            <w:tcBorders/>
-            <w:shd w:val="clear" w:color="auto" w:fill="FFFFFF"/>
-            <w:tcMar>
-              <w:top w:w="0" w:type="dxa"/>
-              <w:bottom w:w="0" w:type="dxa"/>
-              <w:left w:w="0" w:type="dxa"/>
-              <w:right w:w="0" w:type="dxa"/>
-            </w:tcMar>
-            <w:vAlign w:val="top"/>
-          </w:tcPr>
-          <w:p>
-            <w:pPr>
-              <w:jc w:val="right"/>
-              <w:spacing w:after="80" w:before="80"/>
-              <w:ind w:firstLine="0" w:left="80" w:right="80"/>
-            </w:pPr>
-            <w:r xmlns:w="http://schemas.openxmlformats.org/wordprocessingml/2006/main" xmlns:wp="http://schemas.openxmlformats.org/drawingml/2006/wordprocessingDrawing" xmlns:r="http://schemas.openxmlformats.org/officeDocument/2006/relationships" xmlns:w14="http://schemas.microsoft.com/office/word/2010/wordml">
-              <w:rPr>
-                <w:rFonts w:ascii="Arial" w:hAnsi="Arial" w:eastAsia="Arial" w:cs="Arial"/>
-                <w:sz w:val="22"/>
-                <w:szCs w:val="22"/>
-                <w:color w:val="111111"/>
-              </w:rPr>
-              <w:t xml:space="preserve">1.76   </w:t>
             </w:r>
           </w:p>
         </w:tc>
@@ -3183,7 +3183,7 @@
                 <w:szCs w:val="22"/>
                 <w:color w:val="111111"/>
               </w:rPr>
-              <w:t xml:space="preserve">0.829  </w:t>
+              <w:t xml:space="preserve">0.214  </w:t>
             </w:r>
           </w:p>
         </w:tc>
@@ -3357,36 +3357,36 @@
                 <w:szCs w:val="22"/>
                 <w:color w:val="111111"/>
               </w:rPr>
-              <w:t xml:space="preserve">0.771  </w:t>
-            </w:r>
-          </w:p>
-        </w:tc>
-        <w:tc>
-          <w:tcPr>
-            <w:tcBorders/>
-            <w:shd w:val="clear" w:color="auto" w:fill="F2F2F2"/>
-            <w:tcMar>
-              <w:top w:w="0" w:type="dxa"/>
-              <w:bottom w:w="0" w:type="dxa"/>
-              <w:left w:w="0" w:type="dxa"/>
-              <w:right w:w="0" w:type="dxa"/>
-            </w:tcMar>
-            <w:vAlign w:val="top"/>
-          </w:tcPr>
-          <w:p>
-            <w:pPr>
-              <w:jc w:val="right"/>
-              <w:spacing w:after="80" w:before="80"/>
-              <w:ind w:firstLine="0" w:left="80" w:right="80"/>
-            </w:pPr>
-            <w:r xmlns:w="http://schemas.openxmlformats.org/wordprocessingml/2006/main" xmlns:wp="http://schemas.openxmlformats.org/drawingml/2006/wordprocessingDrawing" xmlns:r="http://schemas.openxmlformats.org/officeDocument/2006/relationships" xmlns:w14="http://schemas.microsoft.com/office/word/2010/wordml">
-              <w:rPr>
-                <w:rFonts w:ascii="Arial" w:hAnsi="Arial" w:eastAsia="Arial" w:cs="Arial"/>
-                <w:sz w:val="22"/>
-                <w:szCs w:val="22"/>
-                <w:color w:val="111111"/>
-              </w:rPr>
-              <w:t xml:space="preserve">0.689  </w:t>
+              <w:t xml:space="preserve">0.518  </w:t>
+            </w:r>
+          </w:p>
+        </w:tc>
+        <w:tc>
+          <w:tcPr>
+            <w:tcBorders/>
+            <w:shd w:val="clear" w:color="auto" w:fill="F2F2F2"/>
+            <w:tcMar>
+              <w:top w:w="0" w:type="dxa"/>
+              <w:bottom w:w="0" w:type="dxa"/>
+              <w:left w:w="0" w:type="dxa"/>
+              <w:right w:w="0" w:type="dxa"/>
+            </w:tcMar>
+            <w:vAlign w:val="top"/>
+          </w:tcPr>
+          <w:p>
+            <w:pPr>
+              <w:jc w:val="right"/>
+              <w:spacing w:after="80" w:before="80"/>
+              <w:ind w:firstLine="0" w:left="80" w:right="80"/>
+            </w:pPr>
+            <w:r xmlns:w="http://schemas.openxmlformats.org/wordprocessingml/2006/main" xmlns:wp="http://schemas.openxmlformats.org/drawingml/2006/wordprocessingDrawing" xmlns:r="http://schemas.openxmlformats.org/officeDocument/2006/relationships" xmlns:w14="http://schemas.microsoft.com/office/word/2010/wordml">
+              <w:rPr>
+                <w:rFonts w:ascii="Arial" w:hAnsi="Arial" w:eastAsia="Arial" w:cs="Arial"/>
+                <w:sz w:val="22"/>
+                <w:szCs w:val="22"/>
+                <w:color w:val="111111"/>
+              </w:rPr>
+              <w:t xml:space="preserve">0.512  </w:t>
             </w:r>
           </w:p>
         </w:tc>
@@ -3483,7 +3483,7 @@
                 <w:szCs w:val="22"/>
                 <w:color w:val="111111"/>
               </w:rPr>
-              <w:t xml:space="preserve">19.8    </w:t>
+              <w:t xml:space="preserve">18.1    </w:t>
             </w:r>
           </w:p>
         </w:tc>
@@ -3657,7 +3657,7 @@
                 <w:szCs w:val="22"/>
                 <w:color w:val="111111"/>
               </w:rPr>
-              <w:t xml:space="preserve">15.3    </w:t>
+              <w:t xml:space="preserve">17.4    </w:t>
             </w:r>
           </w:p>
         </w:tc>
@@ -3783,7 +3783,7 @@
                 <w:szCs w:val="22"/>
                 <w:color w:val="111111"/>
               </w:rPr>
-              <w:t xml:space="preserve">3.68   </w:t>
+              <w:t xml:space="preserve">0.893  </w:t>
             </w:r>
           </w:p>
         </w:tc>
@@ -3957,36 +3957,36 @@
                 <w:szCs w:val="22"/>
                 <w:color w:val="111111"/>
               </w:rPr>
-              <w:t xml:space="preserve">3.96   </w:t>
-            </w:r>
-          </w:p>
-        </w:tc>
-        <w:tc>
-          <w:tcPr>
-            <w:tcBorders/>
-            <w:shd w:val="clear" w:color="auto" w:fill="F2F2F2"/>
-            <w:tcMar>
-              <w:top w:w="0" w:type="dxa"/>
-              <w:bottom w:w="0" w:type="dxa"/>
-              <w:left w:w="0" w:type="dxa"/>
-              <w:right w:w="0" w:type="dxa"/>
-            </w:tcMar>
-            <w:vAlign w:val="top"/>
-          </w:tcPr>
-          <w:p>
-            <w:pPr>
-              <w:jc w:val="right"/>
-              <w:spacing w:after="80" w:before="80"/>
-              <w:ind w:firstLine="0" w:left="80" w:right="80"/>
-            </w:pPr>
-            <w:r xmlns:w="http://schemas.openxmlformats.org/wordprocessingml/2006/main" xmlns:wp="http://schemas.openxmlformats.org/drawingml/2006/wordprocessingDrawing" xmlns:r="http://schemas.openxmlformats.org/officeDocument/2006/relationships" xmlns:w14="http://schemas.microsoft.com/office/word/2010/wordml">
-              <w:rPr>
-                <w:rFonts w:ascii="Arial" w:hAnsi="Arial" w:eastAsia="Arial" w:cs="Arial"/>
-                <w:sz w:val="22"/>
-                <w:szCs w:val="22"/>
-                <w:color w:val="111111"/>
-              </w:rPr>
-              <w:t xml:space="preserve">4.94   </w:t>
+              <w:t xml:space="preserve">2.91   </w:t>
+            </w:r>
+          </w:p>
+        </w:tc>
+        <w:tc>
+          <w:tcPr>
+            <w:tcBorders/>
+            <w:shd w:val="clear" w:color="auto" w:fill="F2F2F2"/>
+            <w:tcMar>
+              <w:top w:w="0" w:type="dxa"/>
+              <w:bottom w:w="0" w:type="dxa"/>
+              <w:left w:w="0" w:type="dxa"/>
+              <w:right w:w="0" w:type="dxa"/>
+            </w:tcMar>
+            <w:vAlign w:val="top"/>
+          </w:tcPr>
+          <w:p>
+            <w:pPr>
+              <w:jc w:val="right"/>
+              <w:spacing w:after="80" w:before="80"/>
+              <w:ind w:firstLine="0" w:left="80" w:right="80"/>
+            </w:pPr>
+            <w:r xmlns:w="http://schemas.openxmlformats.org/wordprocessingml/2006/main" xmlns:wp="http://schemas.openxmlformats.org/drawingml/2006/wordprocessingDrawing" xmlns:r="http://schemas.openxmlformats.org/officeDocument/2006/relationships" xmlns:w14="http://schemas.microsoft.com/office/word/2010/wordml">
+              <w:rPr>
+                <w:rFonts w:ascii="Arial" w:hAnsi="Arial" w:eastAsia="Arial" w:cs="Arial"/>
+                <w:sz w:val="22"/>
+                <w:szCs w:val="22"/>
+                <w:color w:val="111111"/>
+              </w:rPr>
+              <w:t xml:space="preserve">3.7    </w:t>
             </w:r>
           </w:p>
         </w:tc>
@@ -4083,7 +4083,7 @@
                 <w:szCs w:val="22"/>
                 <w:color w:val="111111"/>
               </w:rPr>
-              <w:t xml:space="preserve">0.0311 </w:t>
+              <w:t xml:space="preserve">0.022  </w:t>
             </w:r>
           </w:p>
         </w:tc>
@@ -4257,36 +4257,36 @@
                 <w:szCs w:val="22"/>
                 <w:color w:val="111111"/>
               </w:rPr>
-              <w:t xml:space="preserve">0.0283 </w:t>
-            </w:r>
-          </w:p>
-        </w:tc>
-        <w:tc>
-          <w:tcPr>
-            <w:tcBorders/>
-            <w:shd w:val="clear" w:color="auto" w:fill="FFFFFF"/>
-            <w:tcMar>
-              <w:top w:w="0" w:type="dxa"/>
-              <w:bottom w:w="0" w:type="dxa"/>
-              <w:left w:w="0" w:type="dxa"/>
-              <w:right w:w="0" w:type="dxa"/>
-            </w:tcMar>
-            <w:vAlign w:val="top"/>
-          </w:tcPr>
-          <w:p>
-            <w:pPr>
-              <w:jc w:val="right"/>
-              <w:spacing w:after="80" w:before="80"/>
-              <w:ind w:firstLine="0" w:left="80" w:right="80"/>
-            </w:pPr>
-            <w:r xmlns:w="http://schemas.openxmlformats.org/wordprocessingml/2006/main" xmlns:wp="http://schemas.openxmlformats.org/drawingml/2006/wordprocessingDrawing" xmlns:r="http://schemas.openxmlformats.org/officeDocument/2006/relationships" xmlns:w14="http://schemas.microsoft.com/office/word/2010/wordml">
-              <w:rPr>
-                <w:rFonts w:ascii="Arial" w:hAnsi="Arial" w:eastAsia="Arial" w:cs="Arial"/>
-                <w:sz w:val="22"/>
-                <w:szCs w:val="22"/>
-                <w:color w:val="111111"/>
-              </w:rPr>
-              <w:t xml:space="preserve">0.0322 </w:t>
+              <w:t xml:space="preserve">0.0247 </w:t>
+            </w:r>
+          </w:p>
+        </w:tc>
+        <w:tc>
+          <w:tcPr>
+            <w:tcBorders/>
+            <w:shd w:val="clear" w:color="auto" w:fill="FFFFFF"/>
+            <w:tcMar>
+              <w:top w:w="0" w:type="dxa"/>
+              <w:bottom w:w="0" w:type="dxa"/>
+              <w:left w:w="0" w:type="dxa"/>
+              <w:right w:w="0" w:type="dxa"/>
+            </w:tcMar>
+            <w:vAlign w:val="top"/>
+          </w:tcPr>
+          <w:p>
+            <w:pPr>
+              <w:jc w:val="right"/>
+              <w:spacing w:after="80" w:before="80"/>
+              <w:ind w:firstLine="0" w:left="80" w:right="80"/>
+            </w:pPr>
+            <w:r xmlns:w="http://schemas.openxmlformats.org/wordprocessingml/2006/main" xmlns:wp="http://schemas.openxmlformats.org/drawingml/2006/wordprocessingDrawing" xmlns:r="http://schemas.openxmlformats.org/officeDocument/2006/relationships" xmlns:w14="http://schemas.microsoft.com/office/word/2010/wordml">
+              <w:rPr>
+                <w:rFonts w:ascii="Arial" w:hAnsi="Arial" w:eastAsia="Arial" w:cs="Arial"/>
+                <w:sz w:val="22"/>
+                <w:szCs w:val="22"/>
+                <w:color w:val="111111"/>
+              </w:rPr>
+              <w:t xml:space="preserve">0.0281 </w:t>
             </w:r>
           </w:p>
         </w:tc>
@@ -4383,7 +4383,7 @@
                 <w:szCs w:val="22"/>
                 <w:color w:val="111111"/>
               </w:rPr>
-              <w:t xml:space="preserve">0.0208 </w:t>
+              <w:t xml:space="preserve">0.0145 </w:t>
             </w:r>
           </w:p>
         </w:tc>
@@ -4557,36 +4557,36 @@
                 <w:szCs w:val="22"/>
                 <w:color w:val="111111"/>
               </w:rPr>
-              <w:t xml:space="preserve">0.0334 </w:t>
-            </w:r>
-          </w:p>
-        </w:tc>
-        <w:tc>
-          <w:tcPr>
-            <w:tcBorders/>
-            <w:shd w:val="clear" w:color="auto" w:fill="F2F2F2"/>
-            <w:tcMar>
-              <w:top w:w="0" w:type="dxa"/>
-              <w:bottom w:w="0" w:type="dxa"/>
-              <w:left w:w="0" w:type="dxa"/>
-              <w:right w:w="0" w:type="dxa"/>
-            </w:tcMar>
-            <w:vAlign w:val="top"/>
-          </w:tcPr>
-          <w:p>
-            <w:pPr>
-              <w:jc w:val="right"/>
-              <w:spacing w:after="80" w:before="80"/>
-              <w:ind w:firstLine="0" w:left="80" w:right="80"/>
-            </w:pPr>
-            <w:r xmlns:w="http://schemas.openxmlformats.org/wordprocessingml/2006/main" xmlns:wp="http://schemas.openxmlformats.org/drawingml/2006/wordprocessingDrawing" xmlns:r="http://schemas.openxmlformats.org/officeDocument/2006/relationships" xmlns:w14="http://schemas.microsoft.com/office/word/2010/wordml">
-              <w:rPr>
-                <w:rFonts w:ascii="Arial" w:hAnsi="Arial" w:eastAsia="Arial" w:cs="Arial"/>
-                <w:sz w:val="22"/>
-                <w:szCs w:val="22"/>
-                <w:color w:val="111111"/>
-              </w:rPr>
-              <w:t xml:space="preserve">0.0318 </w:t>
+              <w:t xml:space="preserve">0.0238 </w:t>
+            </w:r>
+          </w:p>
+        </w:tc>
+        <w:tc>
+          <w:tcPr>
+            <w:tcBorders/>
+            <w:shd w:val="clear" w:color="auto" w:fill="F2F2F2"/>
+            <w:tcMar>
+              <w:top w:w="0" w:type="dxa"/>
+              <w:bottom w:w="0" w:type="dxa"/>
+              <w:left w:w="0" w:type="dxa"/>
+              <w:right w:w="0" w:type="dxa"/>
+            </w:tcMar>
+            <w:vAlign w:val="top"/>
+          </w:tcPr>
+          <w:p>
+            <w:pPr>
+              <w:jc w:val="right"/>
+              <w:spacing w:after="80" w:before="80"/>
+              <w:ind w:firstLine="0" w:left="80" w:right="80"/>
+            </w:pPr>
+            <w:r xmlns:w="http://schemas.openxmlformats.org/wordprocessingml/2006/main" xmlns:wp="http://schemas.openxmlformats.org/drawingml/2006/wordprocessingDrawing" xmlns:r="http://schemas.openxmlformats.org/officeDocument/2006/relationships" xmlns:w14="http://schemas.microsoft.com/office/word/2010/wordml">
+              <w:rPr>
+                <w:rFonts w:ascii="Arial" w:hAnsi="Arial" w:eastAsia="Arial" w:cs="Arial"/>
+                <w:sz w:val="22"/>
+                <w:szCs w:val="22"/>
+                <w:color w:val="111111"/>
+              </w:rPr>
+              <w:t xml:space="preserve">0.0191 </w:t>
             </w:r>
           </w:p>
         </w:tc>
@@ -4683,7 +4683,7 @@
                 <w:szCs w:val="22"/>
                 <w:color w:val="111111"/>
               </w:rPr>
-              <w:t xml:space="preserve">4.32   </w:t>
+              <w:t xml:space="preserve">4.76   </w:t>
             </w:r>
           </w:p>
         </w:tc>
@@ -4857,36 +4857,36 @@
                 <w:szCs w:val="22"/>
                 <w:color w:val="111111"/>
               </w:rPr>
-              <w:t xml:space="preserve">5.28   </w:t>
-            </w:r>
-          </w:p>
-        </w:tc>
-        <w:tc>
-          <w:tcPr>
-            <w:tcBorders/>
-            <w:shd w:val="clear" w:color="auto" w:fill="FFFFFF"/>
-            <w:tcMar>
-              <w:top w:w="0" w:type="dxa"/>
-              <w:bottom w:w="0" w:type="dxa"/>
-              <w:left w:w="0" w:type="dxa"/>
-              <w:right w:w="0" w:type="dxa"/>
-            </w:tcMar>
-            <w:vAlign w:val="top"/>
-          </w:tcPr>
-          <w:p>
-            <w:pPr>
-              <w:jc w:val="right"/>
-              <w:spacing w:after="80" w:before="80"/>
-              <w:ind w:firstLine="0" w:left="80" w:right="80"/>
-            </w:pPr>
-            <w:r xmlns:w="http://schemas.openxmlformats.org/wordprocessingml/2006/main" xmlns:wp="http://schemas.openxmlformats.org/drawingml/2006/wordprocessingDrawing" xmlns:r="http://schemas.openxmlformats.org/officeDocument/2006/relationships" xmlns:w14="http://schemas.microsoft.com/office/word/2010/wordml">
-              <w:rPr>
-                <w:rFonts w:ascii="Arial" w:hAnsi="Arial" w:eastAsia="Arial" w:cs="Arial"/>
-                <w:sz w:val="22"/>
-                <w:szCs w:val="22"/>
-                <w:color w:val="111111"/>
-              </w:rPr>
-              <w:t xml:space="preserve">5.33   </w:t>
+              <w:t xml:space="preserve">3.87   </w:t>
+            </w:r>
+          </w:p>
+        </w:tc>
+        <w:tc>
+          <w:tcPr>
+            <w:tcBorders/>
+            <w:shd w:val="clear" w:color="auto" w:fill="FFFFFF"/>
+            <w:tcMar>
+              <w:top w:w="0" w:type="dxa"/>
+              <w:bottom w:w="0" w:type="dxa"/>
+              <w:left w:w="0" w:type="dxa"/>
+              <w:right w:w="0" w:type="dxa"/>
+            </w:tcMar>
+            <w:vAlign w:val="top"/>
+          </w:tcPr>
+          <w:p>
+            <w:pPr>
+              <w:jc w:val="right"/>
+              <w:spacing w:after="80" w:before="80"/>
+              <w:ind w:firstLine="0" w:left="80" w:right="80"/>
+            </w:pPr>
+            <w:r xmlns:w="http://schemas.openxmlformats.org/wordprocessingml/2006/main" xmlns:wp="http://schemas.openxmlformats.org/drawingml/2006/wordprocessingDrawing" xmlns:r="http://schemas.openxmlformats.org/officeDocument/2006/relationships" xmlns:w14="http://schemas.microsoft.com/office/word/2010/wordml">
+              <w:rPr>
+                <w:rFonts w:ascii="Arial" w:hAnsi="Arial" w:eastAsia="Arial" w:cs="Arial"/>
+                <w:sz w:val="22"/>
+                <w:szCs w:val="22"/>
+                <w:color w:val="111111"/>
+              </w:rPr>
+              <w:t xml:space="preserve">5.38   </w:t>
             </w:r>
           </w:p>
         </w:tc>
@@ -4983,7 +4983,7 @@
                 <w:szCs w:val="22"/>
                 <w:color w:val="111111"/>
               </w:rPr>
-              <w:t xml:space="preserve">2.26   </w:t>
+              <w:t xml:space="preserve">0.633  </w:t>
             </w:r>
           </w:p>
         </w:tc>
@@ -5157,36 +5157,36 @@
                 <w:szCs w:val="22"/>
                 <w:color w:val="111111"/>
               </w:rPr>
-              <w:t xml:space="preserve">2.79   </w:t>
-            </w:r>
-          </w:p>
-        </w:tc>
-        <w:tc>
-          <w:tcPr>
-            <w:tcBorders/>
-            <w:shd w:val="clear" w:color="auto" w:fill="F2F2F2"/>
-            <w:tcMar>
-              <w:top w:w="0" w:type="dxa"/>
-              <w:bottom w:w="0" w:type="dxa"/>
-              <w:left w:w="0" w:type="dxa"/>
-              <w:right w:w="0" w:type="dxa"/>
-            </w:tcMar>
-            <w:vAlign w:val="top"/>
-          </w:tcPr>
-          <w:p>
-            <w:pPr>
-              <w:jc w:val="right"/>
-              <w:spacing w:after="80" w:before="80"/>
-              <w:ind w:firstLine="0" w:left="80" w:right="80"/>
-            </w:pPr>
-            <w:r xmlns:w="http://schemas.openxmlformats.org/wordprocessingml/2006/main" xmlns:wp="http://schemas.openxmlformats.org/drawingml/2006/wordprocessingDrawing" xmlns:r="http://schemas.openxmlformats.org/officeDocument/2006/relationships" xmlns:w14="http://schemas.microsoft.com/office/word/2010/wordml">
-              <w:rPr>
-                <w:rFonts w:ascii="Arial" w:hAnsi="Arial" w:eastAsia="Arial" w:cs="Arial"/>
-                <w:sz w:val="22"/>
-                <w:szCs w:val="22"/>
-                <w:color w:val="111111"/>
-              </w:rPr>
-              <w:t xml:space="preserve">3.99   </w:t>
+              <w:t xml:space="preserve">0.973  </w:t>
+            </w:r>
+          </w:p>
+        </w:tc>
+        <w:tc>
+          <w:tcPr>
+            <w:tcBorders/>
+            <w:shd w:val="clear" w:color="auto" w:fill="F2F2F2"/>
+            <w:tcMar>
+              <w:top w:w="0" w:type="dxa"/>
+              <w:bottom w:w="0" w:type="dxa"/>
+              <w:left w:w="0" w:type="dxa"/>
+              <w:right w:w="0" w:type="dxa"/>
+            </w:tcMar>
+            <w:vAlign w:val="top"/>
+          </w:tcPr>
+          <w:p>
+            <w:pPr>
+              <w:jc w:val="right"/>
+              <w:spacing w:after="80" w:before="80"/>
+              <w:ind w:firstLine="0" w:left="80" w:right="80"/>
+            </w:pPr>
+            <w:r xmlns:w="http://schemas.openxmlformats.org/wordprocessingml/2006/main" xmlns:wp="http://schemas.openxmlformats.org/drawingml/2006/wordprocessingDrawing" xmlns:r="http://schemas.openxmlformats.org/officeDocument/2006/relationships" xmlns:w14="http://schemas.microsoft.com/office/word/2010/wordml">
+              <w:rPr>
+                <w:rFonts w:ascii="Arial" w:hAnsi="Arial" w:eastAsia="Arial" w:cs="Arial"/>
+                <w:sz w:val="22"/>
+                <w:szCs w:val="22"/>
+                <w:color w:val="111111"/>
+              </w:rPr>
+              <w:t xml:space="preserve">1.92   </w:t>
             </w:r>
           </w:p>
         </w:tc>
@@ -5283,7 +5283,7 @@
                 <w:szCs w:val="22"/>
                 <w:color w:val="111111"/>
               </w:rPr>
-              <w:t xml:space="preserve">8.33   </w:t>
+              <w:t xml:space="preserve">7.82   </w:t>
             </w:r>
           </w:p>
         </w:tc>
@@ -5457,36 +5457,36 @@
                 <w:szCs w:val="22"/>
                 <w:color w:val="111111"/>
               </w:rPr>
-              <w:t xml:space="preserve">8.04   </w:t>
-            </w:r>
-          </w:p>
-        </w:tc>
-        <w:tc>
-          <w:tcPr>
-            <w:tcBorders/>
-            <w:shd w:val="clear" w:color="auto" w:fill="FFFFFF"/>
-            <w:tcMar>
-              <w:top w:w="0" w:type="dxa"/>
-              <w:bottom w:w="0" w:type="dxa"/>
-              <w:left w:w="0" w:type="dxa"/>
-              <w:right w:w="0" w:type="dxa"/>
-            </w:tcMar>
-            <w:vAlign w:val="top"/>
-          </w:tcPr>
-          <w:p>
-            <w:pPr>
-              <w:jc w:val="right"/>
-              <w:spacing w:after="80" w:before="80"/>
-              <w:ind w:firstLine="0" w:left="80" w:right="80"/>
-            </w:pPr>
-            <w:r xmlns:w="http://schemas.openxmlformats.org/wordprocessingml/2006/main" xmlns:wp="http://schemas.openxmlformats.org/drawingml/2006/wordprocessingDrawing" xmlns:r="http://schemas.openxmlformats.org/officeDocument/2006/relationships" xmlns:w14="http://schemas.microsoft.com/office/word/2010/wordml">
-              <w:rPr>
-                <w:rFonts w:ascii="Arial" w:hAnsi="Arial" w:eastAsia="Arial" w:cs="Arial"/>
-                <w:sz w:val="22"/>
-                <w:szCs w:val="22"/>
-                <w:color w:val="111111"/>
-              </w:rPr>
-              <w:t xml:space="preserve">8.24   </w:t>
+              <w:t xml:space="preserve">7.88   </w:t>
+            </w:r>
+          </w:p>
+        </w:tc>
+        <w:tc>
+          <w:tcPr>
+            <w:tcBorders/>
+            <w:shd w:val="clear" w:color="auto" w:fill="FFFFFF"/>
+            <w:tcMar>
+              <w:top w:w="0" w:type="dxa"/>
+              <w:bottom w:w="0" w:type="dxa"/>
+              <w:left w:w="0" w:type="dxa"/>
+              <w:right w:w="0" w:type="dxa"/>
+            </w:tcMar>
+            <w:vAlign w:val="top"/>
+          </w:tcPr>
+          <w:p>
+            <w:pPr>
+              <w:jc w:val="right"/>
+              <w:spacing w:after="80" w:before="80"/>
+              <w:ind w:firstLine="0" w:left="80" w:right="80"/>
+            </w:pPr>
+            <w:r xmlns:w="http://schemas.openxmlformats.org/wordprocessingml/2006/main" xmlns:wp="http://schemas.openxmlformats.org/drawingml/2006/wordprocessingDrawing" xmlns:r="http://schemas.openxmlformats.org/officeDocument/2006/relationships" xmlns:w14="http://schemas.microsoft.com/office/word/2010/wordml">
+              <w:rPr>
+                <w:rFonts w:ascii="Arial" w:hAnsi="Arial" w:eastAsia="Arial" w:cs="Arial"/>
+                <w:sz w:val="22"/>
+                <w:szCs w:val="22"/>
+                <w:color w:val="111111"/>
+              </w:rPr>
+              <w:t xml:space="preserve">8.54   </w:t>
             </w:r>
           </w:p>
         </w:tc>
@@ -5583,7 +5583,7 @@
                 <w:szCs w:val="22"/>
                 <w:color w:val="111111"/>
               </w:rPr>
-              <w:t xml:space="preserve">0.635  </w:t>
+              <w:t xml:space="preserve">0.253  </w:t>
             </w:r>
           </w:p>
         </w:tc>
@@ -5757,36 +5757,36 @@
                 <w:szCs w:val="22"/>
                 <w:color w:val="111111"/>
               </w:rPr>
-              <w:t xml:space="preserve">1.29   </w:t>
-            </w:r>
-          </w:p>
-        </w:tc>
-        <w:tc>
-          <w:tcPr>
-            <w:tcBorders/>
-            <w:shd w:val="clear" w:color="auto" w:fill="F2F2F2"/>
-            <w:tcMar>
-              <w:top w:w="0" w:type="dxa"/>
-              <w:bottom w:w="0" w:type="dxa"/>
-              <w:left w:w="0" w:type="dxa"/>
-              <w:right w:w="0" w:type="dxa"/>
-            </w:tcMar>
-            <w:vAlign w:val="top"/>
-          </w:tcPr>
-          <w:p>
-            <w:pPr>
-              <w:jc w:val="right"/>
-              <w:spacing w:after="80" w:before="80"/>
-              <w:ind w:firstLine="0" w:left="80" w:right="80"/>
-            </w:pPr>
-            <w:r xmlns:w="http://schemas.openxmlformats.org/wordprocessingml/2006/main" xmlns:wp="http://schemas.openxmlformats.org/drawingml/2006/wordprocessingDrawing" xmlns:r="http://schemas.openxmlformats.org/officeDocument/2006/relationships" xmlns:w14="http://schemas.microsoft.com/office/word/2010/wordml">
-              <w:rPr>
-                <w:rFonts w:ascii="Arial" w:hAnsi="Arial" w:eastAsia="Arial" w:cs="Arial"/>
-                <w:sz w:val="22"/>
-                <w:szCs w:val="22"/>
-                <w:color w:val="111111"/>
-              </w:rPr>
-              <w:t xml:space="preserve">1.89   </w:t>
+              <w:t xml:space="preserve">0.687  </w:t>
+            </w:r>
+          </w:p>
+        </w:tc>
+        <w:tc>
+          <w:tcPr>
+            <w:tcBorders/>
+            <w:shd w:val="clear" w:color="auto" w:fill="F2F2F2"/>
+            <w:tcMar>
+              <w:top w:w="0" w:type="dxa"/>
+              <w:bottom w:w="0" w:type="dxa"/>
+              <w:left w:w="0" w:type="dxa"/>
+              <w:right w:w="0" w:type="dxa"/>
+            </w:tcMar>
+            <w:vAlign w:val="top"/>
+          </w:tcPr>
+          <w:p>
+            <w:pPr>
+              <w:jc w:val="right"/>
+              <w:spacing w:after="80" w:before="80"/>
+              <w:ind w:firstLine="0" w:left="80" w:right="80"/>
+            </w:pPr>
+            <w:r xmlns:w="http://schemas.openxmlformats.org/wordprocessingml/2006/main" xmlns:wp="http://schemas.openxmlformats.org/drawingml/2006/wordprocessingDrawing" xmlns:r="http://schemas.openxmlformats.org/officeDocument/2006/relationships" xmlns:w14="http://schemas.microsoft.com/office/word/2010/wordml">
+              <w:rPr>
+                <w:rFonts w:ascii="Arial" w:hAnsi="Arial" w:eastAsia="Arial" w:cs="Arial"/>
+                <w:sz w:val="22"/>
+                <w:szCs w:val="22"/>
+                <w:color w:val="111111"/>
+              </w:rPr>
+              <w:t xml:space="preserve">1.54   </w:t>
             </w:r>
           </w:p>
         </w:tc>
@@ -5883,7 +5883,7 @@
                 <w:szCs w:val="22"/>
                 <w:color w:val="111111"/>
               </w:rPr>
-              <w:t xml:space="preserve">0.11   </w:t>
+              <w:t xml:space="preserve">0.149  </w:t>
             </w:r>
           </w:p>
         </w:tc>
@@ -6057,36 +6057,36 @@
                 <w:szCs w:val="22"/>
                 <w:color w:val="111111"/>
               </w:rPr>
-              <w:t xml:space="preserve">0.15   </w:t>
-            </w:r>
-          </w:p>
-        </w:tc>
-        <w:tc>
-          <w:tcPr>
-            <w:tcBorders/>
-            <w:shd w:val="clear" w:color="auto" w:fill="FFFFFF"/>
-            <w:tcMar>
-              <w:top w:w="0" w:type="dxa"/>
-              <w:bottom w:w="0" w:type="dxa"/>
-              <w:left w:w="0" w:type="dxa"/>
-              <w:right w:w="0" w:type="dxa"/>
-            </w:tcMar>
-            <w:vAlign w:val="top"/>
-          </w:tcPr>
-          <w:p>
-            <w:pPr>
-              <w:jc w:val="right"/>
-              <w:spacing w:after="80" w:before="80"/>
-              <w:ind w:firstLine="0" w:left="80" w:right="80"/>
-            </w:pPr>
-            <w:r xmlns:w="http://schemas.openxmlformats.org/wordprocessingml/2006/main" xmlns:wp="http://schemas.openxmlformats.org/drawingml/2006/wordprocessingDrawing" xmlns:r="http://schemas.openxmlformats.org/officeDocument/2006/relationships" xmlns:w14="http://schemas.microsoft.com/office/word/2010/wordml">
-              <w:rPr>
-                <w:rFonts w:ascii="Arial" w:hAnsi="Arial" w:eastAsia="Arial" w:cs="Arial"/>
-                <w:sz w:val="22"/>
-                <w:szCs w:val="22"/>
-                <w:color w:val="111111"/>
-              </w:rPr>
-              <w:t xml:space="preserve">0.158  </w:t>
+              <w:t xml:space="preserve">0.128  </w:t>
+            </w:r>
+          </w:p>
+        </w:tc>
+        <w:tc>
+          <w:tcPr>
+            <w:tcBorders/>
+            <w:shd w:val="clear" w:color="auto" w:fill="FFFFFF"/>
+            <w:tcMar>
+              <w:top w:w="0" w:type="dxa"/>
+              <w:bottom w:w="0" w:type="dxa"/>
+              <w:left w:w="0" w:type="dxa"/>
+              <w:right w:w="0" w:type="dxa"/>
+            </w:tcMar>
+            <w:vAlign w:val="top"/>
+          </w:tcPr>
+          <w:p>
+            <w:pPr>
+              <w:jc w:val="right"/>
+              <w:spacing w:after="80" w:before="80"/>
+              <w:ind w:firstLine="0" w:left="80" w:right="80"/>
+            </w:pPr>
+            <w:r xmlns:w="http://schemas.openxmlformats.org/wordprocessingml/2006/main" xmlns:wp="http://schemas.openxmlformats.org/drawingml/2006/wordprocessingDrawing" xmlns:r="http://schemas.openxmlformats.org/officeDocument/2006/relationships" xmlns:w14="http://schemas.microsoft.com/office/word/2010/wordml">
+              <w:rPr>
+                <w:rFonts w:ascii="Arial" w:hAnsi="Arial" w:eastAsia="Arial" w:cs="Arial"/>
+                <w:sz w:val="22"/>
+                <w:szCs w:val="22"/>
+                <w:color w:val="111111"/>
+              </w:rPr>
+              <w:t xml:space="preserve">0.148  </w:t>
             </w:r>
           </w:p>
         </w:tc>
@@ -6183,7 +6183,7 @@
                 <w:szCs w:val="22"/>
                 <w:color w:val="111111"/>
               </w:rPr>
-              <w:t xml:space="preserve">0.0548 </w:t>
+              <w:t xml:space="preserve">0.0214 </w:t>
             </w:r>
           </w:p>
         </w:tc>
@@ -6357,36 +6357,36 @@
                 <w:szCs w:val="22"/>
                 <w:color w:val="111111"/>
               </w:rPr>
-              <w:t xml:space="preserve">0.0505 </w:t>
-            </w:r>
-          </w:p>
-        </w:tc>
-        <w:tc>
-          <w:tcPr>
-            <w:tcBorders/>
-            <w:shd w:val="clear" w:color="auto" w:fill="F2F2F2"/>
-            <w:tcMar>
-              <w:top w:w="0" w:type="dxa"/>
-              <w:bottom w:w="0" w:type="dxa"/>
-              <w:left w:w="0" w:type="dxa"/>
-              <w:right w:w="0" w:type="dxa"/>
-            </w:tcMar>
-            <w:vAlign w:val="top"/>
-          </w:tcPr>
-          <w:p>
-            <w:pPr>
-              <w:jc w:val="right"/>
-              <w:spacing w:after="80" w:before="80"/>
-              <w:ind w:firstLine="0" w:left="80" w:right="80"/>
-            </w:pPr>
-            <w:r xmlns:w="http://schemas.openxmlformats.org/wordprocessingml/2006/main" xmlns:wp="http://schemas.openxmlformats.org/drawingml/2006/wordprocessingDrawing" xmlns:r="http://schemas.openxmlformats.org/officeDocument/2006/relationships" xmlns:w14="http://schemas.microsoft.com/office/word/2010/wordml">
-              <w:rPr>
-                <w:rFonts w:ascii="Arial" w:hAnsi="Arial" w:eastAsia="Arial" w:cs="Arial"/>
-                <w:sz w:val="22"/>
-                <w:szCs w:val="22"/>
-                <w:color w:val="111111"/>
-              </w:rPr>
-              <w:t xml:space="preserve">0.0653 </w:t>
+              <w:t xml:space="preserve">0.0266 </w:t>
+            </w:r>
+          </w:p>
+        </w:tc>
+        <w:tc>
+          <w:tcPr>
+            <w:tcBorders/>
+            <w:shd w:val="clear" w:color="auto" w:fill="F2F2F2"/>
+            <w:tcMar>
+              <w:top w:w="0" w:type="dxa"/>
+              <w:bottom w:w="0" w:type="dxa"/>
+              <w:left w:w="0" w:type="dxa"/>
+              <w:right w:w="0" w:type="dxa"/>
+            </w:tcMar>
+            <w:vAlign w:val="top"/>
+          </w:tcPr>
+          <w:p>
+            <w:pPr>
+              <w:jc w:val="right"/>
+              <w:spacing w:after="80" w:before="80"/>
+              <w:ind w:firstLine="0" w:left="80" w:right="80"/>
+            </w:pPr>
+            <w:r xmlns:w="http://schemas.openxmlformats.org/wordprocessingml/2006/main" xmlns:wp="http://schemas.openxmlformats.org/drawingml/2006/wordprocessingDrawing" xmlns:r="http://schemas.openxmlformats.org/officeDocument/2006/relationships" xmlns:w14="http://schemas.microsoft.com/office/word/2010/wordml">
+              <w:rPr>
+                <w:rFonts w:ascii="Arial" w:hAnsi="Arial" w:eastAsia="Arial" w:cs="Arial"/>
+                <w:sz w:val="22"/>
+                <w:szCs w:val="22"/>
+                <w:color w:val="111111"/>
+              </w:rPr>
+              <w:t xml:space="preserve">0.038  </w:t>
             </w:r>
           </w:p>
         </w:tc>
@@ -6483,7 +6483,7 @@
                 <w:szCs w:val="22"/>
                 <w:color w:val="111111"/>
               </w:rPr>
-              <w:t xml:space="preserve">7.7    </w:t>
+              <w:t xml:space="preserve">9.48   </w:t>
             </w:r>
           </w:p>
         </w:tc>
@@ -6657,36 +6657,36 @@
                 <w:szCs w:val="22"/>
                 <w:color w:val="111111"/>
               </w:rPr>
-              <w:t xml:space="preserve">9.79   </w:t>
-            </w:r>
-          </w:p>
-        </w:tc>
-        <w:tc>
-          <w:tcPr>
-            <w:tcBorders/>
-            <w:shd w:val="clear" w:color="auto" w:fill="FFFFFF"/>
-            <w:tcMar>
-              <w:top w:w="0" w:type="dxa"/>
-              <w:bottom w:w="0" w:type="dxa"/>
-              <w:left w:w="0" w:type="dxa"/>
-              <w:right w:w="0" w:type="dxa"/>
-            </w:tcMar>
-            <w:vAlign w:val="top"/>
-          </w:tcPr>
-          <w:p>
-            <w:pPr>
-              <w:jc w:val="right"/>
-              <w:spacing w:after="80" w:before="80"/>
-              <w:ind w:firstLine="0" w:left="80" w:right="80"/>
-            </w:pPr>
-            <w:r xmlns:w="http://schemas.openxmlformats.org/wordprocessingml/2006/main" xmlns:wp="http://schemas.openxmlformats.org/drawingml/2006/wordprocessingDrawing" xmlns:r="http://schemas.openxmlformats.org/officeDocument/2006/relationships" xmlns:w14="http://schemas.microsoft.com/office/word/2010/wordml">
-              <w:rPr>
-                <w:rFonts w:ascii="Arial" w:hAnsi="Arial" w:eastAsia="Arial" w:cs="Arial"/>
-                <w:sz w:val="22"/>
-                <w:szCs w:val="22"/>
-                <w:color w:val="111111"/>
-              </w:rPr>
-              <w:t xml:space="preserve">8.95   </w:t>
+              <w:t xml:space="preserve">8.03   </w:t>
+            </w:r>
+          </w:p>
+        </w:tc>
+        <w:tc>
+          <w:tcPr>
+            <w:tcBorders/>
+            <w:shd w:val="clear" w:color="auto" w:fill="FFFFFF"/>
+            <w:tcMar>
+              <w:top w:w="0" w:type="dxa"/>
+              <w:bottom w:w="0" w:type="dxa"/>
+              <w:left w:w="0" w:type="dxa"/>
+              <w:right w:w="0" w:type="dxa"/>
+            </w:tcMar>
+            <w:vAlign w:val="top"/>
+          </w:tcPr>
+          <w:p>
+            <w:pPr>
+              <w:jc w:val="right"/>
+              <w:spacing w:after="80" w:before="80"/>
+              <w:ind w:firstLine="0" w:left="80" w:right="80"/>
+            </w:pPr>
+            <w:r xmlns:w="http://schemas.openxmlformats.org/wordprocessingml/2006/main" xmlns:wp="http://schemas.openxmlformats.org/drawingml/2006/wordprocessingDrawing" xmlns:r="http://schemas.openxmlformats.org/officeDocument/2006/relationships" xmlns:w14="http://schemas.microsoft.com/office/word/2010/wordml">
+              <w:rPr>
+                <w:rFonts w:ascii="Arial" w:hAnsi="Arial" w:eastAsia="Arial" w:cs="Arial"/>
+                <w:sz w:val="22"/>
+                <w:szCs w:val="22"/>
+                <w:color w:val="111111"/>
+              </w:rPr>
+              <w:t xml:space="preserve">8.19   </w:t>
             </w:r>
           </w:p>
         </w:tc>
@@ -6783,7 +6783,7 @@
                 <w:szCs w:val="22"/>
                 <w:color w:val="111111"/>
               </w:rPr>
-              <w:t xml:space="preserve">3.35   </w:t>
+              <w:t xml:space="preserve">0.752  </w:t>
             </w:r>
           </w:p>
         </w:tc>
@@ -6957,36 +6957,36 @@
                 <w:szCs w:val="22"/>
                 <w:color w:val="111111"/>
               </w:rPr>
-              <w:t xml:space="preserve">2.28   </w:t>
-            </w:r>
-          </w:p>
-        </w:tc>
-        <w:tc>
-          <w:tcPr>
-            <w:tcBorders/>
-            <w:shd w:val="clear" w:color="auto" w:fill="F2F2F2"/>
-            <w:tcMar>
-              <w:top w:w="0" w:type="dxa"/>
-              <w:bottom w:w="0" w:type="dxa"/>
-              <w:left w:w="0" w:type="dxa"/>
-              <w:right w:w="0" w:type="dxa"/>
-            </w:tcMar>
-            <w:vAlign w:val="top"/>
-          </w:tcPr>
-          <w:p>
-            <w:pPr>
-              <w:jc w:val="right"/>
-              <w:spacing w:after="80" w:before="80"/>
-              <w:ind w:firstLine="0" w:left="80" w:right="80"/>
-            </w:pPr>
-            <w:r xmlns:w="http://schemas.openxmlformats.org/wordprocessingml/2006/main" xmlns:wp="http://schemas.openxmlformats.org/drawingml/2006/wordprocessingDrawing" xmlns:r="http://schemas.openxmlformats.org/officeDocument/2006/relationships" xmlns:w14="http://schemas.microsoft.com/office/word/2010/wordml">
-              <w:rPr>
-                <w:rFonts w:ascii="Arial" w:hAnsi="Arial" w:eastAsia="Arial" w:cs="Arial"/>
-                <w:sz w:val="22"/>
-                <w:szCs w:val="22"/>
-                <w:color w:val="111111"/>
-              </w:rPr>
-              <w:t xml:space="preserve">2.71   </w:t>
+              <w:t xml:space="preserve">1.46   </w:t>
+            </w:r>
+          </w:p>
+        </w:tc>
+        <w:tc>
+          <w:tcPr>
+            <w:tcBorders/>
+            <w:shd w:val="clear" w:color="auto" w:fill="F2F2F2"/>
+            <w:tcMar>
+              <w:top w:w="0" w:type="dxa"/>
+              <w:bottom w:w="0" w:type="dxa"/>
+              <w:left w:w="0" w:type="dxa"/>
+              <w:right w:w="0" w:type="dxa"/>
+            </w:tcMar>
+            <w:vAlign w:val="top"/>
+          </w:tcPr>
+          <w:p>
+            <w:pPr>
+              <w:jc w:val="right"/>
+              <w:spacing w:after="80" w:before="80"/>
+              <w:ind w:firstLine="0" w:left="80" w:right="80"/>
+            </w:pPr>
+            <w:r xmlns:w="http://schemas.openxmlformats.org/wordprocessingml/2006/main" xmlns:wp="http://schemas.openxmlformats.org/drawingml/2006/wordprocessingDrawing" xmlns:r="http://schemas.openxmlformats.org/officeDocument/2006/relationships" xmlns:w14="http://schemas.microsoft.com/office/word/2010/wordml">
+              <w:rPr>
+                <w:rFonts w:ascii="Arial" w:hAnsi="Arial" w:eastAsia="Arial" w:cs="Arial"/>
+                <w:sz w:val="22"/>
+                <w:szCs w:val="22"/>
+                <w:color w:val="111111"/>
+              </w:rPr>
+              <w:t xml:space="preserve">1.76   </w:t>
             </w:r>
           </w:p>
         </w:tc>
@@ -7083,7 +7083,7 @@
                 <w:szCs w:val="22"/>
                 <w:color w:val="111111"/>
               </w:rPr>
-              <w:t xml:space="preserve">3.24   </w:t>
+              <w:t xml:space="preserve">3.13   </w:t>
             </w:r>
           </w:p>
         </w:tc>
@@ -7257,36 +7257,36 @@
                 <w:szCs w:val="22"/>
                 <w:color w:val="111111"/>
               </w:rPr>
-              <w:t xml:space="preserve">3.05   </w:t>
-            </w:r>
-          </w:p>
-        </w:tc>
-        <w:tc>
-          <w:tcPr>
-            <w:tcBorders/>
-            <w:shd w:val="clear" w:color="auto" w:fill="FFFFFF"/>
-            <w:tcMar>
-              <w:top w:w="0" w:type="dxa"/>
-              <w:bottom w:w="0" w:type="dxa"/>
-              <w:left w:w="0" w:type="dxa"/>
-              <w:right w:w="0" w:type="dxa"/>
-            </w:tcMar>
-            <w:vAlign w:val="top"/>
-          </w:tcPr>
-          <w:p>
-            <w:pPr>
-              <w:jc w:val="right"/>
-              <w:spacing w:after="80" w:before="80"/>
-              <w:ind w:firstLine="0" w:left="80" w:right="80"/>
-            </w:pPr>
-            <w:r xmlns:w="http://schemas.openxmlformats.org/wordprocessingml/2006/main" xmlns:wp="http://schemas.openxmlformats.org/drawingml/2006/wordprocessingDrawing" xmlns:r="http://schemas.openxmlformats.org/officeDocument/2006/relationships" xmlns:w14="http://schemas.microsoft.com/office/word/2010/wordml">
-              <w:rPr>
-                <w:rFonts w:ascii="Arial" w:hAnsi="Arial" w:eastAsia="Arial" w:cs="Arial"/>
-                <w:sz w:val="22"/>
-                <w:szCs w:val="22"/>
-                <w:color w:val="111111"/>
-              </w:rPr>
-              <w:t xml:space="preserve">2.87   </w:t>
+              <w:t xml:space="preserve">3.2    </w:t>
+            </w:r>
+          </w:p>
+        </w:tc>
+        <w:tc>
+          <w:tcPr>
+            <w:tcBorders/>
+            <w:shd w:val="clear" w:color="auto" w:fill="FFFFFF"/>
+            <w:tcMar>
+              <w:top w:w="0" w:type="dxa"/>
+              <w:bottom w:w="0" w:type="dxa"/>
+              <w:left w:w="0" w:type="dxa"/>
+              <w:right w:w="0" w:type="dxa"/>
+            </w:tcMar>
+            <w:vAlign w:val="top"/>
+          </w:tcPr>
+          <w:p>
+            <w:pPr>
+              <w:jc w:val="right"/>
+              <w:spacing w:after="80" w:before="80"/>
+              <w:ind w:firstLine="0" w:left="80" w:right="80"/>
+            </w:pPr>
+            <w:r xmlns:w="http://schemas.openxmlformats.org/wordprocessingml/2006/main" xmlns:wp="http://schemas.openxmlformats.org/drawingml/2006/wordprocessingDrawing" xmlns:r="http://schemas.openxmlformats.org/officeDocument/2006/relationships" xmlns:w14="http://schemas.microsoft.com/office/word/2010/wordml">
+              <w:rPr>
+                <w:rFonts w:ascii="Arial" w:hAnsi="Arial" w:eastAsia="Arial" w:cs="Arial"/>
+                <w:sz w:val="22"/>
+                <w:szCs w:val="22"/>
+                <w:color w:val="111111"/>
+              </w:rPr>
+              <w:t xml:space="preserve">2.97   </w:t>
             </w:r>
           </w:p>
         </w:tc>
@@ -7383,7 +7383,7 @@
                 <w:szCs w:val="22"/>
                 <w:color w:val="111111"/>
               </w:rPr>
-              <w:t xml:space="preserve">0.71   </w:t>
+              <w:t xml:space="preserve">0.227  </w:t>
             </w:r>
           </w:p>
         </w:tc>
@@ -7557,36 +7557,36 @@
                 <w:szCs w:val="22"/>
                 <w:color w:val="111111"/>
               </w:rPr>
-              <w:t xml:space="preserve">0.543  </w:t>
-            </w:r>
-          </w:p>
-        </w:tc>
-        <w:tc>
-          <w:tcPr>
-            <w:tcBorders/>
-            <w:shd w:val="clear" w:color="auto" w:fill="F2F2F2"/>
-            <w:tcMar>
-              <w:top w:w="0" w:type="dxa"/>
-              <w:bottom w:w="0" w:type="dxa"/>
-              <w:left w:w="0" w:type="dxa"/>
-              <w:right w:w="0" w:type="dxa"/>
-            </w:tcMar>
-            <w:vAlign w:val="top"/>
-          </w:tcPr>
-          <w:p>
-            <w:pPr>
-              <w:jc w:val="right"/>
-              <w:spacing w:after="80" w:before="80"/>
-              <w:ind w:firstLine="0" w:left="80" w:right="80"/>
-            </w:pPr>
-            <w:r xmlns:w="http://schemas.openxmlformats.org/wordprocessingml/2006/main" xmlns:wp="http://schemas.openxmlformats.org/drawingml/2006/wordprocessingDrawing" xmlns:r="http://schemas.openxmlformats.org/officeDocument/2006/relationships" xmlns:w14="http://schemas.microsoft.com/office/word/2010/wordml">
-              <w:rPr>
-                <w:rFonts w:ascii="Arial" w:hAnsi="Arial" w:eastAsia="Arial" w:cs="Arial"/>
-                <w:sz w:val="22"/>
-                <w:szCs w:val="22"/>
-                <w:color w:val="111111"/>
-              </w:rPr>
-              <w:t xml:space="preserve">0.651  </w:t>
+              <w:t xml:space="preserve">0.241  </w:t>
+            </w:r>
+          </w:p>
+        </w:tc>
+        <w:tc>
+          <w:tcPr>
+            <w:tcBorders/>
+            <w:shd w:val="clear" w:color="auto" w:fill="F2F2F2"/>
+            <w:tcMar>
+              <w:top w:w="0" w:type="dxa"/>
+              <w:bottom w:w="0" w:type="dxa"/>
+              <w:left w:w="0" w:type="dxa"/>
+              <w:right w:w="0" w:type="dxa"/>
+            </w:tcMar>
+            <w:vAlign w:val="top"/>
+          </w:tcPr>
+          <w:p>
+            <w:pPr>
+              <w:jc w:val="right"/>
+              <w:spacing w:after="80" w:before="80"/>
+              <w:ind w:firstLine="0" w:left="80" w:right="80"/>
+            </w:pPr>
+            <w:r xmlns:w="http://schemas.openxmlformats.org/wordprocessingml/2006/main" xmlns:wp="http://schemas.openxmlformats.org/drawingml/2006/wordprocessingDrawing" xmlns:r="http://schemas.openxmlformats.org/officeDocument/2006/relationships" xmlns:w14="http://schemas.microsoft.com/office/word/2010/wordml">
+              <w:rPr>
+                <w:rFonts w:ascii="Arial" w:hAnsi="Arial" w:eastAsia="Arial" w:cs="Arial"/>
+                <w:sz w:val="22"/>
+                <w:szCs w:val="22"/>
+                <w:color w:val="111111"/>
+              </w:rPr>
+              <w:t xml:space="preserve">0.481  </w:t>
             </w:r>
           </w:p>
         </w:tc>
@@ -7683,7 +7683,7 @@
                 <w:szCs w:val="22"/>
                 <w:color w:val="111111"/>
               </w:rPr>
-              <w:t xml:space="preserve">0.868  </w:t>
+              <w:t xml:space="preserve">0.928  </w:t>
             </w:r>
           </w:p>
         </w:tc>
@@ -7857,7 +7857,7 @@
                 <w:szCs w:val="22"/>
                 <w:color w:val="111111"/>
               </w:rPr>
-              <w:t xml:space="preserve">1.19   </w:t>
+              <w:t xml:space="preserve">1.22   </w:t>
             </w:r>
           </w:p>
         </w:tc>
@@ -7983,7 +7983,7 @@
                 <w:szCs w:val="22"/>
                 <w:color w:val="111111"/>
               </w:rPr>
-              <w:t xml:space="preserve">0.0811 </w:t>
+              <w:t xml:space="preserve">0.101  </w:t>
             </w:r>
           </w:p>
         </w:tc>
@@ -8157,36 +8157,36 @@
                 <w:szCs w:val="22"/>
                 <w:color w:val="111111"/>
               </w:rPr>
-              <w:t xml:space="preserve">0.347  </w:t>
-            </w:r>
-          </w:p>
-        </w:tc>
-        <w:tc>
-          <w:tcPr>
-            <w:tcBorders/>
-            <w:shd w:val="clear" w:color="auto" w:fill="F2F2F2"/>
-            <w:tcMar>
-              <w:top w:w="0" w:type="dxa"/>
-              <w:bottom w:w="0" w:type="dxa"/>
-              <w:left w:w="0" w:type="dxa"/>
-              <w:right w:w="0" w:type="dxa"/>
-            </w:tcMar>
-            <w:vAlign w:val="top"/>
-          </w:tcPr>
-          <w:p>
-            <w:pPr>
-              <w:jc w:val="right"/>
-              <w:spacing w:after="80" w:before="80"/>
-              <w:ind w:firstLine="0" w:left="80" w:right="80"/>
-            </w:pPr>
-            <w:r xmlns:w="http://schemas.openxmlformats.org/wordprocessingml/2006/main" xmlns:wp="http://schemas.openxmlformats.org/drawingml/2006/wordprocessingDrawing" xmlns:r="http://schemas.openxmlformats.org/officeDocument/2006/relationships" xmlns:w14="http://schemas.microsoft.com/office/word/2010/wordml">
-              <w:rPr>
-                <w:rFonts w:ascii="Arial" w:hAnsi="Arial" w:eastAsia="Arial" w:cs="Arial"/>
-                <w:sz w:val="22"/>
-                <w:szCs w:val="22"/>
-                <w:color w:val="111111"/>
-              </w:rPr>
-              <w:t xml:space="preserve">0.423  </w:t>
+              <w:t xml:space="preserve">0.157  </w:t>
+            </w:r>
+          </w:p>
+        </w:tc>
+        <w:tc>
+          <w:tcPr>
+            <w:tcBorders/>
+            <w:shd w:val="clear" w:color="auto" w:fill="F2F2F2"/>
+            <w:tcMar>
+              <w:top w:w="0" w:type="dxa"/>
+              <w:bottom w:w="0" w:type="dxa"/>
+              <w:left w:w="0" w:type="dxa"/>
+              <w:right w:w="0" w:type="dxa"/>
+            </w:tcMar>
+            <w:vAlign w:val="top"/>
+          </w:tcPr>
+          <w:p>
+            <w:pPr>
+              <w:jc w:val="right"/>
+              <w:spacing w:after="80" w:before="80"/>
+              <w:ind w:firstLine="0" w:left="80" w:right="80"/>
+            </w:pPr>
+            <w:r xmlns:w="http://schemas.openxmlformats.org/wordprocessingml/2006/main" xmlns:wp="http://schemas.openxmlformats.org/drawingml/2006/wordprocessingDrawing" xmlns:r="http://schemas.openxmlformats.org/officeDocument/2006/relationships" xmlns:w14="http://schemas.microsoft.com/office/word/2010/wordml">
+              <w:rPr>
+                <w:rFonts w:ascii="Arial" w:hAnsi="Arial" w:eastAsia="Arial" w:cs="Arial"/>
+                <w:sz w:val="22"/>
+                <w:szCs w:val="22"/>
+                <w:color w:val="111111"/>
+              </w:rPr>
+              <w:t xml:space="preserve">0.29   </w:t>
             </w:r>
           </w:p>
         </w:tc>
@@ -8283,7 +8283,7 @@
                 <w:szCs w:val="22"/>
                 <w:color w:val="111111"/>
               </w:rPr>
-              <w:t xml:space="preserve">0.00635</w:t>
+              <w:t xml:space="preserve">0.00706</w:t>
             </w:r>
           </w:p>
         </w:tc>
@@ -8457,36 +8457,36 @@
                 <w:szCs w:val="22"/>
                 <w:color w:val="111111"/>
               </w:rPr>
-              <w:t xml:space="preserve">0.00604</w:t>
-            </w:r>
-          </w:p>
-        </w:tc>
-        <w:tc>
-          <w:tcPr>
-            <w:tcBorders/>
-            <w:shd w:val="clear" w:color="auto" w:fill="FFFFFF"/>
-            <w:tcMar>
-              <w:top w:w="0" w:type="dxa"/>
-              <w:bottom w:w="0" w:type="dxa"/>
-              <w:left w:w="0" w:type="dxa"/>
-              <w:right w:w="0" w:type="dxa"/>
-            </w:tcMar>
-            <w:vAlign w:val="top"/>
-          </w:tcPr>
-          <w:p>
-            <w:pPr>
-              <w:jc w:val="right"/>
-              <w:spacing w:after="80" w:before="80"/>
-              <w:ind w:firstLine="0" w:left="80" w:right="80"/>
-            </w:pPr>
-            <w:r xmlns:w="http://schemas.openxmlformats.org/wordprocessingml/2006/main" xmlns:wp="http://schemas.openxmlformats.org/drawingml/2006/wordprocessingDrawing" xmlns:r="http://schemas.openxmlformats.org/officeDocument/2006/relationships" xmlns:w14="http://schemas.microsoft.com/office/word/2010/wordml">
-              <w:rPr>
-                <w:rFonts w:ascii="Arial" w:hAnsi="Arial" w:eastAsia="Arial" w:cs="Arial"/>
-                <w:sz w:val="22"/>
-                <w:szCs w:val="22"/>
-                <w:color w:val="111111"/>
-              </w:rPr>
-              <w:t xml:space="preserve">0.00902</w:t>
+              <w:t xml:space="preserve">0.00656</w:t>
+            </w:r>
+          </w:p>
+        </w:tc>
+        <w:tc>
+          <w:tcPr>
+            <w:tcBorders/>
+            <w:shd w:val="clear" w:color="auto" w:fill="FFFFFF"/>
+            <w:tcMar>
+              <w:top w:w="0" w:type="dxa"/>
+              <w:bottom w:w="0" w:type="dxa"/>
+              <w:left w:w="0" w:type="dxa"/>
+              <w:right w:w="0" w:type="dxa"/>
+            </w:tcMar>
+            <w:vAlign w:val="top"/>
+          </w:tcPr>
+          <w:p>
+            <w:pPr>
+              <w:jc w:val="right"/>
+              <w:spacing w:after="80" w:before="80"/>
+              <w:ind w:firstLine="0" w:left="80" w:right="80"/>
+            </w:pPr>
+            <w:r xmlns:w="http://schemas.openxmlformats.org/wordprocessingml/2006/main" xmlns:wp="http://schemas.openxmlformats.org/drawingml/2006/wordprocessingDrawing" xmlns:r="http://schemas.openxmlformats.org/officeDocument/2006/relationships" xmlns:w14="http://schemas.microsoft.com/office/word/2010/wordml">
+              <w:rPr>
+                <w:rFonts w:ascii="Arial" w:hAnsi="Arial" w:eastAsia="Arial" w:cs="Arial"/>
+                <w:sz w:val="22"/>
+                <w:szCs w:val="22"/>
+                <w:color w:val="111111"/>
+              </w:rPr>
+              <w:t xml:space="preserve">0.00379</w:t>
             </w:r>
           </w:p>
         </w:tc>
@@ -8583,7 +8583,7 @@
                 <w:szCs w:val="22"/>
                 <w:color w:val="111111"/>
               </w:rPr>
-              <w:t xml:space="preserve">0.00691</w:t>
+              <w:t xml:space="preserve">0.00673</w:t>
             </w:r>
           </w:p>
         </w:tc>
@@ -8757,36 +8757,36 @@
                 <w:szCs w:val="22"/>
                 <w:color w:val="111111"/>
               </w:rPr>
-              <w:t xml:space="preserve">0.0068 </w:t>
-            </w:r>
-          </w:p>
-        </w:tc>
-        <w:tc>
-          <w:tcPr>
-            <w:tcBorders/>
-            <w:shd w:val="clear" w:color="auto" w:fill="F2F2F2"/>
-            <w:tcMar>
-              <w:top w:w="0" w:type="dxa"/>
-              <w:bottom w:w="0" w:type="dxa"/>
-              <w:left w:w="0" w:type="dxa"/>
-              <w:right w:w="0" w:type="dxa"/>
-            </w:tcMar>
-            <w:vAlign w:val="top"/>
-          </w:tcPr>
-          <w:p>
-            <w:pPr>
-              <w:jc w:val="right"/>
-              <w:spacing w:after="80" w:before="80"/>
-              <w:ind w:firstLine="0" w:left="80" w:right="80"/>
-            </w:pPr>
-            <w:r xmlns:w="http://schemas.openxmlformats.org/wordprocessingml/2006/main" xmlns:wp="http://schemas.openxmlformats.org/drawingml/2006/wordprocessingDrawing" xmlns:r="http://schemas.openxmlformats.org/officeDocument/2006/relationships" xmlns:w14="http://schemas.microsoft.com/office/word/2010/wordml">
-              <w:rPr>
-                <w:rFonts w:ascii="Arial" w:hAnsi="Arial" w:eastAsia="Arial" w:cs="Arial"/>
-                <w:sz w:val="22"/>
-                <w:szCs w:val="22"/>
-                <w:color w:val="111111"/>
-              </w:rPr>
-              <w:t xml:space="preserve">0.00941</w:t>
+              <w:t xml:space="preserve">0.00801</w:t>
+            </w:r>
+          </w:p>
+        </w:tc>
+        <w:tc>
+          <w:tcPr>
+            <w:tcBorders/>
+            <w:shd w:val="clear" w:color="auto" w:fill="F2F2F2"/>
+            <w:tcMar>
+              <w:top w:w="0" w:type="dxa"/>
+              <w:bottom w:w="0" w:type="dxa"/>
+              <w:left w:w="0" w:type="dxa"/>
+              <w:right w:w="0" w:type="dxa"/>
+            </w:tcMar>
+            <w:vAlign w:val="top"/>
+          </w:tcPr>
+          <w:p>
+            <w:pPr>
+              <w:jc w:val="right"/>
+              <w:spacing w:after="80" w:before="80"/>
+              <w:ind w:firstLine="0" w:left="80" w:right="80"/>
+            </w:pPr>
+            <w:r xmlns:w="http://schemas.openxmlformats.org/wordprocessingml/2006/main" xmlns:wp="http://schemas.openxmlformats.org/drawingml/2006/wordprocessingDrawing" xmlns:r="http://schemas.openxmlformats.org/officeDocument/2006/relationships" xmlns:w14="http://schemas.microsoft.com/office/word/2010/wordml">
+              <w:rPr>
+                <w:rFonts w:ascii="Arial" w:hAnsi="Arial" w:eastAsia="Arial" w:cs="Arial"/>
+                <w:sz w:val="22"/>
+                <w:szCs w:val="22"/>
+                <w:color w:val="111111"/>
+              </w:rPr>
+              <w:t xml:space="preserve">0.00613</w:t>
             </w:r>
           </w:p>
         </w:tc>
@@ -8883,7 +8883,7 @@
                 <w:szCs w:val="22"/>
                 <w:color w:val="111111"/>
               </w:rPr>
-              <w:t xml:space="preserve">0.302  </w:t>
+              <w:t xml:space="preserve">0.395  </w:t>
             </w:r>
           </w:p>
         </w:tc>
@@ -9057,36 +9057,36 @@
                 <w:szCs w:val="22"/>
                 <w:color w:val="111111"/>
               </w:rPr>
-              <w:t xml:space="preserve">0.323  </w:t>
-            </w:r>
-          </w:p>
-        </w:tc>
-        <w:tc>
-          <w:tcPr>
-            <w:tcBorders/>
-            <w:shd w:val="clear" w:color="auto" w:fill="FFFFFF"/>
-            <w:tcMar>
-              <w:top w:w="0" w:type="dxa"/>
-              <w:bottom w:w="0" w:type="dxa"/>
-              <w:left w:w="0" w:type="dxa"/>
-              <w:right w:w="0" w:type="dxa"/>
-            </w:tcMar>
-            <w:vAlign w:val="top"/>
-          </w:tcPr>
-          <w:p>
-            <w:pPr>
-              <w:jc w:val="right"/>
-              <w:spacing w:after="80" w:before="80"/>
-              <w:ind w:firstLine="0" w:left="80" w:right="80"/>
-            </w:pPr>
-            <w:r xmlns:w="http://schemas.openxmlformats.org/wordprocessingml/2006/main" xmlns:wp="http://schemas.openxmlformats.org/drawingml/2006/wordprocessingDrawing" xmlns:r="http://schemas.openxmlformats.org/officeDocument/2006/relationships" xmlns:w14="http://schemas.microsoft.com/office/word/2010/wordml">
-              <w:rPr>
-                <w:rFonts w:ascii="Arial" w:hAnsi="Arial" w:eastAsia="Arial" w:cs="Arial"/>
-                <w:sz w:val="22"/>
-                <w:szCs w:val="22"/>
-                <w:color w:val="111111"/>
-              </w:rPr>
-              <w:t xml:space="preserve">0.301  </w:t>
+              <w:t xml:space="preserve">0.275  </w:t>
+            </w:r>
+          </w:p>
+        </w:tc>
+        <w:tc>
+          <w:tcPr>
+            <w:tcBorders/>
+            <w:shd w:val="clear" w:color="auto" w:fill="FFFFFF"/>
+            <w:tcMar>
+              <w:top w:w="0" w:type="dxa"/>
+              <w:bottom w:w="0" w:type="dxa"/>
+              <w:left w:w="0" w:type="dxa"/>
+              <w:right w:w="0" w:type="dxa"/>
+            </w:tcMar>
+            <w:vAlign w:val="top"/>
+          </w:tcPr>
+          <w:p>
+            <w:pPr>
+              <w:jc w:val="right"/>
+              <w:spacing w:after="80" w:before="80"/>
+              <w:ind w:firstLine="0" w:left="80" w:right="80"/>
+            </w:pPr>
+            <w:r xmlns:w="http://schemas.openxmlformats.org/wordprocessingml/2006/main" xmlns:wp="http://schemas.openxmlformats.org/drawingml/2006/wordprocessingDrawing" xmlns:r="http://schemas.openxmlformats.org/officeDocument/2006/relationships" xmlns:w14="http://schemas.microsoft.com/office/word/2010/wordml">
+              <w:rPr>
+                <w:rFonts w:ascii="Arial" w:hAnsi="Arial" w:eastAsia="Arial" w:cs="Arial"/>
+                <w:sz w:val="22"/>
+                <w:szCs w:val="22"/>
+                <w:color w:val="111111"/>
+              </w:rPr>
+              <w:t xml:space="preserve">0.299  </w:t>
             </w:r>
           </w:p>
         </w:tc>
@@ -9183,7 +9183,7 @@
                 <w:szCs w:val="22"/>
                 <w:color w:val="111111"/>
               </w:rPr>
-              <w:t xml:space="preserve">0.154  </w:t>
+              <w:t xml:space="preserve">0.0607 </w:t>
             </w:r>
           </w:p>
         </w:tc>
@@ -9357,36 +9357,36 @@
                 <w:szCs w:val="22"/>
                 <w:color w:val="111111"/>
               </w:rPr>
-              <w:t xml:space="preserve">0.12   </w:t>
-            </w:r>
-          </w:p>
-        </w:tc>
-        <w:tc>
-          <w:tcPr>
-            <w:tcBorders/>
-            <w:shd w:val="clear" w:color="auto" w:fill="F2F2F2"/>
-            <w:tcMar>
-              <w:top w:w="0" w:type="dxa"/>
-              <w:bottom w:w="0" w:type="dxa"/>
-              <w:left w:w="0" w:type="dxa"/>
-              <w:right w:w="0" w:type="dxa"/>
-            </w:tcMar>
-            <w:vAlign w:val="top"/>
-          </w:tcPr>
-          <w:p>
-            <w:pPr>
-              <w:jc w:val="right"/>
-              <w:spacing w:after="80" w:before="80"/>
-              <w:ind w:firstLine="0" w:left="80" w:right="80"/>
-            </w:pPr>
-            <w:r xmlns:w="http://schemas.openxmlformats.org/wordprocessingml/2006/main" xmlns:wp="http://schemas.openxmlformats.org/drawingml/2006/wordprocessingDrawing" xmlns:r="http://schemas.openxmlformats.org/officeDocument/2006/relationships" xmlns:w14="http://schemas.microsoft.com/office/word/2010/wordml">
-              <w:rPr>
-                <w:rFonts w:ascii="Arial" w:hAnsi="Arial" w:eastAsia="Arial" w:cs="Arial"/>
-                <w:sz w:val="22"/>
-                <w:szCs w:val="22"/>
-                <w:color w:val="111111"/>
-              </w:rPr>
-              <w:t xml:space="preserve">0.135  </w:t>
+              <w:t xml:space="preserve">0.0897 </w:t>
+            </w:r>
+          </w:p>
+        </w:tc>
+        <w:tc>
+          <w:tcPr>
+            <w:tcBorders/>
+            <w:shd w:val="clear" w:color="auto" w:fill="F2F2F2"/>
+            <w:tcMar>
+              <w:top w:w="0" w:type="dxa"/>
+              <w:bottom w:w="0" w:type="dxa"/>
+              <w:left w:w="0" w:type="dxa"/>
+              <w:right w:w="0" w:type="dxa"/>
+            </w:tcMar>
+            <w:vAlign w:val="top"/>
+          </w:tcPr>
+          <w:p>
+            <w:pPr>
+              <w:jc w:val="right"/>
+              <w:spacing w:after="80" w:before="80"/>
+              <w:ind w:firstLine="0" w:left="80" w:right="80"/>
+            </w:pPr>
+            <w:r xmlns:w="http://schemas.openxmlformats.org/wordprocessingml/2006/main" xmlns:wp="http://schemas.openxmlformats.org/drawingml/2006/wordprocessingDrawing" xmlns:r="http://schemas.openxmlformats.org/officeDocument/2006/relationships" xmlns:w14="http://schemas.microsoft.com/office/word/2010/wordml">
+              <w:rPr>
+                <w:rFonts w:ascii="Arial" w:hAnsi="Arial" w:eastAsia="Arial" w:cs="Arial"/>
+                <w:sz w:val="22"/>
+                <w:szCs w:val="22"/>
+                <w:color w:val="111111"/>
+              </w:rPr>
+              <w:t xml:space="preserve">0.116  </w:t>
             </w:r>
           </w:p>
         </w:tc>
@@ -9657,36 +9657,36 @@
                 <w:szCs w:val="22"/>
                 <w:color w:val="111111"/>
               </w:rPr>
-              <w:t xml:space="preserve">47.1    </w:t>
-            </w:r>
-          </w:p>
-        </w:tc>
-        <w:tc>
-          <w:tcPr>
-            <w:tcBorders/>
-            <w:shd w:val="clear" w:color="auto" w:fill="FFFFFF"/>
-            <w:tcMar>
-              <w:top w:w="0" w:type="dxa"/>
-              <w:bottom w:w="0" w:type="dxa"/>
-              <w:left w:w="0" w:type="dxa"/>
-              <w:right w:w="0" w:type="dxa"/>
-            </w:tcMar>
-            <w:vAlign w:val="top"/>
-          </w:tcPr>
-          <w:p>
-            <w:pPr>
-              <w:jc w:val="right"/>
-              <w:spacing w:after="80" w:before="80"/>
-              <w:ind w:firstLine="0" w:left="80" w:right="80"/>
-            </w:pPr>
-            <w:r xmlns:w="http://schemas.openxmlformats.org/wordprocessingml/2006/main" xmlns:wp="http://schemas.openxmlformats.org/drawingml/2006/wordprocessingDrawing" xmlns:r="http://schemas.openxmlformats.org/officeDocument/2006/relationships" xmlns:w14="http://schemas.microsoft.com/office/word/2010/wordml">
-              <w:rPr>
-                <w:rFonts w:ascii="Arial" w:hAnsi="Arial" w:eastAsia="Arial" w:cs="Arial"/>
-                <w:sz w:val="22"/>
-                <w:szCs w:val="22"/>
-                <w:color w:val="111111"/>
-              </w:rPr>
-              <w:t xml:space="preserve">47.8    </w:t>
+              <w:t xml:space="preserve">46      </w:t>
+            </w:r>
+          </w:p>
+        </w:tc>
+        <w:tc>
+          <w:tcPr>
+            <w:tcBorders/>
+            <w:shd w:val="clear" w:color="auto" w:fill="FFFFFF"/>
+            <w:tcMar>
+              <w:top w:w="0" w:type="dxa"/>
+              <w:bottom w:w="0" w:type="dxa"/>
+              <w:left w:w="0" w:type="dxa"/>
+              <w:right w:w="0" w:type="dxa"/>
+            </w:tcMar>
+            <w:vAlign w:val="top"/>
+          </w:tcPr>
+          <w:p>
+            <w:pPr>
+              <w:jc w:val="right"/>
+              <w:spacing w:after="80" w:before="80"/>
+              <w:ind w:firstLine="0" w:left="80" w:right="80"/>
+            </w:pPr>
+            <w:r xmlns:w="http://schemas.openxmlformats.org/wordprocessingml/2006/main" xmlns:wp="http://schemas.openxmlformats.org/drawingml/2006/wordprocessingDrawing" xmlns:r="http://schemas.openxmlformats.org/officeDocument/2006/relationships" xmlns:w14="http://schemas.microsoft.com/office/word/2010/wordml">
+              <w:rPr>
+                <w:rFonts w:ascii="Arial" w:hAnsi="Arial" w:eastAsia="Arial" w:cs="Arial"/>
+                <w:sz w:val="22"/>
+                <w:szCs w:val="22"/>
+                <w:color w:val="111111"/>
+              </w:rPr>
+              <w:t xml:space="preserve">53      </w:t>
             </w:r>
           </w:p>
         </w:tc>
@@ -9783,7 +9783,7 @@
                 <w:szCs w:val="22"/>
                 <w:color w:val="111111"/>
               </w:rPr>
-              <w:t xml:space="preserve">8.7    </w:t>
+              <w:t xml:space="preserve">2.8    </w:t>
             </w:r>
           </w:p>
         </w:tc>
@@ -9957,36 +9957,36 @@
                 <w:szCs w:val="22"/>
                 <w:color w:val="111111"/>
               </w:rPr>
-              <w:t xml:space="preserve">7.77   </w:t>
-            </w:r>
-          </w:p>
-        </w:tc>
-        <w:tc>
-          <w:tcPr>
-            <w:tcBorders/>
-            <w:shd w:val="clear" w:color="auto" w:fill="F2F2F2"/>
-            <w:tcMar>
-              <w:top w:w="0" w:type="dxa"/>
-              <w:bottom w:w="0" w:type="dxa"/>
-              <w:left w:w="0" w:type="dxa"/>
-              <w:right w:w="0" w:type="dxa"/>
-            </w:tcMar>
-            <w:vAlign w:val="top"/>
-          </w:tcPr>
-          <w:p>
-            <w:pPr>
-              <w:jc w:val="right"/>
-              <w:spacing w:after="80" w:before="80"/>
-              <w:ind w:firstLine="0" w:left="80" w:right="80"/>
-            </w:pPr>
-            <w:r xmlns:w="http://schemas.openxmlformats.org/wordprocessingml/2006/main" xmlns:wp="http://schemas.openxmlformats.org/drawingml/2006/wordprocessingDrawing" xmlns:r="http://schemas.openxmlformats.org/officeDocument/2006/relationships" xmlns:w14="http://schemas.microsoft.com/office/word/2010/wordml">
-              <w:rPr>
-                <w:rFonts w:ascii="Arial" w:hAnsi="Arial" w:eastAsia="Arial" w:cs="Arial"/>
-                <w:sz w:val="22"/>
-                <w:szCs w:val="22"/>
-                <w:color w:val="111111"/>
-              </w:rPr>
-              <w:t xml:space="preserve">10.1    </w:t>
+              <w:t xml:space="preserve">2.8    </w:t>
+            </w:r>
+          </w:p>
+        </w:tc>
+        <w:tc>
+          <w:tcPr>
+            <w:tcBorders/>
+            <w:shd w:val="clear" w:color="auto" w:fill="F2F2F2"/>
+            <w:tcMar>
+              <w:top w:w="0" w:type="dxa"/>
+              <w:bottom w:w="0" w:type="dxa"/>
+              <w:left w:w="0" w:type="dxa"/>
+              <w:right w:w="0" w:type="dxa"/>
+            </w:tcMar>
+            <w:vAlign w:val="top"/>
+          </w:tcPr>
+          <w:p>
+            <w:pPr>
+              <w:jc w:val="right"/>
+              <w:spacing w:after="80" w:before="80"/>
+              <w:ind w:firstLine="0" w:left="80" w:right="80"/>
+            </w:pPr>
+            <w:r xmlns:w="http://schemas.openxmlformats.org/wordprocessingml/2006/main" xmlns:wp="http://schemas.openxmlformats.org/drawingml/2006/wordprocessingDrawing" xmlns:r="http://schemas.openxmlformats.org/officeDocument/2006/relationships" xmlns:w14="http://schemas.microsoft.com/office/word/2010/wordml">
+              <w:rPr>
+                <w:rFonts w:ascii="Arial" w:hAnsi="Arial" w:eastAsia="Arial" w:cs="Arial"/>
+                <w:sz w:val="22"/>
+                <w:szCs w:val="22"/>
+                <w:color w:val="111111"/>
+              </w:rPr>
+              <w:t xml:space="preserve">5.65   </w:t>
             </w:r>
           </w:p>
         </w:tc>
@@ -10083,35 +10083,6 @@
                 <w:szCs w:val="22"/>
                 <w:color w:val="111111"/>
               </w:rPr>
-              <w:t xml:space="preserve">99.3    </w:t>
-            </w:r>
-          </w:p>
-        </w:tc>
-        <w:tc>
-          <w:tcPr>
-            <w:tcBorders/>
-            <w:shd w:val="clear" w:color="auto" w:fill="FFFFFF"/>
-            <w:tcMar>
-              <w:top w:w="0" w:type="dxa"/>
-              <w:bottom w:w="0" w:type="dxa"/>
-              <w:left w:w="0" w:type="dxa"/>
-              <w:right w:w="0" w:type="dxa"/>
-            </w:tcMar>
-            <w:vAlign w:val="top"/>
-          </w:tcPr>
-          <w:p>
-            <w:pPr>
-              <w:jc w:val="right"/>
-              <w:spacing w:after="80" w:before="80"/>
-              <w:ind w:firstLine="0" w:left="80" w:right="80"/>
-            </w:pPr>
-            <w:r xmlns:w="http://schemas.openxmlformats.org/wordprocessingml/2006/main" xmlns:wp="http://schemas.openxmlformats.org/drawingml/2006/wordprocessingDrawing" xmlns:r="http://schemas.openxmlformats.org/officeDocument/2006/relationships" xmlns:w14="http://schemas.microsoft.com/office/word/2010/wordml">
-              <w:rPr>
-                <w:rFonts w:ascii="Arial" w:hAnsi="Arial" w:eastAsia="Arial" w:cs="Arial"/>
-                <w:sz w:val="22"/>
-                <w:szCs w:val="22"/>
-                <w:color w:val="111111"/>
-              </w:rPr>
               <w:t xml:space="preserve">98.8    </w:t>
             </w:r>
           </w:p>
@@ -10141,6 +10112,35 @@
                 <w:szCs w:val="22"/>
                 <w:color w:val="111111"/>
               </w:rPr>
+              <w:t xml:space="preserve">98.8    </w:t>
+            </w:r>
+          </w:p>
+        </w:tc>
+        <w:tc>
+          <w:tcPr>
+            <w:tcBorders/>
+            <w:shd w:val="clear" w:color="auto" w:fill="FFFFFF"/>
+            <w:tcMar>
+              <w:top w:w="0" w:type="dxa"/>
+              <w:bottom w:w="0" w:type="dxa"/>
+              <w:left w:w="0" w:type="dxa"/>
+              <w:right w:w="0" w:type="dxa"/>
+            </w:tcMar>
+            <w:vAlign w:val="top"/>
+          </w:tcPr>
+          <w:p>
+            <w:pPr>
+              <w:jc w:val="right"/>
+              <w:spacing w:after="80" w:before="80"/>
+              <w:ind w:firstLine="0" w:left="80" w:right="80"/>
+            </w:pPr>
+            <w:r xmlns:w="http://schemas.openxmlformats.org/wordprocessingml/2006/main" xmlns:wp="http://schemas.openxmlformats.org/drawingml/2006/wordprocessingDrawing" xmlns:r="http://schemas.openxmlformats.org/officeDocument/2006/relationships" xmlns:w14="http://schemas.microsoft.com/office/word/2010/wordml">
+              <w:rPr>
+                <w:rFonts w:ascii="Arial" w:hAnsi="Arial" w:eastAsia="Arial" w:cs="Arial"/>
+                <w:sz w:val="22"/>
+                <w:szCs w:val="22"/>
+                <w:color w:val="111111"/>
+              </w:rPr>
               <w:t xml:space="preserve">98.9    </w:t>
             </w:r>
           </w:p>
@@ -10257,36 +10257,36 @@
                 <w:szCs w:val="22"/>
                 <w:color w:val="111111"/>
               </w:rPr>
-              <w:t xml:space="preserve">99.2    </w:t>
-            </w:r>
-          </w:p>
-        </w:tc>
-        <w:tc>
-          <w:tcPr>
-            <w:tcBorders/>
-            <w:shd w:val="clear" w:color="auto" w:fill="FFFFFF"/>
-            <w:tcMar>
-              <w:top w:w="0" w:type="dxa"/>
-              <w:bottom w:w="0" w:type="dxa"/>
-              <w:left w:w="0" w:type="dxa"/>
-              <w:right w:w="0" w:type="dxa"/>
-            </w:tcMar>
-            <w:vAlign w:val="top"/>
-          </w:tcPr>
-          <w:p>
-            <w:pPr>
-              <w:jc w:val="right"/>
-              <w:spacing w:after="80" w:before="80"/>
-              <w:ind w:firstLine="0" w:left="80" w:right="80"/>
-            </w:pPr>
-            <w:r xmlns:w="http://schemas.openxmlformats.org/wordprocessingml/2006/main" xmlns:wp="http://schemas.openxmlformats.org/drawingml/2006/wordprocessingDrawing" xmlns:r="http://schemas.openxmlformats.org/officeDocument/2006/relationships" xmlns:w14="http://schemas.microsoft.com/office/word/2010/wordml">
-              <w:rPr>
-                <w:rFonts w:ascii="Arial" w:hAnsi="Arial" w:eastAsia="Arial" w:cs="Arial"/>
-                <w:sz w:val="22"/>
-                <w:szCs w:val="22"/>
-                <w:color w:val="111111"/>
-              </w:rPr>
-              <w:t xml:space="preserve">99.1    </w:t>
+              <w:t xml:space="preserve">98.5    </w:t>
+            </w:r>
+          </w:p>
+        </w:tc>
+        <w:tc>
+          <w:tcPr>
+            <w:tcBorders/>
+            <w:shd w:val="clear" w:color="auto" w:fill="FFFFFF"/>
+            <w:tcMar>
+              <w:top w:w="0" w:type="dxa"/>
+              <w:bottom w:w="0" w:type="dxa"/>
+              <w:left w:w="0" w:type="dxa"/>
+              <w:right w:w="0" w:type="dxa"/>
+            </w:tcMar>
+            <w:vAlign w:val="top"/>
+          </w:tcPr>
+          <w:p>
+            <w:pPr>
+              <w:jc w:val="right"/>
+              <w:spacing w:after="80" w:before="80"/>
+              <w:ind w:firstLine="0" w:left="80" w:right="80"/>
+            </w:pPr>
+            <w:r xmlns:w="http://schemas.openxmlformats.org/wordprocessingml/2006/main" xmlns:wp="http://schemas.openxmlformats.org/drawingml/2006/wordprocessingDrawing" xmlns:r="http://schemas.openxmlformats.org/officeDocument/2006/relationships" xmlns:w14="http://schemas.microsoft.com/office/word/2010/wordml">
+              <w:rPr>
+                <w:rFonts w:ascii="Arial" w:hAnsi="Arial" w:eastAsia="Arial" w:cs="Arial"/>
+                <w:sz w:val="22"/>
+                <w:szCs w:val="22"/>
+                <w:color w:val="111111"/>
+              </w:rPr>
+              <w:t xml:space="preserve">98.9    </w:t>
             </w:r>
           </w:p>
         </w:tc>
@@ -10386,7 +10386,7 @@
                 <w:szCs w:val="22"/>
                 <w:color w:val="111111"/>
               </w:rPr>
-              <w:t xml:space="preserve">0.369  </w:t>
+              <w:t xml:space="preserve">0.444  </w:t>
             </w:r>
           </w:p>
         </w:tc>
@@ -10572,7 +10572,7 @@
                 <w:szCs w:val="22"/>
                 <w:color w:val="111111"/>
               </w:rPr>
-              <w:t xml:space="preserve">0.448  </w:t>
+              <w:t xml:space="preserve">0.388  </w:t>
             </w:r>
           </w:p>
         </w:tc>
@@ -10603,7 +10603,7 @@
                 <w:szCs w:val="22"/>
                 <w:color w:val="111111"/>
               </w:rPr>
-              <w:t xml:space="preserve">0.398  </w:t>
+              <w:t xml:space="preserve">0.344  </w:t>
             </w:r>
           </w:p>
         </w:tc>
@@ -11070,6 +11070,122 @@
                 <w:szCs w:val="22"/>
                 <w:color w:val="111111"/>
               </w:rPr>
+              <w:t xml:space="preserve">30      </w:t>
+            </w:r>
+          </w:p>
+        </w:tc>
+        <w:tc>
+          <w:tcPr>
+            <w:tcBorders/>
+            <w:shd w:val="clear" w:color="auto" w:fill="F2F2F2"/>
+            <w:tcMar>
+              <w:top w:w="0" w:type="dxa"/>
+              <w:bottom w:w="0" w:type="dxa"/>
+              <w:left w:w="0" w:type="dxa"/>
+              <w:right w:w="0" w:type="dxa"/>
+            </w:tcMar>
+            <w:vAlign w:val="top"/>
+          </w:tcPr>
+          <w:p>
+            <w:pPr>
+              <w:jc w:val="right"/>
+              <w:spacing w:after="80" w:before="80"/>
+              <w:ind w:firstLine="0" w:left="80" w:right="80"/>
+            </w:pPr>
+            <w:r xmlns:w="http://schemas.openxmlformats.org/wordprocessingml/2006/main" xmlns:wp="http://schemas.openxmlformats.org/drawingml/2006/wordprocessingDrawing" xmlns:r="http://schemas.openxmlformats.org/officeDocument/2006/relationships" xmlns:w14="http://schemas.microsoft.com/office/word/2010/wordml">
+              <w:rPr>
+                <w:rFonts w:ascii="Arial" w:hAnsi="Arial" w:eastAsia="Arial" w:cs="Arial"/>
+                <w:sz w:val="22"/>
+                <w:szCs w:val="22"/>
+                <w:color w:val="111111"/>
+              </w:rPr>
+              <w:t xml:space="preserve">24      </w:t>
+            </w:r>
+          </w:p>
+        </w:tc>
+        <w:tc>
+          <w:tcPr>
+            <w:tcBorders/>
+            <w:shd w:val="clear" w:color="auto" w:fill="F2F2F2"/>
+            <w:tcMar>
+              <w:top w:w="0" w:type="dxa"/>
+              <w:bottom w:w="0" w:type="dxa"/>
+              <w:left w:w="0" w:type="dxa"/>
+              <w:right w:w="0" w:type="dxa"/>
+            </w:tcMar>
+            <w:vAlign w:val="top"/>
+          </w:tcPr>
+          <w:p>
+            <w:pPr>
+              <w:jc w:val="right"/>
+              <w:spacing w:after="80" w:before="80"/>
+              <w:ind w:firstLine="0" w:left="80" w:right="80"/>
+            </w:pPr>
+            <w:r xmlns:w="http://schemas.openxmlformats.org/wordprocessingml/2006/main" xmlns:wp="http://schemas.openxmlformats.org/drawingml/2006/wordprocessingDrawing" xmlns:r="http://schemas.openxmlformats.org/officeDocument/2006/relationships" xmlns:w14="http://schemas.microsoft.com/office/word/2010/wordml">
+              <w:rPr>
+                <w:rFonts w:ascii="Arial" w:hAnsi="Arial" w:eastAsia="Arial" w:cs="Arial"/>
+                <w:sz w:val="22"/>
+                <w:szCs w:val="22"/>
+                <w:color w:val="111111"/>
+              </w:rPr>
+              <w:t xml:space="preserve">26      </w:t>
+            </w:r>
+          </w:p>
+        </w:tc>
+        <w:tc>
+          <w:tcPr>
+            <w:tcBorders/>
+            <w:shd w:val="clear" w:color="auto" w:fill="F2F2F2"/>
+            <w:tcMar>
+              <w:top w:w="0" w:type="dxa"/>
+              <w:bottom w:w="0" w:type="dxa"/>
+              <w:left w:w="0" w:type="dxa"/>
+              <w:right w:w="0" w:type="dxa"/>
+            </w:tcMar>
+            <w:vAlign w:val="top"/>
+          </w:tcPr>
+          <w:p>
+            <w:pPr>
+              <w:jc w:val="right"/>
+              <w:spacing w:after="80" w:before="80"/>
+              <w:ind w:firstLine="0" w:left="80" w:right="80"/>
+            </w:pPr>
+            <w:r xmlns:w="http://schemas.openxmlformats.org/wordprocessingml/2006/main" xmlns:wp="http://schemas.openxmlformats.org/drawingml/2006/wordprocessingDrawing" xmlns:r="http://schemas.openxmlformats.org/officeDocument/2006/relationships" xmlns:w14="http://schemas.microsoft.com/office/word/2010/wordml">
+              <w:rPr>
+                <w:rFonts w:ascii="Arial" w:hAnsi="Arial" w:eastAsia="Arial" w:cs="Arial"/>
+                <w:sz w:val="22"/>
+                <w:szCs w:val="22"/>
+                <w:color w:val="111111"/>
+              </w:rPr>
+              <w:t xml:space="preserve">26      </w:t>
+            </w:r>
+          </w:p>
+        </w:tc>
+        <w:tc>
+          <w:tcPr>
+            <w:tcBorders/>
+            <w:shd w:val="clear" w:color="auto" w:fill="F2F2F2"/>
+            <w:tcMar>
+              <w:top w:w="0" w:type="dxa"/>
+              <w:bottom w:w="0" w:type="dxa"/>
+              <w:left w:w="0" w:type="dxa"/>
+              <w:right w:w="0" w:type="dxa"/>
+            </w:tcMar>
+            <w:vAlign w:val="top"/>
+          </w:tcPr>
+          <w:p>
+            <w:pPr>
+              <w:jc w:val="right"/>
+              <w:spacing w:after="80" w:before="80"/>
+              <w:ind w:firstLine="0" w:left="80" w:right="80"/>
+            </w:pPr>
+            <w:r xmlns:w="http://schemas.openxmlformats.org/wordprocessingml/2006/main" xmlns:wp="http://schemas.openxmlformats.org/drawingml/2006/wordprocessingDrawing" xmlns:r="http://schemas.openxmlformats.org/officeDocument/2006/relationships" xmlns:w14="http://schemas.microsoft.com/office/word/2010/wordml">
+              <w:rPr>
+                <w:rFonts w:ascii="Arial" w:hAnsi="Arial" w:eastAsia="Arial" w:cs="Arial"/>
+                <w:sz w:val="22"/>
+                <w:szCs w:val="22"/>
+                <w:color w:val="111111"/>
+              </w:rPr>
               <w:t xml:space="preserve">25      </w:t>
             </w:r>
           </w:p>
@@ -11099,152 +11215,36 @@
                 <w:szCs w:val="22"/>
                 <w:color w:val="111111"/>
               </w:rPr>
+              <w:t xml:space="preserve">26      </w:t>
+            </w:r>
+          </w:p>
+        </w:tc>
+        <w:tc>
+          <w:tcPr>
+            <w:tcBorders/>
+            <w:shd w:val="clear" w:color="auto" w:fill="F2F2F2"/>
+            <w:tcMar>
+              <w:top w:w="0" w:type="dxa"/>
+              <w:bottom w:w="0" w:type="dxa"/>
+              <w:left w:w="0" w:type="dxa"/>
+              <w:right w:w="0" w:type="dxa"/>
+            </w:tcMar>
+            <w:vAlign w:val="top"/>
+          </w:tcPr>
+          <w:p>
+            <w:pPr>
+              <w:jc w:val="right"/>
+              <w:spacing w:after="80" w:before="80"/>
+              <w:ind w:firstLine="0" w:left="80" w:right="80"/>
+            </w:pPr>
+            <w:r xmlns:w="http://schemas.openxmlformats.org/wordprocessingml/2006/main" xmlns:wp="http://schemas.openxmlformats.org/drawingml/2006/wordprocessingDrawing" xmlns:r="http://schemas.openxmlformats.org/officeDocument/2006/relationships" xmlns:w14="http://schemas.microsoft.com/office/word/2010/wordml">
+              <w:rPr>
+                <w:rFonts w:ascii="Arial" w:hAnsi="Arial" w:eastAsia="Arial" w:cs="Arial"/>
+                <w:sz w:val="22"/>
+                <w:szCs w:val="22"/>
+                <w:color w:val="111111"/>
+              </w:rPr>
               <w:t xml:space="preserve">24      </w:t>
-            </w:r>
-          </w:p>
-        </w:tc>
-        <w:tc>
-          <w:tcPr>
-            <w:tcBorders/>
-            <w:shd w:val="clear" w:color="auto" w:fill="F2F2F2"/>
-            <w:tcMar>
-              <w:top w:w="0" w:type="dxa"/>
-              <w:bottom w:w="0" w:type="dxa"/>
-              <w:left w:w="0" w:type="dxa"/>
-              <w:right w:w="0" w:type="dxa"/>
-            </w:tcMar>
-            <w:vAlign w:val="top"/>
-          </w:tcPr>
-          <w:p>
-            <w:pPr>
-              <w:jc w:val="right"/>
-              <w:spacing w:after="80" w:before="80"/>
-              <w:ind w:firstLine="0" w:left="80" w:right="80"/>
-            </w:pPr>
-            <w:r xmlns:w="http://schemas.openxmlformats.org/wordprocessingml/2006/main" xmlns:wp="http://schemas.openxmlformats.org/drawingml/2006/wordprocessingDrawing" xmlns:r="http://schemas.openxmlformats.org/officeDocument/2006/relationships" xmlns:w14="http://schemas.microsoft.com/office/word/2010/wordml">
-              <w:rPr>
-                <w:rFonts w:ascii="Arial" w:hAnsi="Arial" w:eastAsia="Arial" w:cs="Arial"/>
-                <w:sz w:val="22"/>
-                <w:szCs w:val="22"/>
-                <w:color w:val="111111"/>
-              </w:rPr>
-              <w:t xml:space="preserve">26      </w:t>
-            </w:r>
-          </w:p>
-        </w:tc>
-        <w:tc>
-          <w:tcPr>
-            <w:tcBorders/>
-            <w:shd w:val="clear" w:color="auto" w:fill="F2F2F2"/>
-            <w:tcMar>
-              <w:top w:w="0" w:type="dxa"/>
-              <w:bottom w:w="0" w:type="dxa"/>
-              <w:left w:w="0" w:type="dxa"/>
-              <w:right w:w="0" w:type="dxa"/>
-            </w:tcMar>
-            <w:vAlign w:val="top"/>
-          </w:tcPr>
-          <w:p>
-            <w:pPr>
-              <w:jc w:val="right"/>
-              <w:spacing w:after="80" w:before="80"/>
-              <w:ind w:firstLine="0" w:left="80" w:right="80"/>
-            </w:pPr>
-            <w:r xmlns:w="http://schemas.openxmlformats.org/wordprocessingml/2006/main" xmlns:wp="http://schemas.openxmlformats.org/drawingml/2006/wordprocessingDrawing" xmlns:r="http://schemas.openxmlformats.org/officeDocument/2006/relationships" xmlns:w14="http://schemas.microsoft.com/office/word/2010/wordml">
-              <w:rPr>
-                <w:rFonts w:ascii="Arial" w:hAnsi="Arial" w:eastAsia="Arial" w:cs="Arial"/>
-                <w:sz w:val="22"/>
-                <w:szCs w:val="22"/>
-                <w:color w:val="111111"/>
-              </w:rPr>
-              <w:t xml:space="preserve">26      </w:t>
-            </w:r>
-          </w:p>
-        </w:tc>
-        <w:tc>
-          <w:tcPr>
-            <w:tcBorders/>
-            <w:shd w:val="clear" w:color="auto" w:fill="F2F2F2"/>
-            <w:tcMar>
-              <w:top w:w="0" w:type="dxa"/>
-              <w:bottom w:w="0" w:type="dxa"/>
-              <w:left w:w="0" w:type="dxa"/>
-              <w:right w:w="0" w:type="dxa"/>
-            </w:tcMar>
-            <w:vAlign w:val="top"/>
-          </w:tcPr>
-          <w:p>
-            <w:pPr>
-              <w:jc w:val="right"/>
-              <w:spacing w:after="80" w:before="80"/>
-              <w:ind w:firstLine="0" w:left="80" w:right="80"/>
-            </w:pPr>
-            <w:r xmlns:w="http://schemas.openxmlformats.org/wordprocessingml/2006/main" xmlns:wp="http://schemas.openxmlformats.org/drawingml/2006/wordprocessingDrawing" xmlns:r="http://schemas.openxmlformats.org/officeDocument/2006/relationships" xmlns:w14="http://schemas.microsoft.com/office/word/2010/wordml">
-              <w:rPr>
-                <w:rFonts w:ascii="Arial" w:hAnsi="Arial" w:eastAsia="Arial" w:cs="Arial"/>
-                <w:sz w:val="22"/>
-                <w:szCs w:val="22"/>
-                <w:color w:val="111111"/>
-              </w:rPr>
-              <w:t xml:space="preserve">25      </w:t>
-            </w:r>
-          </w:p>
-        </w:tc>
-        <w:tc>
-          <w:tcPr>
-            <w:tcBorders/>
-            <w:shd w:val="clear" w:color="auto" w:fill="F2F2F2"/>
-            <w:tcMar>
-              <w:top w:w="0" w:type="dxa"/>
-              <w:bottom w:w="0" w:type="dxa"/>
-              <w:left w:w="0" w:type="dxa"/>
-              <w:right w:w="0" w:type="dxa"/>
-            </w:tcMar>
-            <w:vAlign w:val="top"/>
-          </w:tcPr>
-          <w:p>
-            <w:pPr>
-              <w:jc w:val="right"/>
-              <w:spacing w:after="80" w:before="80"/>
-              <w:ind w:firstLine="0" w:left="80" w:right="80"/>
-            </w:pPr>
-            <w:r xmlns:w="http://schemas.openxmlformats.org/wordprocessingml/2006/main" xmlns:wp="http://schemas.openxmlformats.org/drawingml/2006/wordprocessingDrawing" xmlns:r="http://schemas.openxmlformats.org/officeDocument/2006/relationships" xmlns:w14="http://schemas.microsoft.com/office/word/2010/wordml">
-              <w:rPr>
-                <w:rFonts w:ascii="Arial" w:hAnsi="Arial" w:eastAsia="Arial" w:cs="Arial"/>
-                <w:sz w:val="22"/>
-                <w:szCs w:val="22"/>
-                <w:color w:val="111111"/>
-              </w:rPr>
-              <w:t xml:space="preserve">26      </w:t>
-            </w:r>
-          </w:p>
-        </w:tc>
-        <w:tc>
-          <w:tcPr>
-            <w:tcBorders/>
-            <w:shd w:val="clear" w:color="auto" w:fill="F2F2F2"/>
-            <w:tcMar>
-              <w:top w:w="0" w:type="dxa"/>
-              <w:bottom w:w="0" w:type="dxa"/>
-              <w:left w:w="0" w:type="dxa"/>
-              <w:right w:w="0" w:type="dxa"/>
-            </w:tcMar>
-            <w:vAlign w:val="top"/>
-          </w:tcPr>
-          <w:p>
-            <w:pPr>
-              <w:jc w:val="right"/>
-              <w:spacing w:after="80" w:before="80"/>
-              <w:ind w:firstLine="0" w:left="80" w:right="80"/>
-            </w:pPr>
-            <w:r xmlns:w="http://schemas.openxmlformats.org/wordprocessingml/2006/main" xmlns:wp="http://schemas.openxmlformats.org/drawingml/2006/wordprocessingDrawing" xmlns:r="http://schemas.openxmlformats.org/officeDocument/2006/relationships" xmlns:w14="http://schemas.microsoft.com/office/word/2010/wordml">
-              <w:rPr>
-                <w:rFonts w:ascii="Arial" w:hAnsi="Arial" w:eastAsia="Arial" w:cs="Arial"/>
-                <w:sz w:val="22"/>
-                <w:szCs w:val="22"/>
-                <w:color w:val="111111"/>
-              </w:rPr>
-              <w:t xml:space="preserve">25      </w:t>
             </w:r>
           </w:p>
         </w:tc>
@@ -11370,7 +11370,7 @@
                 <w:szCs w:val="22"/>
                 <w:color w:val="111111"/>
               </w:rPr>
-              <w:t xml:space="preserve">52.8    </w:t>
+              <w:t xml:space="preserve">51.7    </w:t>
             </w:r>
           </w:p>
         </w:tc>
@@ -11544,36 +11544,36 @@
                 <w:szCs w:val="22"/>
                 <w:color w:val="111111"/>
               </w:rPr>
-              <w:t xml:space="preserve">53.9    </w:t>
-            </w:r>
-          </w:p>
-        </w:tc>
-        <w:tc>
-          <w:tcPr>
-            <w:tcBorders/>
-            <w:shd w:val="clear" w:color="auto" w:fill="FFFFFF"/>
-            <w:tcMar>
-              <w:top w:w="0" w:type="dxa"/>
-              <w:bottom w:w="0" w:type="dxa"/>
-              <w:left w:w="0" w:type="dxa"/>
-              <w:right w:w="0" w:type="dxa"/>
-            </w:tcMar>
-            <w:vAlign w:val="top"/>
-          </w:tcPr>
-          <w:p>
-            <w:pPr>
-              <w:jc w:val="right"/>
-              <w:spacing w:after="80" w:before="80"/>
-              <w:ind w:firstLine="0" w:left="80" w:right="80"/>
-            </w:pPr>
-            <w:r xmlns:w="http://schemas.openxmlformats.org/wordprocessingml/2006/main" xmlns:wp="http://schemas.openxmlformats.org/drawingml/2006/wordprocessingDrawing" xmlns:r="http://schemas.openxmlformats.org/officeDocument/2006/relationships" xmlns:w14="http://schemas.microsoft.com/office/word/2010/wordml">
-              <w:rPr>
-                <w:rFonts w:ascii="Arial" w:hAnsi="Arial" w:eastAsia="Arial" w:cs="Arial"/>
-                <w:sz w:val="22"/>
-                <w:szCs w:val="22"/>
-                <w:color w:val="111111"/>
-              </w:rPr>
-              <w:t xml:space="preserve">53.9    </w:t>
+              <w:t xml:space="preserve">54.3    </w:t>
+            </w:r>
+          </w:p>
+        </w:tc>
+        <w:tc>
+          <w:tcPr>
+            <w:tcBorders/>
+            <w:shd w:val="clear" w:color="auto" w:fill="FFFFFF"/>
+            <w:tcMar>
+              <w:top w:w="0" w:type="dxa"/>
+              <w:bottom w:w="0" w:type="dxa"/>
+              <w:left w:w="0" w:type="dxa"/>
+              <w:right w:w="0" w:type="dxa"/>
+            </w:tcMar>
+            <w:vAlign w:val="top"/>
+          </w:tcPr>
+          <w:p>
+            <w:pPr>
+              <w:jc w:val="right"/>
+              <w:spacing w:after="80" w:before="80"/>
+              <w:ind w:firstLine="0" w:left="80" w:right="80"/>
+            </w:pPr>
+            <w:r xmlns:w="http://schemas.openxmlformats.org/wordprocessingml/2006/main" xmlns:wp="http://schemas.openxmlformats.org/drawingml/2006/wordprocessingDrawing" xmlns:r="http://schemas.openxmlformats.org/officeDocument/2006/relationships" xmlns:w14="http://schemas.microsoft.com/office/word/2010/wordml">
+              <w:rPr>
+                <w:rFonts w:ascii="Arial" w:hAnsi="Arial" w:eastAsia="Arial" w:cs="Arial"/>
+                <w:sz w:val="22"/>
+                <w:szCs w:val="22"/>
+                <w:color w:val="111111"/>
+              </w:rPr>
+              <w:t xml:space="preserve">54.2    </w:t>
             </w:r>
           </w:p>
         </w:tc>
@@ -11670,6 +11670,151 @@
                 <w:szCs w:val="22"/>
                 <w:color w:val="111111"/>
               </w:rPr>
+              <w:t xml:space="preserve">2.14   </w:t>
+            </w:r>
+          </w:p>
+        </w:tc>
+        <w:tc>
+          <w:tcPr>
+            <w:tcBorders/>
+            <w:shd w:val="clear" w:color="auto" w:fill="F2F2F2"/>
+            <w:tcMar>
+              <w:top w:w="0" w:type="dxa"/>
+              <w:bottom w:w="0" w:type="dxa"/>
+              <w:left w:w="0" w:type="dxa"/>
+              <w:right w:w="0" w:type="dxa"/>
+            </w:tcMar>
+            <w:vAlign w:val="top"/>
+          </w:tcPr>
+          <w:p>
+            <w:pPr>
+              <w:jc w:val="right"/>
+              <w:spacing w:after="80" w:before="80"/>
+              <w:ind w:firstLine="0" w:left="80" w:right="80"/>
+            </w:pPr>
+            <w:r xmlns:w="http://schemas.openxmlformats.org/wordprocessingml/2006/main" xmlns:wp="http://schemas.openxmlformats.org/drawingml/2006/wordprocessingDrawing" xmlns:r="http://schemas.openxmlformats.org/officeDocument/2006/relationships" xmlns:w14="http://schemas.microsoft.com/office/word/2010/wordml">
+              <w:rPr>
+                <w:rFonts w:ascii="Arial" w:hAnsi="Arial" w:eastAsia="Arial" w:cs="Arial"/>
+                <w:sz w:val="22"/>
+                <w:szCs w:val="22"/>
+                <w:color w:val="111111"/>
+              </w:rPr>
+              <w:t xml:space="preserve">1.87   </w:t>
+            </w:r>
+          </w:p>
+        </w:tc>
+        <w:tc>
+          <w:tcPr>
+            <w:tcBorders/>
+            <w:shd w:val="clear" w:color="auto" w:fill="F2F2F2"/>
+            <w:tcMar>
+              <w:top w:w="0" w:type="dxa"/>
+              <w:bottom w:w="0" w:type="dxa"/>
+              <w:left w:w="0" w:type="dxa"/>
+              <w:right w:w="0" w:type="dxa"/>
+            </w:tcMar>
+            <w:vAlign w:val="top"/>
+          </w:tcPr>
+          <w:p>
+            <w:pPr>
+              <w:jc w:val="right"/>
+              <w:spacing w:after="80" w:before="80"/>
+              <w:ind w:firstLine="0" w:left="80" w:right="80"/>
+            </w:pPr>
+            <w:r xmlns:w="http://schemas.openxmlformats.org/wordprocessingml/2006/main" xmlns:wp="http://schemas.openxmlformats.org/drawingml/2006/wordprocessingDrawing" xmlns:r="http://schemas.openxmlformats.org/officeDocument/2006/relationships" xmlns:w14="http://schemas.microsoft.com/office/word/2010/wordml">
+              <w:rPr>
+                <w:rFonts w:ascii="Arial" w:hAnsi="Arial" w:eastAsia="Arial" w:cs="Arial"/>
+                <w:sz w:val="22"/>
+                <w:szCs w:val="22"/>
+                <w:color w:val="111111"/>
+              </w:rPr>
+              <w:t xml:space="preserve">2      </w:t>
+            </w:r>
+          </w:p>
+        </w:tc>
+        <w:tc>
+          <w:tcPr>
+            <w:tcBorders/>
+            <w:shd w:val="clear" w:color="auto" w:fill="F2F2F2"/>
+            <w:tcMar>
+              <w:top w:w="0" w:type="dxa"/>
+              <w:bottom w:w="0" w:type="dxa"/>
+              <w:left w:w="0" w:type="dxa"/>
+              <w:right w:w="0" w:type="dxa"/>
+            </w:tcMar>
+            <w:vAlign w:val="top"/>
+          </w:tcPr>
+          <w:p>
+            <w:pPr>
+              <w:jc w:val="right"/>
+              <w:spacing w:after="80" w:before="80"/>
+              <w:ind w:firstLine="0" w:left="80" w:right="80"/>
+            </w:pPr>
+            <w:r xmlns:w="http://schemas.openxmlformats.org/wordprocessingml/2006/main" xmlns:wp="http://schemas.openxmlformats.org/drawingml/2006/wordprocessingDrawing" xmlns:r="http://schemas.openxmlformats.org/officeDocument/2006/relationships" xmlns:w14="http://schemas.microsoft.com/office/word/2010/wordml">
+              <w:rPr>
+                <w:rFonts w:ascii="Arial" w:hAnsi="Arial" w:eastAsia="Arial" w:cs="Arial"/>
+                <w:sz w:val="22"/>
+                <w:szCs w:val="22"/>
+                <w:color w:val="111111"/>
+              </w:rPr>
+              <w:t xml:space="preserve">1.59   </w:t>
+            </w:r>
+          </w:p>
+        </w:tc>
+        <w:tc>
+          <w:tcPr>
+            <w:tcBorders/>
+            <w:shd w:val="clear" w:color="auto" w:fill="F2F2F2"/>
+            <w:tcMar>
+              <w:top w:w="0" w:type="dxa"/>
+              <w:bottom w:w="0" w:type="dxa"/>
+              <w:left w:w="0" w:type="dxa"/>
+              <w:right w:w="0" w:type="dxa"/>
+            </w:tcMar>
+            <w:vAlign w:val="top"/>
+          </w:tcPr>
+          <w:p>
+            <w:pPr>
+              <w:jc w:val="right"/>
+              <w:spacing w:after="80" w:before="80"/>
+              <w:ind w:firstLine="0" w:left="80" w:right="80"/>
+            </w:pPr>
+            <w:r xmlns:w="http://schemas.openxmlformats.org/wordprocessingml/2006/main" xmlns:wp="http://schemas.openxmlformats.org/drawingml/2006/wordprocessingDrawing" xmlns:r="http://schemas.openxmlformats.org/officeDocument/2006/relationships" xmlns:w14="http://schemas.microsoft.com/office/word/2010/wordml">
+              <w:rPr>
+                <w:rFonts w:ascii="Arial" w:hAnsi="Arial" w:eastAsia="Arial" w:cs="Arial"/>
+                <w:sz w:val="22"/>
+                <w:szCs w:val="22"/>
+                <w:color w:val="111111"/>
+              </w:rPr>
+              <w:t xml:space="preserve">1.9    </w:t>
+            </w:r>
+          </w:p>
+        </w:tc>
+        <w:tc>
+          <w:tcPr>
+            <w:tcBorders/>
+            <w:shd w:val="clear" w:color="auto" w:fill="F2F2F2"/>
+            <w:tcMar>
+              <w:top w:w="0" w:type="dxa"/>
+              <w:bottom w:w="0" w:type="dxa"/>
+              <w:left w:w="0" w:type="dxa"/>
+              <w:right w:w="0" w:type="dxa"/>
+            </w:tcMar>
+            <w:vAlign w:val="top"/>
+          </w:tcPr>
+          <w:p>
+            <w:pPr>
+              <w:jc w:val="right"/>
+              <w:spacing w:after="80" w:before="80"/>
+              <w:ind w:firstLine="0" w:left="80" w:right="80"/>
+            </w:pPr>
+            <w:r xmlns:w="http://schemas.openxmlformats.org/wordprocessingml/2006/main" xmlns:wp="http://schemas.openxmlformats.org/drawingml/2006/wordprocessingDrawing" xmlns:r="http://schemas.openxmlformats.org/officeDocument/2006/relationships" xmlns:w14="http://schemas.microsoft.com/office/word/2010/wordml">
+              <w:rPr>
+                <w:rFonts w:ascii="Arial" w:hAnsi="Arial" w:eastAsia="Arial" w:cs="Arial"/>
+                <w:sz w:val="22"/>
+                <w:szCs w:val="22"/>
+                <w:color w:val="111111"/>
+              </w:rPr>
               <w:t xml:space="preserve">1.64   </w:t>
             </w:r>
           </w:p>
@@ -11699,94 +11844,7 @@
                 <w:szCs w:val="22"/>
                 <w:color w:val="111111"/>
               </w:rPr>
-              <w:t xml:space="preserve">1.87   </w:t>
-            </w:r>
-          </w:p>
-        </w:tc>
-        <w:tc>
-          <w:tcPr>
-            <w:tcBorders/>
-            <w:shd w:val="clear" w:color="auto" w:fill="F2F2F2"/>
-            <w:tcMar>
-              <w:top w:w="0" w:type="dxa"/>
-              <w:bottom w:w="0" w:type="dxa"/>
-              <w:left w:w="0" w:type="dxa"/>
-              <w:right w:w="0" w:type="dxa"/>
-            </w:tcMar>
-            <w:vAlign w:val="top"/>
-          </w:tcPr>
-          <w:p>
-            <w:pPr>
-              <w:jc w:val="right"/>
-              <w:spacing w:after="80" w:before="80"/>
-              <w:ind w:firstLine="0" w:left="80" w:right="80"/>
-            </w:pPr>
-            <w:r xmlns:w="http://schemas.openxmlformats.org/wordprocessingml/2006/main" xmlns:wp="http://schemas.openxmlformats.org/drawingml/2006/wordprocessingDrawing" xmlns:r="http://schemas.openxmlformats.org/officeDocument/2006/relationships" xmlns:w14="http://schemas.microsoft.com/office/word/2010/wordml">
-              <w:rPr>
-                <w:rFonts w:ascii="Arial" w:hAnsi="Arial" w:eastAsia="Arial" w:cs="Arial"/>
-                <w:sz w:val="22"/>
-                <w:szCs w:val="22"/>
-                <w:color w:val="111111"/>
-              </w:rPr>
-              <w:t xml:space="preserve">2      </w:t>
-            </w:r>
-          </w:p>
-        </w:tc>
-        <w:tc>
-          <w:tcPr>
-            <w:tcBorders/>
-            <w:shd w:val="clear" w:color="auto" w:fill="F2F2F2"/>
-            <w:tcMar>
-              <w:top w:w="0" w:type="dxa"/>
-              <w:bottom w:w="0" w:type="dxa"/>
-              <w:left w:w="0" w:type="dxa"/>
-              <w:right w:w="0" w:type="dxa"/>
-            </w:tcMar>
-            <w:vAlign w:val="top"/>
-          </w:tcPr>
-          <w:p>
-            <w:pPr>
-              <w:jc w:val="right"/>
-              <w:spacing w:after="80" w:before="80"/>
-              <w:ind w:firstLine="0" w:left="80" w:right="80"/>
-            </w:pPr>
-            <w:r xmlns:w="http://schemas.openxmlformats.org/wordprocessingml/2006/main" xmlns:wp="http://schemas.openxmlformats.org/drawingml/2006/wordprocessingDrawing" xmlns:r="http://schemas.openxmlformats.org/officeDocument/2006/relationships" xmlns:w14="http://schemas.microsoft.com/office/word/2010/wordml">
-              <w:rPr>
-                <w:rFonts w:ascii="Arial" w:hAnsi="Arial" w:eastAsia="Arial" w:cs="Arial"/>
-                <w:sz w:val="22"/>
-                <w:szCs w:val="22"/>
-                <w:color w:val="111111"/>
-              </w:rPr>
-              <w:t xml:space="preserve">1.59   </w:t>
-            </w:r>
-          </w:p>
-        </w:tc>
-        <w:tc>
-          <w:tcPr>
-            <w:tcBorders/>
-            <w:shd w:val="clear" w:color="auto" w:fill="F2F2F2"/>
-            <w:tcMar>
-              <w:top w:w="0" w:type="dxa"/>
-              <w:bottom w:w="0" w:type="dxa"/>
-              <w:left w:w="0" w:type="dxa"/>
-              <w:right w:w="0" w:type="dxa"/>
-            </w:tcMar>
-            <w:vAlign w:val="top"/>
-          </w:tcPr>
-          <w:p>
-            <w:pPr>
-              <w:jc w:val="right"/>
-              <w:spacing w:after="80" w:before="80"/>
-              <w:ind w:firstLine="0" w:left="80" w:right="80"/>
-            </w:pPr>
-            <w:r xmlns:w="http://schemas.openxmlformats.org/wordprocessingml/2006/main" xmlns:wp="http://schemas.openxmlformats.org/drawingml/2006/wordprocessingDrawing" xmlns:r="http://schemas.openxmlformats.org/officeDocument/2006/relationships" xmlns:w14="http://schemas.microsoft.com/office/word/2010/wordml">
-              <w:rPr>
-                <w:rFonts w:ascii="Arial" w:hAnsi="Arial" w:eastAsia="Arial" w:cs="Arial"/>
-                <w:sz w:val="22"/>
-                <w:szCs w:val="22"/>
-                <w:color w:val="111111"/>
-              </w:rPr>
-              <w:t xml:space="preserve">1.9    </w:t>
+              <w:t xml:space="preserve">1.81   </w:t>
             </w:r>
           </w:p>
         </w:tc>
@@ -11816,64 +11874,6 @@
                 <w:color w:val="111111"/>
               </w:rPr>
               <w:t xml:space="preserve">1.64   </w:t>
-            </w:r>
-          </w:p>
-        </w:tc>
-        <w:tc>
-          <w:tcPr>
-            <w:tcBorders/>
-            <w:shd w:val="clear" w:color="auto" w:fill="F2F2F2"/>
-            <w:tcMar>
-              <w:top w:w="0" w:type="dxa"/>
-              <w:bottom w:w="0" w:type="dxa"/>
-              <w:left w:w="0" w:type="dxa"/>
-              <w:right w:w="0" w:type="dxa"/>
-            </w:tcMar>
-            <w:vAlign w:val="top"/>
-          </w:tcPr>
-          <w:p>
-            <w:pPr>
-              <w:jc w:val="right"/>
-              <w:spacing w:after="80" w:before="80"/>
-              <w:ind w:firstLine="0" w:left="80" w:right="80"/>
-            </w:pPr>
-            <w:r xmlns:w="http://schemas.openxmlformats.org/wordprocessingml/2006/main" xmlns:wp="http://schemas.openxmlformats.org/drawingml/2006/wordprocessingDrawing" xmlns:r="http://schemas.openxmlformats.org/officeDocument/2006/relationships" xmlns:w14="http://schemas.microsoft.com/office/word/2010/wordml">
-              <w:rPr>
-                <w:rFonts w:ascii="Arial" w:hAnsi="Arial" w:eastAsia="Arial" w:cs="Arial"/>
-                <w:sz w:val="22"/>
-                <w:szCs w:val="22"/>
-                <w:color w:val="111111"/>
-              </w:rPr>
-              <w:t xml:space="preserve">2.1    </w:t>
-            </w:r>
-          </w:p>
-        </w:tc>
-        <w:tc>
-          <w:tcPr>
-            <w:tcBorders/>
-            <w:shd w:val="clear" w:color="auto" w:fill="F2F2F2"/>
-            <w:tcMar>
-              <w:top w:w="0" w:type="dxa"/>
-              <w:bottom w:w="0" w:type="dxa"/>
-              <w:left w:w="0" w:type="dxa"/>
-              <w:right w:w="0" w:type="dxa"/>
-            </w:tcMar>
-            <w:vAlign w:val="top"/>
-          </w:tcPr>
-          <w:p>
-            <w:pPr>
-              <w:jc w:val="right"/>
-              <w:spacing w:after="80" w:before="80"/>
-              <w:ind w:firstLine="0" w:left="80" w:right="80"/>
-            </w:pPr>
-            <w:r xmlns:w="http://schemas.openxmlformats.org/wordprocessingml/2006/main" xmlns:wp="http://schemas.openxmlformats.org/drawingml/2006/wordprocessingDrawing" xmlns:r="http://schemas.openxmlformats.org/officeDocument/2006/relationships" xmlns:w14="http://schemas.microsoft.com/office/word/2010/wordml">
-              <w:rPr>
-                <w:rFonts w:ascii="Arial" w:hAnsi="Arial" w:eastAsia="Arial" w:cs="Arial"/>
-                <w:sz w:val="22"/>
-                <w:szCs w:val="22"/>
-                <w:color w:val="111111"/>
-              </w:rPr>
-              <w:t xml:space="preserve">1.76   </w:t>
             </w:r>
           </w:p>
         </w:tc>
@@ -11970,7 +11970,7 @@
                 <w:szCs w:val="22"/>
                 <w:color w:val="111111"/>
               </w:rPr>
-              <w:t xml:space="preserve">19.8    </w:t>
+              <w:t xml:space="preserve">18.1    </w:t>
             </w:r>
           </w:p>
         </w:tc>
@@ -12144,7 +12144,7 @@
                 <w:szCs w:val="22"/>
                 <w:color w:val="111111"/>
               </w:rPr>
-              <w:t xml:space="preserve">15.3    </w:t>
+              <w:t xml:space="preserve">17.4    </w:t>
             </w:r>
           </w:p>
         </w:tc>
@@ -12270,7 +12270,7 @@
                 <w:szCs w:val="22"/>
                 <w:color w:val="111111"/>
               </w:rPr>
-              <w:t xml:space="preserve">0.0311 </w:t>
+              <w:t xml:space="preserve">0.022  </w:t>
             </w:r>
           </w:p>
         </w:tc>
@@ -12444,36 +12444,36 @@
                 <w:szCs w:val="22"/>
                 <w:color w:val="111111"/>
               </w:rPr>
-              <w:t xml:space="preserve">0.0283 </w:t>
-            </w:r>
-          </w:p>
-        </w:tc>
-        <w:tc>
-          <w:tcPr>
-            <w:tcBorders/>
-            <w:shd w:val="clear" w:color="auto" w:fill="F2F2F2"/>
-            <w:tcMar>
-              <w:top w:w="0" w:type="dxa"/>
-              <w:bottom w:w="0" w:type="dxa"/>
-              <w:left w:w="0" w:type="dxa"/>
-              <w:right w:w="0" w:type="dxa"/>
-            </w:tcMar>
-            <w:vAlign w:val="top"/>
-          </w:tcPr>
-          <w:p>
-            <w:pPr>
-              <w:jc w:val="right"/>
-              <w:spacing w:after="80" w:before="80"/>
-              <w:ind w:firstLine="0" w:left="80" w:right="80"/>
-            </w:pPr>
-            <w:r xmlns:w="http://schemas.openxmlformats.org/wordprocessingml/2006/main" xmlns:wp="http://schemas.openxmlformats.org/drawingml/2006/wordprocessingDrawing" xmlns:r="http://schemas.openxmlformats.org/officeDocument/2006/relationships" xmlns:w14="http://schemas.microsoft.com/office/word/2010/wordml">
-              <w:rPr>
-                <w:rFonts w:ascii="Arial" w:hAnsi="Arial" w:eastAsia="Arial" w:cs="Arial"/>
-                <w:sz w:val="22"/>
-                <w:szCs w:val="22"/>
-                <w:color w:val="111111"/>
-              </w:rPr>
-              <w:t xml:space="preserve">0.0322 </w:t>
+              <w:t xml:space="preserve">0.0247 </w:t>
+            </w:r>
+          </w:p>
+        </w:tc>
+        <w:tc>
+          <w:tcPr>
+            <w:tcBorders/>
+            <w:shd w:val="clear" w:color="auto" w:fill="F2F2F2"/>
+            <w:tcMar>
+              <w:top w:w="0" w:type="dxa"/>
+              <w:bottom w:w="0" w:type="dxa"/>
+              <w:left w:w="0" w:type="dxa"/>
+              <w:right w:w="0" w:type="dxa"/>
+            </w:tcMar>
+            <w:vAlign w:val="top"/>
+          </w:tcPr>
+          <w:p>
+            <w:pPr>
+              <w:jc w:val="right"/>
+              <w:spacing w:after="80" w:before="80"/>
+              <w:ind w:firstLine="0" w:left="80" w:right="80"/>
+            </w:pPr>
+            <w:r xmlns:w="http://schemas.openxmlformats.org/wordprocessingml/2006/main" xmlns:wp="http://schemas.openxmlformats.org/drawingml/2006/wordprocessingDrawing" xmlns:r="http://schemas.openxmlformats.org/officeDocument/2006/relationships" xmlns:w14="http://schemas.microsoft.com/office/word/2010/wordml">
+              <w:rPr>
+                <w:rFonts w:ascii="Arial" w:hAnsi="Arial" w:eastAsia="Arial" w:cs="Arial"/>
+                <w:sz w:val="22"/>
+                <w:szCs w:val="22"/>
+                <w:color w:val="111111"/>
+              </w:rPr>
+              <w:t xml:space="preserve">0.0281 </w:t>
             </w:r>
           </w:p>
         </w:tc>
@@ -12570,7 +12570,7 @@
                 <w:szCs w:val="22"/>
                 <w:color w:val="111111"/>
               </w:rPr>
-              <w:t xml:space="preserve">4.32   </w:t>
+              <w:t xml:space="preserve">4.76   </w:t>
             </w:r>
           </w:p>
         </w:tc>
@@ -12744,36 +12744,36 @@
                 <w:szCs w:val="22"/>
                 <w:color w:val="111111"/>
               </w:rPr>
-              <w:t xml:space="preserve">5.28   </w:t>
-            </w:r>
-          </w:p>
-        </w:tc>
-        <w:tc>
-          <w:tcPr>
-            <w:tcBorders/>
-            <w:shd w:val="clear" w:color="auto" w:fill="FFFFFF"/>
-            <w:tcMar>
-              <w:top w:w="0" w:type="dxa"/>
-              <w:bottom w:w="0" w:type="dxa"/>
-              <w:left w:w="0" w:type="dxa"/>
-              <w:right w:w="0" w:type="dxa"/>
-            </w:tcMar>
-            <w:vAlign w:val="top"/>
-          </w:tcPr>
-          <w:p>
-            <w:pPr>
-              <w:jc w:val="right"/>
-              <w:spacing w:after="80" w:before="80"/>
-              <w:ind w:firstLine="0" w:left="80" w:right="80"/>
-            </w:pPr>
-            <w:r xmlns:w="http://schemas.openxmlformats.org/wordprocessingml/2006/main" xmlns:wp="http://schemas.openxmlformats.org/drawingml/2006/wordprocessingDrawing" xmlns:r="http://schemas.openxmlformats.org/officeDocument/2006/relationships" xmlns:w14="http://schemas.microsoft.com/office/word/2010/wordml">
-              <w:rPr>
-                <w:rFonts w:ascii="Arial" w:hAnsi="Arial" w:eastAsia="Arial" w:cs="Arial"/>
-                <w:sz w:val="22"/>
-                <w:szCs w:val="22"/>
-                <w:color w:val="111111"/>
-              </w:rPr>
-              <w:t xml:space="preserve">5.33   </w:t>
+              <w:t xml:space="preserve">3.87   </w:t>
+            </w:r>
+          </w:p>
+        </w:tc>
+        <w:tc>
+          <w:tcPr>
+            <w:tcBorders/>
+            <w:shd w:val="clear" w:color="auto" w:fill="FFFFFF"/>
+            <w:tcMar>
+              <w:top w:w="0" w:type="dxa"/>
+              <w:bottom w:w="0" w:type="dxa"/>
+              <w:left w:w="0" w:type="dxa"/>
+              <w:right w:w="0" w:type="dxa"/>
+            </w:tcMar>
+            <w:vAlign w:val="top"/>
+          </w:tcPr>
+          <w:p>
+            <w:pPr>
+              <w:jc w:val="right"/>
+              <w:spacing w:after="80" w:before="80"/>
+              <w:ind w:firstLine="0" w:left="80" w:right="80"/>
+            </w:pPr>
+            <w:r xmlns:w="http://schemas.openxmlformats.org/wordprocessingml/2006/main" xmlns:wp="http://schemas.openxmlformats.org/drawingml/2006/wordprocessingDrawing" xmlns:r="http://schemas.openxmlformats.org/officeDocument/2006/relationships" xmlns:w14="http://schemas.microsoft.com/office/word/2010/wordml">
+              <w:rPr>
+                <w:rFonts w:ascii="Arial" w:hAnsi="Arial" w:eastAsia="Arial" w:cs="Arial"/>
+                <w:sz w:val="22"/>
+                <w:szCs w:val="22"/>
+                <w:color w:val="111111"/>
+              </w:rPr>
+              <w:t xml:space="preserve">5.38   </w:t>
             </w:r>
           </w:p>
         </w:tc>
@@ -12870,7 +12870,7 @@
                 <w:szCs w:val="22"/>
                 <w:color w:val="111111"/>
               </w:rPr>
-              <w:t xml:space="preserve">8.33   </w:t>
+              <w:t xml:space="preserve">7.82   </w:t>
             </w:r>
           </w:p>
         </w:tc>
@@ -13044,36 +13044,36 @@
                 <w:szCs w:val="22"/>
                 <w:color w:val="111111"/>
               </w:rPr>
-              <w:t xml:space="preserve">8.04   </w:t>
-            </w:r>
-          </w:p>
-        </w:tc>
-        <w:tc>
-          <w:tcPr>
-            <w:tcBorders/>
-            <w:shd w:val="clear" w:color="auto" w:fill="F2F2F2"/>
-            <w:tcMar>
-              <w:top w:w="0" w:type="dxa"/>
-              <w:bottom w:w="0" w:type="dxa"/>
-              <w:left w:w="0" w:type="dxa"/>
-              <w:right w:w="0" w:type="dxa"/>
-            </w:tcMar>
-            <w:vAlign w:val="top"/>
-          </w:tcPr>
-          <w:p>
-            <w:pPr>
-              <w:jc w:val="right"/>
-              <w:spacing w:after="80" w:before="80"/>
-              <w:ind w:firstLine="0" w:left="80" w:right="80"/>
-            </w:pPr>
-            <w:r xmlns:w="http://schemas.openxmlformats.org/wordprocessingml/2006/main" xmlns:wp="http://schemas.openxmlformats.org/drawingml/2006/wordprocessingDrawing" xmlns:r="http://schemas.openxmlformats.org/officeDocument/2006/relationships" xmlns:w14="http://schemas.microsoft.com/office/word/2010/wordml">
-              <w:rPr>
-                <w:rFonts w:ascii="Arial" w:hAnsi="Arial" w:eastAsia="Arial" w:cs="Arial"/>
-                <w:sz w:val="22"/>
-                <w:szCs w:val="22"/>
-                <w:color w:val="111111"/>
-              </w:rPr>
-              <w:t xml:space="preserve">8.24   </w:t>
+              <w:t xml:space="preserve">7.88   </w:t>
+            </w:r>
+          </w:p>
+        </w:tc>
+        <w:tc>
+          <w:tcPr>
+            <w:tcBorders/>
+            <w:shd w:val="clear" w:color="auto" w:fill="F2F2F2"/>
+            <w:tcMar>
+              <w:top w:w="0" w:type="dxa"/>
+              <w:bottom w:w="0" w:type="dxa"/>
+              <w:left w:w="0" w:type="dxa"/>
+              <w:right w:w="0" w:type="dxa"/>
+            </w:tcMar>
+            <w:vAlign w:val="top"/>
+          </w:tcPr>
+          <w:p>
+            <w:pPr>
+              <w:jc w:val="right"/>
+              <w:spacing w:after="80" w:before="80"/>
+              <w:ind w:firstLine="0" w:left="80" w:right="80"/>
+            </w:pPr>
+            <w:r xmlns:w="http://schemas.openxmlformats.org/wordprocessingml/2006/main" xmlns:wp="http://schemas.openxmlformats.org/drawingml/2006/wordprocessingDrawing" xmlns:r="http://schemas.openxmlformats.org/officeDocument/2006/relationships" xmlns:w14="http://schemas.microsoft.com/office/word/2010/wordml">
+              <w:rPr>
+                <w:rFonts w:ascii="Arial" w:hAnsi="Arial" w:eastAsia="Arial" w:cs="Arial"/>
+                <w:sz w:val="22"/>
+                <w:szCs w:val="22"/>
+                <w:color w:val="111111"/>
+              </w:rPr>
+              <w:t xml:space="preserve">8.54   </w:t>
             </w:r>
           </w:p>
         </w:tc>
@@ -13170,7 +13170,7 @@
                 <w:szCs w:val="22"/>
                 <w:color w:val="111111"/>
               </w:rPr>
-              <w:t xml:space="preserve">0.11   </w:t>
+              <w:t xml:space="preserve">0.149  </w:t>
             </w:r>
           </w:p>
         </w:tc>
@@ -13344,36 +13344,36 @@
                 <w:szCs w:val="22"/>
                 <w:color w:val="111111"/>
               </w:rPr>
-              <w:t xml:space="preserve">0.15   </w:t>
-            </w:r>
-          </w:p>
-        </w:tc>
-        <w:tc>
-          <w:tcPr>
-            <w:tcBorders/>
-            <w:shd w:val="clear" w:color="auto" w:fill="FFFFFF"/>
-            <w:tcMar>
-              <w:top w:w="0" w:type="dxa"/>
-              <w:bottom w:w="0" w:type="dxa"/>
-              <w:left w:w="0" w:type="dxa"/>
-              <w:right w:w="0" w:type="dxa"/>
-            </w:tcMar>
-            <w:vAlign w:val="top"/>
-          </w:tcPr>
-          <w:p>
-            <w:pPr>
-              <w:jc w:val="right"/>
-              <w:spacing w:after="80" w:before="80"/>
-              <w:ind w:firstLine="0" w:left="80" w:right="80"/>
-            </w:pPr>
-            <w:r xmlns:w="http://schemas.openxmlformats.org/wordprocessingml/2006/main" xmlns:wp="http://schemas.openxmlformats.org/drawingml/2006/wordprocessingDrawing" xmlns:r="http://schemas.openxmlformats.org/officeDocument/2006/relationships" xmlns:w14="http://schemas.microsoft.com/office/word/2010/wordml">
-              <w:rPr>
-                <w:rFonts w:ascii="Arial" w:hAnsi="Arial" w:eastAsia="Arial" w:cs="Arial"/>
-                <w:sz w:val="22"/>
-                <w:szCs w:val="22"/>
-                <w:color w:val="111111"/>
-              </w:rPr>
-              <w:t xml:space="preserve">0.158  </w:t>
+              <w:t xml:space="preserve">0.128  </w:t>
+            </w:r>
+          </w:p>
+        </w:tc>
+        <w:tc>
+          <w:tcPr>
+            <w:tcBorders/>
+            <w:shd w:val="clear" w:color="auto" w:fill="FFFFFF"/>
+            <w:tcMar>
+              <w:top w:w="0" w:type="dxa"/>
+              <w:bottom w:w="0" w:type="dxa"/>
+              <w:left w:w="0" w:type="dxa"/>
+              <w:right w:w="0" w:type="dxa"/>
+            </w:tcMar>
+            <w:vAlign w:val="top"/>
+          </w:tcPr>
+          <w:p>
+            <w:pPr>
+              <w:jc w:val="right"/>
+              <w:spacing w:after="80" w:before="80"/>
+              <w:ind w:firstLine="0" w:left="80" w:right="80"/>
+            </w:pPr>
+            <w:r xmlns:w="http://schemas.openxmlformats.org/wordprocessingml/2006/main" xmlns:wp="http://schemas.openxmlformats.org/drawingml/2006/wordprocessingDrawing" xmlns:r="http://schemas.openxmlformats.org/officeDocument/2006/relationships" xmlns:w14="http://schemas.microsoft.com/office/word/2010/wordml">
+              <w:rPr>
+                <w:rFonts w:ascii="Arial" w:hAnsi="Arial" w:eastAsia="Arial" w:cs="Arial"/>
+                <w:sz w:val="22"/>
+                <w:szCs w:val="22"/>
+                <w:color w:val="111111"/>
+              </w:rPr>
+              <w:t xml:space="preserve">0.148  </w:t>
             </w:r>
           </w:p>
         </w:tc>
@@ -13470,7 +13470,7 @@
                 <w:szCs w:val="22"/>
                 <w:color w:val="111111"/>
               </w:rPr>
-              <w:t xml:space="preserve">7.7    </w:t>
+              <w:t xml:space="preserve">9.48   </w:t>
             </w:r>
           </w:p>
         </w:tc>
@@ -13644,36 +13644,36 @@
                 <w:szCs w:val="22"/>
                 <w:color w:val="111111"/>
               </w:rPr>
-              <w:t xml:space="preserve">9.79   </w:t>
-            </w:r>
-          </w:p>
-        </w:tc>
-        <w:tc>
-          <w:tcPr>
-            <w:tcBorders/>
-            <w:shd w:val="clear" w:color="auto" w:fill="F2F2F2"/>
-            <w:tcMar>
-              <w:top w:w="0" w:type="dxa"/>
-              <w:bottom w:w="0" w:type="dxa"/>
-              <w:left w:w="0" w:type="dxa"/>
-              <w:right w:w="0" w:type="dxa"/>
-            </w:tcMar>
-            <w:vAlign w:val="top"/>
-          </w:tcPr>
-          <w:p>
-            <w:pPr>
-              <w:jc w:val="right"/>
-              <w:spacing w:after="80" w:before="80"/>
-              <w:ind w:firstLine="0" w:left="80" w:right="80"/>
-            </w:pPr>
-            <w:r xmlns:w="http://schemas.openxmlformats.org/wordprocessingml/2006/main" xmlns:wp="http://schemas.openxmlformats.org/drawingml/2006/wordprocessingDrawing" xmlns:r="http://schemas.openxmlformats.org/officeDocument/2006/relationships" xmlns:w14="http://schemas.microsoft.com/office/word/2010/wordml">
-              <w:rPr>
-                <w:rFonts w:ascii="Arial" w:hAnsi="Arial" w:eastAsia="Arial" w:cs="Arial"/>
-                <w:sz w:val="22"/>
-                <w:szCs w:val="22"/>
-                <w:color w:val="111111"/>
-              </w:rPr>
-              <w:t xml:space="preserve">8.95   </w:t>
+              <w:t xml:space="preserve">8.03   </w:t>
+            </w:r>
+          </w:p>
+        </w:tc>
+        <w:tc>
+          <w:tcPr>
+            <w:tcBorders/>
+            <w:shd w:val="clear" w:color="auto" w:fill="F2F2F2"/>
+            <w:tcMar>
+              <w:top w:w="0" w:type="dxa"/>
+              <w:bottom w:w="0" w:type="dxa"/>
+              <w:left w:w="0" w:type="dxa"/>
+              <w:right w:w="0" w:type="dxa"/>
+            </w:tcMar>
+            <w:vAlign w:val="top"/>
+          </w:tcPr>
+          <w:p>
+            <w:pPr>
+              <w:jc w:val="right"/>
+              <w:spacing w:after="80" w:before="80"/>
+              <w:ind w:firstLine="0" w:left="80" w:right="80"/>
+            </w:pPr>
+            <w:r xmlns:w="http://schemas.openxmlformats.org/wordprocessingml/2006/main" xmlns:wp="http://schemas.openxmlformats.org/drawingml/2006/wordprocessingDrawing" xmlns:r="http://schemas.openxmlformats.org/officeDocument/2006/relationships" xmlns:w14="http://schemas.microsoft.com/office/word/2010/wordml">
+              <w:rPr>
+                <w:rFonts w:ascii="Arial" w:hAnsi="Arial" w:eastAsia="Arial" w:cs="Arial"/>
+                <w:sz w:val="22"/>
+                <w:szCs w:val="22"/>
+                <w:color w:val="111111"/>
+              </w:rPr>
+              <w:t xml:space="preserve">8.19   </w:t>
             </w:r>
           </w:p>
         </w:tc>
@@ -13770,7 +13770,7 @@
                 <w:szCs w:val="22"/>
                 <w:color w:val="111111"/>
               </w:rPr>
-              <w:t xml:space="preserve">3.24   </w:t>
+              <w:t xml:space="preserve">3.13   </w:t>
             </w:r>
           </w:p>
         </w:tc>
@@ -13944,36 +13944,36 @@
                 <w:szCs w:val="22"/>
                 <w:color w:val="111111"/>
               </w:rPr>
-              <w:t xml:space="preserve">3.05   </w:t>
-            </w:r>
-          </w:p>
-        </w:tc>
-        <w:tc>
-          <w:tcPr>
-            <w:tcBorders/>
-            <w:shd w:val="clear" w:color="auto" w:fill="FFFFFF"/>
-            <w:tcMar>
-              <w:top w:w="0" w:type="dxa"/>
-              <w:bottom w:w="0" w:type="dxa"/>
-              <w:left w:w="0" w:type="dxa"/>
-              <w:right w:w="0" w:type="dxa"/>
-            </w:tcMar>
-            <w:vAlign w:val="top"/>
-          </w:tcPr>
-          <w:p>
-            <w:pPr>
-              <w:jc w:val="right"/>
-              <w:spacing w:after="80" w:before="80"/>
-              <w:ind w:firstLine="0" w:left="80" w:right="80"/>
-            </w:pPr>
-            <w:r xmlns:w="http://schemas.openxmlformats.org/wordprocessingml/2006/main" xmlns:wp="http://schemas.openxmlformats.org/drawingml/2006/wordprocessingDrawing" xmlns:r="http://schemas.openxmlformats.org/officeDocument/2006/relationships" xmlns:w14="http://schemas.microsoft.com/office/word/2010/wordml">
-              <w:rPr>
-                <w:rFonts w:ascii="Arial" w:hAnsi="Arial" w:eastAsia="Arial" w:cs="Arial"/>
-                <w:sz w:val="22"/>
-                <w:szCs w:val="22"/>
-                <w:color w:val="111111"/>
-              </w:rPr>
-              <w:t xml:space="preserve">2.87   </w:t>
+              <w:t xml:space="preserve">3.2    </w:t>
+            </w:r>
+          </w:p>
+        </w:tc>
+        <w:tc>
+          <w:tcPr>
+            <w:tcBorders/>
+            <w:shd w:val="clear" w:color="auto" w:fill="FFFFFF"/>
+            <w:tcMar>
+              <w:top w:w="0" w:type="dxa"/>
+              <w:bottom w:w="0" w:type="dxa"/>
+              <w:left w:w="0" w:type="dxa"/>
+              <w:right w:w="0" w:type="dxa"/>
+            </w:tcMar>
+            <w:vAlign w:val="top"/>
+          </w:tcPr>
+          <w:p>
+            <w:pPr>
+              <w:jc w:val="right"/>
+              <w:spacing w:after="80" w:before="80"/>
+              <w:ind w:firstLine="0" w:left="80" w:right="80"/>
+            </w:pPr>
+            <w:r xmlns:w="http://schemas.openxmlformats.org/wordprocessingml/2006/main" xmlns:wp="http://schemas.openxmlformats.org/drawingml/2006/wordprocessingDrawing" xmlns:r="http://schemas.openxmlformats.org/officeDocument/2006/relationships" xmlns:w14="http://schemas.microsoft.com/office/word/2010/wordml">
+              <w:rPr>
+                <w:rFonts w:ascii="Arial" w:hAnsi="Arial" w:eastAsia="Arial" w:cs="Arial"/>
+                <w:sz w:val="22"/>
+                <w:szCs w:val="22"/>
+                <w:color w:val="111111"/>
+              </w:rPr>
+              <w:t xml:space="preserve">2.97   </w:t>
             </w:r>
           </w:p>
         </w:tc>
@@ -14070,7 +14070,7 @@
                 <w:szCs w:val="22"/>
                 <w:color w:val="111111"/>
               </w:rPr>
-              <w:t xml:space="preserve">0.868  </w:t>
+              <w:t xml:space="preserve">0.928  </w:t>
             </w:r>
           </w:p>
         </w:tc>
@@ -14244,7 +14244,7 @@
                 <w:szCs w:val="22"/>
                 <w:color w:val="111111"/>
               </w:rPr>
-              <w:t xml:space="preserve">1.19   </w:t>
+              <w:t xml:space="preserve">1.22   </w:t>
             </w:r>
           </w:p>
         </w:tc>
@@ -14370,7 +14370,7 @@
                 <w:szCs w:val="22"/>
                 <w:color w:val="111111"/>
               </w:rPr>
-              <w:t xml:space="preserve">0.00635</w:t>
+              <w:t xml:space="preserve">0.00706</w:t>
             </w:r>
           </w:p>
         </w:tc>
@@ -14544,36 +14544,36 @@
                 <w:szCs w:val="22"/>
                 <w:color w:val="111111"/>
               </w:rPr>
-              <w:t xml:space="preserve">0.00604</w:t>
-            </w:r>
-          </w:p>
-        </w:tc>
-        <w:tc>
-          <w:tcPr>
-            <w:tcBorders/>
-            <w:shd w:val="clear" w:color="auto" w:fill="FFFFFF"/>
-            <w:tcMar>
-              <w:top w:w="0" w:type="dxa"/>
-              <w:bottom w:w="0" w:type="dxa"/>
-              <w:left w:w="0" w:type="dxa"/>
-              <w:right w:w="0" w:type="dxa"/>
-            </w:tcMar>
-            <w:vAlign w:val="top"/>
-          </w:tcPr>
-          <w:p>
-            <w:pPr>
-              <w:jc w:val="right"/>
-              <w:spacing w:after="80" w:before="80"/>
-              <w:ind w:firstLine="0" w:left="80" w:right="80"/>
-            </w:pPr>
-            <w:r xmlns:w="http://schemas.openxmlformats.org/wordprocessingml/2006/main" xmlns:wp="http://schemas.openxmlformats.org/drawingml/2006/wordprocessingDrawing" xmlns:r="http://schemas.openxmlformats.org/officeDocument/2006/relationships" xmlns:w14="http://schemas.microsoft.com/office/word/2010/wordml">
-              <w:rPr>
-                <w:rFonts w:ascii="Arial" w:hAnsi="Arial" w:eastAsia="Arial" w:cs="Arial"/>
-                <w:sz w:val="22"/>
-                <w:szCs w:val="22"/>
-                <w:color w:val="111111"/>
-              </w:rPr>
-              <w:t xml:space="preserve">0.00902</w:t>
+              <w:t xml:space="preserve">0.00656</w:t>
+            </w:r>
+          </w:p>
+        </w:tc>
+        <w:tc>
+          <w:tcPr>
+            <w:tcBorders/>
+            <w:shd w:val="clear" w:color="auto" w:fill="FFFFFF"/>
+            <w:tcMar>
+              <w:top w:w="0" w:type="dxa"/>
+              <w:bottom w:w="0" w:type="dxa"/>
+              <w:left w:w="0" w:type="dxa"/>
+              <w:right w:w="0" w:type="dxa"/>
+            </w:tcMar>
+            <w:vAlign w:val="top"/>
+          </w:tcPr>
+          <w:p>
+            <w:pPr>
+              <w:jc w:val="right"/>
+              <w:spacing w:after="80" w:before="80"/>
+              <w:ind w:firstLine="0" w:left="80" w:right="80"/>
+            </w:pPr>
+            <w:r xmlns:w="http://schemas.openxmlformats.org/wordprocessingml/2006/main" xmlns:wp="http://schemas.openxmlformats.org/drawingml/2006/wordprocessingDrawing" xmlns:r="http://schemas.openxmlformats.org/officeDocument/2006/relationships" xmlns:w14="http://schemas.microsoft.com/office/word/2010/wordml">
+              <w:rPr>
+                <w:rFonts w:ascii="Arial" w:hAnsi="Arial" w:eastAsia="Arial" w:cs="Arial"/>
+                <w:sz w:val="22"/>
+                <w:szCs w:val="22"/>
+                <w:color w:val="111111"/>
+              </w:rPr>
+              <w:t xml:space="preserve">0.00379</w:t>
             </w:r>
           </w:p>
         </w:tc>
@@ -14670,7 +14670,7 @@
                 <w:szCs w:val="22"/>
                 <w:color w:val="111111"/>
               </w:rPr>
-              <w:t xml:space="preserve">0.302  </w:t>
+              <w:t xml:space="preserve">0.395  </w:t>
             </w:r>
           </w:p>
         </w:tc>
@@ -14844,36 +14844,36 @@
                 <w:szCs w:val="22"/>
                 <w:color w:val="111111"/>
               </w:rPr>
-              <w:t xml:space="preserve">0.323  </w:t>
-            </w:r>
-          </w:p>
-        </w:tc>
-        <w:tc>
-          <w:tcPr>
-            <w:tcBorders/>
-            <w:shd w:val="clear" w:color="auto" w:fill="F2F2F2"/>
-            <w:tcMar>
-              <w:top w:w="0" w:type="dxa"/>
-              <w:bottom w:w="0" w:type="dxa"/>
-              <w:left w:w="0" w:type="dxa"/>
-              <w:right w:w="0" w:type="dxa"/>
-            </w:tcMar>
-            <w:vAlign w:val="top"/>
-          </w:tcPr>
-          <w:p>
-            <w:pPr>
-              <w:jc w:val="right"/>
-              <w:spacing w:after="80" w:before="80"/>
-              <w:ind w:firstLine="0" w:left="80" w:right="80"/>
-            </w:pPr>
-            <w:r xmlns:w="http://schemas.openxmlformats.org/wordprocessingml/2006/main" xmlns:wp="http://schemas.openxmlformats.org/drawingml/2006/wordprocessingDrawing" xmlns:r="http://schemas.openxmlformats.org/officeDocument/2006/relationships" xmlns:w14="http://schemas.microsoft.com/office/word/2010/wordml">
-              <w:rPr>
-                <w:rFonts w:ascii="Arial" w:hAnsi="Arial" w:eastAsia="Arial" w:cs="Arial"/>
-                <w:sz w:val="22"/>
-                <w:szCs w:val="22"/>
-                <w:color w:val="111111"/>
-              </w:rPr>
-              <w:t xml:space="preserve">0.301  </w:t>
+              <w:t xml:space="preserve">0.275  </w:t>
+            </w:r>
+          </w:p>
+        </w:tc>
+        <w:tc>
+          <w:tcPr>
+            <w:tcBorders/>
+            <w:shd w:val="clear" w:color="auto" w:fill="F2F2F2"/>
+            <w:tcMar>
+              <w:top w:w="0" w:type="dxa"/>
+              <w:bottom w:w="0" w:type="dxa"/>
+              <w:left w:w="0" w:type="dxa"/>
+              <w:right w:w="0" w:type="dxa"/>
+            </w:tcMar>
+            <w:vAlign w:val="top"/>
+          </w:tcPr>
+          <w:p>
+            <w:pPr>
+              <w:jc w:val="right"/>
+              <w:spacing w:after="80" w:before="80"/>
+              <w:ind w:firstLine="0" w:left="80" w:right="80"/>
+            </w:pPr>
+            <w:r xmlns:w="http://schemas.openxmlformats.org/wordprocessingml/2006/main" xmlns:wp="http://schemas.openxmlformats.org/drawingml/2006/wordprocessingDrawing" xmlns:r="http://schemas.openxmlformats.org/officeDocument/2006/relationships" xmlns:w14="http://schemas.microsoft.com/office/word/2010/wordml">
+              <w:rPr>
+                <w:rFonts w:ascii="Arial" w:hAnsi="Arial" w:eastAsia="Arial" w:cs="Arial"/>
+                <w:sz w:val="22"/>
+                <w:szCs w:val="22"/>
+                <w:color w:val="111111"/>
+              </w:rPr>
+              <w:t xml:space="preserve">0.299  </w:t>
             </w:r>
           </w:p>
         </w:tc>
@@ -15144,36 +15144,36 @@
                 <w:szCs w:val="22"/>
                 <w:color w:val="111111"/>
               </w:rPr>
-              <w:t xml:space="preserve">47.1    </w:t>
-            </w:r>
-          </w:p>
-        </w:tc>
-        <w:tc>
-          <w:tcPr>
-            <w:tcBorders/>
-            <w:shd w:val="clear" w:color="auto" w:fill="FFFFFF"/>
-            <w:tcMar>
-              <w:top w:w="0" w:type="dxa"/>
-              <w:bottom w:w="0" w:type="dxa"/>
-              <w:left w:w="0" w:type="dxa"/>
-              <w:right w:w="0" w:type="dxa"/>
-            </w:tcMar>
-            <w:vAlign w:val="top"/>
-          </w:tcPr>
-          <w:p>
-            <w:pPr>
-              <w:jc w:val="right"/>
-              <w:spacing w:after="80" w:before="80"/>
-              <w:ind w:firstLine="0" w:left="80" w:right="80"/>
-            </w:pPr>
-            <w:r xmlns:w="http://schemas.openxmlformats.org/wordprocessingml/2006/main" xmlns:wp="http://schemas.openxmlformats.org/drawingml/2006/wordprocessingDrawing" xmlns:r="http://schemas.openxmlformats.org/officeDocument/2006/relationships" xmlns:w14="http://schemas.microsoft.com/office/word/2010/wordml">
-              <w:rPr>
-                <w:rFonts w:ascii="Arial" w:hAnsi="Arial" w:eastAsia="Arial" w:cs="Arial"/>
-                <w:sz w:val="22"/>
-                <w:szCs w:val="22"/>
-                <w:color w:val="111111"/>
-              </w:rPr>
-              <w:t xml:space="preserve">47.8    </w:t>
+              <w:t xml:space="preserve">46      </w:t>
+            </w:r>
+          </w:p>
+        </w:tc>
+        <w:tc>
+          <w:tcPr>
+            <w:tcBorders/>
+            <w:shd w:val="clear" w:color="auto" w:fill="FFFFFF"/>
+            <w:tcMar>
+              <w:top w:w="0" w:type="dxa"/>
+              <w:bottom w:w="0" w:type="dxa"/>
+              <w:left w:w="0" w:type="dxa"/>
+              <w:right w:w="0" w:type="dxa"/>
+            </w:tcMar>
+            <w:vAlign w:val="top"/>
+          </w:tcPr>
+          <w:p>
+            <w:pPr>
+              <w:jc w:val="right"/>
+              <w:spacing w:after="80" w:before="80"/>
+              <w:ind w:firstLine="0" w:left="80" w:right="80"/>
+            </w:pPr>
+            <w:r xmlns:w="http://schemas.openxmlformats.org/wordprocessingml/2006/main" xmlns:wp="http://schemas.openxmlformats.org/drawingml/2006/wordprocessingDrawing" xmlns:r="http://schemas.openxmlformats.org/officeDocument/2006/relationships" xmlns:w14="http://schemas.microsoft.com/office/word/2010/wordml">
+              <w:rPr>
+                <w:rFonts w:ascii="Arial" w:hAnsi="Arial" w:eastAsia="Arial" w:cs="Arial"/>
+                <w:sz w:val="22"/>
+                <w:szCs w:val="22"/>
+                <w:color w:val="111111"/>
+              </w:rPr>
+              <w:t xml:space="preserve">53      </w:t>
             </w:r>
           </w:p>
         </w:tc>
@@ -15273,7 +15273,7 @@
                 <w:szCs w:val="22"/>
                 <w:color w:val="111111"/>
               </w:rPr>
-              <w:t xml:space="preserve">99.3    </w:t>
+              <w:t xml:space="preserve">98.8    </w:t>
             </w:r>
           </w:p>
         </w:tc>
@@ -15459,7 +15459,7 @@
                 <w:szCs w:val="22"/>
                 <w:color w:val="111111"/>
               </w:rPr>
-              <w:t xml:space="preserve">99.2    </w:t>
+              <w:t xml:space="preserve">98.5    </w:t>
             </w:r>
           </w:p>
         </w:tc>
@@ -15490,7 +15490,7 @@
                 <w:szCs w:val="22"/>
                 <w:color w:val="111111"/>
               </w:rPr>
-              <w:t xml:space="preserve">99.1    </w:t>
+              <w:t xml:space="preserve">98.9    </w:t>
             </w:r>
           </w:p>
         </w:tc>

</xml_diff>

<commit_message>
created funtion for streamlining theme components for plots
</commit_message>
<xml_diff>
--- a/costa_rica_bulk.docx
+++ b/costa_rica_bulk.docx
@@ -961,14 +961,6 @@
         <w:pStyle w:val="BodyText"/>
       </w:pPr>
       <w:r>
-        <w:t xml:space="preserve">Compare CR1A to CR1B Harker Diagrams</w:t>
-      </w:r>
-    </w:p>
-    <w:p>
-      <w:pPr>
-        <w:pStyle w:val="BodyText"/>
-      </w:pPr>
-      <w:r>
         <w:drawing>
           <wp:inline>
             <wp:extent cx="5334000" cy="3733800"/>
@@ -978,7 +970,7 @@
               <a:graphicData uri="http://schemas.openxmlformats.org/drawingml/2006/picture">
                 <pic:pic>
                   <pic:nvPicPr>
-                    <pic:cNvPr descr="costa_rica_bulk_files/figure-docx/cr1%20bulk%20-%20Si/Alk-1.png" id="0" name="Picture"/>
+                    <pic:cNvPr descr="costa_rica_bulk_files/figure-docx/bulk%20avg%20si/alk-1.png" id="0" name="Picture"/>
                     <pic:cNvPicPr>
                       <a:picLocks noChangeArrowheads="1" noChangeAspect="1"/>
                     </pic:cNvPicPr>
@@ -1025,7 +1017,7 @@
               <a:graphicData uri="http://schemas.openxmlformats.org/drawingml/2006/picture">
                 <pic:pic>
                   <pic:nvPicPr>
-                    <pic:cNvPr descr="costa_rica_bulk_files/figure-docx/cr1%20bulk%20-%20Si/MgN-1.png" id="0" name="Picture"/>
+                    <pic:cNvPr descr="costa_rica_bulk_files/figure-docx/bulk%20avg%20tas-1.png" id="0" name="Picture"/>
                     <pic:cNvPicPr>
                       <a:picLocks noChangeArrowheads="1" noChangeAspect="1"/>
                     </pic:cNvPicPr>
@@ -1072,7 +1064,7 @@
               <a:graphicData uri="http://schemas.openxmlformats.org/drawingml/2006/picture">
                 <pic:pic>
                   <pic:nvPicPr>
-                    <pic:cNvPr descr="costa_rica_bulk_files/figure-docx/cr1%20bulk%20-%20Si/Fe-1.png" id="0" name="Picture"/>
+                    <pic:cNvPr descr="costa_rica_bulk_files/figure-docx/bulk%20avg%20mg-1.png" id="0" name="Picture"/>
                     <pic:cNvPicPr>
                       <a:picLocks noChangeArrowheads="1" noChangeAspect="1"/>
                     </pic:cNvPicPr>
@@ -1119,13 +1111,355 @@
               <a:graphicData uri="http://schemas.openxmlformats.org/drawingml/2006/picture">
                 <pic:pic>
                   <pic:nvPicPr>
+                    <pic:cNvPr descr="costa_rica_bulk_files/figure-docx/bulk%20avg%20fe-1.png" id="0" name="Picture"/>
+                    <pic:cNvPicPr>
+                      <a:picLocks noChangeArrowheads="1" noChangeAspect="1"/>
+                    </pic:cNvPicPr>
+                  </pic:nvPicPr>
+                  <pic:blipFill>
+                    <a:blip r:embed="rId41"/>
+                    <a:stretch>
+                      <a:fillRect/>
+                    </a:stretch>
+                  </pic:blipFill>
+                  <pic:spPr bwMode="auto">
+                    <a:xfrm>
+                      <a:off x="0" y="0"/>
+                      <a:ext cx="5334000" cy="3733800"/>
+                    </a:xfrm>
+                    <a:prstGeom prst="rect">
+                      <a:avLst/>
+                    </a:prstGeom>
+                    <a:noFill/>
+                    <a:ln w="9525">
+                      <a:noFill/>
+                      <a:headEnd/>
+                      <a:tailEnd/>
+                    </a:ln>
+                  </pic:spPr>
+                </pic:pic>
+              </a:graphicData>
+            </a:graphic>
+          </wp:inline>
+        </w:drawing>
+      </w:r>
+    </w:p>
+    <w:p>
+      <w:pPr>
+        <w:pStyle w:val="BodyText"/>
+      </w:pPr>
+      <w:r>
+        <w:drawing>
+          <wp:inline>
+            <wp:extent cx="5334000" cy="3733800"/>
+            <wp:effectExtent b="0" l="0" r="0" t="0"/>
+            <wp:docPr descr="" title="" id="1" name="Picture"/>
+            <a:graphic>
+              <a:graphicData uri="http://schemas.openxmlformats.org/drawingml/2006/picture">
+                <pic:pic>
+                  <pic:nvPicPr>
+                    <pic:cNvPr descr="costa_rica_bulk_files/figure-docx/bulk%20avg%20ca-1.png" id="0" name="Picture"/>
+                    <pic:cNvPicPr>
+                      <a:picLocks noChangeArrowheads="1" noChangeAspect="1"/>
+                    </pic:cNvPicPr>
+                  </pic:nvPicPr>
+                  <pic:blipFill>
+                    <a:blip r:embed="rId42"/>
+                    <a:stretch>
+                      <a:fillRect/>
+                    </a:stretch>
+                  </pic:blipFill>
+                  <pic:spPr bwMode="auto">
+                    <a:xfrm>
+                      <a:off x="0" y="0"/>
+                      <a:ext cx="5334000" cy="3733800"/>
+                    </a:xfrm>
+                    <a:prstGeom prst="rect">
+                      <a:avLst/>
+                    </a:prstGeom>
+                    <a:noFill/>
+                    <a:ln w="9525">
+                      <a:noFill/>
+                      <a:headEnd/>
+                      <a:tailEnd/>
+                    </a:ln>
+                  </pic:spPr>
+                </pic:pic>
+              </a:graphicData>
+            </a:graphic>
+          </wp:inline>
+        </w:drawing>
+      </w:r>
+    </w:p>
+    <w:p>
+      <w:pPr>
+        <w:pStyle w:val="BodyText"/>
+      </w:pPr>
+      <w:r>
+        <w:drawing>
+          <wp:inline>
+            <wp:extent cx="5334000" cy="3733800"/>
+            <wp:effectExtent b="0" l="0" r="0" t="0"/>
+            <wp:docPr descr="" title="" id="1" name="Picture"/>
+            <a:graphic>
+              <a:graphicData uri="http://schemas.openxmlformats.org/drawingml/2006/picture">
+                <pic:pic>
+                  <pic:nvPicPr>
+                    <pic:cNvPr descr="costa_rica_bulk_files/figure-docx/bulk%20avg%20al-1.png" id="0" name="Picture"/>
+                    <pic:cNvPicPr>
+                      <a:picLocks noChangeArrowheads="1" noChangeAspect="1"/>
+                    </pic:cNvPicPr>
+                  </pic:nvPicPr>
+                  <pic:blipFill>
+                    <a:blip r:embed="rId43"/>
+                    <a:stretch>
+                      <a:fillRect/>
+                    </a:stretch>
+                  </pic:blipFill>
+                  <pic:spPr bwMode="auto">
+                    <a:xfrm>
+                      <a:off x="0" y="0"/>
+                      <a:ext cx="5334000" cy="3733800"/>
+                    </a:xfrm>
+                    <a:prstGeom prst="rect">
+                      <a:avLst/>
+                    </a:prstGeom>
+                    <a:noFill/>
+                    <a:ln w="9525">
+                      <a:noFill/>
+                      <a:headEnd/>
+                      <a:tailEnd/>
+                    </a:ln>
+                  </pic:spPr>
+                </pic:pic>
+              </a:graphicData>
+            </a:graphic>
+          </wp:inline>
+        </w:drawing>
+      </w:r>
+    </w:p>
+    <w:p>
+      <w:pPr>
+        <w:pStyle w:val="BodyText"/>
+      </w:pPr>
+      <w:r>
+        <w:drawing>
+          <wp:inline>
+            <wp:extent cx="5334000" cy="3733800"/>
+            <wp:effectExtent b="0" l="0" r="0" t="0"/>
+            <wp:docPr descr="" title="" id="1" name="Picture"/>
+            <a:graphic>
+              <a:graphicData uri="http://schemas.openxmlformats.org/drawingml/2006/picture">
+                <pic:pic>
+                  <pic:nvPicPr>
+                    <pic:cNvPr descr="costa_rica_bulk_files/figure-docx/bulk%20avg%20alti-1.png" id="0" name="Picture"/>
+                    <pic:cNvPicPr>
+                      <a:picLocks noChangeArrowheads="1" noChangeAspect="1"/>
+                    </pic:cNvPicPr>
+                  </pic:nvPicPr>
+                  <pic:blipFill>
+                    <a:blip r:embed="rId44"/>
+                    <a:stretch>
+                      <a:fillRect/>
+                    </a:stretch>
+                  </pic:blipFill>
+                  <pic:spPr bwMode="auto">
+                    <a:xfrm>
+                      <a:off x="0" y="0"/>
+                      <a:ext cx="5334000" cy="3733800"/>
+                    </a:xfrm>
+                    <a:prstGeom prst="rect">
+                      <a:avLst/>
+                    </a:prstGeom>
+                    <a:noFill/>
+                    <a:ln w="9525">
+                      <a:noFill/>
+                      <a:headEnd/>
+                      <a:tailEnd/>
+                    </a:ln>
+                  </pic:spPr>
+                </pic:pic>
+              </a:graphicData>
+            </a:graphic>
+          </wp:inline>
+        </w:drawing>
+      </w:r>
+    </w:p>
+    <w:p>
+      <w:r>
+        <w:br w:type="page"/>
+      </w:r>
+    </w:p>
+    <w:p>
+      <w:pPr>
+        <w:pStyle w:val="BodyText"/>
+      </w:pPr>
+      <w:r>
+        <w:t xml:space="preserve">Compare CR1A to CR1B Harker Diagrams</w:t>
+      </w:r>
+    </w:p>
+    <w:p>
+      <w:pPr>
+        <w:pStyle w:val="BodyText"/>
+      </w:pPr>
+      <w:r>
+        <w:drawing>
+          <wp:inline>
+            <wp:extent cx="5334000" cy="3733800"/>
+            <wp:effectExtent b="0" l="0" r="0" t="0"/>
+            <wp:docPr descr="" title="" id="1" name="Picture"/>
+            <a:graphic>
+              <a:graphicData uri="http://schemas.openxmlformats.org/drawingml/2006/picture">
+                <pic:pic>
+                  <pic:nvPicPr>
+                    <pic:cNvPr descr="costa_rica_bulk_files/figure-docx/cr1%20bulk%20-%20Si/Alk-1.png" id="0" name="Picture"/>
+                    <pic:cNvPicPr>
+                      <a:picLocks noChangeArrowheads="1" noChangeAspect="1"/>
+                    </pic:cNvPicPr>
+                  </pic:nvPicPr>
+                  <pic:blipFill>
+                    <a:blip r:embed="rId45"/>
+                    <a:stretch>
+                      <a:fillRect/>
+                    </a:stretch>
+                  </pic:blipFill>
+                  <pic:spPr bwMode="auto">
+                    <a:xfrm>
+                      <a:off x="0" y="0"/>
+                      <a:ext cx="5334000" cy="3733800"/>
+                    </a:xfrm>
+                    <a:prstGeom prst="rect">
+                      <a:avLst/>
+                    </a:prstGeom>
+                    <a:noFill/>
+                    <a:ln w="9525">
+                      <a:noFill/>
+                      <a:headEnd/>
+                      <a:tailEnd/>
+                    </a:ln>
+                  </pic:spPr>
+                </pic:pic>
+              </a:graphicData>
+            </a:graphic>
+          </wp:inline>
+        </w:drawing>
+      </w:r>
+    </w:p>
+    <w:p>
+      <w:pPr>
+        <w:pStyle w:val="BodyText"/>
+      </w:pPr>
+      <w:r>
+        <w:drawing>
+          <wp:inline>
+            <wp:extent cx="5334000" cy="3733800"/>
+            <wp:effectExtent b="0" l="0" r="0" t="0"/>
+            <wp:docPr descr="" title="" id="1" name="Picture"/>
+            <a:graphic>
+              <a:graphicData uri="http://schemas.openxmlformats.org/drawingml/2006/picture">
+                <pic:pic>
+                  <pic:nvPicPr>
+                    <pic:cNvPr descr="costa_rica_bulk_files/figure-docx/cr1%20bulk%20-%20Si/MgN-1.png" id="0" name="Picture"/>
+                    <pic:cNvPicPr>
+                      <a:picLocks noChangeArrowheads="1" noChangeAspect="1"/>
+                    </pic:cNvPicPr>
+                  </pic:nvPicPr>
+                  <pic:blipFill>
+                    <a:blip r:embed="rId46"/>
+                    <a:stretch>
+                      <a:fillRect/>
+                    </a:stretch>
+                  </pic:blipFill>
+                  <pic:spPr bwMode="auto">
+                    <a:xfrm>
+                      <a:off x="0" y="0"/>
+                      <a:ext cx="5334000" cy="3733800"/>
+                    </a:xfrm>
+                    <a:prstGeom prst="rect">
+                      <a:avLst/>
+                    </a:prstGeom>
+                    <a:noFill/>
+                    <a:ln w="9525">
+                      <a:noFill/>
+                      <a:headEnd/>
+                      <a:tailEnd/>
+                    </a:ln>
+                  </pic:spPr>
+                </pic:pic>
+              </a:graphicData>
+            </a:graphic>
+          </wp:inline>
+        </w:drawing>
+      </w:r>
+    </w:p>
+    <w:p>
+      <w:pPr>
+        <w:pStyle w:val="BodyText"/>
+      </w:pPr>
+      <w:r>
+        <w:drawing>
+          <wp:inline>
+            <wp:extent cx="5334000" cy="3733800"/>
+            <wp:effectExtent b="0" l="0" r="0" t="0"/>
+            <wp:docPr descr="" title="" id="1" name="Picture"/>
+            <a:graphic>
+              <a:graphicData uri="http://schemas.openxmlformats.org/drawingml/2006/picture">
+                <pic:pic>
+                  <pic:nvPicPr>
+                    <pic:cNvPr descr="costa_rica_bulk_files/figure-docx/cr1%20bulk%20-%20Si/Fe-1.png" id="0" name="Picture"/>
+                    <pic:cNvPicPr>
+                      <a:picLocks noChangeArrowheads="1" noChangeAspect="1"/>
+                    </pic:cNvPicPr>
+                  </pic:nvPicPr>
+                  <pic:blipFill>
+                    <a:blip r:embed="rId47"/>
+                    <a:stretch>
+                      <a:fillRect/>
+                    </a:stretch>
+                  </pic:blipFill>
+                  <pic:spPr bwMode="auto">
+                    <a:xfrm>
+                      <a:off x="0" y="0"/>
+                      <a:ext cx="5334000" cy="3733800"/>
+                    </a:xfrm>
+                    <a:prstGeom prst="rect">
+                      <a:avLst/>
+                    </a:prstGeom>
+                    <a:noFill/>
+                    <a:ln w="9525">
+                      <a:noFill/>
+                      <a:headEnd/>
+                      <a:tailEnd/>
+                    </a:ln>
+                  </pic:spPr>
+                </pic:pic>
+              </a:graphicData>
+            </a:graphic>
+          </wp:inline>
+        </w:drawing>
+      </w:r>
+    </w:p>
+    <w:p>
+      <w:pPr>
+        <w:pStyle w:val="BodyText"/>
+      </w:pPr>
+      <w:r>
+        <w:drawing>
+          <wp:inline>
+            <wp:extent cx="5334000" cy="3733800"/>
+            <wp:effectExtent b="0" l="0" r="0" t="0"/>
+            <wp:docPr descr="" title="" id="1" name="Picture"/>
+            <a:graphic>
+              <a:graphicData uri="http://schemas.openxmlformats.org/drawingml/2006/picture">
+                <pic:pic>
+                  <pic:nvPicPr>
                     <pic:cNvPr descr="costa_rica_bulk_files/figure-docx/cr1%20bulk%20-%20Al/Ti-1.png" id="0" name="Picture"/>
                     <pic:cNvPicPr>
                       <a:picLocks noChangeArrowheads="1" noChangeAspect="1"/>
                     </pic:cNvPicPr>
                   </pic:nvPicPr>
                   <pic:blipFill>
-                    <a:blip r:embed="rId41"/>
+                    <a:blip r:embed="rId48"/>
                     <a:stretch>
                       <a:fillRect/>
                     </a:stretch>
@@ -1185,7 +1519,7 @@
                     </pic:cNvPicPr>
                   </pic:nvPicPr>
                   <pic:blipFill>
-                    <a:blip r:embed="rId42"/>
+                    <a:blip r:embed="rId49"/>
                     <a:stretch>
                       <a:fillRect/>
                     </a:stretch>
@@ -1232,7 +1566,7 @@
                     </pic:cNvPicPr>
                   </pic:nvPicPr>
                   <pic:blipFill>
-                    <a:blip r:embed="rId43"/>
+                    <a:blip r:embed="rId50"/>
                     <a:stretch>
                       <a:fillRect/>
                     </a:stretch>
@@ -1279,7 +1613,7 @@
                     </pic:cNvPicPr>
                   </pic:nvPicPr>
                   <pic:blipFill>
-                    <a:blip r:embed="rId44"/>
+                    <a:blip r:embed="rId51"/>
                     <a:stretch>
                       <a:fillRect/>
                     </a:stretch>
@@ -1326,7 +1660,7 @@
                     </pic:cNvPicPr>
                   </pic:nvPicPr>
                   <pic:blipFill>
-                    <a:blip r:embed="rId45"/>
+                    <a:blip r:embed="rId52"/>
                     <a:stretch>
                       <a:fillRect/>
                     </a:stretch>
@@ -1386,7 +1720,7 @@
                     </pic:cNvPicPr>
                   </pic:nvPicPr>
                   <pic:blipFill>
-                    <a:blip r:embed="rId46"/>
+                    <a:blip r:embed="rId53"/>
                     <a:stretch>
                       <a:fillRect/>
                     </a:stretch>
@@ -1433,7 +1767,7 @@
                     </pic:cNvPicPr>
                   </pic:nvPicPr>
                   <pic:blipFill>
-                    <a:blip r:embed="rId47"/>
+                    <a:blip r:embed="rId54"/>
                     <a:stretch>
                       <a:fillRect/>
                     </a:stretch>
@@ -1480,7 +1814,7 @@
                     </pic:cNvPicPr>
                   </pic:nvPicPr>
                   <pic:blipFill>
-                    <a:blip r:embed="rId48"/>
+                    <a:blip r:embed="rId55"/>
                     <a:stretch>
                       <a:fillRect/>
                     </a:stretch>
@@ -1527,7 +1861,7 @@
                     </pic:cNvPicPr>
                   </pic:nvPicPr>
                   <pic:blipFill>
-                    <a:blip r:embed="rId49"/>
+                    <a:blip r:embed="rId56"/>
                     <a:stretch>
                       <a:fillRect/>
                     </a:stretch>

</xml_diff>

<commit_message>
upgraded R from 3.6 to 4.0 and all packages
</commit_message>
<xml_diff>
--- a/costa_rica_bulk.docx
+++ b/costa_rica_bulk.docx
@@ -1854,17 +1854,6 @@
         <w:t xml:space="preserve">Table indicating mean averages for elements by rock</w:t>
       </w:r>
     </w:p>
-    <w:p>
-      <w:pPr>
-        <w:pStyle w:val="SourceCode"/>
-      </w:pPr>
-      <w:r>
-        <w:rPr>
-          <w:rStyle w:val="VerbatimChar"/>
-        </w:rPr>
-        <w:t xml:space="preserve">## `summarise()` ungrouping output (override with `.groups` argument)</w:t>
-      </w:r>
-    </w:p>
     <w:tbl xmlns:w="http://schemas.openxmlformats.org/wordprocessingml/2006/main" xmlns:r="http://schemas.openxmlformats.org/officeDocument/2006/relationships" xmlns:w14="http://schemas.microsoft.com/office/word/2010/wordml" xmlns:wp="http://schemas.openxmlformats.org/drawingml/2006/wordprocessingDrawing" xmlns:a="http://schemas.openxmlformats.org/drawingml/2006/main" xmlns:pic="http://schemas.openxmlformats.org/drawingml/2006/picture">
       <w:tblPr>
         NA"/&gt;
@@ -10967,21 +10956,10 @@
     </w:p>
     <w:p>
       <w:pPr>
-        <w:pStyle w:val="FirstParagraph"/>
+        <w:pStyle w:val="BodyText"/>
       </w:pPr>
       <w:r>
         <w:t xml:space="preserve">Table with no Standard Deviation</w:t>
-      </w:r>
-    </w:p>
-    <w:p>
-      <w:pPr>
-        <w:pStyle w:val="SourceCode"/>
-      </w:pPr>
-      <w:r>
-        <w:rPr>
-          <w:rStyle w:val="VerbatimChar"/>
-        </w:rPr>
-        <w:t xml:space="preserve">## `summarise()` ungrouping output (override with `.groups` argument)</w:t>
       </w:r>
     </w:p>
     <w:tbl xmlns:w="http://schemas.openxmlformats.org/wordprocessingml/2006/main" xmlns:r="http://schemas.openxmlformats.org/officeDocument/2006/relationships" xmlns:w14="http://schemas.microsoft.com/office/word/2010/wordml" xmlns:wp="http://schemas.openxmlformats.org/drawingml/2006/wordprocessingDrawing" xmlns:a="http://schemas.openxmlformats.org/drawingml/2006/main" xmlns:pic="http://schemas.openxmlformats.org/drawingml/2006/picture">

</xml_diff>

<commit_message>
trying to resolve rmd error 'attempt to set rownames on object with no dimensions
</commit_message>
<xml_diff>
--- a/costa_rica_bulk.docx
+++ b/costa_rica_bulk.docx
@@ -65,7 +65,7 @@
         <w:t xml:space="preserve"> </w:t>
       </w:r>
       <w:r>
-        <w:t xml:space="preserve">26,</w:t>
+        <w:t xml:space="preserve">31,</w:t>
       </w:r>
       <w:r>
         <w:t xml:space="preserve"> </w:t>
@@ -1750,7 +1750,7 @@
               <w:jc w:val="left"/>
             </w:pPr>
             <w:r>
-              <w:t xml:space="preserve">M SiO2</w:t>
+              <w:t xml:space="preserve">SiO2 m</w:t>
             </w:r>
           </w:p>
         </w:tc>
@@ -1862,7 +1862,7 @@
               <w:jc w:val="left"/>
             </w:pPr>
             <w:r>
-              <w:t xml:space="preserve">SD SiO2</w:t>
+              <w:t xml:space="preserve">SiO2 sd</w:t>
             </w:r>
           </w:p>
         </w:tc>
@@ -1974,7 +1974,7 @@
               <w:jc w:val="left"/>
             </w:pPr>
             <w:r>
-              <w:t xml:space="preserve">M TiO2</w:t>
+              <w:t xml:space="preserve">TiO2 m</w:t>
             </w:r>
           </w:p>
         </w:tc>
@@ -2086,7 +2086,7 @@
               <w:jc w:val="left"/>
             </w:pPr>
             <w:r>
-              <w:t xml:space="preserve">SD TiO2</w:t>
+              <w:t xml:space="preserve">TiO2 sd</w:t>
             </w:r>
           </w:p>
         </w:tc>
@@ -2198,7 +2198,7 @@
               <w:jc w:val="left"/>
             </w:pPr>
             <w:r>
-              <w:t xml:space="preserve">M Al2O3</w:t>
+              <w:t xml:space="preserve">Al2O3 m</w:t>
             </w:r>
           </w:p>
         </w:tc>
@@ -2310,7 +2310,7 @@
               <w:jc w:val="left"/>
             </w:pPr>
             <w:r>
-              <w:t xml:space="preserve">SD Al2O3</w:t>
+              <w:t xml:space="preserve">Al2O3 sd</w:t>
             </w:r>
           </w:p>
         </w:tc>
@@ -2422,7 +2422,7 @@
               <w:jc w:val="left"/>
             </w:pPr>
             <w:r>
-              <w:t xml:space="preserve">M Cr</w:t>
+              <w:t xml:space="preserve">Cr m</w:t>
             </w:r>
           </w:p>
         </w:tc>
@@ -2534,7 +2534,7 @@
               <w:jc w:val="left"/>
             </w:pPr>
             <w:r>
-              <w:t xml:space="preserve">SD Cr</w:t>
+              <w:t xml:space="preserve">Cr sd</w:t>
             </w:r>
           </w:p>
         </w:tc>
@@ -2646,7 +2646,7 @@
               <w:jc w:val="left"/>
             </w:pPr>
             <w:r>
-              <w:t xml:space="preserve">M MgO</w:t>
+              <w:t xml:space="preserve">MgO m</w:t>
             </w:r>
           </w:p>
         </w:tc>
@@ -2758,7 +2758,7 @@
               <w:jc w:val="left"/>
             </w:pPr>
             <w:r>
-              <w:t xml:space="preserve">SD MgO</w:t>
+              <w:t xml:space="preserve">MgO sd</w:t>
             </w:r>
           </w:p>
         </w:tc>
@@ -2870,7 +2870,7 @@
               <w:jc w:val="left"/>
             </w:pPr>
             <w:r>
-              <w:t xml:space="preserve">M CaO</w:t>
+              <w:t xml:space="preserve">CaO m</w:t>
             </w:r>
           </w:p>
         </w:tc>
@@ -2982,7 +2982,7 @@
               <w:jc w:val="left"/>
             </w:pPr>
             <w:r>
-              <w:t xml:space="preserve">SD CaO</w:t>
+              <w:t xml:space="preserve">CaO sd</w:t>
             </w:r>
           </w:p>
         </w:tc>
@@ -3094,7 +3094,7 @@
               <w:jc w:val="left"/>
             </w:pPr>
             <w:r>
-              <w:t xml:space="preserve">M MnO</w:t>
+              <w:t xml:space="preserve">MnO m</w:t>
             </w:r>
           </w:p>
         </w:tc>
@@ -3206,7 +3206,7 @@
               <w:jc w:val="left"/>
             </w:pPr>
             <w:r>
-              <w:t xml:space="preserve">SD MnO</w:t>
+              <w:t xml:space="preserve">MnO sd</w:t>
             </w:r>
           </w:p>
         </w:tc>
@@ -3318,7 +3318,7 @@
               <w:jc w:val="left"/>
             </w:pPr>
             <w:r>
-              <w:t xml:space="preserve">M FeO</w:t>
+              <w:t xml:space="preserve">FeO m</w:t>
             </w:r>
           </w:p>
         </w:tc>
@@ -3430,7 +3430,7 @@
               <w:jc w:val="left"/>
             </w:pPr>
             <w:r>
-              <w:t xml:space="preserve">SD FeO</w:t>
+              <w:t xml:space="preserve">FeO sd</w:t>
             </w:r>
           </w:p>
         </w:tc>
@@ -3542,7 +3542,7 @@
               <w:jc w:val="left"/>
             </w:pPr>
             <w:r>
-              <w:t xml:space="preserve">M Na2O</w:t>
+              <w:t xml:space="preserve">Na2O m</w:t>
             </w:r>
           </w:p>
         </w:tc>
@@ -3654,7 +3654,7 @@
               <w:jc w:val="left"/>
             </w:pPr>
             <w:r>
-              <w:t xml:space="preserve">SD Na2O</w:t>
+              <w:t xml:space="preserve">Na2O sd</w:t>
             </w:r>
           </w:p>
         </w:tc>
@@ -3766,7 +3766,7 @@
               <w:jc w:val="left"/>
             </w:pPr>
             <w:r>
-              <w:t xml:space="preserve">M K2O</w:t>
+              <w:t xml:space="preserve">K2O m</w:t>
             </w:r>
           </w:p>
         </w:tc>
@@ -3878,7 +3878,7 @@
               <w:jc w:val="left"/>
             </w:pPr>
             <w:r>
-              <w:t xml:space="preserve">SD K2O</w:t>
+              <w:t xml:space="preserve">K2O sd</w:t>
             </w:r>
           </w:p>
         </w:tc>
@@ -3990,7 +3990,7 @@
               <w:jc w:val="left"/>
             </w:pPr>
             <w:r>
-              <w:t xml:space="preserve">M S</w:t>
+              <w:t xml:space="preserve">S m</w:t>
             </w:r>
           </w:p>
         </w:tc>
@@ -4102,7 +4102,7 @@
               <w:jc w:val="left"/>
             </w:pPr>
             <w:r>
-              <w:t xml:space="preserve">SD S</w:t>
+              <w:t xml:space="preserve">S sd</w:t>
             </w:r>
           </w:p>
         </w:tc>
@@ -4214,7 +4214,7 @@
               <w:jc w:val="left"/>
             </w:pPr>
             <w:r>
-              <w:t xml:space="preserve">M P2O5</w:t>
+              <w:t xml:space="preserve">P2O5 m</w:t>
             </w:r>
           </w:p>
         </w:tc>
@@ -4326,7 +4326,7 @@
               <w:jc w:val="left"/>
             </w:pPr>
             <w:r>
-              <w:t xml:space="preserve">SD P2O5</w:t>
+              <w:t xml:space="preserve">P2O5 sd</w:t>
             </w:r>
           </w:p>
         </w:tc>
@@ -4438,7 +4438,7 @@
               <w:jc w:val="left"/>
             </w:pPr>
             <w:r>
-              <w:t xml:space="preserve">M MgN</w:t>
+              <w:t xml:space="preserve">MgN m</w:t>
             </w:r>
           </w:p>
         </w:tc>
@@ -4550,7 +4550,7 @@
               <w:jc w:val="left"/>
             </w:pPr>
             <w:r>
-              <w:t xml:space="preserve">SD MgN</w:t>
+              <w:t xml:space="preserve">MgN sd</w:t>
             </w:r>
           </w:p>
         </w:tc>
@@ -4662,7 +4662,7 @@
               <w:jc w:val="left"/>
             </w:pPr>
             <w:r>
-              <w:t xml:space="preserve">M Total</w:t>
+              <w:t xml:space="preserve">Total m</w:t>
             </w:r>
           </w:p>
         </w:tc>
@@ -4774,7 +4774,7 @@
               <w:jc w:val="left"/>
             </w:pPr>
             <w:r>
-              <w:t xml:space="preserve">SD Total</w:t>
+              <w:t xml:space="preserve">Total sd</w:t>
             </w:r>
           </w:p>
         </w:tc>

</xml_diff>

<commit_message>
added sd table and avg plots with error bars to glass Rmd and script
</commit_message>
<xml_diff>
--- a/costa_rica_bulk.docx
+++ b/costa_rica_bulk.docx
@@ -59,13 +59,13 @@
         <w:pStyle w:val="Date"/>
       </w:pPr>
       <w:r>
-        <w:t xml:space="preserve">August</w:t>
+        <w:t xml:space="preserve">September</w:t>
       </w:r>
       <w:r>
         <w:t xml:space="preserve"> </w:t>
       </w:r>
       <w:r>
-        <w:t xml:space="preserve">31,</w:t>
+        <w:t xml:space="preserve">14,</w:t>
       </w:r>
       <w:r>
         <w:t xml:space="preserve"> </w:t>
@@ -1021,53 +1021,6 @@
       </w:r>
     </w:p>
     <w:p>
-      <w:pPr>
-        <w:pStyle w:val="BodyText"/>
-      </w:pPr>
-      <w:r>
-        <w:drawing>
-          <wp:inline>
-            <wp:extent cx="5334000" cy="3733800"/>
-            <wp:effectExtent b="0" l="0" r="0" t="0"/>
-            <wp:docPr descr="" title="" id="1" name="Picture"/>
-            <a:graphic>
-              <a:graphicData uri="http://schemas.openxmlformats.org/drawingml/2006/picture">
-                <pic:pic>
-                  <pic:nvPicPr>
-                    <pic:cNvPr descr="costa_rica_bulk_files/figure-docx/bulk%20avg%20tas-1.png" id="0" name="Picture"/>
-                    <pic:cNvPicPr>
-                      <a:picLocks noChangeArrowheads="1" noChangeAspect="1"/>
-                    </pic:cNvPicPr>
-                  </pic:nvPicPr>
-                  <pic:blipFill>
-                    <a:blip r:embed="rId39"/>
-                    <a:stretch>
-                      <a:fillRect/>
-                    </a:stretch>
-                  </pic:blipFill>
-                  <pic:spPr bwMode="auto">
-                    <a:xfrm>
-                      <a:off x="0" y="0"/>
-                      <a:ext cx="5334000" cy="3733800"/>
-                    </a:xfrm>
-                    <a:prstGeom prst="rect">
-                      <a:avLst/>
-                    </a:prstGeom>
-                    <a:noFill/>
-                    <a:ln w="9525">
-                      <a:noFill/>
-                      <a:headEnd/>
-                      <a:tailEnd/>
-                    </a:ln>
-                  </pic:spPr>
-                </pic:pic>
-              </a:graphicData>
-            </a:graphic>
-          </wp:inline>
-        </w:drawing>
-      </w:r>
-    </w:p>
-    <w:p>
       <w:r>
         <w:br w:type="page"/>
       </w:r>
@@ -1092,7 +1045,7 @@
                     </pic:cNvPicPr>
                   </pic:nvPicPr>
                   <pic:blipFill>
-                    <a:blip r:embed="rId40"/>
+                    <a:blip r:embed="rId39"/>
                     <a:stretch>
                       <a:fillRect/>
                     </a:stretch>
@@ -1152,7 +1105,7 @@
                     </pic:cNvPicPr>
                   </pic:nvPicPr>
                   <pic:blipFill>
-                    <a:blip r:embed="rId41"/>
+                    <a:blip r:embed="rId40"/>
                     <a:stretch>
                       <a:fillRect/>
                     </a:stretch>
@@ -1207,7 +1160,7 @@
                     </pic:cNvPicPr>
                   </pic:nvPicPr>
                   <pic:blipFill>
-                    <a:blip r:embed="rId42"/>
+                    <a:blip r:embed="rId41"/>
                     <a:stretch>
                       <a:fillRect/>
                     </a:stretch>
@@ -1254,7 +1207,7 @@
                     </pic:cNvPicPr>
                   </pic:nvPicPr>
                   <pic:blipFill>
-                    <a:blip r:embed="rId43"/>
+                    <a:blip r:embed="rId42"/>
                     <a:stretch>
                       <a:fillRect/>
                     </a:stretch>
@@ -1309,7 +1262,7 @@
                     </pic:cNvPicPr>
                   </pic:nvPicPr>
                   <pic:blipFill>
-                    <a:blip r:embed="rId44"/>
+                    <a:blip r:embed="rId43"/>
                     <a:stretch>
                       <a:fillRect/>
                     </a:stretch>
@@ -1361,7 +1314,7 @@
                     </pic:cNvPicPr>
                   </pic:nvPicPr>
                   <pic:blipFill>
-                    <a:blip r:embed="rId45"/>
+                    <a:blip r:embed="rId44"/>
                     <a:stretch>
                       <a:fillRect/>
                     </a:stretch>
@@ -1416,7 +1369,7 @@
                     </pic:cNvPicPr>
                   </pic:nvPicPr>
                   <pic:blipFill>
-                    <a:blip r:embed="rId46"/>
+                    <a:blip r:embed="rId45"/>
                     <a:stretch>
                       <a:fillRect/>
                     </a:stretch>

</xml_diff>